<commit_message>
refactor of admin dashboard layout
</commit_message>
<xml_diff>
--- a/storage/app/templates/Cite_Incentive_Application.docx
+++ b/storage/app/templates/Cite_Incentive_Application.docx
@@ -253,29 +253,7 @@
           <w:sz w:val="28"/>
           <w:szCs w:val="28"/>
         </w:rPr>
-        <w:t>${</w:t>
-      </w:r>
-      <w:proofErr w:type="spellStart"/>
-      <w:r>
-        <w:rPr>
-          <w:rFonts w:ascii="Times New Roman" w:eastAsia="Times New Roman" w:hAnsi="Times New Roman" w:cs="Times New Roman"/>
-          <w:i/>
-          <w:color w:val="000000"/>
-          <w:sz w:val="28"/>
-          <w:szCs w:val="28"/>
-        </w:rPr>
-        <w:t>collegeheader</w:t>
-      </w:r>
-      <w:proofErr w:type="spellEnd"/>
-      <w:r>
-        <w:rPr>
-          <w:rFonts w:ascii="Times New Roman" w:eastAsia="Times New Roman" w:hAnsi="Times New Roman" w:cs="Times New Roman"/>
-          <w:i/>
-          <w:color w:val="000000"/>
-          <w:sz w:val="28"/>
-          <w:szCs w:val="28"/>
-        </w:rPr>
-        <w:t>}</w:t>
+        <w:t>${college}</w:t>
       </w:r>
     </w:p>
     <w:p>
@@ -483,13 +461,7 @@
                               <w:textDirection w:val="btLr"/>
                             </w:pPr>
                             <w:r>
-                              <w:t>${</w:t>
-                            </w:r>
-                            <w:r>
-                              <w:t>employment</w:t>
-                            </w:r>
-                            <w:r>
-                              <w:t>}</w:t>
+                              <w:t>${employment}</w:t>
                             </w:r>
                           </w:p>
                           <w:p>
@@ -520,13 +492,7 @@
                         <w:textDirection w:val="btLr"/>
                       </w:pPr>
                       <w:r>
-                        <w:t>${</w:t>
-                      </w:r>
-                      <w:r>
-                        <w:t>employment</w:t>
-                      </w:r>
-                      <w:r>
-                        <w:t>}</w:t>
+                        <w:t>${employment}</w:t>
                       </w:r>
                     </w:p>
                     <w:p>
@@ -587,13 +553,7 @@
                               <w:textDirection w:val="btLr"/>
                             </w:pPr>
                             <w:r>
-                              <w:t>${</w:t>
-                            </w:r>
-                            <w:r>
-                              <w:t>rank</w:t>
-                            </w:r>
-                            <w:r>
-                              <w:t>}</w:t>
+                              <w:t>${rank}</w:t>
                             </w:r>
                           </w:p>
                           <w:p>
@@ -624,13 +584,7 @@
                         <w:textDirection w:val="btLr"/>
                       </w:pPr>
                       <w:r>
-                        <w:t>${</w:t>
-                      </w:r>
-                      <w:r>
-                        <w:t>rank</w:t>
-                      </w:r>
-                      <w:r>
-                        <w:t>}</w:t>
+                        <w:t>${rank}</w:t>
                       </w:r>
                     </w:p>
                     <w:p>
@@ -713,13 +667,7 @@
                               <w:textDirection w:val="btLr"/>
                             </w:pPr>
                             <w:r>
-                              <w:t>${</w:t>
-                            </w:r>
-                            <w:r>
-                              <w:t>campus</w:t>
-                            </w:r>
-                            <w:r>
-                              <w:t>}</w:t>
+                              <w:t>${campus}</w:t>
                             </w:r>
                           </w:p>
                           <w:p>
@@ -762,13 +710,7 @@
                         <w:textDirection w:val="btLr"/>
                       </w:pPr>
                       <w:r>
-                        <w:t>${</w:t>
-                      </w:r>
-                      <w:r>
-                        <w:t>campus</w:t>
-                      </w:r>
-                      <w:r>
-                        <w:t>}</w:t>
+                        <w:t>${campus}</w:t>
                       </w:r>
                     </w:p>
                     <w:p>
@@ -841,13 +783,7 @@
                               <w:textDirection w:val="btLr"/>
                             </w:pPr>
                             <w:r>
-                              <w:t>${</w:t>
-                            </w:r>
-                            <w:r>
-                              <w:t>college</w:t>
-                            </w:r>
-                            <w:r>
-                              <w:t>}</w:t>
+                              <w:t>${college}</w:t>
                             </w:r>
                           </w:p>
                           <w:p>
@@ -878,13 +814,7 @@
                         <w:textDirection w:val="btLr"/>
                       </w:pPr>
                       <w:r>
-                        <w:t>${</w:t>
-                      </w:r>
-                      <w:r>
-                        <w:t>college</w:t>
-                      </w:r>
-                      <w:r>
-                        <w:t>}</w:t>
+                        <w:t>${college}</w:t>
                       </w:r>
                     </w:p>
                     <w:p>
@@ -979,13 +909,7 @@
                               <w:textDirection w:val="btLr"/>
                             </w:pPr>
                             <w:r>
-                              <w:t>${</w:t>
-                            </w:r>
-                            <w:r>
-                              <w:t>years</w:t>
-                            </w:r>
-                            <w:r>
-                              <w:t>}</w:t>
+                              <w:t>${years}</w:t>
                             </w:r>
                           </w:p>
                           <w:p>
@@ -1016,13 +940,7 @@
                         <w:textDirection w:val="btLr"/>
                       </w:pPr>
                       <w:r>
-                        <w:t>${</w:t>
-                      </w:r>
-                      <w:r>
-                        <w:t>years</w:t>
-                      </w:r>
-                      <w:r>
-                        <w:t>}</w:t>
+                        <w:t>${years}</w:t>
                       </w:r>
                     </w:p>
                     <w:p>
@@ -1083,13 +1001,7 @@
                               <w:textDirection w:val="btLr"/>
                             </w:pPr>
                             <w:r>
-                              <w:t>${</w:t>
-                            </w:r>
-                            <w:r>
-                              <w:t>field</w:t>
-                            </w:r>
-                            <w:r>
-                              <w:t>}</w:t>
+                              <w:t>${field}</w:t>
                             </w:r>
                           </w:p>
                           <w:p>
@@ -1120,13 +1032,7 @@
                         <w:textDirection w:val="btLr"/>
                       </w:pPr>
                       <w:r>
-                        <w:t>${</w:t>
-                      </w:r>
-                      <w:r>
-                        <w:t>field</w:t>
-                      </w:r>
-                      <w:r>
-                        <w:t>}</w:t>
+                        <w:t>${field}</w:t>
                       </w:r>
                     </w:p>
                     <w:p>
@@ -1334,13 +1240,7 @@
                               <w:textDirection w:val="btLr"/>
                             </w:pPr>
                             <w:r>
-                              <w:t>${</w:t>
-                            </w:r>
-                            <w:r>
-                              <w:t>title</w:t>
-                            </w:r>
-                            <w:r>
-                              <w:t>}</w:t>
+                              <w:t>${title}</w:t>
                             </w:r>
                           </w:p>
                           <w:p>
@@ -1371,13 +1271,7 @@
                         <w:textDirection w:val="btLr"/>
                       </w:pPr>
                       <w:r>
-                        <w:t>${</w:t>
-                      </w:r>
-                      <w:r>
-                        <w:t>title</w:t>
-                      </w:r>
-                      <w:r>
-                        <w:t>}</w:t>
+                        <w:t>${title}</w:t>
                       </w:r>
                     </w:p>
                     <w:p>
@@ -1460,13 +1354,7 @@
                               <w:textDirection w:val="btLr"/>
                             </w:pPr>
                             <w:r>
-                              <w:t>${</w:t>
-                            </w:r>
-                            <w:r>
-                              <w:t>authors</w:t>
-                            </w:r>
-                            <w:r>
-                              <w:t>}</w:t>
+                              <w:t>${authors}</w:t>
                             </w:r>
                           </w:p>
                           <w:p>
@@ -1503,13 +1391,7 @@
                         <w:textDirection w:val="btLr"/>
                       </w:pPr>
                       <w:r>
-                        <w:t>${</w:t>
-                      </w:r>
-                      <w:r>
-                        <w:t>authors</w:t>
-                      </w:r>
-                      <w:r>
-                        <w:t>}</w:t>
+                        <w:t>${authors}</w:t>
                       </w:r>
                     </w:p>
                     <w:p>
@@ -1596,13 +1478,7 @@
                               <w:textDirection w:val="btLr"/>
                             </w:pPr>
                             <w:r>
-                              <w:t>${</w:t>
-                            </w:r>
-                            <w:r>
-                              <w:t>journal</w:t>
-                            </w:r>
-                            <w:r>
-                              <w:t>}</w:t>
+                              <w:t>${journal}</w:t>
                             </w:r>
                           </w:p>
                           <w:p>
@@ -1639,13 +1515,7 @@
                         <w:textDirection w:val="btLr"/>
                       </w:pPr>
                       <w:r>
-                        <w:t>${</w:t>
-                      </w:r>
-                      <w:r>
-                        <w:t>journal</w:t>
-                      </w:r>
-                      <w:r>
-                        <w:t>}</w:t>
+                        <w:t>${journal}</w:t>
                       </w:r>
                     </w:p>
                     <w:p>
@@ -1720,13 +1590,7 @@
                               <w:textDirection w:val="btLr"/>
                             </w:pPr>
                             <w:r>
-                              <w:t>${</w:t>
-                            </w:r>
-                            <w:r>
-                              <w:t>version</w:t>
-                            </w:r>
-                            <w:r>
-                              <w:t>}</w:t>
+                              <w:t>${version}</w:t>
                             </w:r>
                           </w:p>
                           <w:p>
@@ -1757,13 +1621,7 @@
                         <w:textDirection w:val="btLr"/>
                       </w:pPr>
                       <w:r>
-                        <w:t>${</w:t>
-                      </w:r>
-                      <w:r>
-                        <w:t>version</w:t>
-                      </w:r>
-                      <w:r>
-                        <w:t>}</w:t>
+                        <w:t>${version}</w:t>
                       </w:r>
                     </w:p>
                     <w:p>
@@ -1830,15 +1688,7 @@
                               <w:textDirection w:val="btLr"/>
                             </w:pPr>
                             <w:r>
-                              <w:t>${</w:t>
-                            </w:r>
-                            <w:proofErr w:type="spellStart"/>
-                            <w:r>
-                              <w:t>eissn</w:t>
-                            </w:r>
-                            <w:proofErr w:type="spellEnd"/>
-                            <w:r>
-                              <w:t>}</w:t>
+                              <w:t>${eissn}</w:t>
                             </w:r>
                           </w:p>
                           <w:p>
@@ -1875,15 +1725,7 @@
                         <w:textDirection w:val="btLr"/>
                       </w:pPr>
                       <w:r>
-                        <w:t>${</w:t>
-                      </w:r>
-                      <w:proofErr w:type="spellStart"/>
-                      <w:r>
-                        <w:t>eissn</w:t>
-                      </w:r>
-                      <w:proofErr w:type="spellEnd"/>
-                      <w:r>
-                        <w:t>}</w:t>
+                        <w:t>${eissn}</w:t>
                       </w:r>
                     </w:p>
                     <w:p>
@@ -1950,15 +1792,7 @@
                               <w:textDirection w:val="btLr"/>
                             </w:pPr>
                             <w:r>
-                              <w:t>${</w:t>
-                            </w:r>
-                            <w:proofErr w:type="spellStart"/>
-                            <w:r>
-                              <w:t>pissn</w:t>
-                            </w:r>
-                            <w:proofErr w:type="spellEnd"/>
-                            <w:r>
-                              <w:t>}</w:t>
+                              <w:t>${pissn}</w:t>
                             </w:r>
                           </w:p>
                           <w:p>
@@ -1995,15 +1829,7 @@
                         <w:textDirection w:val="btLr"/>
                       </w:pPr>
                       <w:r>
-                        <w:t>${</w:t>
-                      </w:r>
-                      <w:proofErr w:type="spellStart"/>
-                      <w:r>
-                        <w:t>pissn</w:t>
-                      </w:r>
-                      <w:proofErr w:type="spellEnd"/>
-                      <w:r>
-                        <w:t>}</w:t>
+                        <w:t>${pissn}</w:t>
                       </w:r>
                     </w:p>
                     <w:p>
@@ -2098,15 +1924,7 @@
                               <w:textDirection w:val="btLr"/>
                             </w:pPr>
                             <w:r>
-                              <w:t>${</w:t>
-                            </w:r>
-                            <w:proofErr w:type="spellStart"/>
-                            <w:r>
-                              <w:t>doi</w:t>
-                            </w:r>
-                            <w:proofErr w:type="spellEnd"/>
-                            <w:r>
-                              <w:t>}</w:t>
+                              <w:t>${doi}</w:t>
                             </w:r>
                           </w:p>
                           <w:p>
@@ -2143,15 +1961,7 @@
                         <w:textDirection w:val="btLr"/>
                       </w:pPr>
                       <w:r>
-                        <w:t>${</w:t>
-                      </w:r>
-                      <w:proofErr w:type="spellStart"/>
-                      <w:r>
-                        <w:t>doi</w:t>
-                      </w:r>
-                      <w:proofErr w:type="spellEnd"/>
-                      <w:r>
-                        <w:t>}</w:t>
+                        <w:t>${doi}</w:t>
                       </w:r>
                     </w:p>
                     <w:p>
@@ -2232,15 +2042,7 @@
                               <w:textDirection w:val="btLr"/>
                             </w:pPr>
                             <w:r>
-                              <w:t>${</w:t>
-                            </w:r>
-                            <w:proofErr w:type="spellStart"/>
-                            <w:r>
-                              <w:t>doi</w:t>
-                            </w:r>
-                            <w:proofErr w:type="spellEnd"/>
-                            <w:r>
-                              <w:t>}</w:t>
+                              <w:t>${doi}</w:t>
                             </w:r>
                           </w:p>
                           <w:p>
@@ -2277,15 +2079,7 @@
                         <w:textDirection w:val="btLr"/>
                       </w:pPr>
                       <w:r>
-                        <w:t>${</w:t>
-                      </w:r>
-                      <w:proofErr w:type="spellStart"/>
-                      <w:r>
-                        <w:t>doi</w:t>
-                      </w:r>
-                      <w:proofErr w:type="spellEnd"/>
-                      <w:r>
-                        <w:t>}</w:t>
+                        <w:t>${doi}</w:t>
                       </w:r>
                     </w:p>
                     <w:p>
@@ -2359,113 +2153,49 @@
           <w:rFonts w:ascii="Aptos" w:hAnsi="Aptos" w:cs="Times New Roman"/>
           <w:lang w:val="en-US"/>
         </w:rPr>
-        <w:t>${</w:t>
-      </w:r>
-      <w:proofErr w:type="spellStart"/>
+        <w:t xml:space="preserve">${scopus} </w:t>
+      </w:r>
+      <w:r>
+        <w:rPr>
+          <w:rFonts w:ascii="Aptos" w:hAnsi="Aptos" w:cs="Times New Roman"/>
+          <w:color w:val="C45911" w:themeColor="accent2" w:themeShade="BF"/>
+        </w:rPr>
+        <w:t xml:space="preserve">Scopus     </w:t>
+      </w:r>
       <w:r>
         <w:rPr>
           <w:rFonts w:ascii="Aptos" w:hAnsi="Aptos" w:cs="Times New Roman"/>
           <w:lang w:val="en-US"/>
         </w:rPr>
-        <w:t>scopus</w:t>
-      </w:r>
-      <w:proofErr w:type="spellEnd"/>
+        <w:t xml:space="preserve">${wos} </w:t>
+      </w:r>
+      <w:r>
+        <w:rPr>
+          <w:rFonts w:ascii="Aptos" w:hAnsi="Aptos" w:cs="Times New Roman"/>
+          <w:color w:val="7030A0"/>
+        </w:rPr>
+        <w:t xml:space="preserve">Web of Science     </w:t>
+      </w:r>
       <w:r>
         <w:rPr>
           <w:rFonts w:ascii="Aptos" w:hAnsi="Aptos" w:cs="Times New Roman"/>
           <w:lang w:val="en-US"/>
         </w:rPr>
-        <w:t xml:space="preserve">} </w:t>
+        <w:t xml:space="preserve">${aci} </w:t>
       </w:r>
       <w:r>
         <w:rPr>
           <w:rFonts w:ascii="Aptos" w:hAnsi="Aptos" w:cs="Times New Roman"/>
-          <w:color w:val="C45911" w:themeColor="accent2" w:themeShade="BF"/>
-        </w:rPr>
-        <w:t xml:space="preserve">Scopus     </w:t>
+          <w:color w:val="ED7D31" w:themeColor="accent2"/>
+        </w:rPr>
+        <w:t xml:space="preserve">ACI     </w:t>
       </w:r>
       <w:r>
         <w:rPr>
           <w:rFonts w:ascii="Aptos" w:hAnsi="Aptos" w:cs="Times New Roman"/>
           <w:lang w:val="en-US"/>
         </w:rPr>
-        <w:t>${</w:t>
-      </w:r>
-      <w:proofErr w:type="spellStart"/>
-      <w:r>
-        <w:rPr>
-          <w:rFonts w:ascii="Aptos" w:hAnsi="Aptos" w:cs="Times New Roman"/>
-          <w:lang w:val="en-US"/>
-        </w:rPr>
-        <w:t>wos</w:t>
-      </w:r>
-      <w:proofErr w:type="spellEnd"/>
-      <w:r>
-        <w:rPr>
-          <w:rFonts w:ascii="Aptos" w:hAnsi="Aptos" w:cs="Times New Roman"/>
-          <w:lang w:val="en-US"/>
-        </w:rPr>
-        <w:t xml:space="preserve">} </w:t>
-      </w:r>
-      <w:r>
-        <w:rPr>
-          <w:rFonts w:ascii="Aptos" w:hAnsi="Aptos" w:cs="Times New Roman"/>
-          <w:color w:val="7030A0"/>
-        </w:rPr>
-        <w:t xml:space="preserve">Web of Science     </w:t>
-      </w:r>
-      <w:r>
-        <w:rPr>
-          <w:rFonts w:ascii="Aptos" w:hAnsi="Aptos" w:cs="Times New Roman"/>
-          <w:lang w:val="en-US"/>
-        </w:rPr>
-        <w:t>${</w:t>
-      </w:r>
-      <w:proofErr w:type="spellStart"/>
-      <w:r>
-        <w:rPr>
-          <w:rFonts w:ascii="Aptos" w:hAnsi="Aptos" w:cs="Times New Roman"/>
-          <w:lang w:val="en-US"/>
-        </w:rPr>
-        <w:t>aci</w:t>
-      </w:r>
-      <w:proofErr w:type="spellEnd"/>
-      <w:r>
-        <w:rPr>
-          <w:rFonts w:ascii="Aptos" w:hAnsi="Aptos" w:cs="Times New Roman"/>
-          <w:lang w:val="en-US"/>
-        </w:rPr>
-        <w:t xml:space="preserve">} </w:t>
-      </w:r>
-      <w:r>
-        <w:rPr>
-          <w:rFonts w:ascii="Aptos" w:hAnsi="Aptos" w:cs="Times New Roman"/>
-          <w:color w:val="ED7D31" w:themeColor="accent2"/>
-        </w:rPr>
-        <w:t xml:space="preserve">ACI     </w:t>
-      </w:r>
-      <w:r>
-        <w:rPr>
-          <w:rFonts w:ascii="Aptos" w:hAnsi="Aptos" w:cs="Times New Roman"/>
-          <w:lang w:val="en-US"/>
-        </w:rPr>
-        <w:t>${</w:t>
-      </w:r>
-      <w:proofErr w:type="spellStart"/>
-      <w:r>
-        <w:rPr>
-          <w:rFonts w:ascii="Aptos" w:hAnsi="Aptos" w:cs="Times New Roman"/>
-          <w:lang w:val="en-US"/>
-        </w:rPr>
-        <w:t>pubmed</w:t>
-      </w:r>
-      <w:proofErr w:type="spellEnd"/>
-      <w:r>
-        <w:rPr>
-          <w:rFonts w:ascii="Aptos" w:hAnsi="Aptos" w:cs="Times New Roman"/>
-          <w:lang w:val="en-US"/>
-        </w:rPr>
-        <w:t xml:space="preserve">} </w:t>
+        <w:t xml:space="preserve">${pubmed} </w:t>
       </w:r>
       <w:r>
         <w:rPr>
@@ -2529,21 +2259,7 @@
                               <w:rPr>
                                 <w:rFonts w:ascii="Aptos" w:hAnsi="Aptos" w:cs="Times New Roman"/>
                               </w:rPr>
-                              <w:t>${</w:t>
-                            </w:r>
-                            <w:proofErr w:type="spellStart"/>
-                            <w:r>
-                              <w:rPr>
-                                <w:rFonts w:ascii="Aptos" w:hAnsi="Aptos" w:cs="Times New Roman"/>
-                              </w:rPr>
-                              <w:t>citescore</w:t>
-                            </w:r>
-                            <w:proofErr w:type="spellEnd"/>
-                            <w:r>
-                              <w:rPr>
-                                <w:rFonts w:ascii="Aptos" w:hAnsi="Aptos" w:cs="Times New Roman"/>
-                              </w:rPr>
-                              <w:t>}</w:t>
+                              <w:t>${citescore}</w:t>
                             </w:r>
                           </w:p>
                         </w:txbxContent>
@@ -2571,21 +2287,7 @@
                         <w:rPr>
                           <w:rFonts w:ascii="Aptos" w:hAnsi="Aptos" w:cs="Times New Roman"/>
                         </w:rPr>
-                        <w:t>${</w:t>
-                      </w:r>
-                      <w:proofErr w:type="spellStart"/>
-                      <w:r>
-                        <w:rPr>
-                          <w:rFonts w:ascii="Aptos" w:hAnsi="Aptos" w:cs="Times New Roman"/>
-                        </w:rPr>
-                        <w:t>citescore</w:t>
-                      </w:r>
-                      <w:proofErr w:type="spellEnd"/>
-                      <w:r>
-                        <w:rPr>
-                          <w:rFonts w:ascii="Aptos" w:hAnsi="Aptos" w:cs="Times New Roman"/>
-                        </w:rPr>
-                        <w:t>}</w:t>
+                        <w:t>${citescore}</w:t>
                       </w:r>
                     </w:p>
                   </w:txbxContent>
@@ -2607,21 +2309,7 @@
         <w:rPr>
           <w:rFonts w:ascii="Aptos" w:eastAsia="Aptos" w:hAnsi="Aptos" w:cs="Aptos"/>
         </w:rPr>
-        <w:t xml:space="preserve">Scopus </w:t>
-      </w:r>
-      <w:proofErr w:type="spellStart"/>
-      <w:r>
-        <w:rPr>
-          <w:rFonts w:ascii="Aptos" w:eastAsia="Aptos" w:hAnsi="Aptos" w:cs="Aptos"/>
-        </w:rPr>
-        <w:t>CiteScore</w:t>
-      </w:r>
-      <w:proofErr w:type="spellEnd"/>
-      <w:r>
-        <w:rPr>
-          <w:rFonts w:ascii="Aptos" w:eastAsia="Aptos" w:hAnsi="Aptos" w:cs="Aptos"/>
-        </w:rPr>
-        <w:t xml:space="preserve"> (if applicable):  ________________</w:t>
+        <w:t>Scopus CiteScore (if applicable):  ________________</w:t>
       </w:r>
     </w:p>
     <w:p>
@@ -2694,23 +2382,7 @@
                                 <w:rFonts w:ascii="Aptos" w:eastAsia="Aptos" w:hAnsi="Aptos" w:cs="Aptos"/>
                                 <w:color w:val="000000"/>
                               </w:rPr>
-                              <w:t>${</w:t>
-                            </w:r>
-                            <w:proofErr w:type="spellStart"/>
-                            <w:r>
-                              <w:rPr>
-                                <w:rFonts w:ascii="Aptos" w:eastAsia="Aptos" w:hAnsi="Aptos" w:cs="Aptos"/>
-                                <w:color w:val="000000"/>
-                              </w:rPr>
-                              <w:t>citedtitle</w:t>
-                            </w:r>
-                            <w:proofErr w:type="spellEnd"/>
-                            <w:r>
-                              <w:rPr>
-                                <w:rFonts w:ascii="Aptos" w:eastAsia="Aptos" w:hAnsi="Aptos" w:cs="Aptos"/>
-                                <w:color w:val="000000"/>
-                              </w:rPr>
-                              <w:t>}</w:t>
+                              <w:t>${citedtitle}</w:t>
                             </w:r>
                           </w:p>
                         </w:txbxContent>
@@ -2739,23 +2411,7 @@
                           <w:rFonts w:ascii="Aptos" w:eastAsia="Aptos" w:hAnsi="Aptos" w:cs="Aptos"/>
                           <w:color w:val="000000"/>
                         </w:rPr>
-                        <w:t>${</w:t>
-                      </w:r>
-                      <w:proofErr w:type="spellStart"/>
-                      <w:r>
-                        <w:rPr>
-                          <w:rFonts w:ascii="Aptos" w:eastAsia="Aptos" w:hAnsi="Aptos" w:cs="Aptos"/>
-                          <w:color w:val="000000"/>
-                        </w:rPr>
-                        <w:t>citedtitle</w:t>
-                      </w:r>
-                      <w:proofErr w:type="spellEnd"/>
-                      <w:r>
-                        <w:rPr>
-                          <w:rFonts w:ascii="Aptos" w:eastAsia="Aptos" w:hAnsi="Aptos" w:cs="Aptos"/>
-                          <w:color w:val="000000"/>
-                        </w:rPr>
-                        <w:t>}</w:t>
+                        <w:t>${citedtitle}</w:t>
                       </w:r>
                     </w:p>
                   </w:txbxContent>
@@ -2956,23 +2612,7 @@
                                 <w:rFonts w:ascii="Aptos" w:eastAsia="Aptos" w:hAnsi="Aptos" w:cs="Aptos"/>
                                 <w:color w:val="000000"/>
                               </w:rPr>
-                              <w:t>${</w:t>
-                            </w:r>
-                            <w:proofErr w:type="spellStart"/>
-                            <w:r>
-                              <w:rPr>
-                                <w:rFonts w:ascii="Aptos" w:eastAsia="Aptos" w:hAnsi="Aptos" w:cs="Aptos"/>
-                                <w:color w:val="000000"/>
-                              </w:rPr>
-                              <w:t>citedjournal</w:t>
-                            </w:r>
-                            <w:proofErr w:type="spellEnd"/>
-                            <w:r>
-                              <w:rPr>
-                                <w:rFonts w:ascii="Aptos" w:eastAsia="Aptos" w:hAnsi="Aptos" w:cs="Aptos"/>
-                                <w:color w:val="000000"/>
-                              </w:rPr>
-                              <w:t>}</w:t>
+                              <w:t>${citedjournal}</w:t>
                             </w:r>
                           </w:p>
                           <w:p>
@@ -3013,23 +2653,7 @@
                           <w:rFonts w:ascii="Aptos" w:eastAsia="Aptos" w:hAnsi="Aptos" w:cs="Aptos"/>
                           <w:color w:val="000000"/>
                         </w:rPr>
-                        <w:t>${</w:t>
-                      </w:r>
-                      <w:proofErr w:type="spellStart"/>
-                      <w:r>
-                        <w:rPr>
-                          <w:rFonts w:ascii="Aptos" w:eastAsia="Aptos" w:hAnsi="Aptos" w:cs="Aptos"/>
-                          <w:color w:val="000000"/>
-                        </w:rPr>
-                        <w:t>citedjournal</w:t>
-                      </w:r>
-                      <w:proofErr w:type="spellEnd"/>
-                      <w:r>
-                        <w:rPr>
-                          <w:rFonts w:ascii="Aptos" w:eastAsia="Aptos" w:hAnsi="Aptos" w:cs="Aptos"/>
-                          <w:color w:val="000000"/>
-                        </w:rPr>
-                        <w:t>}</w:t>
+                        <w:t>${citedjournal}</w:t>
                       </w:r>
                     </w:p>
                     <w:p>
@@ -3108,23 +2732,7 @@
                                 <w:rFonts w:ascii="Aptos" w:eastAsia="Aptos" w:hAnsi="Aptos" w:cs="Aptos"/>
                                 <w:color w:val="000000"/>
                               </w:rPr>
-                              <w:t>${</w:t>
-                            </w:r>
-                            <w:proofErr w:type="spellStart"/>
-                            <w:r>
-                              <w:rPr>
-                                <w:rFonts w:ascii="Aptos" w:eastAsia="Aptos" w:hAnsi="Aptos" w:cs="Aptos"/>
-                                <w:color w:val="000000"/>
-                              </w:rPr>
-                              <w:t>citedversion</w:t>
-                            </w:r>
-                            <w:proofErr w:type="spellEnd"/>
-                            <w:r>
-                              <w:rPr>
-                                <w:rFonts w:ascii="Aptos" w:eastAsia="Aptos" w:hAnsi="Aptos" w:cs="Aptos"/>
-                                <w:color w:val="000000"/>
-                              </w:rPr>
-                              <w:t>}</w:t>
+                              <w:t>${citedversion}</w:t>
                             </w:r>
                           </w:p>
                           <w:p>
@@ -3165,23 +2773,7 @@
                           <w:rFonts w:ascii="Aptos" w:eastAsia="Aptos" w:hAnsi="Aptos" w:cs="Aptos"/>
                           <w:color w:val="000000"/>
                         </w:rPr>
-                        <w:t>${</w:t>
-                      </w:r>
-                      <w:proofErr w:type="spellStart"/>
-                      <w:r>
-                        <w:rPr>
-                          <w:rFonts w:ascii="Aptos" w:eastAsia="Aptos" w:hAnsi="Aptos" w:cs="Aptos"/>
-                          <w:color w:val="000000"/>
-                        </w:rPr>
-                        <w:t>citedversion</w:t>
-                      </w:r>
-                      <w:proofErr w:type="spellEnd"/>
-                      <w:r>
-                        <w:rPr>
-                          <w:rFonts w:ascii="Aptos" w:eastAsia="Aptos" w:hAnsi="Aptos" w:cs="Aptos"/>
-                          <w:color w:val="000000"/>
-                        </w:rPr>
-                        <w:t>}</w:t>
+                        <w:t>${citedversion}</w:t>
                       </w:r>
                     </w:p>
                     <w:p>
@@ -3611,25 +3203,7 @@
                                 <w:b/>
                                 <w:bCs/>
                               </w:rPr>
-                              <w:t>${</w:t>
-                            </w:r>
-                            <w:proofErr w:type="spellStart"/>
-                            <w:r>
-                              <w:rPr>
-                                <w:rFonts w:ascii="Aptos" w:hAnsi="Aptos"/>
-                                <w:b/>
-                                <w:bCs/>
-                              </w:rPr>
-                              <w:t>facultyname</w:t>
-                            </w:r>
-                            <w:proofErr w:type="spellEnd"/>
-                            <w:r>
-                              <w:rPr>
-                                <w:rFonts w:ascii="Aptos" w:hAnsi="Aptos"/>
-                                <w:b/>
-                                <w:bCs/>
-                              </w:rPr>
-                              <w:t>}</w:t>
+                              <w:t>${facultyname}</w:t>
                             </w:r>
                           </w:p>
                           <w:p>
@@ -3672,25 +3246,7 @@
                           <w:b/>
                           <w:bCs/>
                         </w:rPr>
-                        <w:t>${</w:t>
-                      </w:r>
-                      <w:proofErr w:type="spellStart"/>
-                      <w:r>
-                        <w:rPr>
-                          <w:rFonts w:ascii="Aptos" w:hAnsi="Aptos"/>
-                          <w:b/>
-                          <w:bCs/>
-                        </w:rPr>
-                        <w:t>facultyname</w:t>
-                      </w:r>
-                      <w:proofErr w:type="spellEnd"/>
-                      <w:r>
-                        <w:rPr>
-                          <w:rFonts w:ascii="Aptos" w:hAnsi="Aptos"/>
-                          <w:b/>
-                          <w:bCs/>
-                        </w:rPr>
-                        <w:t>}</w:t>
+                        <w:t>${facultyname}</w:t>
                       </w:r>
                     </w:p>
                     <w:p>
@@ -3981,25 +3537,7 @@
                                 <w:b/>
                                 <w:color w:val="000000"/>
                               </w:rPr>
-                              <w:t>${</w:t>
-                            </w:r>
-                            <w:proofErr w:type="spellStart"/>
-                            <w:r>
-                              <w:rPr>
-                                <w:rFonts w:ascii="Aptos" w:eastAsia="Aptos" w:hAnsi="Aptos" w:cs="Aptos"/>
-                                <w:b/>
-                                <w:color w:val="000000"/>
-                              </w:rPr>
-                              <w:t>centermanager</w:t>
-                            </w:r>
-                            <w:proofErr w:type="spellEnd"/>
-                            <w:r>
-                              <w:rPr>
-                                <w:rFonts w:ascii="Aptos" w:eastAsia="Aptos" w:hAnsi="Aptos" w:cs="Aptos"/>
-                                <w:b/>
-                                <w:color w:val="000000"/>
-                              </w:rPr>
-                              <w:t>}</w:t>
+                              <w:t>${centermanager}</w:t>
                             </w:r>
                           </w:p>
                           <w:p>
@@ -4037,25 +3575,7 @@
                           <w:b/>
                           <w:color w:val="000000"/>
                         </w:rPr>
-                        <w:t>${</w:t>
-                      </w:r>
-                      <w:proofErr w:type="spellStart"/>
-                      <w:r>
-                        <w:rPr>
-                          <w:rFonts w:ascii="Aptos" w:eastAsia="Aptos" w:hAnsi="Aptos" w:cs="Aptos"/>
-                          <w:b/>
-                          <w:color w:val="000000"/>
-                        </w:rPr>
-                        <w:t>centermanager</w:t>
-                      </w:r>
-                      <w:proofErr w:type="spellEnd"/>
-                      <w:r>
-                        <w:rPr>
-                          <w:rFonts w:ascii="Aptos" w:eastAsia="Aptos" w:hAnsi="Aptos" w:cs="Aptos"/>
-                          <w:b/>
-                          <w:color w:val="000000"/>
-                        </w:rPr>
-                        <w:t>}</w:t>
+                        <w:t>${centermanager}</w:t>
                       </w:r>
                     </w:p>
                     <w:p>
@@ -4422,7 +3942,7 @@
           <w:noProof/>
         </w:rPr>
         <mc:AlternateContent>
-          <mc:Choice Requires="wpg">
+          <mc:Choice Requires="wps">
             <w:drawing>
               <wp:anchor distT="0" distB="0" distL="114300" distR="114300" simplePos="0" relativeHeight="251685888" behindDoc="0" locked="0" layoutInCell="1" hidden="0" allowOverlap="1" wp14:anchorId="28292FCE" wp14:editId="4F1BAAA2">
                 <wp:simplePos x="0" y="0"/>
@@ -4496,47 +4016,44 @@
               </wp:anchor>
             </w:drawing>
           </mc:Choice>
-          <mc:Fallback xmlns:cr="http://schemas.microsoft.com/office/comments/2020/reactions" xmlns="http://schemas.microsoft.com/office/tasks/2019/documenttasks" xmlns:dgm="http://schemas.openxmlformats.org/drawingml/2006/diagram" xmlns:lc="http://schemas.openxmlformats.org/drawingml/2006/lockedCanvas" xmlns:c="http://schemas.openxmlformats.org/drawingml/2006/chart" xmlns:pic="http://schemas.openxmlformats.org/drawingml/2006/picture" xmlns:a="http://schemas.openxmlformats.org/drawingml/2006/main" xmlns:sl="http://schemas.openxmlformats.org/schemaLibrary/2006/main">
-            <w:drawing>
-              <wp:anchor allowOverlap="1" behindDoc="0" distB="0" distT="0" distL="114300" distR="114300" hidden="0" layoutInCell="1" locked="0" relativeHeight="0" simplePos="0">
-                <wp:simplePos x="0" y="0"/>
-                <wp:positionH relativeFrom="column">
-                  <wp:posOffset>1</wp:posOffset>
-                </wp:positionH>
-                <wp:positionV relativeFrom="paragraph">
-                  <wp:posOffset>101600</wp:posOffset>
-                </wp:positionV>
-                <wp:extent cx="2571750" cy="266700"/>
-                <wp:effectExtent b="0" l="0" r="0" t="0"/>
-                <wp:wrapNone/>
-                <wp:docPr id="1945636985" name="image7.png"/>
-                <a:graphic>
-                  <a:graphicData uri="http://schemas.openxmlformats.org/drawingml/2006/picture">
-                    <pic:pic>
-                      <pic:nvPicPr>
-                        <pic:cNvPr id="0" name="image7.png"/>
-                        <pic:cNvPicPr preferRelativeResize="0"/>
-                      </pic:nvPicPr>
-                      <pic:blipFill>
-                        <a:blip r:embed="rId11"/>
-                        <a:srcRect/>
-                        <a:stretch>
-                          <a:fillRect/>
-                        </a:stretch>
-                      </pic:blipFill>
-                      <pic:spPr>
-                        <a:xfrm>
-                          <a:off x="0" y="0"/>
-                          <a:ext cx="2571750" cy="266700"/>
-                        </a:xfrm>
-                        <a:prstGeom prst="rect"/>
-                        <a:ln/>
-                      </pic:spPr>
-                    </pic:pic>
-                  </a:graphicData>
-                </a:graphic>
-              </wp:anchor>
-            </w:drawing>
+          <mc:Fallback>
+            <w:pict>
+              <v:rect w14:anchorId="28292FCE" id="Rectangle 1945636985" o:spid="_x0000_s1053" style="position:absolute;margin-left:0;margin-top:8pt;width:202.5pt;height:21pt;z-index:251685888;visibility:visible;mso-wrap-style:square;mso-wrap-distance-left:9pt;mso-wrap-distance-top:0;mso-wrap-distance-right:9pt;mso-wrap-distance-bottom:0;mso-position-horizontal:absolute;mso-position-horizontal-relative:text;mso-position-vertical:absolute;mso-position-vertical-relative:text;v-text-anchor:top" o:gfxdata="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" filled="f" stroked="f">
+                <v:textbox inset="2.53958mm,1.2694mm,2.53958mm,1.2694mm">
+                  <w:txbxContent>
+                    <w:p>
+                      <w:pPr>
+                        <w:spacing w:after="0" w:line="258" w:lineRule="auto"/>
+                        <w:jc w:val="center"/>
+                        <w:textDirection w:val="btLr"/>
+                      </w:pPr>
+                      <w:r>
+                        <w:rPr>
+                          <w:rFonts w:ascii="Aptos" w:eastAsia="Aptos" w:hAnsi="Aptos" w:cs="Aptos"/>
+                          <w:b/>
+                          <w:color w:val="000000"/>
+                        </w:rPr>
+                        <w:t>RANDY A. TUDY, PhD</w:t>
+                      </w:r>
+                    </w:p>
+                    <w:p>
+                      <w:pPr>
+                        <w:spacing w:after="0" w:line="258" w:lineRule="auto"/>
+                        <w:jc w:val="center"/>
+                        <w:textDirection w:val="btLr"/>
+                      </w:pPr>
+                    </w:p>
+                    <w:p>
+                      <w:pPr>
+                        <w:spacing w:after="0" w:line="258" w:lineRule="auto"/>
+                        <w:jc w:val="center"/>
+                        <w:textDirection w:val="btLr"/>
+                      </w:pPr>
+                    </w:p>
+                  </w:txbxContent>
+                </v:textbox>
+              </v:rect>
+            </w:pict>
           </mc:Fallback>
         </mc:AlternateContent>
       </w:r>
@@ -4601,7 +4118,6 @@
         </w:rPr>
         <w:tab/>
       </w:r>
-      <w:proofErr w:type="gramStart"/>
       <w:r>
         <w:rPr>
           <w:rFonts w:ascii="Aptos" w:eastAsia="Aptos" w:hAnsi="Aptos" w:cs="Aptos"/>
@@ -4614,12 +4130,6 @@
           <w:rFonts w:ascii="Aptos" w:eastAsia="Aptos" w:hAnsi="Aptos" w:cs="Aptos"/>
         </w:rPr>
         <w:tab/>
-      </w:r>
-      <w:proofErr w:type="gramEnd"/>
-      <w:r>
-        <w:rPr>
-          <w:rFonts w:ascii="Aptos" w:eastAsia="Aptos" w:hAnsi="Aptos" w:cs="Aptos"/>
-        </w:rPr>
         <w:t xml:space="preserve">       Date</w:t>
       </w:r>
     </w:p>
@@ -4645,7 +4155,7 @@
           <w:noProof/>
         </w:rPr>
         <mc:AlternateContent>
-          <mc:Choice Requires="wpg">
+          <mc:Choice Requires="wps">
             <w:drawing>
               <wp:anchor distT="0" distB="0" distL="114300" distR="114300" simplePos="0" relativeHeight="251686912" behindDoc="0" locked="0" layoutInCell="1" hidden="0" allowOverlap="1" wp14:anchorId="736DD68D" wp14:editId="57CCC6EC">
                 <wp:simplePos x="0" y="0"/>
@@ -4705,47 +4215,30 @@
               </wp:anchor>
             </w:drawing>
           </mc:Choice>
-          <mc:Fallback xmlns:cr="http://schemas.microsoft.com/office/comments/2020/reactions" xmlns="http://schemas.microsoft.com/office/tasks/2019/documenttasks" xmlns:dgm="http://schemas.openxmlformats.org/drawingml/2006/diagram" xmlns:lc="http://schemas.openxmlformats.org/drawingml/2006/lockedCanvas" xmlns:c="http://schemas.openxmlformats.org/drawingml/2006/chart" xmlns:pic="http://schemas.openxmlformats.org/drawingml/2006/picture" xmlns:a="http://schemas.openxmlformats.org/drawingml/2006/main" xmlns:sl="http://schemas.openxmlformats.org/schemaLibrary/2006/main">
-            <w:drawing>
-              <wp:anchor allowOverlap="1" behindDoc="0" distB="0" distT="0" distL="114300" distR="114300" hidden="0" layoutInCell="1" locked="0" relativeHeight="0" simplePos="0">
-                <wp:simplePos x="0" y="0"/>
-                <wp:positionH relativeFrom="column">
-                  <wp:posOffset>1</wp:posOffset>
-                </wp:positionH>
-                <wp:positionV relativeFrom="paragraph">
-                  <wp:posOffset>101600</wp:posOffset>
-                </wp:positionV>
-                <wp:extent cx="2581275" cy="266700"/>
-                <wp:effectExtent b="0" l="0" r="0" t="0"/>
-                <wp:wrapNone/>
-                <wp:docPr id="1945636988" name="image10.png"/>
-                <a:graphic>
-                  <a:graphicData uri="http://schemas.openxmlformats.org/drawingml/2006/picture">
-                    <pic:pic>
-                      <pic:nvPicPr>
-                        <pic:cNvPr id="0" name="image10.png"/>
-                        <pic:cNvPicPr preferRelativeResize="0"/>
-                      </pic:nvPicPr>
-                      <pic:blipFill>
-                        <a:blip r:embed="rId11"/>
-                        <a:srcRect/>
-                        <a:stretch>
-                          <a:fillRect/>
-                        </a:stretch>
-                      </pic:blipFill>
-                      <pic:spPr>
-                        <a:xfrm>
-                          <a:off x="0" y="0"/>
-                          <a:ext cx="2581275" cy="266700"/>
-                        </a:xfrm>
-                        <a:prstGeom prst="rect"/>
-                        <a:ln/>
-                      </pic:spPr>
-                    </pic:pic>
-                  </a:graphicData>
-                </a:graphic>
-              </wp:anchor>
-            </w:drawing>
+          <mc:Fallback>
+            <w:pict>
+              <v:rect w14:anchorId="736DD68D" id="Rectangle 1945636988" o:spid="_x0000_s1054" style="position:absolute;left:0;text-align:left;margin-left:0;margin-top:8pt;width:203.25pt;height:21pt;z-index:251686912;visibility:visible;mso-wrap-style:square;mso-wrap-distance-left:9pt;mso-wrap-distance-top:0;mso-wrap-distance-right:9pt;mso-wrap-distance-bottom:0;mso-position-horizontal:absolute;mso-position-horizontal-relative:text;mso-position-vertical:absolute;mso-position-vertical-relative:text;v-text-anchor:top" o:gfxdata="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" filled="f" stroked="f">
+                <v:textbox inset="2.53958mm,1.2694mm,2.53958mm,1.2694mm">
+                  <w:txbxContent>
+                    <w:p>
+                      <w:pPr>
+                        <w:spacing w:after="0" w:line="258" w:lineRule="auto"/>
+                        <w:jc w:val="center"/>
+                        <w:textDirection w:val="btLr"/>
+                      </w:pPr>
+                      <w:r>
+                        <w:rPr>
+                          <w:rFonts w:ascii="Aptos" w:eastAsia="Aptos" w:hAnsi="Aptos" w:cs="Aptos"/>
+                          <w:b/>
+                          <w:color w:val="000000"/>
+                        </w:rPr>
+                        <w:t>MERLINA H. JURUENA, PhD</w:t>
+                      </w:r>
+                    </w:p>
+                  </w:txbxContent>
+                </v:textbox>
+              </v:rect>
+            </w:pict>
           </mc:Fallback>
         </mc:AlternateContent>
       </w:r>
@@ -4833,7 +4326,7 @@
       </w:pPr>
     </w:p>
     <w:sectPr>
-      <w:footerReference w:type="default" r:id="rId12"/>
+      <w:footerReference w:type="default" r:id="rId11"/>
       <w:pgSz w:w="11906" w:h="16838"/>
       <w:pgMar w:top="1440" w:right="1440" w:bottom="1440" w:left="1440" w:header="709" w:footer="709" w:gutter="0"/>
       <w:cols w:space="720"/>
@@ -4950,7 +4443,7 @@
             </wp:anchor>
           </w:drawing>
         </mc:Choice>
-        <mc:Fallback xmlns:cr="http://schemas.microsoft.com/office/comments/2020/reactions" xmlns="http://schemas.microsoft.com/office/tasks/2019/documenttasks" xmlns:dgm="http://schemas.openxmlformats.org/drawingml/2006/diagram" xmlns:lc="http://schemas.openxmlformats.org/drawingml/2006/lockedCanvas" xmlns:c="http://schemas.openxmlformats.org/drawingml/2006/chart" xmlns:pic="http://schemas.openxmlformats.org/drawingml/2006/picture" xmlns:a="http://schemas.openxmlformats.org/drawingml/2006/main" xmlns:sl="http://schemas.openxmlformats.org/schemaLibrary/2006/main">
+        <mc:Fallback xmlns:sl="http://schemas.openxmlformats.org/schemaLibrary/2006/main" xmlns:a="http://schemas.openxmlformats.org/drawingml/2006/main" xmlns:pic="http://schemas.openxmlformats.org/drawingml/2006/picture" xmlns:c="http://schemas.openxmlformats.org/drawingml/2006/chart" xmlns:lc="http://schemas.openxmlformats.org/drawingml/2006/lockedCanvas" xmlns:dgm="http://schemas.openxmlformats.org/drawingml/2006/diagram" xmlns="http://schemas.microsoft.com/office/tasks/2019/documenttasks" xmlns:cr="http://schemas.microsoft.com/office/comments/2020/reactions">
           <w:drawing>
             <wp:anchor allowOverlap="1" behindDoc="0" distB="4294967295" distT="4294967295" distL="114300" distR="114300" hidden="0" layoutInCell="1" locked="0" relativeHeight="0" simplePos="0">
               <wp:simplePos x="0" y="0"/>
@@ -5126,47 +4619,50 @@
             </wp:anchor>
           </w:drawing>
         </mc:Choice>
-        <mc:Fallback xmlns:cr="http://schemas.microsoft.com/office/comments/2020/reactions" xmlns="http://schemas.microsoft.com/office/tasks/2019/documenttasks" xmlns:dgm="http://schemas.openxmlformats.org/drawingml/2006/diagram" xmlns:lc="http://schemas.openxmlformats.org/drawingml/2006/lockedCanvas" xmlns:c="http://schemas.openxmlformats.org/drawingml/2006/chart" xmlns:pic="http://schemas.openxmlformats.org/drawingml/2006/picture" xmlns:a="http://schemas.openxmlformats.org/drawingml/2006/main" xmlns:sl="http://schemas.openxmlformats.org/schemaLibrary/2006/main">
-          <w:drawing>
-            <wp:anchor allowOverlap="1" behindDoc="0" distB="0" distT="0" distL="114300" distR="114300" hidden="0" layoutInCell="1" locked="0" relativeHeight="0" simplePos="0">
-              <wp:simplePos x="0" y="0"/>
-              <wp:positionH relativeFrom="column">
-                <wp:posOffset>2984500</wp:posOffset>
-              </wp:positionH>
-              <wp:positionV relativeFrom="paragraph">
-                <wp:posOffset>76200</wp:posOffset>
-              </wp:positionV>
-              <wp:extent cx="1721817" cy="824865"/>
-              <wp:effectExtent b="0" l="0" r="0" t="0"/>
-              <wp:wrapNone/>
-              <wp:docPr id="1945637001" name="image24.png"/>
-              <a:graphic>
-                <a:graphicData uri="http://schemas.openxmlformats.org/drawingml/2006/picture">
-                  <pic:pic>
-                    <pic:nvPicPr>
-                      <pic:cNvPr id="0" name="image24.png"/>
-                      <pic:cNvPicPr preferRelativeResize="0"/>
-                    </pic:nvPicPr>
-                    <pic:blipFill>
-                      <a:blip r:embed="rId1"/>
-                      <a:srcRect/>
-                      <a:stretch>
-                        <a:fillRect/>
-                      </a:stretch>
-                    </pic:blipFill>
-                    <pic:spPr>
-                      <a:xfrm>
-                        <a:off x="0" y="0"/>
-                        <a:ext cx="1721817" cy="824865"/>
-                      </a:xfrm>
-                      <a:prstGeom prst="rect"/>
-                      <a:ln/>
-                    </pic:spPr>
-                  </pic:pic>
-                </a:graphicData>
-              </a:graphic>
-            </wp:anchor>
-          </w:drawing>
+        <mc:Fallback>
+          <w:pict>
+            <v:group w14:anchorId="35C7C9CE" id="Group 1945637001" o:spid="_x0000_s1055" style="position:absolute;left:0;text-align:left;margin-left:235pt;margin-top:6pt;width:135.6pt;height:64.95pt;z-index:251659264" coordorigin="44850,33675" coordsize="17218,8249" o:gfxdata="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">
+              <v:group id="Group 1676434697" o:spid="_x0000_s1056" style="position:absolute;left:44850;top:33675;width:17219;height:8249" coordsize="17218,8248" o:gfxdata="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">
+                <v:rect id="Rectangle 785218994" o:spid="_x0000_s1057" style="position:absolute;width:17218;height:8248;visibility:visible;mso-wrap-style:square;v-text-anchor:middle" o:gfxdata="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" filled="f" stroked="f">
+                  <v:textbox inset="2.53958mm,2.53958mm,2.53958mm,2.53958mm">
+                    <w:txbxContent>
+                      <w:p>
+                        <w:pPr>
+                          <w:spacing w:after="0" w:line="240" w:lineRule="auto"/>
+                          <w:textDirection w:val="btLr"/>
+                        </w:pPr>
+                      </w:p>
+                    </w:txbxContent>
+                  </v:textbox>
+                </v:rect>
+                <v:shapetype id="_x0000_t75" coordsize="21600,21600" o:spt="75" o:preferrelative="t" path="m@4@5l@4@11@9@11@9@5xe" filled="f" stroked="f">
+                  <v:stroke joinstyle="miter"/>
+                  <v:formulas>
+                    <v:f eqn="if lineDrawn pixelLineWidth 0"/>
+                    <v:f eqn="sum @0 1 0"/>
+                    <v:f eqn="sum 0 0 @1"/>
+                    <v:f eqn="prod @2 1 2"/>
+                    <v:f eqn="prod @3 21600 pixelWidth"/>
+                    <v:f eqn="prod @3 21600 pixelHeight"/>
+                    <v:f eqn="sum @0 0 1"/>
+                    <v:f eqn="prod @6 1 2"/>
+                    <v:f eqn="prod @7 21600 pixelWidth"/>
+                    <v:f eqn="sum @8 21600 0"/>
+                    <v:f eqn="prod @7 21600 pixelHeight"/>
+                    <v:f eqn="sum @10 21600 0"/>
+                  </v:formulas>
+                  <v:path o:extrusionok="f" gradientshapeok="t" o:connecttype="rect"/>
+                  <o:lock v:ext="edit" aspectratio="t"/>
+                </v:shapetype>
+                <v:shape id="Shape 28" o:spid="_x0000_s1058" type="#_x0000_t75" style="position:absolute;width:7816;height:8248;visibility:visible;mso-wrap-style:square" o:preferrelative="f" o:gfxdata="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">
+                  <v:imagedata r:id="rId4" o:title=""/>
+                </v:shape>
+                <v:shape id="Shape 29" o:spid="_x0000_s1059" type="#_x0000_t75" style="position:absolute;left:8734;width:8484;height:8248;visibility:visible;mso-wrap-style:square" o:preferrelative="f" o:gfxdata="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">
+                  <v:imagedata r:id="rId5" o:title=""/>
+                </v:shape>
+              </v:group>
+            </v:group>
+          </w:pict>
         </mc:Fallback>
       </mc:AlternateContent>
     </w:r>
@@ -5227,7 +4723,7 @@
                   <pic:cNvPicPr preferRelativeResize="0"/>
                 </pic:nvPicPr>
                 <pic:blipFill>
-                  <a:blip r:embed="rId4"/>
+                  <a:blip r:embed="rId6"/>
                   <a:srcRect/>
                   <a:stretch>
                     <a:fillRect/>
@@ -5477,7 +4973,7 @@
       </w:rPr>
       <w:tab/>
     </w:r>
-    <w:hyperlink r:id="rId5">
+    <w:hyperlink r:id="rId7">
       <w:r>
         <w:rPr>
           <w:rFonts w:ascii="Arial Narrow" w:eastAsia="Arial Narrow" w:hAnsi="Arial Narrow" w:cs="Arial Narrow"/>
@@ -5490,7 +4986,7 @@
         <w:t>publication</w:t>
       </w:r>
     </w:hyperlink>
-    <w:hyperlink r:id="rId6">
+    <w:hyperlink r:id="rId8">
       <w:r>
         <w:rPr>
           <w:rFonts w:ascii="Arial Narrow" w:eastAsia="Arial Narrow" w:hAnsi="Arial Narrow" w:cs="Arial Narrow"/>
@@ -5589,7 +5085,7 @@
             </wp:anchor>
           </w:drawing>
         </mc:Choice>
-        <mc:Fallback xmlns:cr="http://schemas.microsoft.com/office/comments/2020/reactions" xmlns="http://schemas.microsoft.com/office/tasks/2019/documenttasks" xmlns:dgm="http://schemas.openxmlformats.org/drawingml/2006/diagram" xmlns:lc="http://schemas.openxmlformats.org/drawingml/2006/lockedCanvas" xmlns:c="http://schemas.openxmlformats.org/drawingml/2006/chart" xmlns:pic="http://schemas.openxmlformats.org/drawingml/2006/picture" xmlns:a="http://schemas.openxmlformats.org/drawingml/2006/main" xmlns:sl="http://schemas.openxmlformats.org/schemaLibrary/2006/main">
+        <mc:Fallback xmlns:sl="http://schemas.openxmlformats.org/schemaLibrary/2006/main" xmlns:a="http://schemas.openxmlformats.org/drawingml/2006/main" xmlns:pic="http://schemas.openxmlformats.org/drawingml/2006/picture" xmlns:c="http://schemas.openxmlformats.org/drawingml/2006/chart" xmlns:lc="http://schemas.openxmlformats.org/drawingml/2006/lockedCanvas" xmlns:dgm="http://schemas.openxmlformats.org/drawingml/2006/diagram" xmlns="http://schemas.microsoft.com/office/tasks/2019/documenttasks" xmlns:cr="http://schemas.microsoft.com/office/comments/2020/reactions">
           <w:drawing>
             <wp:anchor allowOverlap="1" behindDoc="0" distB="4294967295" distT="4294967295" distL="114300" distR="114300" hidden="0" layoutInCell="1" locked="0" relativeHeight="0" simplePos="0">
               <wp:simplePos x="0" y="0"/>

</xml_diff>

<commit_message>
major ui refactor // bugs fixes // logic changes
</commit_message>
<xml_diff>
--- a/storage/app/templates/Cite_Incentive_Application.docx
+++ b/storage/app/templates/Cite_Incentive_Application.docx
@@ -423,99 +423,7 @@
         <mc:AlternateContent>
           <mc:Choice Requires="wps">
             <w:drawing>
-              <wp:anchor distT="0" distB="0" distL="114300" distR="114300" simplePos="0" relativeHeight="251661312" behindDoc="0" locked="0" layoutInCell="1" hidden="0" allowOverlap="1" wp14:anchorId="1218CEE0" wp14:editId="4D64F5D3">
-                <wp:simplePos x="0" y="0"/>
-                <wp:positionH relativeFrom="column">
-                  <wp:posOffset>4356100</wp:posOffset>
-                </wp:positionH>
-                <wp:positionV relativeFrom="paragraph">
-                  <wp:posOffset>213360</wp:posOffset>
-                </wp:positionV>
-                <wp:extent cx="1398270" cy="266700"/>
-                <wp:effectExtent l="0" t="0" r="0" b="0"/>
-                <wp:wrapNone/>
-                <wp:docPr id="1945637008" name="Rectangle 1945637008"/>
-                <wp:cNvGraphicFramePr/>
-                <a:graphic xmlns:a="http://schemas.openxmlformats.org/drawingml/2006/main">
-                  <a:graphicData uri="http://schemas.microsoft.com/office/word/2010/wordprocessingShape">
-                    <wps:wsp>
-                      <wps:cNvSpPr/>
-                      <wps:spPr>
-                        <a:xfrm>
-                          <a:off x="0" y="0"/>
-                          <a:ext cx="1398270" cy="266700"/>
-                        </a:xfrm>
-                        <a:prstGeom prst="rect">
-                          <a:avLst/>
-                        </a:prstGeom>
-                        <a:noFill/>
-                        <a:ln>
-                          <a:noFill/>
-                        </a:ln>
-                      </wps:spPr>
-                      <wps:txbx>
-                        <w:txbxContent>
-                          <w:p>
-                            <w:pPr>
-                              <w:spacing w:after="0" w:line="258" w:lineRule="auto"/>
-                              <w:textDirection w:val="btLr"/>
-                            </w:pPr>
-                            <w:r>
-                              <w:t>${employment}</w:t>
-                            </w:r>
-                          </w:p>
-                          <w:p>
-                            <w:pPr>
-                              <w:spacing w:after="0" w:line="258" w:lineRule="auto"/>
-                              <w:textDirection w:val="btLr"/>
-                            </w:pPr>
-                          </w:p>
-                        </w:txbxContent>
-                      </wps:txbx>
-                      <wps:bodyPr spcFirstLastPara="1" wrap="square" lIns="91425" tIns="45700" rIns="91425" bIns="45700" anchor="t" anchorCtr="0">
-                        <a:noAutofit/>
-                      </wps:bodyPr>
-                    </wps:wsp>
-                  </a:graphicData>
-                </a:graphic>
-              </wp:anchor>
-            </w:drawing>
-          </mc:Choice>
-          <mc:Fallback>
-            <w:pict>
-              <v:rect w14:anchorId="1218CEE0" id="Rectangle 1945637008" o:spid="_x0000_s1030" style="position:absolute;margin-left:343pt;margin-top:16.8pt;width:110.1pt;height:21pt;z-index:251661312;visibility:visible;mso-wrap-style:square;mso-wrap-distance-left:9pt;mso-wrap-distance-top:0;mso-wrap-distance-right:9pt;mso-wrap-distance-bottom:0;mso-position-horizontal:absolute;mso-position-horizontal-relative:text;mso-position-vertical:absolute;mso-position-vertical-relative:text;v-text-anchor:top" o:gfxdata="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" filled="f" stroked="f">
-                <v:textbox inset="2.53958mm,1.2694mm,2.53958mm,1.2694mm">
-                  <w:txbxContent>
-                    <w:p>
-                      <w:pPr>
-                        <w:spacing w:after="0" w:line="258" w:lineRule="auto"/>
-                        <w:textDirection w:val="btLr"/>
-                      </w:pPr>
-                      <w:r>
-                        <w:t>${employment}</w:t>
-                      </w:r>
-                    </w:p>
-                    <w:p>
-                      <w:pPr>
-                        <w:spacing w:after="0" w:line="258" w:lineRule="auto"/>
-                        <w:textDirection w:val="btLr"/>
-                      </w:pPr>
-                    </w:p>
-                  </w:txbxContent>
-                </v:textbox>
-              </v:rect>
-            </w:pict>
-          </mc:Fallback>
-        </mc:AlternateContent>
-      </w:r>
-      <w:r>
-        <w:rPr>
-          <w:noProof/>
-        </w:rPr>
-        <mc:AlternateContent>
-          <mc:Choice Requires="wps">
-            <w:drawing>
-              <wp:anchor distT="0" distB="0" distL="114300" distR="114300" simplePos="0" relativeHeight="251660288" behindDoc="0" locked="0" layoutInCell="1" hidden="0" allowOverlap="1" wp14:anchorId="57551B1E" wp14:editId="5E871AA6">
+              <wp:anchor distT="0" distB="0" distL="114300" distR="114300" simplePos="0" relativeHeight="251660288" behindDoc="0" locked="0" layoutInCell="1" hidden="0" allowOverlap="1" wp14:anchorId="57551B1E" wp14:editId="1DAF25F9">
                 <wp:simplePos x="0" y="0"/>
                 <wp:positionH relativeFrom="column">
                   <wp:posOffset>988060</wp:posOffset>
@@ -575,7 +483,7 @@
           </mc:Choice>
           <mc:Fallback>
             <w:pict>
-              <v:rect w14:anchorId="57551B1E" id="Rectangle 1945637002" o:spid="_x0000_s1031" style="position:absolute;margin-left:77.8pt;margin-top:16.8pt;width:162pt;height:21pt;z-index:251660288;visibility:visible;mso-wrap-style:square;mso-wrap-distance-left:9pt;mso-wrap-distance-top:0;mso-wrap-distance-right:9pt;mso-wrap-distance-bottom:0;mso-position-horizontal:absolute;mso-position-horizontal-relative:text;mso-position-vertical:absolute;mso-position-vertical-relative:text;v-text-anchor:top" o:gfxdata="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" filled="f" stroked="f">
+              <v:rect w14:anchorId="57551B1E" id="Rectangle 1945637002" o:spid="_x0000_s1030" style="position:absolute;margin-left:77.8pt;margin-top:16.8pt;width:162pt;height:21pt;z-index:251660288;visibility:visible;mso-wrap-style:square;mso-wrap-distance-left:9pt;mso-wrap-distance-top:0;mso-wrap-distance-right:9pt;mso-wrap-distance-bottom:0;mso-position-horizontal:absolute;mso-position-horizontal-relative:text;mso-position-vertical:absolute;mso-position-vertical-relative:text;v-text-anchor:top" o:gfxdata="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" filled="f" stroked="f">
                 <v:textbox inset="2.53958mm,1.2694mm,2.53958mm,1.2694mm">
                   <w:txbxContent>
                     <w:p>
@@ -629,131 +537,15 @@
         <mc:AlternateContent>
           <mc:Choice Requires="wps">
             <w:drawing>
-              <wp:anchor distT="0" distB="0" distL="114300" distR="114300" simplePos="0" relativeHeight="251663360" behindDoc="0" locked="0" layoutInCell="1" hidden="0" allowOverlap="1" wp14:anchorId="2ADB74B3" wp14:editId="4735F6EC">
+              <wp:anchor distT="0" distB="0" distL="114300" distR="114300" simplePos="0" relativeHeight="251662336" behindDoc="0" locked="0" layoutInCell="1" hidden="0" allowOverlap="1" wp14:anchorId="10CC2D0F" wp14:editId="141D5EA4">
                 <wp:simplePos x="0" y="0"/>
                 <wp:positionH relativeFrom="column">
-                  <wp:posOffset>3512820</wp:posOffset>
+                  <wp:posOffset>471055</wp:posOffset>
                 </wp:positionH>
                 <wp:positionV relativeFrom="paragraph">
-                  <wp:posOffset>218440</wp:posOffset>
+                  <wp:posOffset>217401</wp:posOffset>
                 </wp:positionV>
-                <wp:extent cx="1477645" cy="266700"/>
-                <wp:effectExtent l="0" t="0" r="0" b="0"/>
-                <wp:wrapNone/>
-                <wp:docPr id="1945637004" name="Rectangle 1945637004"/>
-                <wp:cNvGraphicFramePr/>
-                <a:graphic xmlns:a="http://schemas.openxmlformats.org/drawingml/2006/main">
-                  <a:graphicData uri="http://schemas.microsoft.com/office/word/2010/wordprocessingShape">
-                    <wps:wsp>
-                      <wps:cNvSpPr/>
-                      <wps:spPr>
-                        <a:xfrm>
-                          <a:off x="0" y="0"/>
-                          <a:ext cx="1477645" cy="266700"/>
-                        </a:xfrm>
-                        <a:prstGeom prst="rect">
-                          <a:avLst/>
-                        </a:prstGeom>
-                        <a:noFill/>
-                        <a:ln>
-                          <a:noFill/>
-                        </a:ln>
-                      </wps:spPr>
-                      <wps:txbx>
-                        <w:txbxContent>
-                          <w:p>
-                            <w:pPr>
-                              <w:spacing w:after="0" w:line="258" w:lineRule="auto"/>
-                              <w:textDirection w:val="btLr"/>
-                            </w:pPr>
-                            <w:r>
-                              <w:t>${campus}</w:t>
-                            </w:r>
-                          </w:p>
-                          <w:p>
-                            <w:pPr>
-                              <w:spacing w:after="0" w:line="258" w:lineRule="auto"/>
-                              <w:textDirection w:val="btLr"/>
-                            </w:pPr>
-                          </w:p>
-                          <w:p>
-                            <w:pPr>
-                              <w:spacing w:after="0" w:line="258" w:lineRule="auto"/>
-                              <w:textDirection w:val="btLr"/>
-                            </w:pPr>
-                          </w:p>
-                          <w:p>
-                            <w:pPr>
-                              <w:spacing w:after="0" w:line="258" w:lineRule="auto"/>
-                              <w:textDirection w:val="btLr"/>
-                            </w:pPr>
-                          </w:p>
-                        </w:txbxContent>
-                      </wps:txbx>
-                      <wps:bodyPr spcFirstLastPara="1" wrap="square" lIns="91425" tIns="45700" rIns="91425" bIns="45700" anchor="t" anchorCtr="0">
-                        <a:noAutofit/>
-                      </wps:bodyPr>
-                    </wps:wsp>
-                  </a:graphicData>
-                </a:graphic>
-              </wp:anchor>
-            </w:drawing>
-          </mc:Choice>
-          <mc:Fallback>
-            <w:pict>
-              <v:rect w14:anchorId="2ADB74B3" id="Rectangle 1945637004" o:spid="_x0000_s1032" style="position:absolute;margin-left:276.6pt;margin-top:17.2pt;width:116.35pt;height:21pt;z-index:251663360;visibility:visible;mso-wrap-style:square;mso-wrap-distance-left:9pt;mso-wrap-distance-top:0;mso-wrap-distance-right:9pt;mso-wrap-distance-bottom:0;mso-position-horizontal:absolute;mso-position-horizontal-relative:text;mso-position-vertical:absolute;mso-position-vertical-relative:text;v-text-anchor:top" o:gfxdata="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" filled="f" stroked="f">
-                <v:textbox inset="2.53958mm,1.2694mm,2.53958mm,1.2694mm">
-                  <w:txbxContent>
-                    <w:p>
-                      <w:pPr>
-                        <w:spacing w:after="0" w:line="258" w:lineRule="auto"/>
-                        <w:textDirection w:val="btLr"/>
-                      </w:pPr>
-                      <w:r>
-                        <w:t>${campus}</w:t>
-                      </w:r>
-                    </w:p>
-                    <w:p>
-                      <w:pPr>
-                        <w:spacing w:after="0" w:line="258" w:lineRule="auto"/>
-                        <w:textDirection w:val="btLr"/>
-                      </w:pPr>
-                    </w:p>
-                    <w:p>
-                      <w:pPr>
-                        <w:spacing w:after="0" w:line="258" w:lineRule="auto"/>
-                        <w:textDirection w:val="btLr"/>
-                      </w:pPr>
-                    </w:p>
-                    <w:p>
-                      <w:pPr>
-                        <w:spacing w:after="0" w:line="258" w:lineRule="auto"/>
-                        <w:textDirection w:val="btLr"/>
-                      </w:pPr>
-                    </w:p>
-                  </w:txbxContent>
-                </v:textbox>
-              </v:rect>
-            </w:pict>
-          </mc:Fallback>
-        </mc:AlternateContent>
-      </w:r>
-      <w:r>
-        <w:rPr>
-          <w:noProof/>
-        </w:rPr>
-        <mc:AlternateContent>
-          <mc:Choice Requires="wps">
-            <w:drawing>
-              <wp:anchor distT="0" distB="0" distL="114300" distR="114300" simplePos="0" relativeHeight="251662336" behindDoc="0" locked="0" layoutInCell="1" hidden="0" allowOverlap="1" wp14:anchorId="10CC2D0F" wp14:editId="53307F36">
-                <wp:simplePos x="0" y="0"/>
-                <wp:positionH relativeFrom="column">
-                  <wp:posOffset>469900</wp:posOffset>
-                </wp:positionH>
-                <wp:positionV relativeFrom="paragraph">
-                  <wp:posOffset>218440</wp:posOffset>
-                </wp:positionV>
-                <wp:extent cx="2057400" cy="266700"/>
+                <wp:extent cx="3020290" cy="266700"/>
                 <wp:effectExtent l="0" t="0" r="0" b="0"/>
                 <wp:wrapNone/>
                 <wp:docPr id="1945636986" name="Rectangle 1945636986"/>
@@ -765,7 +557,7 @@
                       <wps:spPr>
                         <a:xfrm>
                           <a:off x="0" y="0"/>
-                          <a:ext cx="2057400" cy="266700"/>
+                          <a:ext cx="3020290" cy="266700"/>
                         </a:xfrm>
                         <a:prstGeom prst="rect">
                           <a:avLst/>
@@ -800,12 +592,15 @@
                     </wps:wsp>
                   </a:graphicData>
                 </a:graphic>
+                <wp14:sizeRelH relativeFrom="margin">
+                  <wp14:pctWidth>0</wp14:pctWidth>
+                </wp14:sizeRelH>
               </wp:anchor>
             </w:drawing>
           </mc:Choice>
           <mc:Fallback>
             <w:pict>
-              <v:rect w14:anchorId="10CC2D0F" id="Rectangle 1945636986" o:spid="_x0000_s1033" style="position:absolute;margin-left:37pt;margin-top:17.2pt;width:162pt;height:21pt;z-index:251662336;visibility:visible;mso-wrap-style:square;mso-wrap-distance-left:9pt;mso-wrap-distance-top:0;mso-wrap-distance-right:9pt;mso-wrap-distance-bottom:0;mso-position-horizontal:absolute;mso-position-horizontal-relative:text;mso-position-vertical:absolute;mso-position-vertical-relative:text;v-text-anchor:top" o:gfxdata="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" filled="f" stroked="f">
+              <v:rect w14:anchorId="10CC2D0F" id="Rectangle 1945636986" o:spid="_x0000_s1031" style="position:absolute;margin-left:37.1pt;margin-top:17.1pt;width:237.8pt;height:21pt;z-index:251662336;visibility:visible;mso-wrap-style:square;mso-width-percent:0;mso-wrap-distance-left:9pt;mso-wrap-distance-top:0;mso-wrap-distance-right:9pt;mso-wrap-distance-bottom:0;mso-position-horizontal:absolute;mso-position-horizontal-relative:text;mso-position-vertical:absolute;mso-position-vertical-relative:text;mso-width-percent:0;mso-width-relative:margin;v-text-anchor:top" o:gfxdata="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" filled="f" stroked="f">
                 <v:textbox inset="2.53958mm,1.2694mm,2.53958mm,1.2694mm">
                   <w:txbxContent>
                     <w:p>
@@ -848,13 +643,7 @@
           <w:rFonts w:ascii="Aptos" w:eastAsia="Aptos" w:hAnsi="Aptos" w:cs="Aptos"/>
           <w:b/>
         </w:rPr>
-        <w:t>______________ Employment Status:</w:t>
-      </w:r>
-      <w:r>
-        <w:rPr>
-          <w:rFonts w:ascii="Aptos" w:eastAsia="Aptos" w:hAnsi="Aptos" w:cs="Aptos"/>
-        </w:rPr>
-        <w:t xml:space="preserve">  ____________</w:t>
+        <w:t xml:space="preserve">______________ </w:t>
       </w:r>
     </w:p>
     <w:p>
@@ -866,190 +655,6 @@
       </w:pPr>
       <w:r>
         <w:rPr>
-          <w:noProof/>
-        </w:rPr>
-        <mc:AlternateContent>
-          <mc:Choice Requires="wps">
-            <w:drawing>
-              <wp:anchor distT="0" distB="0" distL="114300" distR="114300" simplePos="0" relativeHeight="251665408" behindDoc="0" locked="0" layoutInCell="1" hidden="0" allowOverlap="1" wp14:anchorId="3B401C36" wp14:editId="3FF4C057">
-                <wp:simplePos x="0" y="0"/>
-                <wp:positionH relativeFrom="column">
-                  <wp:posOffset>4932680</wp:posOffset>
-                </wp:positionH>
-                <wp:positionV relativeFrom="paragraph">
-                  <wp:posOffset>203200</wp:posOffset>
-                </wp:positionV>
-                <wp:extent cx="1114425" cy="266700"/>
-                <wp:effectExtent l="0" t="0" r="0" b="0"/>
-                <wp:wrapNone/>
-                <wp:docPr id="1945636991" name="Rectangle 1945636991"/>
-                <wp:cNvGraphicFramePr/>
-                <a:graphic xmlns:a="http://schemas.openxmlformats.org/drawingml/2006/main">
-                  <a:graphicData uri="http://schemas.microsoft.com/office/word/2010/wordprocessingShape">
-                    <wps:wsp>
-                      <wps:cNvSpPr/>
-                      <wps:spPr>
-                        <a:xfrm>
-                          <a:off x="0" y="0"/>
-                          <a:ext cx="1114425" cy="266700"/>
-                        </a:xfrm>
-                        <a:prstGeom prst="rect">
-                          <a:avLst/>
-                        </a:prstGeom>
-                        <a:noFill/>
-                        <a:ln>
-                          <a:noFill/>
-                        </a:ln>
-                      </wps:spPr>
-                      <wps:txbx>
-                        <w:txbxContent>
-                          <w:p>
-                            <w:pPr>
-                              <w:spacing w:after="0" w:line="258" w:lineRule="auto"/>
-                              <w:textDirection w:val="btLr"/>
-                            </w:pPr>
-                            <w:r>
-                              <w:t>${years}</w:t>
-                            </w:r>
-                          </w:p>
-                          <w:p>
-                            <w:pPr>
-                              <w:spacing w:after="0" w:line="258" w:lineRule="auto"/>
-                              <w:textDirection w:val="btLr"/>
-                            </w:pPr>
-                          </w:p>
-                        </w:txbxContent>
-                      </wps:txbx>
-                      <wps:bodyPr spcFirstLastPara="1" wrap="square" lIns="91425" tIns="45700" rIns="91425" bIns="45700" anchor="t" anchorCtr="0">
-                        <a:noAutofit/>
-                      </wps:bodyPr>
-                    </wps:wsp>
-                  </a:graphicData>
-                </a:graphic>
-              </wp:anchor>
-            </w:drawing>
-          </mc:Choice>
-          <mc:Fallback>
-            <w:pict>
-              <v:rect w14:anchorId="3B401C36" id="Rectangle 1945636991" o:spid="_x0000_s1034" style="position:absolute;margin-left:388.4pt;margin-top:16pt;width:87.75pt;height:21pt;z-index:251665408;visibility:visible;mso-wrap-style:square;mso-wrap-distance-left:9pt;mso-wrap-distance-top:0;mso-wrap-distance-right:9pt;mso-wrap-distance-bottom:0;mso-position-horizontal:absolute;mso-position-horizontal-relative:text;mso-position-vertical:absolute;mso-position-vertical-relative:text;v-text-anchor:top" o:gfxdata="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" filled="f" stroked="f">
-                <v:textbox inset="2.53958mm,1.2694mm,2.53958mm,1.2694mm">
-                  <w:txbxContent>
-                    <w:p>
-                      <w:pPr>
-                        <w:spacing w:after="0" w:line="258" w:lineRule="auto"/>
-                        <w:textDirection w:val="btLr"/>
-                      </w:pPr>
-                      <w:r>
-                        <w:t>${years}</w:t>
-                      </w:r>
-                    </w:p>
-                    <w:p>
-                      <w:pPr>
-                        <w:spacing w:after="0" w:line="258" w:lineRule="auto"/>
-                        <w:textDirection w:val="btLr"/>
-                      </w:pPr>
-                    </w:p>
-                  </w:txbxContent>
-                </v:textbox>
-              </v:rect>
-            </w:pict>
-          </mc:Fallback>
-        </mc:AlternateContent>
-      </w:r>
-      <w:r>
-        <w:rPr>
-          <w:noProof/>
-        </w:rPr>
-        <mc:AlternateContent>
-          <mc:Choice Requires="wps">
-            <w:drawing>
-              <wp:anchor distT="0" distB="0" distL="114300" distR="114300" simplePos="0" relativeHeight="251664384" behindDoc="0" locked="0" layoutInCell="1" hidden="0" allowOverlap="1" wp14:anchorId="0F519185" wp14:editId="5DE7F692">
-                <wp:simplePos x="0" y="0"/>
-                <wp:positionH relativeFrom="column">
-                  <wp:posOffset>1399540</wp:posOffset>
-                </wp:positionH>
-                <wp:positionV relativeFrom="paragraph">
-                  <wp:posOffset>218440</wp:posOffset>
-                </wp:positionV>
-                <wp:extent cx="1630680" cy="266700"/>
-                <wp:effectExtent l="0" t="0" r="0" b="0"/>
-                <wp:wrapNone/>
-                <wp:docPr id="1945636994" name="Rectangle 1945636994"/>
-                <wp:cNvGraphicFramePr/>
-                <a:graphic xmlns:a="http://schemas.openxmlformats.org/drawingml/2006/main">
-                  <a:graphicData uri="http://schemas.microsoft.com/office/word/2010/wordprocessingShape">
-                    <wps:wsp>
-                      <wps:cNvSpPr/>
-                      <wps:spPr>
-                        <a:xfrm>
-                          <a:off x="0" y="0"/>
-                          <a:ext cx="1630680" cy="266700"/>
-                        </a:xfrm>
-                        <a:prstGeom prst="rect">
-                          <a:avLst/>
-                        </a:prstGeom>
-                        <a:noFill/>
-                        <a:ln>
-                          <a:noFill/>
-                        </a:ln>
-                      </wps:spPr>
-                      <wps:txbx>
-                        <w:txbxContent>
-                          <w:p>
-                            <w:pPr>
-                              <w:spacing w:after="0" w:line="258" w:lineRule="auto"/>
-                              <w:textDirection w:val="btLr"/>
-                            </w:pPr>
-                            <w:r>
-                              <w:t>${field}</w:t>
-                            </w:r>
-                          </w:p>
-                          <w:p>
-                            <w:pPr>
-                              <w:spacing w:after="0" w:line="258" w:lineRule="auto"/>
-                              <w:textDirection w:val="btLr"/>
-                            </w:pPr>
-                          </w:p>
-                        </w:txbxContent>
-                      </wps:txbx>
-                      <wps:bodyPr spcFirstLastPara="1" wrap="square" lIns="91425" tIns="45700" rIns="91425" bIns="45700" anchor="t" anchorCtr="0">
-                        <a:noAutofit/>
-                      </wps:bodyPr>
-                    </wps:wsp>
-                  </a:graphicData>
-                </a:graphic>
-              </wp:anchor>
-            </w:drawing>
-          </mc:Choice>
-          <mc:Fallback>
-            <w:pict>
-              <v:rect w14:anchorId="0F519185" id="Rectangle 1945636994" o:spid="_x0000_s1035" style="position:absolute;margin-left:110.2pt;margin-top:17.2pt;width:128.4pt;height:21pt;z-index:251664384;visibility:visible;mso-wrap-style:square;mso-wrap-distance-left:9pt;mso-wrap-distance-top:0;mso-wrap-distance-right:9pt;mso-wrap-distance-bottom:0;mso-position-horizontal:absolute;mso-position-horizontal-relative:text;mso-position-vertical:absolute;mso-position-vertical-relative:text;v-text-anchor:top" o:gfxdata="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" filled="f" stroked="f">
-                <v:textbox inset="2.53958mm,1.2694mm,2.53958mm,1.2694mm">
-                  <w:txbxContent>
-                    <w:p>
-                      <w:pPr>
-                        <w:spacing w:after="0" w:line="258" w:lineRule="auto"/>
-                        <w:textDirection w:val="btLr"/>
-                      </w:pPr>
-                      <w:r>
-                        <w:t>${field}</w:t>
-                      </w:r>
-                    </w:p>
-                    <w:p>
-                      <w:pPr>
-                        <w:spacing w:after="0" w:line="258" w:lineRule="auto"/>
-                        <w:textDirection w:val="btLr"/>
-                      </w:pPr>
-                    </w:p>
-                  </w:txbxContent>
-                </v:textbox>
-              </v:rect>
-            </w:pict>
-          </mc:Fallback>
-        </mc:AlternateContent>
-      </w:r>
-      <w:r>
-        <w:rPr>
           <w:rFonts w:ascii="Aptos" w:eastAsia="Aptos" w:hAnsi="Aptos" w:cs="Aptos"/>
           <w:b/>
         </w:rPr>
@@ -1060,89 +665,6 @@
           <w:rFonts w:ascii="Aptos" w:eastAsia="Aptos" w:hAnsi="Aptos" w:cs="Aptos"/>
         </w:rPr>
         <w:t xml:space="preserve"> _____________________________________</w:t>
-      </w:r>
-      <w:r>
-        <w:rPr>
-          <w:rFonts w:ascii="Aptos" w:eastAsia="Aptos" w:hAnsi="Aptos" w:cs="Aptos"/>
-          <w:b/>
-        </w:rPr>
-        <w:t xml:space="preserve"> Campus: </w:t>
-      </w:r>
-      <w:r>
-        <w:rPr>
-          <w:rFonts w:ascii="Aptos" w:eastAsia="Aptos" w:hAnsi="Aptos" w:cs="Aptos"/>
-        </w:rPr>
-        <w:t xml:space="preserve"> _______________________</w:t>
-      </w:r>
-    </w:p>
-    <w:p>
-      <w:pPr>
-        <w:rPr>
-          <w:rFonts w:ascii="Aptos" w:eastAsia="Aptos" w:hAnsi="Aptos" w:cs="Aptos"/>
-          <w:b/>
-        </w:rPr>
-      </w:pPr>
-      <w:r>
-        <w:rPr>
-          <w:rFonts w:ascii="Aptos" w:eastAsia="Aptos" w:hAnsi="Aptos" w:cs="Aptos"/>
-          <w:b/>
-        </w:rPr>
-        <w:t xml:space="preserve">Field of Specialization:  </w:t>
-      </w:r>
-      <w:r>
-        <w:rPr>
-          <w:rFonts w:ascii="Aptos" w:eastAsia="Aptos" w:hAnsi="Aptos" w:cs="Aptos"/>
-          <w:u w:val="single"/>
-        </w:rPr>
-        <w:t xml:space="preserve"> </w:t>
-      </w:r>
-      <w:r>
-        <w:rPr>
-          <w:rFonts w:ascii="Aptos" w:eastAsia="Aptos" w:hAnsi="Aptos" w:cs="Aptos"/>
-          <w:u w:val="single"/>
-        </w:rPr>
-        <w:tab/>
-      </w:r>
-      <w:r>
-        <w:rPr>
-          <w:rFonts w:ascii="Aptos" w:eastAsia="Aptos" w:hAnsi="Aptos" w:cs="Aptos"/>
-          <w:u w:val="single"/>
-        </w:rPr>
-        <w:tab/>
-      </w:r>
-      <w:r>
-        <w:rPr>
-          <w:rFonts w:ascii="Aptos" w:eastAsia="Aptos" w:hAnsi="Aptos" w:cs="Aptos"/>
-          <w:u w:val="single"/>
-        </w:rPr>
-        <w:tab/>
-        <w:t xml:space="preserve">         </w:t>
-      </w:r>
-      <w:r>
-        <w:rPr>
-          <w:rFonts w:ascii="Aptos" w:eastAsia="Aptos" w:hAnsi="Aptos" w:cs="Aptos"/>
-        </w:rPr>
-        <w:t xml:space="preserve">   </w:t>
-      </w:r>
-      <w:r>
-        <w:rPr>
-          <w:rFonts w:ascii="Aptos" w:eastAsia="Aptos" w:hAnsi="Aptos" w:cs="Aptos"/>
-          <w:b/>
-        </w:rPr>
-        <w:t>No. of Years in the University:</w:t>
-      </w:r>
-      <w:r>
-        <w:rPr>
-          <w:rFonts w:ascii="Aptos" w:eastAsia="Aptos" w:hAnsi="Aptos" w:cs="Aptos"/>
-        </w:rPr>
-        <w:t xml:space="preserve"> ____</w:t>
-      </w:r>
-      <w:r>
-        <w:rPr>
-          <w:rFonts w:ascii="Aptos" w:eastAsia="Aptos" w:hAnsi="Aptos" w:cs="Aptos"/>
-          <w:u w:val="single"/>
-        </w:rPr>
-        <w:t xml:space="preserve">  </w:t>
       </w:r>
     </w:p>
     <w:p>
@@ -1262,7 +784,7 @@
           </mc:Choice>
           <mc:Fallback>
             <w:pict>
-              <v:rect w14:anchorId="4D310FC7" id="Rectangle 1945637003" o:spid="_x0000_s1036" style="position:absolute;margin-left:-8pt;margin-top:15pt;width:460.5pt;height:42.75pt;z-index:251666432;visibility:visible;mso-wrap-style:square;mso-wrap-distance-left:9pt;mso-wrap-distance-top:0;mso-wrap-distance-right:9pt;mso-wrap-distance-bottom:0;mso-position-horizontal:absolute;mso-position-horizontal-relative:text;mso-position-vertical:absolute;mso-position-vertical-relative:text;v-text-anchor:top" o:gfxdata="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" filled="f" stroked="f">
+              <v:rect w14:anchorId="4D310FC7" id="Rectangle 1945637003" o:spid="_x0000_s1032" style="position:absolute;margin-left:-8pt;margin-top:15pt;width:460.5pt;height:42.75pt;z-index:251666432;visibility:visible;mso-wrap-style:square;mso-wrap-distance-left:9pt;mso-wrap-distance-top:0;mso-wrap-distance-right:9pt;mso-wrap-distance-bottom:0;mso-position-horizontal:absolute;mso-position-horizontal-relative:text;mso-position-vertical:absolute;mso-position-vertical-relative:text;v-text-anchor:top" o:gfxdata="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" filled="f" stroked="f">
                 <v:textbox inset="2.53958mm,1.2694mm,2.53958mm,1.2694mm">
                   <w:txbxContent>
                     <w:p>
@@ -1316,13 +838,13 @@
         <mc:AlternateContent>
           <mc:Choice Requires="wps">
             <w:drawing>
-              <wp:anchor distT="0" distB="0" distL="114300" distR="114300" simplePos="0" relativeHeight="251667456" behindDoc="0" locked="0" layoutInCell="1" hidden="0" allowOverlap="1" wp14:anchorId="52FA354D" wp14:editId="6C520A3F">
+              <wp:anchor distT="0" distB="0" distL="114300" distR="114300" simplePos="0" relativeHeight="251667456" behindDoc="0" locked="0" layoutInCell="1" hidden="0" allowOverlap="1" wp14:anchorId="52FA354D" wp14:editId="20204E58">
                 <wp:simplePos x="0" y="0"/>
                 <wp:positionH relativeFrom="column">
-                  <wp:posOffset>510540</wp:posOffset>
+                  <wp:posOffset>1150620</wp:posOffset>
                 </wp:positionH>
                 <wp:positionV relativeFrom="paragraph">
-                  <wp:posOffset>190500</wp:posOffset>
+                  <wp:posOffset>213360</wp:posOffset>
                 </wp:positionV>
                 <wp:extent cx="4391025" cy="266700"/>
                 <wp:effectExtent l="0" t="0" r="0" b="0"/>
@@ -1354,7 +876,15 @@
                               <w:textDirection w:val="btLr"/>
                             </w:pPr>
                             <w:r>
-                              <w:t>${authors}</w:t>
+                              <w:t>${</w:t>
+                            </w:r>
+                            <w:proofErr w:type="spellStart"/>
+                            <w:r>
+                              <w:t>bibentry</w:t>
+                            </w:r>
+                            <w:proofErr w:type="spellEnd"/>
+                            <w:r>
+                              <w:t>}</w:t>
                             </w:r>
                           </w:p>
                           <w:p>
@@ -1382,7 +912,7 @@
           </mc:Choice>
           <mc:Fallback>
             <w:pict>
-              <v:rect w14:anchorId="52FA354D" id="Rectangle 1945636990" o:spid="_x0000_s1037" style="position:absolute;margin-left:40.2pt;margin-top:15pt;width:345.75pt;height:21pt;z-index:251667456;visibility:visible;mso-wrap-style:square;mso-wrap-distance-left:9pt;mso-wrap-distance-top:0;mso-wrap-distance-right:9pt;mso-wrap-distance-bottom:0;mso-position-horizontal:absolute;mso-position-horizontal-relative:text;mso-position-vertical:absolute;mso-position-vertical-relative:text;v-text-anchor:top" o:gfxdata="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" filled="f" stroked="f">
+              <v:rect w14:anchorId="52FA354D" id="Rectangle 1945636990" o:spid="_x0000_s1033" style="position:absolute;margin-left:90.6pt;margin-top:16.8pt;width:345.75pt;height:21pt;z-index:251667456;visibility:visible;mso-wrap-style:square;mso-wrap-distance-left:9pt;mso-wrap-distance-top:0;mso-wrap-distance-right:9pt;mso-wrap-distance-bottom:0;mso-position-horizontal:absolute;mso-position-horizontal-relative:text;mso-position-vertical:absolute;mso-position-vertical-relative:text;v-text-anchor:top" o:gfxdata="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" filled="f" stroked="f">
                 <v:textbox inset="2.53958mm,1.2694mm,2.53958mm,1.2694mm">
                   <w:txbxContent>
                     <w:p>
@@ -1391,7 +921,15 @@
                         <w:textDirection w:val="btLr"/>
                       </w:pPr>
                       <w:r>
-                        <w:t>${authors}</w:t>
+                        <w:t>${</w:t>
+                      </w:r>
+                      <w:proofErr w:type="spellStart"/>
+                      <w:r>
+                        <w:t>bibentry</w:t>
+                      </w:r>
+                      <w:proofErr w:type="spellEnd"/>
+                      <w:r>
+                        <w:t>}</w:t>
                       </w:r>
                     </w:p>
                     <w:p>
@@ -1431,7 +969,7 @@
         <w:rPr>
           <w:rFonts w:ascii="Aptos" w:eastAsia="Aptos" w:hAnsi="Aptos" w:cs="Aptos"/>
         </w:rPr>
-        <w:t>authors:  _____________________________________________________________</w:t>
+        <w:t>Bibliographic Entry:  _____________________________________________________________</w:t>
       </w:r>
       <w:r>
         <w:rPr>
@@ -1506,7 +1044,7 @@
           </mc:Choice>
           <mc:Fallback>
             <w:pict>
-              <v:rect w14:anchorId="7B8B1A06" id="Rectangle 1945636993" o:spid="_x0000_s1038" style="position:absolute;margin-left:87pt;margin-top:15pt;width:342.15pt;height:21pt;z-index:251668480;visibility:visible;mso-wrap-style:square;mso-wrap-distance-left:9pt;mso-wrap-distance-top:0;mso-wrap-distance-right:9pt;mso-wrap-distance-bottom:0;mso-position-horizontal:absolute;mso-position-horizontal-relative:text;mso-position-vertical:absolute;mso-position-vertical-relative:text;v-text-anchor:top" o:gfxdata="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" filled="f" stroked="f">
+              <v:rect w14:anchorId="7B8B1A06" id="Rectangle 1945636993" o:spid="_x0000_s1034" style="position:absolute;margin-left:87pt;margin-top:15pt;width:342.15pt;height:21pt;z-index:251668480;visibility:visible;mso-wrap-style:square;mso-wrap-distance-left:9pt;mso-wrap-distance-top:0;mso-wrap-distance-right:9pt;mso-wrap-distance-bottom:0;mso-position-horizontal:absolute;mso-position-horizontal-relative:text;mso-position-vertical:absolute;mso-position-vertical-relative:text;v-text-anchor:top" o:gfxdata="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" filled="f" stroked="f">
                 <v:textbox inset="2.53958mm,1.2694mm,2.53958mm,1.2694mm">
                   <w:txbxContent>
                     <w:p>
@@ -1552,18 +1090,18 @@
         <mc:AlternateContent>
           <mc:Choice Requires="wps">
             <w:drawing>
-              <wp:anchor distT="0" distB="0" distL="114300" distR="114300" simplePos="0" relativeHeight="251669504" behindDoc="0" locked="0" layoutInCell="1" hidden="0" allowOverlap="1" wp14:anchorId="1964A5F4" wp14:editId="73BE5939">
+              <wp:anchor distT="0" distB="0" distL="114300" distR="114300" simplePos="0" relativeHeight="251671552" behindDoc="0" locked="0" layoutInCell="1" hidden="0" allowOverlap="1" wp14:anchorId="2147CB12" wp14:editId="564C8FCB">
                 <wp:simplePos x="0" y="0"/>
                 <wp:positionH relativeFrom="column">
-                  <wp:posOffset>1163320</wp:posOffset>
+                  <wp:posOffset>890270</wp:posOffset>
                 </wp:positionH>
                 <wp:positionV relativeFrom="paragraph">
-                  <wp:posOffset>182880</wp:posOffset>
+                  <wp:posOffset>185420</wp:posOffset>
                 </wp:positionV>
-                <wp:extent cx="1457325" cy="266700"/>
+                <wp:extent cx="1027430" cy="266700"/>
                 <wp:effectExtent l="0" t="0" r="0" b="0"/>
                 <wp:wrapNone/>
-                <wp:docPr id="1945636980" name="Rectangle 1945636980"/>
+                <wp:docPr id="1945636987" name="Rectangle 1945636987"/>
                 <wp:cNvGraphicFramePr/>
                 <a:graphic xmlns:a="http://schemas.openxmlformats.org/drawingml/2006/main">
                   <a:graphicData uri="http://schemas.microsoft.com/office/word/2010/wordprocessingShape">
@@ -1572,7 +1110,7 @@
                       <wps:spPr>
                         <a:xfrm>
                           <a:off x="0" y="0"/>
-                          <a:ext cx="1457325" cy="266700"/>
+                          <a:ext cx="1027430" cy="266700"/>
                         </a:xfrm>
                         <a:prstGeom prst="rect">
                           <a:avLst/>
@@ -1590,105 +1128,15 @@
                               <w:textDirection w:val="btLr"/>
                             </w:pPr>
                             <w:r>
-                              <w:t>${version}</w:t>
+                              <w:t>${</w:t>
                             </w:r>
-                          </w:p>
-                          <w:p>
-                            <w:pPr>
-                              <w:spacing w:after="0" w:line="258" w:lineRule="auto"/>
-                              <w:textDirection w:val="btLr"/>
-                            </w:pPr>
-                          </w:p>
-                        </w:txbxContent>
-                      </wps:txbx>
-                      <wps:bodyPr spcFirstLastPara="1" wrap="square" lIns="91425" tIns="45700" rIns="91425" bIns="45700" anchor="t" anchorCtr="0">
-                        <a:noAutofit/>
-                      </wps:bodyPr>
-                    </wps:wsp>
-                  </a:graphicData>
-                </a:graphic>
-              </wp:anchor>
-            </w:drawing>
-          </mc:Choice>
-          <mc:Fallback>
-            <w:pict>
-              <v:rect w14:anchorId="1964A5F4" id="Rectangle 1945636980" o:spid="_x0000_s1039" style="position:absolute;margin-left:91.6pt;margin-top:14.4pt;width:114.75pt;height:21pt;z-index:251669504;visibility:visible;mso-wrap-style:square;mso-wrap-distance-left:9pt;mso-wrap-distance-top:0;mso-wrap-distance-right:9pt;mso-wrap-distance-bottom:0;mso-position-horizontal:absolute;mso-position-horizontal-relative:text;mso-position-vertical:absolute;mso-position-vertical-relative:text;v-text-anchor:top" o:gfxdata="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" filled="f" stroked="f">
-                <v:textbox inset="2.53958mm,1.2694mm,2.53958mm,1.2694mm">
-                  <w:txbxContent>
-                    <w:p>
-                      <w:pPr>
-                        <w:spacing w:after="0" w:line="258" w:lineRule="auto"/>
-                        <w:textDirection w:val="btLr"/>
-                      </w:pPr>
-                      <w:r>
-                        <w:t>${version}</w:t>
-                      </w:r>
-                    </w:p>
-                    <w:p>
-                      <w:pPr>
-                        <w:spacing w:after="0" w:line="258" w:lineRule="auto"/>
-                        <w:textDirection w:val="btLr"/>
-                      </w:pPr>
-                    </w:p>
-                  </w:txbxContent>
-                </v:textbox>
-              </v:rect>
-            </w:pict>
-          </mc:Fallback>
-        </mc:AlternateContent>
-      </w:r>
-      <w:r>
-        <w:rPr>
-          <w:rFonts w:ascii="Aptos" w:eastAsia="Aptos" w:hAnsi="Aptos" w:cs="Aptos"/>
-        </w:rPr>
-        <w:t>Title of the Journal:  ______________________________________________________________</w:t>
-      </w:r>
-      <w:r>
-        <w:rPr>
-          <w:noProof/>
-        </w:rPr>
-        <mc:AlternateContent>
-          <mc:Choice Requires="wps">
-            <w:drawing>
-              <wp:anchor distT="0" distB="0" distL="114300" distR="114300" simplePos="0" relativeHeight="251670528" behindDoc="0" locked="0" layoutInCell="1" hidden="0" allowOverlap="1" wp14:anchorId="2538EDD2" wp14:editId="14086643">
-                <wp:simplePos x="0" y="0"/>
-                <wp:positionH relativeFrom="column">
-                  <wp:posOffset>4597400</wp:posOffset>
-                </wp:positionH>
-                <wp:positionV relativeFrom="paragraph">
-                  <wp:posOffset>177800</wp:posOffset>
-                </wp:positionV>
-                <wp:extent cx="1027430" cy="266700"/>
-                <wp:effectExtent l="0" t="0" r="0" b="0"/>
-                <wp:wrapNone/>
-                <wp:docPr id="1945636998" name="Rectangle 1945636998"/>
-                <wp:cNvGraphicFramePr/>
-                <a:graphic xmlns:a="http://schemas.openxmlformats.org/drawingml/2006/main">
-                  <a:graphicData uri="http://schemas.microsoft.com/office/word/2010/wordprocessingShape">
-                    <wps:wsp>
-                      <wps:cNvSpPr/>
-                      <wps:spPr>
-                        <a:xfrm>
-                          <a:off x="4837048" y="3651413"/>
-                          <a:ext cx="1017905" cy="257175"/>
-                        </a:xfrm>
-                        <a:prstGeom prst="rect">
-                          <a:avLst/>
-                        </a:prstGeom>
-                        <a:noFill/>
-                        <a:ln>
-                          <a:noFill/>
-                        </a:ln>
-                      </wps:spPr>
-                      <wps:txbx>
-                        <w:txbxContent>
-                          <w:p>
-                            <w:pPr>
-                              <w:spacing w:after="0" w:line="258" w:lineRule="auto"/>
-                              <w:textDirection w:val="btLr"/>
-                            </w:pPr>
+                            <w:proofErr w:type="spellStart"/>
                             <w:r>
-                              <w:t>${eissn}</w:t>
+                              <w:t>issn</w:t>
+                            </w:r>
+                            <w:proofErr w:type="spellEnd"/>
+                            <w:r>
+                              <w:t>}</w:t>
                             </w:r>
                           </w:p>
                           <w:p>
@@ -1716,7 +1164,7 @@
           </mc:Choice>
           <mc:Fallback>
             <w:pict>
-              <v:rect w14:anchorId="2538EDD2" id="Rectangle 1945636998" o:spid="_x0000_s1040" style="position:absolute;margin-left:362pt;margin-top:14pt;width:80.9pt;height:21pt;z-index:251670528;visibility:visible;mso-wrap-style:square;mso-wrap-distance-left:9pt;mso-wrap-distance-top:0;mso-wrap-distance-right:9pt;mso-wrap-distance-bottom:0;mso-position-horizontal:absolute;mso-position-horizontal-relative:text;mso-position-vertical:absolute;mso-position-vertical-relative:text;v-text-anchor:top" o:gfxdata="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" filled="f" stroked="f">
+              <v:rect w14:anchorId="2147CB12" id="Rectangle 1945636987" o:spid="_x0000_s1035" style="position:absolute;margin-left:70.1pt;margin-top:14.6pt;width:80.9pt;height:21pt;z-index:251671552;visibility:visible;mso-wrap-style:square;mso-wrap-distance-left:9pt;mso-wrap-distance-top:0;mso-wrap-distance-right:9pt;mso-wrap-distance-bottom:0;mso-position-horizontal:absolute;mso-position-horizontal-relative:text;mso-position-vertical:absolute;mso-position-vertical-relative:text;v-text-anchor:top" o:gfxdata="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" filled="f" stroked="f">
                 <v:textbox inset="2.53958mm,1.2694mm,2.53958mm,1.2694mm">
                   <w:txbxContent>
                     <w:p>
@@ -1725,7 +1173,15 @@
                         <w:textDirection w:val="btLr"/>
                       </w:pPr>
                       <w:r>
-                        <w:t>${eissn}</w:t>
+                        <w:t>${</w:t>
+                      </w:r>
+                      <w:proofErr w:type="spellStart"/>
+                      <w:r>
+                        <w:t>issn</w:t>
+                      </w:r>
+                      <w:proofErr w:type="spellEnd"/>
+                      <w:r>
+                        <w:t>}</w:t>
                       </w:r>
                     </w:p>
                     <w:p>
@@ -1749,107 +1205,9 @@
       </w:r>
       <w:r>
         <w:rPr>
-          <w:noProof/>
-        </w:rPr>
-        <mc:AlternateContent>
-          <mc:Choice Requires="wps">
-            <w:drawing>
-              <wp:anchor distT="0" distB="0" distL="114300" distR="114300" simplePos="0" relativeHeight="251671552" behindDoc="0" locked="0" layoutInCell="1" hidden="0" allowOverlap="1" wp14:anchorId="2147CB12" wp14:editId="5A4623E4">
-                <wp:simplePos x="0" y="0"/>
-                <wp:positionH relativeFrom="column">
-                  <wp:posOffset>3098800</wp:posOffset>
-                </wp:positionH>
-                <wp:positionV relativeFrom="paragraph">
-                  <wp:posOffset>177800</wp:posOffset>
-                </wp:positionV>
-                <wp:extent cx="1027430" cy="266700"/>
-                <wp:effectExtent l="0" t="0" r="0" b="0"/>
-                <wp:wrapNone/>
-                <wp:docPr id="1945636987" name="Rectangle 1945636987"/>
-                <wp:cNvGraphicFramePr/>
-                <a:graphic xmlns:a="http://schemas.openxmlformats.org/drawingml/2006/main">
-                  <a:graphicData uri="http://schemas.microsoft.com/office/word/2010/wordprocessingShape">
-                    <wps:wsp>
-                      <wps:cNvSpPr/>
-                      <wps:spPr>
-                        <a:xfrm>
-                          <a:off x="4837048" y="3651413"/>
-                          <a:ext cx="1017905" cy="257175"/>
-                        </a:xfrm>
-                        <a:prstGeom prst="rect">
-                          <a:avLst/>
-                        </a:prstGeom>
-                        <a:noFill/>
-                        <a:ln>
-                          <a:noFill/>
-                        </a:ln>
-                      </wps:spPr>
-                      <wps:txbx>
-                        <w:txbxContent>
-                          <w:p>
-                            <w:pPr>
-                              <w:spacing w:after="0" w:line="258" w:lineRule="auto"/>
-                              <w:textDirection w:val="btLr"/>
-                            </w:pPr>
-                            <w:r>
-                              <w:t>${pissn}</w:t>
-                            </w:r>
-                          </w:p>
-                          <w:p>
-                            <w:pPr>
-                              <w:spacing w:after="0" w:line="258" w:lineRule="auto"/>
-                              <w:textDirection w:val="btLr"/>
-                            </w:pPr>
-                          </w:p>
-                          <w:p>
-                            <w:pPr>
-                              <w:spacing w:after="0" w:line="258" w:lineRule="auto"/>
-                              <w:textDirection w:val="btLr"/>
-                            </w:pPr>
-                          </w:p>
-                        </w:txbxContent>
-                      </wps:txbx>
-                      <wps:bodyPr spcFirstLastPara="1" wrap="square" lIns="91425" tIns="45700" rIns="91425" bIns="45700" anchor="t" anchorCtr="0">
-                        <a:noAutofit/>
-                      </wps:bodyPr>
-                    </wps:wsp>
-                  </a:graphicData>
-                </a:graphic>
-              </wp:anchor>
-            </w:drawing>
-          </mc:Choice>
-          <mc:Fallback>
-            <w:pict>
-              <v:rect w14:anchorId="2147CB12" id="Rectangle 1945636987" o:spid="_x0000_s1041" style="position:absolute;margin-left:244pt;margin-top:14pt;width:80.9pt;height:21pt;z-index:251671552;visibility:visible;mso-wrap-style:square;mso-wrap-distance-left:9pt;mso-wrap-distance-top:0;mso-wrap-distance-right:9pt;mso-wrap-distance-bottom:0;mso-position-horizontal:absolute;mso-position-horizontal-relative:text;mso-position-vertical:absolute;mso-position-vertical-relative:text;v-text-anchor:top" o:gfxdata="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" filled="f" stroked="f">
-                <v:textbox inset="2.53958mm,1.2694mm,2.53958mm,1.2694mm">
-                  <w:txbxContent>
-                    <w:p>
-                      <w:pPr>
-                        <w:spacing w:after="0" w:line="258" w:lineRule="auto"/>
-                        <w:textDirection w:val="btLr"/>
-                      </w:pPr>
-                      <w:r>
-                        <w:t>${pissn}</w:t>
-                      </w:r>
-                    </w:p>
-                    <w:p>
-                      <w:pPr>
-                        <w:spacing w:after="0" w:line="258" w:lineRule="auto"/>
-                        <w:textDirection w:val="btLr"/>
-                      </w:pPr>
-                    </w:p>
-                    <w:p>
-                      <w:pPr>
-                        <w:spacing w:after="0" w:line="258" w:lineRule="auto"/>
-                        <w:textDirection w:val="btLr"/>
-                      </w:pPr>
-                    </w:p>
-                  </w:txbxContent>
-                </v:textbox>
-              </v:rect>
-            </w:pict>
-          </mc:Fallback>
-        </mc:AlternateContent>
+          <w:rFonts w:ascii="Aptos" w:eastAsia="Aptos" w:hAnsi="Aptos" w:cs="Aptos"/>
+        </w:rPr>
+        <w:t>Title of the Journal:  ______________________________________________________________</w:t>
       </w:r>
     </w:p>
     <w:p>
@@ -1864,20 +1222,19 @@
         <w:rPr>
           <w:rFonts w:ascii="Aptos" w:eastAsia="Aptos" w:hAnsi="Aptos" w:cs="Aptos"/>
         </w:rPr>
-        <w:t xml:space="preserve">Vol./Issue No./Year:  </w:t>
-      </w:r>
-      <w:r>
-        <w:rPr>
-          <w:rFonts w:ascii="Aptos" w:eastAsia="Aptos" w:hAnsi="Aptos" w:cs="Aptos"/>
-          <w:u w:val="single"/>
-        </w:rPr>
-        <w:tab/>
-      </w:r>
-      <w:r>
-        <w:rPr>
-          <w:rFonts w:ascii="Aptos" w:eastAsia="Aptos" w:hAnsi="Aptos" w:cs="Aptos"/>
-        </w:rPr>
-        <w:t>____________________ P-ISSN:  _____________     E-ISSN:  _____________</w:t>
+        <w:t>P-ISSN</w:t>
+      </w:r>
+      <w:r>
+        <w:rPr>
+          <w:rFonts w:ascii="Aptos" w:eastAsia="Aptos" w:hAnsi="Aptos" w:cs="Aptos"/>
+        </w:rPr>
+        <w:t>/E-ISSN</w:t>
+      </w:r>
+      <w:r>
+        <w:rPr>
+          <w:rFonts w:ascii="Aptos" w:eastAsia="Aptos" w:hAnsi="Aptos" w:cs="Aptos"/>
+        </w:rPr>
+        <w:t xml:space="preserve">:  _____________ </w:t>
       </w:r>
       <w:r>
         <w:rPr>
@@ -1924,7 +1281,15 @@
                               <w:textDirection w:val="btLr"/>
                             </w:pPr>
                             <w:r>
-                              <w:t>${doi}</w:t>
+                              <w:t>${</w:t>
+                            </w:r>
+                            <w:proofErr w:type="spellStart"/>
+                            <w:r>
+                              <w:t>doi</w:t>
+                            </w:r>
+                            <w:proofErr w:type="spellEnd"/>
+                            <w:r>
+                              <w:t>}</w:t>
                             </w:r>
                           </w:p>
                           <w:p>
@@ -1952,7 +1317,7 @@
           </mc:Choice>
           <mc:Fallback>
             <w:pict>
-              <v:rect w14:anchorId="4FDBBE10" id="Rectangle 1945636981" o:spid="_x0000_s1042" style="position:absolute;margin-left:84pt;margin-top:15pt;width:326.1pt;height:21pt;z-index:251672576;visibility:visible;mso-wrap-style:square;mso-wrap-distance-left:9pt;mso-wrap-distance-top:0;mso-wrap-distance-right:9pt;mso-wrap-distance-bottom:0;mso-position-horizontal:absolute;mso-position-horizontal-relative:text;mso-position-vertical:absolute;mso-position-vertical-relative:text;v-text-anchor:top" o:gfxdata="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" filled="f" stroked="f">
+              <v:rect w14:anchorId="4FDBBE10" id="Rectangle 1945636981" o:spid="_x0000_s1036" style="position:absolute;margin-left:84pt;margin-top:15pt;width:326.1pt;height:21pt;z-index:251672576;visibility:visible;mso-wrap-style:square;mso-wrap-distance-left:9pt;mso-wrap-distance-top:0;mso-wrap-distance-right:9pt;mso-wrap-distance-bottom:0;mso-position-horizontal:absolute;mso-position-horizontal-relative:text;mso-position-vertical:absolute;mso-position-vertical-relative:text;v-text-anchor:top" o:gfxdata="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" filled="f" stroked="f">
                 <v:textbox inset="2.53958mm,1.2694mm,2.53958mm,1.2694mm">
                   <w:txbxContent>
                     <w:p>
@@ -1961,7 +1326,15 @@
                         <w:textDirection w:val="btLr"/>
                       </w:pPr>
                       <w:r>
-                        <w:t>${doi}</w:t>
+                        <w:t>${</w:t>
+                      </w:r>
+                      <w:proofErr w:type="spellStart"/>
+                      <w:r>
+                        <w:t>doi</w:t>
+                      </w:r>
+                      <w:proofErr w:type="spellEnd"/>
+                      <w:r>
+                        <w:t>}</w:t>
                       </w:r>
                     </w:p>
                     <w:p>
@@ -2042,7 +1415,13 @@
                               <w:textDirection w:val="btLr"/>
                             </w:pPr>
                             <w:r>
-                              <w:t>${doi}</w:t>
+                              <w:t>${</w:t>
+                            </w:r>
+                            <w:r>
+                              <w:t>publisher</w:t>
+                            </w:r>
+                            <w:r>
+                              <w:t>}</w:t>
                             </w:r>
                           </w:p>
                           <w:p>
@@ -2070,7 +1449,7 @@
           </mc:Choice>
           <mc:Fallback>
             <w:pict>
-              <v:rect w14:anchorId="674A61A2" id="Rectangle 1945637010" o:spid="_x0000_s1043" style="position:absolute;margin-left:44pt;margin-top:15pt;width:385.7pt;height:21pt;z-index:251673600;visibility:visible;mso-wrap-style:square;mso-wrap-distance-left:9pt;mso-wrap-distance-top:0;mso-wrap-distance-right:9pt;mso-wrap-distance-bottom:0;mso-position-horizontal:absolute;mso-position-horizontal-relative:text;mso-position-vertical:absolute;mso-position-vertical-relative:text;v-text-anchor:top" o:gfxdata="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" filled="f" stroked="f">
+              <v:rect w14:anchorId="674A61A2" id="Rectangle 1945637010" o:spid="_x0000_s1037" style="position:absolute;margin-left:44pt;margin-top:15pt;width:385.7pt;height:21pt;z-index:251673600;visibility:visible;mso-wrap-style:square;mso-wrap-distance-left:9pt;mso-wrap-distance-top:0;mso-wrap-distance-right:9pt;mso-wrap-distance-bottom:0;mso-position-horizontal:absolute;mso-position-horizontal-relative:text;mso-position-vertical:absolute;mso-position-vertical-relative:text;v-text-anchor:top" o:gfxdata="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" filled="f" stroked="f">
                 <v:textbox inset="2.53958mm,1.2694mm,2.53958mm,1.2694mm">
                   <w:txbxContent>
                     <w:p>
@@ -2079,7 +1458,13 @@
                         <w:textDirection w:val="btLr"/>
                       </w:pPr>
                       <w:r>
-                        <w:t>${doi}</w:t>
+                        <w:t>${</w:t>
+                      </w:r>
+                      <w:r>
+                        <w:t>publisher</w:t>
+                      </w:r>
+                      <w:r>
+                        <w:t>}</w:t>
                       </w:r>
                     </w:p>
                     <w:p>
@@ -2153,7 +1538,23 @@
           <w:rFonts w:ascii="Aptos" w:hAnsi="Aptos" w:cs="Times New Roman"/>
           <w:lang w:val="en-US"/>
         </w:rPr>
-        <w:t xml:space="preserve">${scopus} </w:t>
+        <w:t>${</w:t>
+      </w:r>
+      <w:proofErr w:type="spellStart"/>
+      <w:r>
+        <w:rPr>
+          <w:rFonts w:ascii="Aptos" w:hAnsi="Aptos" w:cs="Times New Roman"/>
+          <w:lang w:val="en-US"/>
+        </w:rPr>
+        <w:t>scopus</w:t>
+      </w:r>
+      <w:proofErr w:type="spellEnd"/>
+      <w:r>
+        <w:rPr>
+          <w:rFonts w:ascii="Aptos" w:hAnsi="Aptos" w:cs="Times New Roman"/>
+          <w:lang w:val="en-US"/>
+        </w:rPr>
+        <w:t xml:space="preserve">} </w:t>
       </w:r>
       <w:r>
         <w:rPr>
@@ -2167,7 +1568,23 @@
           <w:rFonts w:ascii="Aptos" w:hAnsi="Aptos" w:cs="Times New Roman"/>
           <w:lang w:val="en-US"/>
         </w:rPr>
-        <w:t xml:space="preserve">${wos} </w:t>
+        <w:t>${</w:t>
+      </w:r>
+      <w:proofErr w:type="spellStart"/>
+      <w:r>
+        <w:rPr>
+          <w:rFonts w:ascii="Aptos" w:hAnsi="Aptos" w:cs="Times New Roman"/>
+          <w:lang w:val="en-US"/>
+        </w:rPr>
+        <w:t>wos</w:t>
+      </w:r>
+      <w:proofErr w:type="spellEnd"/>
+      <w:r>
+        <w:rPr>
+          <w:rFonts w:ascii="Aptos" w:hAnsi="Aptos" w:cs="Times New Roman"/>
+          <w:lang w:val="en-US"/>
+        </w:rPr>
+        <w:t xml:space="preserve">} </w:t>
       </w:r>
       <w:r>
         <w:rPr>
@@ -2181,35 +1598,30 @@
           <w:rFonts w:ascii="Aptos" w:hAnsi="Aptos" w:cs="Times New Roman"/>
           <w:lang w:val="en-US"/>
         </w:rPr>
-        <w:t xml:space="preserve">${aci} </w:t>
+        <w:t>${</w:t>
+      </w:r>
+      <w:proofErr w:type="spellStart"/>
+      <w:r>
+        <w:rPr>
+          <w:rFonts w:ascii="Aptos" w:hAnsi="Aptos" w:cs="Times New Roman"/>
+          <w:lang w:val="en-US"/>
+        </w:rPr>
+        <w:t>aci</w:t>
+      </w:r>
+      <w:proofErr w:type="spellEnd"/>
+      <w:r>
+        <w:rPr>
+          <w:rFonts w:ascii="Aptos" w:hAnsi="Aptos" w:cs="Times New Roman"/>
+          <w:lang w:val="en-US"/>
+        </w:rPr>
+        <w:t xml:space="preserve">} </w:t>
       </w:r>
       <w:r>
         <w:rPr>
           <w:rFonts w:ascii="Aptos" w:hAnsi="Aptos" w:cs="Times New Roman"/>
           <w:color w:val="ED7D31" w:themeColor="accent2"/>
         </w:rPr>
-        <w:t xml:space="preserve">ACI     </w:t>
-      </w:r>
-      <w:r>
-        <w:rPr>
-          <w:rFonts w:ascii="Aptos" w:hAnsi="Aptos" w:cs="Times New Roman"/>
-          <w:lang w:val="en-US"/>
-        </w:rPr>
-        <w:t xml:space="preserve">${pubmed} </w:t>
-      </w:r>
-      <w:r>
-        <w:rPr>
-          <w:rFonts w:ascii="Aptos" w:hAnsi="Aptos" w:cs="Times New Roman"/>
-          <w:color w:val="0070C0"/>
-        </w:rPr>
-        <w:t>PubMe</w:t>
-      </w:r>
-      <w:r>
-        <w:rPr>
-          <w:rFonts w:ascii="Aptos" w:eastAsia="Aptos" w:hAnsi="Aptos" w:cs="Aptos"/>
-          <w:color w:val="0070C0"/>
-        </w:rPr>
-        <w:t>d</w:t>
+        <w:t>ACI</w:t>
       </w:r>
       <w:r>
         <w:rPr>
@@ -2259,7 +1671,21 @@
                               <w:rPr>
                                 <w:rFonts w:ascii="Aptos" w:hAnsi="Aptos" w:cs="Times New Roman"/>
                               </w:rPr>
-                              <w:t>${citescore}</w:t>
+                              <w:t>${</w:t>
+                            </w:r>
+                            <w:proofErr w:type="spellStart"/>
+                            <w:r>
+                              <w:rPr>
+                                <w:rFonts w:ascii="Aptos" w:hAnsi="Aptos" w:cs="Times New Roman"/>
+                              </w:rPr>
+                              <w:t>citescore</w:t>
+                            </w:r>
+                            <w:proofErr w:type="spellEnd"/>
+                            <w:r>
+                              <w:rPr>
+                                <w:rFonts w:ascii="Aptos" w:hAnsi="Aptos" w:cs="Times New Roman"/>
+                              </w:rPr>
+                              <w:t>}</w:t>
                             </w:r>
                           </w:p>
                         </w:txbxContent>
@@ -2275,7 +1701,7 @@
           </mc:Choice>
           <mc:Fallback>
             <w:pict>
-              <v:rect w14:anchorId="62353E1C" id="Rectangle 1945637005" o:spid="_x0000_s1044" style="position:absolute;margin-left:151pt;margin-top:15pt;width:96pt;height:21pt;z-index:251674624;visibility:visible;mso-wrap-style:square;mso-wrap-distance-left:9pt;mso-wrap-distance-top:0;mso-wrap-distance-right:9pt;mso-wrap-distance-bottom:0;mso-position-horizontal:absolute;mso-position-horizontal-relative:text;mso-position-vertical:absolute;mso-position-vertical-relative:text;v-text-anchor:top" o:gfxdata="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" filled="f" stroked="f">
+              <v:rect w14:anchorId="62353E1C" id="Rectangle 1945637005" o:spid="_x0000_s1038" style="position:absolute;margin-left:151pt;margin-top:15pt;width:96pt;height:21pt;z-index:251674624;visibility:visible;mso-wrap-style:square;mso-wrap-distance-left:9pt;mso-wrap-distance-top:0;mso-wrap-distance-right:9pt;mso-wrap-distance-bottom:0;mso-position-horizontal:absolute;mso-position-horizontal-relative:text;mso-position-vertical:absolute;mso-position-vertical-relative:text;v-text-anchor:top" o:gfxdata="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" filled="f" stroked="f">
                 <v:textbox inset="2.53958mm,1.2694mm,2.53958mm,1.2694mm">
                   <w:txbxContent>
                     <w:p>
@@ -2287,7 +1713,21 @@
                         <w:rPr>
                           <w:rFonts w:ascii="Aptos" w:hAnsi="Aptos" w:cs="Times New Roman"/>
                         </w:rPr>
-                        <w:t>${citescore}</w:t>
+                        <w:t>${</w:t>
+                      </w:r>
+                      <w:proofErr w:type="spellStart"/>
+                      <w:r>
+                        <w:rPr>
+                          <w:rFonts w:ascii="Aptos" w:hAnsi="Aptos" w:cs="Times New Roman"/>
+                        </w:rPr>
+                        <w:t>citescore</w:t>
+                      </w:r>
+                      <w:proofErr w:type="spellEnd"/>
+                      <w:r>
+                        <w:rPr>
+                          <w:rFonts w:ascii="Aptos" w:hAnsi="Aptos" w:cs="Times New Roman"/>
+                        </w:rPr>
+                        <w:t>}</w:t>
                       </w:r>
                     </w:p>
                   </w:txbxContent>
@@ -2309,7 +1749,21 @@
         <w:rPr>
           <w:rFonts w:ascii="Aptos" w:eastAsia="Aptos" w:hAnsi="Aptos" w:cs="Aptos"/>
         </w:rPr>
-        <w:t>Scopus CiteScore (if applicable):  ________________</w:t>
+        <w:t xml:space="preserve">Scopus </w:t>
+      </w:r>
+      <w:proofErr w:type="spellStart"/>
+      <w:r>
+        <w:rPr>
+          <w:rFonts w:ascii="Aptos" w:eastAsia="Aptos" w:hAnsi="Aptos" w:cs="Aptos"/>
+        </w:rPr>
+        <w:t>CiteScore</w:t>
+      </w:r>
+      <w:proofErr w:type="spellEnd"/>
+      <w:r>
+        <w:rPr>
+          <w:rFonts w:ascii="Aptos" w:eastAsia="Aptos" w:hAnsi="Aptos" w:cs="Aptos"/>
+        </w:rPr>
+        <w:t xml:space="preserve"> (if applicable):  ________________</w:t>
       </w:r>
     </w:p>
     <w:p>
@@ -2382,7 +1836,23 @@
                                 <w:rFonts w:ascii="Aptos" w:eastAsia="Aptos" w:hAnsi="Aptos" w:cs="Aptos"/>
                                 <w:color w:val="000000"/>
                               </w:rPr>
-                              <w:t>${citedtitle}</w:t>
+                              <w:t>${</w:t>
+                            </w:r>
+                            <w:proofErr w:type="spellStart"/>
+                            <w:r>
+                              <w:rPr>
+                                <w:rFonts w:ascii="Aptos" w:eastAsia="Aptos" w:hAnsi="Aptos" w:cs="Aptos"/>
+                                <w:color w:val="000000"/>
+                              </w:rPr>
+                              <w:t>citedtitle</w:t>
+                            </w:r>
+                            <w:proofErr w:type="spellEnd"/>
+                            <w:r>
+                              <w:rPr>
+                                <w:rFonts w:ascii="Aptos" w:eastAsia="Aptos" w:hAnsi="Aptos" w:cs="Aptos"/>
+                                <w:color w:val="000000"/>
+                              </w:rPr>
+                              <w:t>}</w:t>
                             </w:r>
                           </w:p>
                         </w:txbxContent>
@@ -2398,7 +1868,7 @@
           </mc:Choice>
           <mc:Fallback>
             <w:pict>
-              <v:rect w14:anchorId="273250E4" id="Rectangle 1945636992" o:spid="_x0000_s1045" style="position:absolute;margin-left:-8pt;margin-top:15pt;width:460.5pt;height:42.75pt;z-index:251675648;visibility:visible;mso-wrap-style:square;mso-wrap-distance-left:9pt;mso-wrap-distance-top:0;mso-wrap-distance-right:9pt;mso-wrap-distance-bottom:0;mso-position-horizontal:absolute;mso-position-horizontal-relative:text;mso-position-vertical:absolute;mso-position-vertical-relative:text;v-text-anchor:top" o:gfxdata="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" filled="f" stroked="f">
+              <v:rect w14:anchorId="273250E4" id="Rectangle 1945636992" o:spid="_x0000_s1039" style="position:absolute;margin-left:-8pt;margin-top:15pt;width:460.5pt;height:42.75pt;z-index:251675648;visibility:visible;mso-wrap-style:square;mso-wrap-distance-left:9pt;mso-wrap-distance-top:0;mso-wrap-distance-right:9pt;mso-wrap-distance-bottom:0;mso-position-horizontal:absolute;mso-position-horizontal-relative:text;mso-position-vertical:absolute;mso-position-vertical-relative:text;v-text-anchor:top" o:gfxdata="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" filled="f" stroked="f">
                 <v:textbox inset="2.53958mm,1.2694mm,2.53958mm,1.2694mm">
                   <w:txbxContent>
                     <w:p>
@@ -2411,7 +1881,23 @@
                           <w:rFonts w:ascii="Aptos" w:eastAsia="Aptos" w:hAnsi="Aptos" w:cs="Aptos"/>
                           <w:color w:val="000000"/>
                         </w:rPr>
-                        <w:t>${citedtitle}</w:t>
+                        <w:t>${</w:t>
+                      </w:r>
+                      <w:proofErr w:type="spellStart"/>
+                      <w:r>
+                        <w:rPr>
+                          <w:rFonts w:ascii="Aptos" w:eastAsia="Aptos" w:hAnsi="Aptos" w:cs="Aptos"/>
+                          <w:color w:val="000000"/>
+                        </w:rPr>
+                        <w:t>citedtitle</w:t>
+                      </w:r>
+                      <w:proofErr w:type="spellEnd"/>
+                      <w:r>
+                        <w:rPr>
+                          <w:rFonts w:ascii="Aptos" w:eastAsia="Aptos" w:hAnsi="Aptos" w:cs="Aptos"/>
+                          <w:color w:val="000000"/>
+                        </w:rPr>
+                        <w:t>}</w:t>
                       </w:r>
                     </w:p>
                   </w:txbxContent>
@@ -2498,7 +1984,30 @@
                                 <w:rFonts w:ascii="Aptos" w:eastAsia="Aptos" w:hAnsi="Aptos" w:cs="Aptos"/>
                                 <w:color w:val="000000"/>
                               </w:rPr>
-                              <w:t>${coauthors}</w:t>
+                              <w:t>${</w:t>
+                            </w:r>
+                            <w:proofErr w:type="spellStart"/>
+                            <w:r>
+                              <w:rPr>
+                                <w:rFonts w:ascii="Aptos" w:eastAsia="Aptos" w:hAnsi="Aptos" w:cs="Aptos"/>
+                                <w:color w:val="000000"/>
+                              </w:rPr>
+                              <w:t>c</w:t>
+                            </w:r>
+                            <w:r>
+                              <w:rPr>
+                                <w:rFonts w:ascii="Aptos" w:eastAsia="Aptos" w:hAnsi="Aptos" w:cs="Aptos"/>
+                                <w:color w:val="000000"/>
+                              </w:rPr>
+                              <w:t>itedbibentry</w:t>
+                            </w:r>
+                            <w:proofErr w:type="spellEnd"/>
+                            <w:r>
+                              <w:rPr>
+                                <w:rFonts w:ascii="Aptos" w:eastAsia="Aptos" w:hAnsi="Aptos" w:cs="Aptos"/>
+                                <w:color w:val="000000"/>
+                              </w:rPr>
+                              <w:t>}</w:t>
                             </w:r>
                           </w:p>
                           <w:p>
@@ -2520,7 +2029,7 @@
           </mc:Choice>
           <mc:Fallback>
             <w:pict>
-              <v:rect w14:anchorId="0CA3CC80" id="Rectangle 1945637009" o:spid="_x0000_s1046" style="position:absolute;margin-left:87pt;margin-top:15pt;width:345.75pt;height:21pt;z-index:251676672;visibility:visible;mso-wrap-style:square;mso-wrap-distance-left:9pt;mso-wrap-distance-top:0;mso-wrap-distance-right:9pt;mso-wrap-distance-bottom:0;mso-position-horizontal:absolute;mso-position-horizontal-relative:text;mso-position-vertical:absolute;mso-position-vertical-relative:text;v-text-anchor:top" o:gfxdata="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" filled="f" stroked="f">
+              <v:rect w14:anchorId="0CA3CC80" id="Rectangle 1945637009" o:spid="_x0000_s1040" style="position:absolute;margin-left:87pt;margin-top:15pt;width:345.75pt;height:21pt;z-index:251676672;visibility:visible;mso-wrap-style:square;mso-wrap-distance-left:9pt;mso-wrap-distance-top:0;mso-wrap-distance-right:9pt;mso-wrap-distance-bottom:0;mso-position-horizontal:absolute;mso-position-horizontal-relative:text;mso-position-vertical:absolute;mso-position-vertical-relative:text;v-text-anchor:top" o:gfxdata="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" filled="f" stroked="f">
                 <v:textbox inset="2.53958mm,1.2694mm,2.53958mm,1.2694mm">
                   <w:txbxContent>
                     <w:p>
@@ -2533,7 +2042,30 @@
                           <w:rFonts w:ascii="Aptos" w:eastAsia="Aptos" w:hAnsi="Aptos" w:cs="Aptos"/>
                           <w:color w:val="000000"/>
                         </w:rPr>
-                        <w:t>${coauthors}</w:t>
+                        <w:t>${</w:t>
+                      </w:r>
+                      <w:proofErr w:type="spellStart"/>
+                      <w:r>
+                        <w:rPr>
+                          <w:rFonts w:ascii="Aptos" w:eastAsia="Aptos" w:hAnsi="Aptos" w:cs="Aptos"/>
+                          <w:color w:val="000000"/>
+                        </w:rPr>
+                        <w:t>c</w:t>
+                      </w:r>
+                      <w:r>
+                        <w:rPr>
+                          <w:rFonts w:ascii="Aptos" w:eastAsia="Aptos" w:hAnsi="Aptos" w:cs="Aptos"/>
+                          <w:color w:val="000000"/>
+                        </w:rPr>
+                        <w:t>itedbibentry</w:t>
+                      </w:r>
+                      <w:proofErr w:type="spellEnd"/>
+                      <w:r>
+                        <w:rPr>
+                          <w:rFonts w:ascii="Aptos" w:eastAsia="Aptos" w:hAnsi="Aptos" w:cs="Aptos"/>
+                          <w:color w:val="000000"/>
+                        </w:rPr>
+                        <w:t>}</w:t>
                       </w:r>
                     </w:p>
                     <w:p>
@@ -2561,7 +2093,7 @@
         <w:rPr>
           <w:rFonts w:ascii="Aptos" w:eastAsia="Aptos" w:hAnsi="Aptos" w:cs="Aptos"/>
         </w:rPr>
-        <w:t>Co-authors (if any):  ___________________________________________________________________</w:t>
+        <w:t>Bibliographic Entry:  ___________________________________________________________________</w:t>
       </w:r>
       <w:r>
         <w:rPr>
@@ -2612,7 +2144,23 @@
                                 <w:rFonts w:ascii="Aptos" w:eastAsia="Aptos" w:hAnsi="Aptos" w:cs="Aptos"/>
                                 <w:color w:val="000000"/>
                               </w:rPr>
-                              <w:t>${citedjournal}</w:t>
+                              <w:t>${</w:t>
+                            </w:r>
+                            <w:proofErr w:type="spellStart"/>
+                            <w:r>
+                              <w:rPr>
+                                <w:rFonts w:ascii="Aptos" w:eastAsia="Aptos" w:hAnsi="Aptos" w:cs="Aptos"/>
+                                <w:color w:val="000000"/>
+                              </w:rPr>
+                              <w:t>citedjournal</w:t>
+                            </w:r>
+                            <w:proofErr w:type="spellEnd"/>
+                            <w:r>
+                              <w:rPr>
+                                <w:rFonts w:ascii="Aptos" w:eastAsia="Aptos" w:hAnsi="Aptos" w:cs="Aptos"/>
+                                <w:color w:val="000000"/>
+                              </w:rPr>
+                              <w:t>}</w:t>
                             </w:r>
                           </w:p>
                           <w:p>
@@ -2640,7 +2188,7 @@
           </mc:Choice>
           <mc:Fallback>
             <w:pict>
-              <v:rect w14:anchorId="41D9B52C" id="Rectangle 1945637006" o:spid="_x0000_s1047" style="position:absolute;margin-left:87pt;margin-top:14pt;width:345.75pt;height:21pt;z-index:251677696;visibility:visible;mso-wrap-style:square;mso-wrap-distance-left:9pt;mso-wrap-distance-top:0;mso-wrap-distance-right:9pt;mso-wrap-distance-bottom:0;mso-position-horizontal:absolute;mso-position-horizontal-relative:text;mso-position-vertical:absolute;mso-position-vertical-relative:text;v-text-anchor:top" o:gfxdata="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" filled="f" stroked="f">
+              <v:rect w14:anchorId="41D9B52C" id="Rectangle 1945637006" o:spid="_x0000_s1041" style="position:absolute;margin-left:87pt;margin-top:14pt;width:345.75pt;height:21pt;z-index:251677696;visibility:visible;mso-wrap-style:square;mso-wrap-distance-left:9pt;mso-wrap-distance-top:0;mso-wrap-distance-right:9pt;mso-wrap-distance-bottom:0;mso-position-horizontal:absolute;mso-position-horizontal-relative:text;mso-position-vertical:absolute;mso-position-vertical-relative:text;v-text-anchor:top" o:gfxdata="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" filled="f" stroked="f">
                 <v:textbox inset="2.53958mm,1.2694mm,2.53958mm,1.2694mm">
                   <w:txbxContent>
                     <w:p>
@@ -2653,7 +2201,23 @@
                           <w:rFonts w:ascii="Aptos" w:eastAsia="Aptos" w:hAnsi="Aptos" w:cs="Aptos"/>
                           <w:color w:val="000000"/>
                         </w:rPr>
-                        <w:t>${citedjournal}</w:t>
+                        <w:t>${</w:t>
+                      </w:r>
+                      <w:proofErr w:type="spellStart"/>
+                      <w:r>
+                        <w:rPr>
+                          <w:rFonts w:ascii="Aptos" w:eastAsia="Aptos" w:hAnsi="Aptos" w:cs="Aptos"/>
+                          <w:color w:val="000000"/>
+                        </w:rPr>
+                        <w:t>citedjournal</w:t>
+                      </w:r>
+                      <w:proofErr w:type="spellEnd"/>
+                      <w:r>
+                        <w:rPr>
+                          <w:rFonts w:ascii="Aptos" w:eastAsia="Aptos" w:hAnsi="Aptos" w:cs="Aptos"/>
+                          <w:color w:val="000000"/>
+                        </w:rPr>
+                        <w:t>}</w:t>
                       </w:r>
                     </w:p>
                     <w:p>
@@ -2685,118 +2249,6 @@
       </w:pPr>
       <w:r>
         <w:rPr>
-          <w:noProof/>
-        </w:rPr>
-        <mc:AlternateContent>
-          <mc:Choice Requires="wps">
-            <w:drawing>
-              <wp:anchor distT="0" distB="0" distL="114300" distR="114300" simplePos="0" relativeHeight="251678720" behindDoc="0" locked="0" layoutInCell="1" hidden="0" allowOverlap="1" wp14:anchorId="4A7C34E4" wp14:editId="6C0E7085">
-                <wp:simplePos x="0" y="0"/>
-                <wp:positionH relativeFrom="column">
-                  <wp:posOffset>1214120</wp:posOffset>
-                </wp:positionH>
-                <wp:positionV relativeFrom="paragraph">
-                  <wp:posOffset>198120</wp:posOffset>
-                </wp:positionV>
-                <wp:extent cx="4391025" cy="266700"/>
-                <wp:effectExtent l="0" t="0" r="0" b="0"/>
-                <wp:wrapNone/>
-                <wp:docPr id="1945637007" name="Rectangle 1945637007"/>
-                <wp:cNvGraphicFramePr/>
-                <a:graphic xmlns:a="http://schemas.openxmlformats.org/drawingml/2006/main">
-                  <a:graphicData uri="http://schemas.microsoft.com/office/word/2010/wordprocessingShape">
-                    <wps:wsp>
-                      <wps:cNvSpPr/>
-                      <wps:spPr>
-                        <a:xfrm>
-                          <a:off x="0" y="0"/>
-                          <a:ext cx="4391025" cy="266700"/>
-                        </a:xfrm>
-                        <a:prstGeom prst="rect">
-                          <a:avLst/>
-                        </a:prstGeom>
-                        <a:noFill/>
-                        <a:ln>
-                          <a:noFill/>
-                        </a:ln>
-                      </wps:spPr>
-                      <wps:txbx>
-                        <w:txbxContent>
-                          <w:p>
-                            <w:pPr>
-                              <w:spacing w:after="0" w:line="258" w:lineRule="auto"/>
-                              <w:textDirection w:val="btLr"/>
-                            </w:pPr>
-                            <w:r>
-                              <w:rPr>
-                                <w:rFonts w:ascii="Aptos" w:eastAsia="Aptos" w:hAnsi="Aptos" w:cs="Aptos"/>
-                                <w:color w:val="000000"/>
-                              </w:rPr>
-                              <w:t>${citedversion}</w:t>
-                            </w:r>
-                          </w:p>
-                          <w:p>
-                            <w:pPr>
-                              <w:spacing w:after="0" w:line="258" w:lineRule="auto"/>
-                              <w:textDirection w:val="btLr"/>
-                            </w:pPr>
-                          </w:p>
-                          <w:p>
-                            <w:pPr>
-                              <w:spacing w:after="0" w:line="258" w:lineRule="auto"/>
-                              <w:textDirection w:val="btLr"/>
-                            </w:pPr>
-                          </w:p>
-                        </w:txbxContent>
-                      </wps:txbx>
-                      <wps:bodyPr spcFirstLastPara="1" wrap="square" lIns="91425" tIns="45700" rIns="91425" bIns="45700" anchor="t" anchorCtr="0">
-                        <a:noAutofit/>
-                      </wps:bodyPr>
-                    </wps:wsp>
-                  </a:graphicData>
-                </a:graphic>
-              </wp:anchor>
-            </w:drawing>
-          </mc:Choice>
-          <mc:Fallback>
-            <w:pict>
-              <v:rect w14:anchorId="4A7C34E4" id="Rectangle 1945637007" o:spid="_x0000_s1048" style="position:absolute;margin-left:95.6pt;margin-top:15.6pt;width:345.75pt;height:21pt;z-index:251678720;visibility:visible;mso-wrap-style:square;mso-wrap-distance-left:9pt;mso-wrap-distance-top:0;mso-wrap-distance-right:9pt;mso-wrap-distance-bottom:0;mso-position-horizontal:absolute;mso-position-horizontal-relative:text;mso-position-vertical:absolute;mso-position-vertical-relative:text;v-text-anchor:top" o:gfxdata="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" filled="f" stroked="f">
-                <v:textbox inset="2.53958mm,1.2694mm,2.53958mm,1.2694mm">
-                  <w:txbxContent>
-                    <w:p>
-                      <w:pPr>
-                        <w:spacing w:after="0" w:line="258" w:lineRule="auto"/>
-                        <w:textDirection w:val="btLr"/>
-                      </w:pPr>
-                      <w:r>
-                        <w:rPr>
-                          <w:rFonts w:ascii="Aptos" w:eastAsia="Aptos" w:hAnsi="Aptos" w:cs="Aptos"/>
-                          <w:color w:val="000000"/>
-                        </w:rPr>
-                        <w:t>${citedversion}</w:t>
-                      </w:r>
-                    </w:p>
-                    <w:p>
-                      <w:pPr>
-                        <w:spacing w:after="0" w:line="258" w:lineRule="auto"/>
-                        <w:textDirection w:val="btLr"/>
-                      </w:pPr>
-                    </w:p>
-                    <w:p>
-                      <w:pPr>
-                        <w:spacing w:after="0" w:line="258" w:lineRule="auto"/>
-                        <w:textDirection w:val="btLr"/>
-                      </w:pPr>
-                    </w:p>
-                  </w:txbxContent>
-                </v:textbox>
-              </v:rect>
-            </w:pict>
-          </mc:Fallback>
-        </mc:AlternateContent>
-      </w:r>
-      <w:r>
-        <w:rPr>
           <w:rFonts w:ascii="Aptos" w:eastAsia="Aptos" w:hAnsi="Aptos" w:cs="Aptos"/>
         </w:rPr>
         <w:t>Title of the Journal:   ___________________________________________________________________</w:t>
@@ -2808,20 +2260,23 @@
         <w:rPr>
           <w:rFonts w:ascii="Aptos" w:eastAsia="Aptos" w:hAnsi="Aptos" w:cs="Aptos"/>
         </w:rPr>
-        <w:sectPr>
-          <w:footerReference w:type="default" r:id="rId10"/>
-          <w:pgSz w:w="11906" w:h="16838"/>
-          <w:pgMar w:top="1440" w:right="1440" w:bottom="1440" w:left="1440" w:header="709" w:footer="709" w:gutter="0"/>
-          <w:pgNumType w:start="1"/>
-          <w:cols w:space="720"/>
-        </w:sectPr>
-      </w:pPr>
-      <w:r>
-        <w:rPr>
-          <w:rFonts w:ascii="Aptos" w:eastAsia="Aptos" w:hAnsi="Aptos" w:cs="Aptos"/>
-        </w:rPr>
-        <w:t>Vol./Issue No./Year:   _________________________________________________________________</w:t>
-      </w:r>
+      </w:pPr>
+    </w:p>
+    <w:p>
+      <w:pPr>
+        <w:spacing w:line="240" w:lineRule="auto"/>
+        <w:rPr>
+          <w:rFonts w:ascii="Aptos" w:eastAsia="Aptos" w:hAnsi="Aptos" w:cs="Aptos"/>
+        </w:rPr>
+      </w:pPr>
+    </w:p>
+    <w:p>
+      <w:pPr>
+        <w:spacing w:line="240" w:lineRule="auto"/>
+        <w:rPr>
+          <w:rFonts w:ascii="Aptos" w:eastAsia="Aptos" w:hAnsi="Aptos" w:cs="Aptos"/>
+        </w:rPr>
+      </w:pPr>
     </w:p>
     <w:p>
       <w:pPr>
@@ -3203,7 +2658,25 @@
                                 <w:b/>
                                 <w:bCs/>
                               </w:rPr>
-                              <w:t>${facultyname}</w:t>
+                              <w:t>${</w:t>
+                            </w:r>
+                            <w:proofErr w:type="spellStart"/>
+                            <w:r>
+                              <w:rPr>
+                                <w:rFonts w:ascii="Aptos" w:hAnsi="Aptos"/>
+                                <w:b/>
+                                <w:bCs/>
+                              </w:rPr>
+                              <w:t>facultyname</w:t>
+                            </w:r>
+                            <w:proofErr w:type="spellEnd"/>
+                            <w:r>
+                              <w:rPr>
+                                <w:rFonts w:ascii="Aptos" w:hAnsi="Aptos"/>
+                                <w:b/>
+                                <w:bCs/>
+                              </w:rPr>
+                              <w:t>}</w:t>
                             </w:r>
                           </w:p>
                           <w:p>
@@ -3226,7 +2699,7 @@
           </mc:Choice>
           <mc:Fallback>
             <w:pict>
-              <v:rect w14:anchorId="716AE664" id="Rectangle 1945636983" o:spid="_x0000_s1049" style="position:absolute;margin-left:0;margin-top:16pt;width:204pt;height:21pt;z-index:251679744;visibility:visible;mso-wrap-style:square;mso-wrap-distance-left:9pt;mso-wrap-distance-top:0;mso-wrap-distance-right:9pt;mso-wrap-distance-bottom:0;mso-position-horizontal:absolute;mso-position-horizontal-relative:text;mso-position-vertical:absolute;mso-position-vertical-relative:text;v-text-anchor:top" o:gfxdata="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" filled="f" stroked="f">
+              <v:rect w14:anchorId="716AE664" id="Rectangle 1945636983" o:spid="_x0000_s1042" style="position:absolute;margin-left:0;margin-top:16pt;width:204pt;height:21pt;z-index:251679744;visibility:visible;mso-wrap-style:square;mso-wrap-distance-left:9pt;mso-wrap-distance-top:0;mso-wrap-distance-right:9pt;mso-wrap-distance-bottom:0;mso-position-horizontal:absolute;mso-position-horizontal-relative:text;mso-position-vertical:absolute;mso-position-vertical-relative:text;v-text-anchor:top" o:gfxdata="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" filled="f" stroked="f">
                 <v:textbox inset="2.53958mm,1.2694mm,2.53958mm,1.2694mm">
                   <w:txbxContent>
                     <w:p>
@@ -3246,7 +2719,25 @@
                           <w:b/>
                           <w:bCs/>
                         </w:rPr>
-                        <w:t>${facultyname}</w:t>
+                        <w:t>${</w:t>
+                      </w:r>
+                      <w:proofErr w:type="spellStart"/>
+                      <w:r>
+                        <w:rPr>
+                          <w:rFonts w:ascii="Aptos" w:hAnsi="Aptos"/>
+                          <w:b/>
+                          <w:bCs/>
+                        </w:rPr>
+                        <w:t>facultyname</w:t>
+                      </w:r>
+                      <w:proofErr w:type="spellEnd"/>
+                      <w:r>
+                        <w:rPr>
+                          <w:rFonts w:ascii="Aptos" w:hAnsi="Aptos"/>
+                          <w:b/>
+                          <w:bCs/>
+                        </w:rPr>
+                        <w:t>}</w:t>
                       </w:r>
                     </w:p>
                     <w:p>
@@ -3329,7 +2820,7 @@
           </mc:Choice>
           <mc:Fallback>
             <w:pict>
-              <v:rect w14:anchorId="2DB85D6E" id="Rectangle 1945636995" o:spid="_x0000_s1050" style="position:absolute;margin-left:286pt;margin-top:16pt;width:125.25pt;height:21pt;z-index:251680768;visibility:visible;mso-wrap-style:square;mso-wrap-distance-left:9pt;mso-wrap-distance-top:0;mso-wrap-distance-right:9pt;mso-wrap-distance-bottom:0;mso-position-horizontal:absolute;mso-position-horizontal-relative:text;mso-position-vertical:absolute;mso-position-vertical-relative:text;v-text-anchor:top" o:gfxdata="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" filled="f" stroked="f">
+              <v:rect w14:anchorId="2DB85D6E" id="Rectangle 1945636995" o:spid="_x0000_s1043" style="position:absolute;margin-left:286pt;margin-top:16pt;width:125.25pt;height:21pt;z-index:251680768;visibility:visible;mso-wrap-style:square;mso-wrap-distance-left:9pt;mso-wrap-distance-top:0;mso-wrap-distance-right:9pt;mso-wrap-distance-bottom:0;mso-position-horizontal:absolute;mso-position-horizontal-relative:text;mso-position-vertical:absolute;mso-position-vertical-relative:text;v-text-anchor:top" o:gfxdata="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" filled="f" stroked="f">
                 <v:textbox inset="2.53958mm,1.2694mm,2.53958mm,1.2694mm">
                   <w:txbxContent>
                     <w:p>
@@ -3537,7 +3028,25 @@
                                 <w:b/>
                                 <w:color w:val="000000"/>
                               </w:rPr>
-                              <w:t>${centermanager}</w:t>
+                              <w:t>${</w:t>
+                            </w:r>
+                            <w:proofErr w:type="spellStart"/>
+                            <w:r>
+                              <w:rPr>
+                                <w:rFonts w:ascii="Aptos" w:eastAsia="Aptos" w:hAnsi="Aptos" w:cs="Aptos"/>
+                                <w:b/>
+                                <w:color w:val="000000"/>
+                              </w:rPr>
+                              <w:t>centermanager</w:t>
+                            </w:r>
+                            <w:proofErr w:type="spellEnd"/>
+                            <w:r>
+                              <w:rPr>
+                                <w:rFonts w:ascii="Aptos" w:eastAsia="Aptos" w:hAnsi="Aptos" w:cs="Aptos"/>
+                                <w:b/>
+                                <w:color w:val="000000"/>
+                              </w:rPr>
+                              <w:t>}</w:t>
                             </w:r>
                           </w:p>
                           <w:p>
@@ -3560,7 +3069,7 @@
           </mc:Choice>
           <mc:Fallback>
             <w:pict>
-              <v:rect w14:anchorId="351D8D2C" id="Rectangle 1945636982" o:spid="_x0000_s1051" style="position:absolute;left:0;text-align:left;margin-left:0;margin-top:8pt;width:204.75pt;height:21pt;z-index:251681792;visibility:visible;mso-wrap-style:square;mso-wrap-distance-left:9pt;mso-wrap-distance-top:0;mso-wrap-distance-right:9pt;mso-wrap-distance-bottom:0;mso-position-horizontal:absolute;mso-position-horizontal-relative:text;mso-position-vertical:absolute;mso-position-vertical-relative:text;v-text-anchor:top" o:gfxdata="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" filled="f" stroked="f">
+              <v:rect w14:anchorId="351D8D2C" id="Rectangle 1945636982" o:spid="_x0000_s1044" style="position:absolute;left:0;text-align:left;margin-left:0;margin-top:8pt;width:204.75pt;height:21pt;z-index:251681792;visibility:visible;mso-wrap-style:square;mso-wrap-distance-left:9pt;mso-wrap-distance-top:0;mso-wrap-distance-right:9pt;mso-wrap-distance-bottom:0;mso-position-horizontal:absolute;mso-position-horizontal-relative:text;mso-position-vertical:absolute;mso-position-vertical-relative:text;v-text-anchor:top" o:gfxdata="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" filled="f" stroked="f">
                 <v:textbox inset="2.53958mm,1.2694mm,2.53958mm,1.2694mm">
                   <w:txbxContent>
                     <w:p>
@@ -3575,7 +3084,25 @@
                           <w:b/>
                           <w:color w:val="000000"/>
                         </w:rPr>
-                        <w:t>${centermanager}</w:t>
+                        <w:t>${</w:t>
+                      </w:r>
+                      <w:proofErr w:type="spellStart"/>
+                      <w:r>
+                        <w:rPr>
+                          <w:rFonts w:ascii="Aptos" w:eastAsia="Aptos" w:hAnsi="Aptos" w:cs="Aptos"/>
+                          <w:b/>
+                          <w:color w:val="000000"/>
+                        </w:rPr>
+                        <w:t>centermanager</w:t>
+                      </w:r>
+                      <w:proofErr w:type="spellEnd"/>
+                      <w:r>
+                        <w:rPr>
+                          <w:rFonts w:ascii="Aptos" w:eastAsia="Aptos" w:hAnsi="Aptos" w:cs="Aptos"/>
+                          <w:b/>
+                          <w:color w:val="000000"/>
+                        </w:rPr>
+                        <w:t>}</w:t>
                       </w:r>
                     </w:p>
                     <w:p>
@@ -3764,7 +3291,7 @@
           </mc:Choice>
           <mc:Fallback>
             <w:pict>
-              <v:rect w14:anchorId="759E07A3" id="Rectangle 1945636997" o:spid="_x0000_s1052" style="position:absolute;left:0;text-align:left;margin-left:1pt;margin-top:8pt;width:203.25pt;height:21pt;z-index:251683840;visibility:visible;mso-wrap-style:square;mso-wrap-distance-left:9pt;mso-wrap-distance-top:0;mso-wrap-distance-right:9pt;mso-wrap-distance-bottom:0;mso-position-horizontal:absolute;mso-position-horizontal-relative:text;mso-position-vertical:absolute;mso-position-vertical-relative:text;v-text-anchor:top" o:gfxdata="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" filled="f" stroked="f">
+              <v:rect w14:anchorId="759E07A3" id="Rectangle 1945636997" o:spid="_x0000_s1045" style="position:absolute;left:0;text-align:left;margin-left:1pt;margin-top:8pt;width:203.25pt;height:21pt;z-index:251683840;visibility:visible;mso-wrap-style:square;mso-wrap-distance-left:9pt;mso-wrap-distance-top:0;mso-wrap-distance-right:9pt;mso-wrap-distance-bottom:0;mso-position-horizontal:absolute;mso-position-horizontal-relative:text;mso-position-vertical:absolute;mso-position-vertical-relative:text;v-text-anchor:top" o:gfxdata="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" filled="f" stroked="f">
                 <v:textbox inset="2.53958mm,1.2694mm,2.53958mm,1.2694mm">
                   <w:txbxContent>
                     <w:p>
@@ -4018,7 +3545,7 @@
           </mc:Choice>
           <mc:Fallback>
             <w:pict>
-              <v:rect w14:anchorId="28292FCE" id="Rectangle 1945636985" o:spid="_x0000_s1053" style="position:absolute;margin-left:0;margin-top:8pt;width:202.5pt;height:21pt;z-index:251685888;visibility:visible;mso-wrap-style:square;mso-wrap-distance-left:9pt;mso-wrap-distance-top:0;mso-wrap-distance-right:9pt;mso-wrap-distance-bottom:0;mso-position-horizontal:absolute;mso-position-horizontal-relative:text;mso-position-vertical:absolute;mso-position-vertical-relative:text;v-text-anchor:top" o:gfxdata="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" filled="f" stroked="f">
+              <v:rect w14:anchorId="28292FCE" id="Rectangle 1945636985" o:spid="_x0000_s1046" style="position:absolute;margin-left:0;margin-top:8pt;width:202.5pt;height:21pt;z-index:251685888;visibility:visible;mso-wrap-style:square;mso-wrap-distance-left:9pt;mso-wrap-distance-top:0;mso-wrap-distance-right:9pt;mso-wrap-distance-bottom:0;mso-position-horizontal:absolute;mso-position-horizontal-relative:text;mso-position-vertical:absolute;mso-position-vertical-relative:text;v-text-anchor:top" o:gfxdata="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" filled="f" stroked="f">
                 <v:textbox inset="2.53958mm,1.2694mm,2.53958mm,1.2694mm">
                   <w:txbxContent>
                     <w:p>
@@ -4118,6 +3645,7 @@
         </w:rPr>
         <w:tab/>
       </w:r>
+      <w:proofErr w:type="gramStart"/>
       <w:r>
         <w:rPr>
           <w:rFonts w:ascii="Aptos" w:eastAsia="Aptos" w:hAnsi="Aptos" w:cs="Aptos"/>
@@ -4130,6 +3658,12 @@
           <w:rFonts w:ascii="Aptos" w:eastAsia="Aptos" w:hAnsi="Aptos" w:cs="Aptos"/>
         </w:rPr>
         <w:tab/>
+      </w:r>
+      <w:proofErr w:type="gramEnd"/>
+      <w:r>
+        <w:rPr>
+          <w:rFonts w:ascii="Aptos" w:eastAsia="Aptos" w:hAnsi="Aptos" w:cs="Aptos"/>
+        </w:rPr>
         <w:t xml:space="preserve">       Date</w:t>
       </w:r>
     </w:p>
@@ -4217,7 +3751,7 @@
           </mc:Choice>
           <mc:Fallback>
             <w:pict>
-              <v:rect w14:anchorId="736DD68D" id="Rectangle 1945636988" o:spid="_x0000_s1054" style="position:absolute;left:0;text-align:left;margin-left:0;margin-top:8pt;width:203.25pt;height:21pt;z-index:251686912;visibility:visible;mso-wrap-style:square;mso-wrap-distance-left:9pt;mso-wrap-distance-top:0;mso-wrap-distance-right:9pt;mso-wrap-distance-bottom:0;mso-position-horizontal:absolute;mso-position-horizontal-relative:text;mso-position-vertical:absolute;mso-position-vertical-relative:text;v-text-anchor:top" o:gfxdata="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" filled="f" stroked="f">
+              <v:rect w14:anchorId="736DD68D" id="Rectangle 1945636988" o:spid="_x0000_s1047" style="position:absolute;left:0;text-align:left;margin-left:0;margin-top:8pt;width:203.25pt;height:21pt;z-index:251686912;visibility:visible;mso-wrap-style:square;mso-wrap-distance-left:9pt;mso-wrap-distance-top:0;mso-wrap-distance-right:9pt;mso-wrap-distance-bottom:0;mso-position-horizontal:absolute;mso-position-horizontal-relative:text;mso-position-vertical:absolute;mso-position-vertical-relative:text;v-text-anchor:top" o:gfxdata="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" filled="f" stroked="f">
                 <v:textbox inset="2.53958mm,1.2694mm,2.53958mm,1.2694mm">
                   <w:txbxContent>
                     <w:p>
@@ -4326,7 +3860,7 @@
       </w:pPr>
     </w:p>
     <w:sectPr>
-      <w:footerReference w:type="default" r:id="rId11"/>
+      <w:footerReference w:type="default" r:id="rId10"/>
       <w:pgSz w:w="11906" w:h="16838"/>
       <w:pgMar w:top="1440" w:right="1440" w:bottom="1440" w:left="1440" w:header="709" w:footer="709" w:gutter="0"/>
       <w:cols w:space="720"/>
@@ -4361,648 +3895,6 @@
 </file>
 
 <file path=word/footer1.xml><?xml version="1.0" encoding="utf-8"?>
-<w:ftr xmlns:wpc="http://schemas.microsoft.com/office/word/2010/wordprocessingCanvas" xmlns:cx="http://schemas.microsoft.com/office/drawing/2014/chartex" xmlns:cx1="http://schemas.microsoft.com/office/drawing/2015/9/8/chartex" xmlns:cx2="http://schemas.microsoft.com/office/drawing/2015/10/21/chartex" xmlns:cx3="http://schemas.microsoft.com/office/drawing/2016/5/9/chartex" xmlns:cx4="http://schemas.microsoft.com/office/drawing/2016/5/10/chartex" xmlns:cx5="http://schemas.microsoft.com/office/drawing/2016/5/11/chartex" xmlns:cx6="http://schemas.microsoft.com/office/drawing/2016/5/12/chartex" xmlns:cx7="http://schemas.microsoft.com/office/drawing/2016/5/13/chartex" xmlns:cx8="http://schemas.microsoft.com/office/drawing/2016/5/14/chartex" xmlns:mc="http://schemas.openxmlformats.org/markup-compatibility/2006" xmlns:aink="http://schemas.microsoft.com/office/drawing/2016/ink" xmlns:am3d="http://schemas.microsoft.com/office/drawing/2017/model3d" xmlns:o="urn:schemas-microsoft-com:office:office" xmlns:oel="http://schemas.microsoft.com/office/2019/extlst" xmlns:r="http://schemas.openxmlformats.org/officeDocument/2006/relationships" xmlns:m="http://schemas.openxmlformats.org/officeDocument/2006/math" xmlns:v="urn:schemas-microsoft-com:vml" xmlns:wp14="http://schemas.microsoft.com/office/word/2010/wordprocessingDrawing" xmlns:wp="http://schemas.openxmlformats.org/drawingml/2006/wordprocessingDrawing" xmlns:w10="urn:schemas-microsoft-com:office:word" xmlns:w="http://schemas.openxmlformats.org/wordprocessingml/2006/main" xmlns:w14="http://schemas.microsoft.com/office/word/2010/wordml" xmlns:w15="http://schemas.microsoft.com/office/word/2012/wordml" xmlns:w16cex="http://schemas.microsoft.com/office/word/2018/wordml/cex" xmlns:w16cid="http://schemas.microsoft.com/office/word/2016/wordml/cid" xmlns:w16="http://schemas.microsoft.com/office/word/2018/wordml" xmlns:w16du="http://schemas.microsoft.com/office/word/2023/wordml/word16du" xmlns:w16sdtdh="http://schemas.microsoft.com/office/word/2020/wordml/sdtdatahash" xmlns:w16sdtfl="http://schemas.microsoft.com/office/word/2024/wordml/sdtformatlock" xmlns:w16se="http://schemas.microsoft.com/office/word/2015/wordml/symex" xmlns:wpg="http://schemas.microsoft.com/office/word/2010/wordprocessingGroup" xmlns:wpi="http://schemas.microsoft.com/office/word/2010/wordprocessingInk" xmlns:wne="http://schemas.microsoft.com/office/word/2006/wordml" xmlns:wps="http://schemas.microsoft.com/office/word/2010/wordprocessingShape" mc:Ignorable="w14 w15 w16se w16cid w16 w16cex w16sdtdh w16sdtfl w16du wp14">
-  <w:bookmarkStart w:id="0" w:name="_heading=h.vaxyjqaylv0e" w:colFirst="0" w:colLast="0"/>
-  <w:bookmarkEnd w:id="0"/>
-  <w:p>
-    <w:pPr>
-      <w:pBdr>
-        <w:top w:val="nil"/>
-        <w:left w:val="nil"/>
-        <w:bottom w:val="nil"/>
-        <w:right w:val="nil"/>
-        <w:between w:val="nil"/>
-      </w:pBdr>
-      <w:tabs>
-        <w:tab w:val="left" w:pos="720"/>
-        <w:tab w:val="left" w:pos="1440"/>
-        <w:tab w:val="left" w:pos="2160"/>
-        <w:tab w:val="left" w:pos="2880"/>
-        <w:tab w:val="left" w:pos="3600"/>
-        <w:tab w:val="left" w:pos="4320"/>
-        <w:tab w:val="left" w:pos="5040"/>
-        <w:tab w:val="left" w:pos="5760"/>
-        <w:tab w:val="left" w:pos="7200"/>
-      </w:tabs>
-      <w:spacing w:after="0" w:line="240" w:lineRule="auto"/>
-      <w:jc w:val="both"/>
-      <w:rPr>
-        <w:rFonts w:ascii="Arial Narrow" w:eastAsia="Arial Narrow" w:hAnsi="Arial Narrow" w:cs="Arial Narrow"/>
-        <w:color w:val="000000"/>
-        <w:sz w:val="18"/>
-        <w:szCs w:val="18"/>
-      </w:rPr>
-    </w:pPr>
-    <w:r>
-      <w:rPr>
-        <w:noProof/>
-      </w:rPr>
-      <mc:AlternateContent>
-        <mc:Choice Requires="wps">
-          <w:drawing>
-            <wp:anchor distT="4294967295" distB="4294967295" distL="114300" distR="114300" simplePos="0" relativeHeight="251658240" behindDoc="0" locked="0" layoutInCell="1" hidden="0" allowOverlap="1" wp14:anchorId="78ECF508" wp14:editId="3581207A">
-              <wp:simplePos x="0" y="0"/>
-              <wp:positionH relativeFrom="column">
-                <wp:posOffset>-330199</wp:posOffset>
-              </wp:positionH>
-              <wp:positionV relativeFrom="paragraph">
-                <wp:posOffset>68596</wp:posOffset>
-              </wp:positionV>
-              <wp:extent cx="0" cy="12700"/>
-              <wp:effectExtent l="0" t="0" r="0" b="0"/>
-              <wp:wrapNone/>
-              <wp:docPr id="1945636999" name="Straight Arrow Connector 1945636999"/>
-              <wp:cNvGraphicFramePr/>
-              <a:graphic xmlns:a="http://schemas.openxmlformats.org/drawingml/2006/main">
-                <a:graphicData uri="http://schemas.microsoft.com/office/word/2010/wordprocessingShape">
-                  <wps:wsp>
-                    <wps:cNvCnPr/>
-                    <wps:spPr>
-                      <a:xfrm>
-                        <a:off x="3791520" y="3780000"/>
-                        <a:ext cx="3108960" cy="0"/>
-                      </a:xfrm>
-                      <a:prstGeom prst="straightConnector1">
-                        <a:avLst/>
-                      </a:prstGeom>
-                      <a:noFill/>
-                      <a:ln w="9525" cap="flat" cmpd="sng">
-                        <a:solidFill>
-                          <a:srgbClr val="000000"/>
-                        </a:solidFill>
-                        <a:prstDash val="solid"/>
-                        <a:miter lim="800000"/>
-                        <a:headEnd type="none" w="sm" len="sm"/>
-                        <a:tailEnd type="none" w="sm" len="sm"/>
-                      </a:ln>
-                    </wps:spPr>
-                    <wps:bodyPr/>
-                  </wps:wsp>
-                </a:graphicData>
-              </a:graphic>
-            </wp:anchor>
-          </w:drawing>
-        </mc:Choice>
-        <mc:Fallback xmlns:sl="http://schemas.openxmlformats.org/schemaLibrary/2006/main" xmlns:a="http://schemas.openxmlformats.org/drawingml/2006/main" xmlns:pic="http://schemas.openxmlformats.org/drawingml/2006/picture" xmlns:c="http://schemas.openxmlformats.org/drawingml/2006/chart" xmlns:lc="http://schemas.openxmlformats.org/drawingml/2006/lockedCanvas" xmlns:dgm="http://schemas.openxmlformats.org/drawingml/2006/diagram" xmlns="http://schemas.microsoft.com/office/tasks/2019/documenttasks" xmlns:cr="http://schemas.microsoft.com/office/comments/2020/reactions">
-          <w:drawing>
-            <wp:anchor allowOverlap="1" behindDoc="0" distB="4294967295" distT="4294967295" distL="114300" distR="114300" hidden="0" layoutInCell="1" locked="0" relativeHeight="0" simplePos="0">
-              <wp:simplePos x="0" y="0"/>
-              <wp:positionH relativeFrom="column">
-                <wp:posOffset>-330199</wp:posOffset>
-              </wp:positionH>
-              <wp:positionV relativeFrom="paragraph">
-                <wp:posOffset>68596</wp:posOffset>
-              </wp:positionV>
-              <wp:extent cx="0" cy="12700"/>
-              <wp:effectExtent b="0" l="0" r="0" t="0"/>
-              <wp:wrapNone/>
-              <wp:docPr id="1945636999" name="image22.png"/>
-              <a:graphic>
-                <a:graphicData uri="http://schemas.openxmlformats.org/drawingml/2006/picture">
-                  <pic:pic>
-                    <pic:nvPicPr>
-                      <pic:cNvPr id="0" name="image22.png"/>
-                      <pic:cNvPicPr preferRelativeResize="0"/>
-                    </pic:nvPicPr>
-                    <pic:blipFill>
-                      <a:blip r:embed="rId1"/>
-                      <a:srcRect/>
-                      <a:stretch>
-                        <a:fillRect/>
-                      </a:stretch>
-                    </pic:blipFill>
-                    <pic:spPr>
-                      <a:xfrm>
-                        <a:off x="0" y="0"/>
-                        <a:ext cx="0" cy="12700"/>
-                      </a:xfrm>
-                      <a:prstGeom prst="rect"/>
-                      <a:ln/>
-                    </pic:spPr>
-                  </pic:pic>
-                </a:graphicData>
-              </a:graphic>
-            </wp:anchor>
-          </w:drawing>
-        </mc:Fallback>
-      </mc:AlternateContent>
-    </w:r>
-    <w:r>
-      <w:rPr>
-        <w:noProof/>
-      </w:rPr>
-      <mc:AlternateContent>
-        <mc:Choice Requires="wpg">
-          <w:drawing>
-            <wp:anchor distT="0" distB="0" distL="114300" distR="114300" simplePos="0" relativeHeight="251659264" behindDoc="0" locked="0" layoutInCell="1" hidden="0" allowOverlap="1" wp14:anchorId="35C7C9CE" wp14:editId="4C95A360">
-              <wp:simplePos x="0" y="0"/>
-              <wp:positionH relativeFrom="column">
-                <wp:posOffset>2984500</wp:posOffset>
-              </wp:positionH>
-              <wp:positionV relativeFrom="paragraph">
-                <wp:posOffset>76200</wp:posOffset>
-              </wp:positionV>
-              <wp:extent cx="1721817" cy="824865"/>
-              <wp:effectExtent l="0" t="0" r="0" b="0"/>
-              <wp:wrapNone/>
-              <wp:docPr id="1945637001" name="Group 1945637001"/>
-              <wp:cNvGraphicFramePr/>
-              <a:graphic xmlns:a="http://schemas.openxmlformats.org/drawingml/2006/main">
-                <a:graphicData uri="http://schemas.microsoft.com/office/word/2010/wordprocessingGroup">
-                  <wpg:wgp>
-                    <wpg:cNvGrpSpPr/>
-                    <wpg:grpSpPr>
-                      <a:xfrm>
-                        <a:off x="0" y="0"/>
-                        <a:ext cx="1721817" cy="824865"/>
-                        <a:chOff x="4485075" y="3367550"/>
-                        <a:chExt cx="1721850" cy="824900"/>
-                      </a:xfrm>
-                    </wpg:grpSpPr>
-                    <wpg:grpSp>
-                      <wpg:cNvPr id="1676434697" name="Group 1676434697"/>
-                      <wpg:cNvGrpSpPr/>
-                      <wpg:grpSpPr>
-                        <a:xfrm>
-                          <a:off x="4485092" y="3367568"/>
-                          <a:ext cx="1721817" cy="824865"/>
-                          <a:chOff x="0" y="0"/>
-                          <a:chExt cx="1721817" cy="824865"/>
-                        </a:xfrm>
-                      </wpg:grpSpPr>
-                      <wps:wsp>
-                        <wps:cNvPr id="785218994" name="Rectangle 785218994"/>
-                        <wps:cNvSpPr/>
-                        <wps:spPr>
-                          <a:xfrm>
-                            <a:off x="0" y="0"/>
-                            <a:ext cx="1721800" cy="824850"/>
-                          </a:xfrm>
-                          <a:prstGeom prst="rect">
-                            <a:avLst/>
-                          </a:prstGeom>
-                          <a:noFill/>
-                          <a:ln>
-                            <a:noFill/>
-                          </a:ln>
-                        </wps:spPr>
-                        <wps:txbx>
-                          <w:txbxContent>
-                            <w:p>
-                              <w:pPr>
-                                <w:spacing w:after="0" w:line="240" w:lineRule="auto"/>
-                                <w:textDirection w:val="btLr"/>
-                              </w:pPr>
-                            </w:p>
-                          </w:txbxContent>
-                        </wps:txbx>
-                        <wps:bodyPr spcFirstLastPara="1" wrap="square" lIns="91425" tIns="91425" rIns="91425" bIns="91425" anchor="ctr" anchorCtr="0">
-                          <a:noAutofit/>
-                        </wps:bodyPr>
-                      </wps:wsp>
-                      <pic:pic xmlns:pic="http://schemas.openxmlformats.org/drawingml/2006/picture">
-                        <pic:nvPicPr>
-                          <pic:cNvPr id="28" name="Shape 28"/>
-                          <pic:cNvPicPr preferRelativeResize="0"/>
-                        </pic:nvPicPr>
-                        <pic:blipFill rotWithShape="1">
-                          <a:blip r:embed="rId2">
-                            <a:alphaModFix/>
-                          </a:blip>
-                          <a:srcRect/>
-                          <a:stretch/>
-                        </pic:blipFill>
-                        <pic:spPr>
-                          <a:xfrm>
-                            <a:off x="0" y="0"/>
-                            <a:ext cx="781685" cy="824865"/>
-                          </a:xfrm>
-                          <a:prstGeom prst="rect">
-                            <a:avLst/>
-                          </a:prstGeom>
-                          <a:noFill/>
-                          <a:ln>
-                            <a:noFill/>
-                          </a:ln>
-                        </pic:spPr>
-                      </pic:pic>
-                      <pic:pic xmlns:pic="http://schemas.openxmlformats.org/drawingml/2006/picture">
-                        <pic:nvPicPr>
-                          <pic:cNvPr id="29" name="Shape 29"/>
-                          <pic:cNvPicPr preferRelativeResize="0"/>
-                        </pic:nvPicPr>
-                        <pic:blipFill rotWithShape="1">
-                          <a:blip r:embed="rId3">
-                            <a:alphaModFix/>
-                          </a:blip>
-                          <a:srcRect/>
-                          <a:stretch/>
-                        </pic:blipFill>
-                        <pic:spPr>
-                          <a:xfrm>
-                            <a:off x="873457" y="0"/>
-                            <a:ext cx="848360" cy="824865"/>
-                          </a:xfrm>
-                          <a:prstGeom prst="rect">
-                            <a:avLst/>
-                          </a:prstGeom>
-                          <a:noFill/>
-                          <a:ln>
-                            <a:noFill/>
-                          </a:ln>
-                        </pic:spPr>
-                      </pic:pic>
-                    </wpg:grpSp>
-                  </wpg:wgp>
-                </a:graphicData>
-              </a:graphic>
-            </wp:anchor>
-          </w:drawing>
-        </mc:Choice>
-        <mc:Fallback>
-          <w:pict>
-            <v:group w14:anchorId="35C7C9CE" id="Group 1945637001" o:spid="_x0000_s1055" style="position:absolute;left:0;text-align:left;margin-left:235pt;margin-top:6pt;width:135.6pt;height:64.95pt;z-index:251659264" coordorigin="44850,33675" coordsize="17218,8249" o:gfxdata="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">
-              <v:group id="Group 1676434697" o:spid="_x0000_s1056" style="position:absolute;left:44850;top:33675;width:17219;height:8249" coordsize="17218,8248" o:gfxdata="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">
-                <v:rect id="Rectangle 785218994" o:spid="_x0000_s1057" style="position:absolute;width:17218;height:8248;visibility:visible;mso-wrap-style:square;v-text-anchor:middle" o:gfxdata="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" filled="f" stroked="f">
-                  <v:textbox inset="2.53958mm,2.53958mm,2.53958mm,2.53958mm">
-                    <w:txbxContent>
-                      <w:p>
-                        <w:pPr>
-                          <w:spacing w:after="0" w:line="240" w:lineRule="auto"/>
-                          <w:textDirection w:val="btLr"/>
-                        </w:pPr>
-                      </w:p>
-                    </w:txbxContent>
-                  </v:textbox>
-                </v:rect>
-                <v:shapetype id="_x0000_t75" coordsize="21600,21600" o:spt="75" o:preferrelative="t" path="m@4@5l@4@11@9@11@9@5xe" filled="f" stroked="f">
-                  <v:stroke joinstyle="miter"/>
-                  <v:formulas>
-                    <v:f eqn="if lineDrawn pixelLineWidth 0"/>
-                    <v:f eqn="sum @0 1 0"/>
-                    <v:f eqn="sum 0 0 @1"/>
-                    <v:f eqn="prod @2 1 2"/>
-                    <v:f eqn="prod @3 21600 pixelWidth"/>
-                    <v:f eqn="prod @3 21600 pixelHeight"/>
-                    <v:f eqn="sum @0 0 1"/>
-                    <v:f eqn="prod @6 1 2"/>
-                    <v:f eqn="prod @7 21600 pixelWidth"/>
-                    <v:f eqn="sum @8 21600 0"/>
-                    <v:f eqn="prod @7 21600 pixelHeight"/>
-                    <v:f eqn="sum @10 21600 0"/>
-                  </v:formulas>
-                  <v:path o:extrusionok="f" gradientshapeok="t" o:connecttype="rect"/>
-                  <o:lock v:ext="edit" aspectratio="t"/>
-                </v:shapetype>
-                <v:shape id="Shape 28" o:spid="_x0000_s1058" type="#_x0000_t75" style="position:absolute;width:7816;height:8248;visibility:visible;mso-wrap-style:square" o:preferrelative="f" o:gfxdata="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">
-                  <v:imagedata r:id="rId4" o:title=""/>
-                </v:shape>
-                <v:shape id="Shape 29" o:spid="_x0000_s1059" type="#_x0000_t75" style="position:absolute;left:8734;width:8484;height:8248;visibility:visible;mso-wrap-style:square" o:preferrelative="f" o:gfxdata="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">
-                  <v:imagedata r:id="rId5" o:title=""/>
-                </v:shape>
-              </v:group>
-            </v:group>
-          </w:pict>
-        </mc:Fallback>
-      </mc:AlternateContent>
-    </w:r>
-  </w:p>
-  <w:p>
-    <w:pPr>
-      <w:pBdr>
-        <w:top w:val="nil"/>
-        <w:left w:val="nil"/>
-        <w:bottom w:val="nil"/>
-        <w:right w:val="nil"/>
-        <w:between w:val="nil"/>
-      </w:pBdr>
-      <w:spacing w:after="0" w:line="240" w:lineRule="auto"/>
-      <w:ind w:left="-540"/>
-      <w:jc w:val="both"/>
-      <w:rPr>
-        <w:rFonts w:ascii="Arial Narrow" w:eastAsia="Arial Narrow" w:hAnsi="Arial Narrow" w:cs="Arial Narrow"/>
-        <w:b/>
-        <w:color w:val="000000"/>
-        <w:sz w:val="18"/>
-        <w:szCs w:val="18"/>
-      </w:rPr>
-    </w:pPr>
-    <w:r>
-      <w:rPr>
-        <w:rFonts w:ascii="Arial Narrow" w:eastAsia="Arial Narrow" w:hAnsi="Arial Narrow" w:cs="Arial Narrow"/>
-        <w:b/>
-        <w:color w:val="000000"/>
-        <w:sz w:val="18"/>
-        <w:szCs w:val="18"/>
-      </w:rPr>
-      <w:t xml:space="preserve">VISION: PREMIER RESEARCH UNIVERSITY TRANSFORMING </w:t>
-    </w:r>
-    <w:r>
-      <w:rPr>
-        <w:noProof/>
-      </w:rPr>
-      <w:drawing>
-        <wp:anchor distT="0" distB="0" distL="114300" distR="114300" simplePos="0" relativeHeight="251660288" behindDoc="0" locked="0" layoutInCell="1" hidden="0" allowOverlap="1" wp14:anchorId="23A974EA" wp14:editId="36F70315">
-          <wp:simplePos x="0" y="0"/>
-          <wp:positionH relativeFrom="column">
-            <wp:posOffset>4926491</wp:posOffset>
-          </wp:positionH>
-          <wp:positionV relativeFrom="paragraph">
-            <wp:posOffset>9525</wp:posOffset>
-          </wp:positionV>
-          <wp:extent cx="1447166" cy="731520"/>
-          <wp:effectExtent l="0" t="0" r="0" b="0"/>
-          <wp:wrapNone/>
-          <wp:docPr id="1945637011" name="image36.png"/>
-          <wp:cNvGraphicFramePr/>
-          <a:graphic xmlns:a="http://schemas.openxmlformats.org/drawingml/2006/main">
-            <a:graphicData uri="http://schemas.openxmlformats.org/drawingml/2006/picture">
-              <pic:pic xmlns:pic="http://schemas.openxmlformats.org/drawingml/2006/picture">
-                <pic:nvPicPr>
-                  <pic:cNvPr id="0" name="image36.png"/>
-                  <pic:cNvPicPr preferRelativeResize="0"/>
-                </pic:nvPicPr>
-                <pic:blipFill>
-                  <a:blip r:embed="rId6"/>
-                  <a:srcRect/>
-                  <a:stretch>
-                    <a:fillRect/>
-                  </a:stretch>
-                </pic:blipFill>
-                <pic:spPr>
-                  <a:xfrm>
-                    <a:off x="0" y="0"/>
-                    <a:ext cx="1447166" cy="731520"/>
-                  </a:xfrm>
-                  <a:prstGeom prst="rect">
-                    <a:avLst/>
-                  </a:prstGeom>
-                  <a:ln/>
-                </pic:spPr>
-              </pic:pic>
-            </a:graphicData>
-          </a:graphic>
-        </wp:anchor>
-      </w:drawing>
-    </w:r>
-  </w:p>
-  <w:p>
-    <w:pPr>
-      <w:pBdr>
-        <w:top w:val="nil"/>
-        <w:left w:val="nil"/>
-        <w:bottom w:val="nil"/>
-        <w:right w:val="nil"/>
-        <w:between w:val="nil"/>
-      </w:pBdr>
-      <w:spacing w:after="0" w:line="240" w:lineRule="auto"/>
-      <w:ind w:left="-540"/>
-      <w:jc w:val="both"/>
-      <w:rPr>
-        <w:rFonts w:ascii="Arial Narrow" w:eastAsia="Arial Narrow" w:hAnsi="Arial Narrow" w:cs="Arial Narrow"/>
-        <w:b/>
-        <w:color w:val="000000"/>
-        <w:sz w:val="18"/>
-        <w:szCs w:val="18"/>
-      </w:rPr>
-    </w:pPr>
-    <w:r>
-      <w:rPr>
-        <w:rFonts w:ascii="Arial Narrow" w:eastAsia="Arial Narrow" w:hAnsi="Arial Narrow" w:cs="Arial Narrow"/>
-        <w:b/>
-        <w:color w:val="000000"/>
-        <w:sz w:val="18"/>
-        <w:szCs w:val="18"/>
-      </w:rPr>
-      <w:t>COMMUNITIES IN THE ASEAN AND BEYOND</w:t>
-    </w:r>
-    <w:r>
-      <w:rPr>
-        <w:rFonts w:ascii="Arial Narrow" w:eastAsia="Arial Narrow" w:hAnsi="Arial Narrow" w:cs="Arial Narrow"/>
-        <w:b/>
-        <w:color w:val="000000"/>
-        <w:sz w:val="18"/>
-        <w:szCs w:val="18"/>
-      </w:rPr>
-      <w:tab/>
-    </w:r>
-    <w:r>
-      <w:rPr>
-        <w:rFonts w:ascii="Arial Narrow" w:eastAsia="Arial Narrow" w:hAnsi="Arial Narrow" w:cs="Arial Narrow"/>
-        <w:b/>
-        <w:color w:val="000000"/>
-        <w:sz w:val="18"/>
-        <w:szCs w:val="18"/>
-      </w:rPr>
-      <w:tab/>
-    </w:r>
-    <w:r>
-      <w:rPr>
-        <w:rFonts w:ascii="Arial Narrow" w:eastAsia="Arial Narrow" w:hAnsi="Arial Narrow" w:cs="Arial Narrow"/>
-        <w:b/>
-        <w:color w:val="000000"/>
-        <w:sz w:val="18"/>
-        <w:szCs w:val="18"/>
-      </w:rPr>
-      <w:tab/>
-    </w:r>
-    <w:r>
-      <w:rPr>
-        <w:rFonts w:ascii="Arial Narrow" w:eastAsia="Arial Narrow" w:hAnsi="Arial Narrow" w:cs="Arial Narrow"/>
-        <w:b/>
-        <w:color w:val="000000"/>
-        <w:sz w:val="18"/>
-        <w:szCs w:val="18"/>
-      </w:rPr>
-      <w:tab/>
-    </w:r>
-  </w:p>
-  <w:p>
-    <w:pPr>
-      <w:pBdr>
-        <w:top w:val="nil"/>
-        <w:left w:val="nil"/>
-        <w:bottom w:val="nil"/>
-        <w:right w:val="nil"/>
-        <w:between w:val="nil"/>
-      </w:pBdr>
-      <w:tabs>
-        <w:tab w:val="left" w:pos="720"/>
-        <w:tab w:val="left" w:pos="2160"/>
-      </w:tabs>
-      <w:spacing w:after="0" w:line="240" w:lineRule="auto"/>
-      <w:ind w:left="-540"/>
-      <w:jc w:val="both"/>
-      <w:rPr>
-        <w:rFonts w:ascii="Arial Narrow" w:eastAsia="Arial Narrow" w:hAnsi="Arial Narrow" w:cs="Arial Narrow"/>
-        <w:color w:val="000000"/>
-        <w:sz w:val="18"/>
-        <w:szCs w:val="18"/>
-      </w:rPr>
-    </w:pPr>
-    <w:r>
-      <w:rPr>
-        <w:rFonts w:ascii="Arial Narrow" w:eastAsia="Arial Narrow" w:hAnsi="Arial Narrow" w:cs="Arial Narrow"/>
-        <w:color w:val="000000"/>
-        <w:sz w:val="18"/>
-        <w:szCs w:val="18"/>
-      </w:rPr>
-      <w:t>University of Southeastern Philippines</w:t>
-    </w:r>
-    <w:r>
-      <w:rPr>
-        <w:rFonts w:ascii="Arial Narrow" w:eastAsia="Arial Narrow" w:hAnsi="Arial Narrow" w:cs="Arial Narrow"/>
-        <w:color w:val="000000"/>
-        <w:sz w:val="18"/>
-        <w:szCs w:val="18"/>
-      </w:rPr>
-      <w:tab/>
-      <w:t xml:space="preserve">(082) 227-8192 local </w:t>
-    </w:r>
-    <w:r>
-      <w:rPr>
-        <w:rFonts w:ascii="Arial Narrow" w:eastAsia="Arial Narrow" w:hAnsi="Arial Narrow" w:cs="Arial Narrow"/>
-        <w:color w:val="000000"/>
-        <w:sz w:val="18"/>
-        <w:szCs w:val="18"/>
-        <w:highlight w:val="yellow"/>
-      </w:rPr>
-      <w:t>216</w:t>
-    </w:r>
-  </w:p>
-  <w:p>
-    <w:pPr>
-      <w:pBdr>
-        <w:top w:val="nil"/>
-        <w:left w:val="nil"/>
-        <w:bottom w:val="nil"/>
-        <w:right w:val="nil"/>
-        <w:between w:val="nil"/>
-      </w:pBdr>
-      <w:tabs>
-        <w:tab w:val="left" w:pos="720"/>
-        <w:tab w:val="left" w:pos="2160"/>
-      </w:tabs>
-      <w:spacing w:after="0" w:line="240" w:lineRule="auto"/>
-      <w:ind w:left="-540"/>
-      <w:jc w:val="both"/>
-      <w:rPr>
-        <w:rFonts w:ascii="Arial Narrow" w:eastAsia="Arial Narrow" w:hAnsi="Arial Narrow" w:cs="Arial Narrow"/>
-        <w:color w:val="000000"/>
-        <w:sz w:val="18"/>
-        <w:szCs w:val="18"/>
-      </w:rPr>
-    </w:pPr>
-    <w:r>
-      <w:rPr>
-        <w:rFonts w:ascii="Arial Narrow" w:eastAsia="Arial Narrow" w:hAnsi="Arial Narrow" w:cs="Arial Narrow"/>
-        <w:color w:val="000000"/>
-        <w:sz w:val="18"/>
-        <w:szCs w:val="18"/>
-      </w:rPr>
-      <w:t>Iñigo St., Bo. Obrero, Davao City</w:t>
-    </w:r>
-    <w:r>
-      <w:rPr>
-        <w:rFonts w:ascii="Arial Narrow" w:eastAsia="Arial Narrow" w:hAnsi="Arial Narrow" w:cs="Arial Narrow"/>
-        <w:color w:val="000000"/>
-        <w:sz w:val="18"/>
-        <w:szCs w:val="18"/>
-      </w:rPr>
-      <w:tab/>
-      <w:t>www.usep.edu.ph</w:t>
-    </w:r>
-    <w:r>
-      <w:rPr>
-        <w:rFonts w:ascii="Arial Narrow" w:eastAsia="Arial Narrow" w:hAnsi="Arial Narrow" w:cs="Arial Narrow"/>
-        <w:color w:val="000000"/>
-        <w:sz w:val="18"/>
-        <w:szCs w:val="18"/>
-      </w:rPr>
-      <w:tab/>
-    </w:r>
-  </w:p>
-  <w:p>
-    <w:pPr>
-      <w:pBdr>
-        <w:top w:val="nil"/>
-        <w:left w:val="nil"/>
-        <w:bottom w:val="nil"/>
-        <w:right w:val="nil"/>
-        <w:between w:val="nil"/>
-      </w:pBdr>
-      <w:tabs>
-        <w:tab w:val="left" w:pos="720"/>
-        <w:tab w:val="left" w:pos="2160"/>
-      </w:tabs>
-      <w:spacing w:after="0" w:line="240" w:lineRule="auto"/>
-      <w:ind w:left="-540"/>
-      <w:jc w:val="both"/>
-      <w:rPr>
-        <w:rFonts w:ascii="Arial Narrow" w:eastAsia="Arial Narrow" w:hAnsi="Arial Narrow" w:cs="Arial Narrow"/>
-        <w:color w:val="0563C1"/>
-        <w:sz w:val="18"/>
-        <w:szCs w:val="18"/>
-        <w:u w:val="single"/>
-      </w:rPr>
-    </w:pPr>
-    <w:r>
-      <w:rPr>
-        <w:rFonts w:ascii="Arial Narrow" w:eastAsia="Arial Narrow" w:hAnsi="Arial Narrow" w:cs="Arial Narrow"/>
-        <w:color w:val="000000"/>
-        <w:sz w:val="18"/>
-        <w:szCs w:val="18"/>
-      </w:rPr>
-      <w:t>Philippines 8000</w:t>
-    </w:r>
-    <w:r>
-      <w:rPr>
-        <w:rFonts w:ascii="Arial Narrow" w:eastAsia="Arial Narrow" w:hAnsi="Arial Narrow" w:cs="Arial Narrow"/>
-        <w:color w:val="000000"/>
-        <w:sz w:val="18"/>
-        <w:szCs w:val="18"/>
-      </w:rPr>
-      <w:tab/>
-    </w:r>
-    <w:r>
-      <w:rPr>
-        <w:rFonts w:ascii="Arial Narrow" w:eastAsia="Arial Narrow" w:hAnsi="Arial Narrow" w:cs="Arial Narrow"/>
-        <w:color w:val="000000"/>
-        <w:sz w:val="18"/>
-        <w:szCs w:val="18"/>
-      </w:rPr>
-      <w:tab/>
-    </w:r>
-    <w:hyperlink r:id="rId7">
-      <w:r>
-        <w:rPr>
-          <w:rFonts w:ascii="Arial Narrow" w:eastAsia="Arial Narrow" w:hAnsi="Arial Narrow" w:cs="Arial Narrow"/>
-          <w:color w:val="0563C1"/>
-          <w:sz w:val="18"/>
-          <w:szCs w:val="18"/>
-          <w:highlight w:val="yellow"/>
-          <w:u w:val="single"/>
-        </w:rPr>
-        <w:t>publication</w:t>
-      </w:r>
-    </w:hyperlink>
-    <w:hyperlink r:id="rId8">
-      <w:r>
-        <w:rPr>
-          <w:rFonts w:ascii="Arial Narrow" w:eastAsia="Arial Narrow" w:hAnsi="Arial Narrow" w:cs="Arial Narrow"/>
-          <w:color w:val="0563C1"/>
-          <w:sz w:val="18"/>
-          <w:szCs w:val="18"/>
-          <w:u w:val="single"/>
-        </w:rPr>
-        <w:t>@usep.edu.ph</w:t>
-      </w:r>
-    </w:hyperlink>
-  </w:p>
-</w:ftr>
-</file>
-
-<file path=word/footer2.xml><?xml version="1.0" encoding="utf-8"?>
 <w:ftr xmlns:wpc="http://schemas.microsoft.com/office/word/2010/wordprocessingCanvas" xmlns:cx="http://schemas.microsoft.com/office/drawing/2014/chartex" xmlns:cx1="http://schemas.microsoft.com/office/drawing/2015/9/8/chartex" xmlns:cx2="http://schemas.microsoft.com/office/drawing/2015/10/21/chartex" xmlns:cx3="http://schemas.microsoft.com/office/drawing/2016/5/9/chartex" xmlns:cx4="http://schemas.microsoft.com/office/drawing/2016/5/10/chartex" xmlns:cx5="http://schemas.microsoft.com/office/drawing/2016/5/11/chartex" xmlns:cx6="http://schemas.microsoft.com/office/drawing/2016/5/12/chartex" xmlns:cx7="http://schemas.microsoft.com/office/drawing/2016/5/13/chartex" xmlns:cx8="http://schemas.microsoft.com/office/drawing/2016/5/14/chartex" xmlns:mc="http://schemas.openxmlformats.org/markup-compatibility/2006" xmlns:aink="http://schemas.microsoft.com/office/drawing/2016/ink" xmlns:am3d="http://schemas.microsoft.com/office/drawing/2017/model3d" xmlns:o="urn:schemas-microsoft-com:office:office" xmlns:oel="http://schemas.microsoft.com/office/2019/extlst" xmlns:r="http://schemas.openxmlformats.org/officeDocument/2006/relationships" xmlns:m="http://schemas.openxmlformats.org/officeDocument/2006/math" xmlns:v="urn:schemas-microsoft-com:vml" xmlns:wp14="http://schemas.microsoft.com/office/word/2010/wordprocessingDrawing" xmlns:wp="http://schemas.openxmlformats.org/drawingml/2006/wordprocessingDrawing" xmlns:w10="urn:schemas-microsoft-com:office:word" xmlns:w="http://schemas.openxmlformats.org/wordprocessingml/2006/main" xmlns:w14="http://schemas.microsoft.com/office/word/2010/wordml" xmlns:w15="http://schemas.microsoft.com/office/word/2012/wordml" xmlns:w16cex="http://schemas.microsoft.com/office/word/2018/wordml/cex" xmlns:w16cid="http://schemas.microsoft.com/office/word/2016/wordml/cid" xmlns:w16="http://schemas.microsoft.com/office/word/2018/wordml" xmlns:w16du="http://schemas.microsoft.com/office/word/2023/wordml/word16du" xmlns:w16sdtdh="http://schemas.microsoft.com/office/word/2020/wordml/sdtdatahash" xmlns:w16sdtfl="http://schemas.microsoft.com/office/word/2024/wordml/sdtformatlock" xmlns:w16se="http://schemas.microsoft.com/office/word/2015/wordml/symex" xmlns:wpg="http://schemas.microsoft.com/office/word/2010/wordprocessingGroup" xmlns:wpi="http://schemas.microsoft.com/office/word/2010/wordprocessingInk" xmlns:wne="http://schemas.microsoft.com/office/word/2006/wordml" xmlns:wps="http://schemas.microsoft.com/office/word/2010/wordprocessingShape" mc:Ignorable="w14 w15 w16se w16cid w16 w16cex w16sdtdh w16sdtfl w16du wp14">
   <w:p>
     <w:pPr>
@@ -5023,8 +3915,8 @@
         <w:szCs w:val="18"/>
       </w:rPr>
     </w:pPr>
-    <w:bookmarkStart w:id="1" w:name="_heading=h.g6t5rfnxakzm" w:colFirst="0" w:colLast="0"/>
-    <w:bookmarkEnd w:id="1"/>
+    <w:bookmarkStart w:id="0" w:name="_heading=h.g6t5rfnxakzm" w:colFirst="0" w:colLast="0"/>
+    <w:bookmarkEnd w:id="0"/>
     <w:r>
       <w:rPr>
         <w:rFonts w:ascii="Arial Narrow" w:eastAsia="Arial Narrow" w:hAnsi="Arial Narrow" w:cs="Arial Narrow"/>
@@ -5085,7 +3977,7 @@
             </wp:anchor>
           </w:drawing>
         </mc:Choice>
-        <mc:Fallback xmlns:sl="http://schemas.openxmlformats.org/schemaLibrary/2006/main" xmlns:a="http://schemas.openxmlformats.org/drawingml/2006/main" xmlns:pic="http://schemas.openxmlformats.org/drawingml/2006/picture" xmlns:c="http://schemas.openxmlformats.org/drawingml/2006/chart" xmlns:lc="http://schemas.openxmlformats.org/drawingml/2006/lockedCanvas" xmlns:dgm="http://schemas.openxmlformats.org/drawingml/2006/diagram" xmlns="http://schemas.microsoft.com/office/tasks/2019/documenttasks" xmlns:cr="http://schemas.microsoft.com/office/comments/2020/reactions">
+        <mc:Fallback xmlns:cr="http://schemas.microsoft.com/office/comments/2020/reactions" xmlns="http://schemas.microsoft.com/office/tasks/2019/documenttasks" xmlns:dgm="http://schemas.openxmlformats.org/drawingml/2006/diagram" xmlns:lc="http://schemas.openxmlformats.org/drawingml/2006/lockedCanvas" xmlns:c="http://schemas.openxmlformats.org/drawingml/2006/chart" xmlns:pic="http://schemas.openxmlformats.org/drawingml/2006/picture" xmlns:a="http://schemas.openxmlformats.org/drawingml/2006/main" xmlns:sl="http://schemas.openxmlformats.org/schemaLibrary/2006/main">
           <w:drawing>
             <wp:anchor allowOverlap="1" behindDoc="0" distB="4294967295" distT="4294967295" distL="114300" distR="114300" hidden="0" layoutInCell="1" locked="0" relativeHeight="0" simplePos="0">
               <wp:simplePos x="0" y="0"/>
@@ -5150,8 +4042,8 @@
         <w:szCs w:val="18"/>
       </w:rPr>
     </w:pPr>
-    <w:bookmarkStart w:id="2" w:name="_heading=h.idoagf38oe40" w:colFirst="0" w:colLast="0"/>
-    <w:bookmarkEnd w:id="2"/>
+    <w:bookmarkStart w:id="1" w:name="_heading=h.idoagf38oe40" w:colFirst="0" w:colLast="0"/>
+    <w:bookmarkEnd w:id="1"/>
     <w:r>
       <w:rPr>
         <w:rFonts w:ascii="Arial Narrow" w:eastAsia="Arial Narrow" w:hAnsi="Arial Narrow" w:cs="Arial Narrow"/>

</xml_diff>

<commit_message>
fixed: styles, data consistency, various layout inconsistencies // incentive form validation logic // missing fields in citation incentives form
</commit_message>
<xml_diff>
--- a/storage/app/templates/Cite_Incentive_Application.docx
+++ b/storage/app/templates/Cite_Incentive_Application.docx
@@ -717,98 +717,6 @@
         </w:rPr>
         <w:t xml:space="preserve">Title of the citing paper: </w:t>
       </w:r>
-      <w:r>
-        <w:rPr>
-          <w:noProof/>
-        </w:rPr>
-        <mc:AlternateContent>
-          <mc:Choice Requires="wps">
-            <w:drawing>
-              <wp:anchor distT="0" distB="0" distL="114300" distR="114300" simplePos="0" relativeHeight="251666432" behindDoc="0" locked="0" layoutInCell="1" hidden="0" allowOverlap="1" wp14:anchorId="4D310FC7" wp14:editId="6E371A56">
-                <wp:simplePos x="0" y="0"/>
-                <wp:positionH relativeFrom="column">
-                  <wp:posOffset>-101599</wp:posOffset>
-                </wp:positionH>
-                <wp:positionV relativeFrom="paragraph">
-                  <wp:posOffset>190500</wp:posOffset>
-                </wp:positionV>
-                <wp:extent cx="5848350" cy="542925"/>
-                <wp:effectExtent l="0" t="0" r="0" b="0"/>
-                <wp:wrapNone/>
-                <wp:docPr id="1945637003" name="Rectangle 1945637003"/>
-                <wp:cNvGraphicFramePr/>
-                <a:graphic xmlns:a="http://schemas.openxmlformats.org/drawingml/2006/main">
-                  <a:graphicData uri="http://schemas.microsoft.com/office/word/2010/wordprocessingShape">
-                    <wps:wsp>
-                      <wps:cNvSpPr/>
-                      <wps:spPr>
-                        <a:xfrm>
-                          <a:off x="2426588" y="3513300"/>
-                          <a:ext cx="5838825" cy="533400"/>
-                        </a:xfrm>
-                        <a:prstGeom prst="rect">
-                          <a:avLst/>
-                        </a:prstGeom>
-                        <a:noFill/>
-                        <a:ln>
-                          <a:noFill/>
-                        </a:ln>
-                      </wps:spPr>
-                      <wps:txbx>
-                        <w:txbxContent>
-                          <w:p>
-                            <w:pPr>
-                              <w:spacing w:after="0" w:line="258" w:lineRule="auto"/>
-                              <w:textDirection w:val="btLr"/>
-                            </w:pPr>
-                            <w:r>
-                              <w:t>${title}</w:t>
-                            </w:r>
-                          </w:p>
-                          <w:p>
-                            <w:pPr>
-                              <w:spacing w:after="0" w:line="360" w:lineRule="auto"/>
-                              <w:textDirection w:val="btLr"/>
-                            </w:pPr>
-                          </w:p>
-                        </w:txbxContent>
-                      </wps:txbx>
-                      <wps:bodyPr spcFirstLastPara="1" wrap="square" lIns="91425" tIns="45700" rIns="91425" bIns="45700" anchor="t" anchorCtr="0">
-                        <a:noAutofit/>
-                      </wps:bodyPr>
-                    </wps:wsp>
-                  </a:graphicData>
-                </a:graphic>
-              </wp:anchor>
-            </w:drawing>
-          </mc:Choice>
-          <mc:Fallback>
-            <w:pict>
-              <v:rect w14:anchorId="4D310FC7" id="Rectangle 1945637003" o:spid="_x0000_s1032" style="position:absolute;margin-left:-8pt;margin-top:15pt;width:460.5pt;height:42.75pt;z-index:251666432;visibility:visible;mso-wrap-style:square;mso-wrap-distance-left:9pt;mso-wrap-distance-top:0;mso-wrap-distance-right:9pt;mso-wrap-distance-bottom:0;mso-position-horizontal:absolute;mso-position-horizontal-relative:text;mso-position-vertical:absolute;mso-position-vertical-relative:text;v-text-anchor:top" o:gfxdata="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" filled="f" stroked="f">
-                <v:textbox inset="2.53958mm,1.2694mm,2.53958mm,1.2694mm">
-                  <w:txbxContent>
-                    <w:p>
-                      <w:pPr>
-                        <w:spacing w:after="0" w:line="258" w:lineRule="auto"/>
-                        <w:textDirection w:val="btLr"/>
-                      </w:pPr>
-                      <w:r>
-                        <w:t>${title}</w:t>
-                      </w:r>
-                    </w:p>
-                    <w:p>
-                      <w:pPr>
-                        <w:spacing w:after="0" w:line="360" w:lineRule="auto"/>
-                        <w:textDirection w:val="btLr"/>
-                      </w:pPr>
-                    </w:p>
-                  </w:txbxContent>
-                </v:textbox>
-              </v:rect>
-            </w:pict>
-          </mc:Fallback>
-        </mc:AlternateContent>
-      </w:r>
     </w:p>
     <w:p>
       <w:pPr>
@@ -878,11 +786,9 @@
                             <w:r>
                               <w:t>${</w:t>
                             </w:r>
-                            <w:proofErr w:type="spellStart"/>
                             <w:r>
                               <w:t>bibentry</w:t>
                             </w:r>
-                            <w:proofErr w:type="spellEnd"/>
                             <w:r>
                               <w:t>}</w:t>
                             </w:r>
@@ -912,7 +818,7 @@
           </mc:Choice>
           <mc:Fallback>
             <w:pict>
-              <v:rect w14:anchorId="52FA354D" id="Rectangle 1945636990" o:spid="_x0000_s1033" style="position:absolute;margin-left:90.6pt;margin-top:16.8pt;width:345.75pt;height:21pt;z-index:251667456;visibility:visible;mso-wrap-style:square;mso-wrap-distance-left:9pt;mso-wrap-distance-top:0;mso-wrap-distance-right:9pt;mso-wrap-distance-bottom:0;mso-position-horizontal:absolute;mso-position-horizontal-relative:text;mso-position-vertical:absolute;mso-position-vertical-relative:text;v-text-anchor:top" o:gfxdata="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" filled="f" stroked="f">
+              <v:rect w14:anchorId="52FA354D" id="Rectangle 1945636990" o:spid="_x0000_s1032" style="position:absolute;margin-left:90.6pt;margin-top:16.8pt;width:345.75pt;height:21pt;z-index:251667456;visibility:visible;mso-wrap-style:square;mso-wrap-distance-left:9pt;mso-wrap-distance-top:0;mso-wrap-distance-right:9pt;mso-wrap-distance-bottom:0;mso-position-horizontal:absolute;mso-position-horizontal-relative:text;mso-position-vertical:absolute;mso-position-vertical-relative:text;v-text-anchor:top" o:gfxdata="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" filled="f" stroked="f">
                 <v:textbox inset="2.53958mm,1.2694mm,2.53958mm,1.2694mm">
                   <w:txbxContent>
                     <w:p>
@@ -923,11 +829,9 @@
                       <w:r>
                         <w:t>${</w:t>
                       </w:r>
-                      <w:proofErr w:type="spellStart"/>
                       <w:r>
                         <w:t>bibentry</w:t>
                       </w:r>
-                      <w:proofErr w:type="spellEnd"/>
                       <w:r>
                         <w:t>}</w:t>
                       </w:r>
@@ -970,110 +874,6 @@
           <w:rFonts w:ascii="Aptos" w:eastAsia="Aptos" w:hAnsi="Aptos" w:cs="Aptos"/>
         </w:rPr>
         <w:t>Bibliographic Entry:  _____________________________________________________________</w:t>
-      </w:r>
-      <w:r>
-        <w:rPr>
-          <w:noProof/>
-        </w:rPr>
-        <mc:AlternateContent>
-          <mc:Choice Requires="wps">
-            <w:drawing>
-              <wp:anchor distT="0" distB="0" distL="114300" distR="114300" simplePos="0" relativeHeight="251668480" behindDoc="0" locked="0" layoutInCell="1" hidden="0" allowOverlap="1" wp14:anchorId="7B8B1A06" wp14:editId="227263A0">
-                <wp:simplePos x="0" y="0"/>
-                <wp:positionH relativeFrom="column">
-                  <wp:posOffset>1104900</wp:posOffset>
-                </wp:positionH>
-                <wp:positionV relativeFrom="paragraph">
-                  <wp:posOffset>190500</wp:posOffset>
-                </wp:positionV>
-                <wp:extent cx="4345482" cy="266700"/>
-                <wp:effectExtent l="0" t="0" r="0" b="0"/>
-                <wp:wrapNone/>
-                <wp:docPr id="1945636993" name="Rectangle 1945636993"/>
-                <wp:cNvGraphicFramePr/>
-                <a:graphic xmlns:a="http://schemas.openxmlformats.org/drawingml/2006/main">
-                  <a:graphicData uri="http://schemas.microsoft.com/office/word/2010/wordprocessingShape">
-                    <wps:wsp>
-                      <wps:cNvSpPr/>
-                      <wps:spPr>
-                        <a:xfrm>
-                          <a:off x="3178022" y="3651413"/>
-                          <a:ext cx="4335957" cy="257175"/>
-                        </a:xfrm>
-                        <a:prstGeom prst="rect">
-                          <a:avLst/>
-                        </a:prstGeom>
-                        <a:noFill/>
-                        <a:ln>
-                          <a:noFill/>
-                        </a:ln>
-                      </wps:spPr>
-                      <wps:txbx>
-                        <w:txbxContent>
-                          <w:p>
-                            <w:pPr>
-                              <w:spacing w:after="0" w:line="258" w:lineRule="auto"/>
-                              <w:textDirection w:val="btLr"/>
-                            </w:pPr>
-                            <w:r>
-                              <w:t>${journal}</w:t>
-                            </w:r>
-                          </w:p>
-                          <w:p>
-                            <w:pPr>
-                              <w:spacing w:after="0" w:line="258" w:lineRule="auto"/>
-                              <w:textDirection w:val="btLr"/>
-                            </w:pPr>
-                          </w:p>
-                          <w:p>
-                            <w:pPr>
-                              <w:spacing w:after="0" w:line="258" w:lineRule="auto"/>
-                              <w:textDirection w:val="btLr"/>
-                            </w:pPr>
-                          </w:p>
-                        </w:txbxContent>
-                      </wps:txbx>
-                      <wps:bodyPr spcFirstLastPara="1" wrap="square" lIns="91425" tIns="45700" rIns="91425" bIns="45700" anchor="t" anchorCtr="0">
-                        <a:noAutofit/>
-                      </wps:bodyPr>
-                    </wps:wsp>
-                  </a:graphicData>
-                </a:graphic>
-              </wp:anchor>
-            </w:drawing>
-          </mc:Choice>
-          <mc:Fallback>
-            <w:pict>
-              <v:rect w14:anchorId="7B8B1A06" id="Rectangle 1945636993" o:spid="_x0000_s1034" style="position:absolute;margin-left:87pt;margin-top:15pt;width:342.15pt;height:21pt;z-index:251668480;visibility:visible;mso-wrap-style:square;mso-wrap-distance-left:9pt;mso-wrap-distance-top:0;mso-wrap-distance-right:9pt;mso-wrap-distance-bottom:0;mso-position-horizontal:absolute;mso-position-horizontal-relative:text;mso-position-vertical:absolute;mso-position-vertical-relative:text;v-text-anchor:top" o:gfxdata="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" filled="f" stroked="f">
-                <v:textbox inset="2.53958mm,1.2694mm,2.53958mm,1.2694mm">
-                  <w:txbxContent>
-                    <w:p>
-                      <w:pPr>
-                        <w:spacing w:after="0" w:line="258" w:lineRule="auto"/>
-                        <w:textDirection w:val="btLr"/>
-                      </w:pPr>
-                      <w:r>
-                        <w:t>${journal}</w:t>
-                      </w:r>
-                    </w:p>
-                    <w:p>
-                      <w:pPr>
-                        <w:spacing w:after="0" w:line="258" w:lineRule="auto"/>
-                        <w:textDirection w:val="btLr"/>
-                      </w:pPr>
-                    </w:p>
-                    <w:p>
-                      <w:pPr>
-                        <w:spacing w:after="0" w:line="258" w:lineRule="auto"/>
-                        <w:textDirection w:val="btLr"/>
-                      </w:pPr>
-                    </w:p>
-                  </w:txbxContent>
-                </v:textbox>
-              </v:rect>
-            </w:pict>
-          </mc:Fallback>
-        </mc:AlternateContent>
       </w:r>
     </w:p>
     <w:p>
@@ -1128,15 +928,7 @@
                               <w:textDirection w:val="btLr"/>
                             </w:pPr>
                             <w:r>
-                              <w:t>${</w:t>
-                            </w:r>
-                            <w:proofErr w:type="spellStart"/>
-                            <w:r>
-                              <w:t>issn</w:t>
-                            </w:r>
-                            <w:proofErr w:type="spellEnd"/>
-                            <w:r>
-                              <w:t>}</w:t>
+                              <w:t>${issn}</w:t>
                             </w:r>
                           </w:p>
                           <w:p>
@@ -1164,7 +956,7 @@
           </mc:Choice>
           <mc:Fallback>
             <w:pict>
-              <v:rect w14:anchorId="2147CB12" id="Rectangle 1945636987" o:spid="_x0000_s1035" style="position:absolute;margin-left:70.1pt;margin-top:14.6pt;width:80.9pt;height:21pt;z-index:251671552;visibility:visible;mso-wrap-style:square;mso-wrap-distance-left:9pt;mso-wrap-distance-top:0;mso-wrap-distance-right:9pt;mso-wrap-distance-bottom:0;mso-position-horizontal:absolute;mso-position-horizontal-relative:text;mso-position-vertical:absolute;mso-position-vertical-relative:text;v-text-anchor:top" o:gfxdata="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" filled="f" stroked="f">
+              <v:rect w14:anchorId="2147CB12" id="Rectangle 1945636987" o:spid="_x0000_s1033" style="position:absolute;margin-left:70.1pt;margin-top:14.6pt;width:80.9pt;height:21pt;z-index:251671552;visibility:visible;mso-wrap-style:square;mso-wrap-distance-left:9pt;mso-wrap-distance-top:0;mso-wrap-distance-right:9pt;mso-wrap-distance-bottom:0;mso-position-horizontal:absolute;mso-position-horizontal-relative:text;mso-position-vertical:absolute;mso-position-vertical-relative:text;v-text-anchor:top" o:gfxdata="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" filled="f" stroked="f">
                 <v:textbox inset="2.53958mm,1.2694mm,2.53958mm,1.2694mm">
                   <w:txbxContent>
                     <w:p>
@@ -1173,15 +965,7 @@
                         <w:textDirection w:val="btLr"/>
                       </w:pPr>
                       <w:r>
-                        <w:t>${</w:t>
-                      </w:r>
-                      <w:proofErr w:type="spellStart"/>
-                      <w:r>
-                        <w:t>issn</w:t>
-                      </w:r>
-                      <w:proofErr w:type="spellEnd"/>
-                      <w:r>
-                        <w:t>}</w:t>
+                        <w:t>${issn}</w:t>
                       </w:r>
                     </w:p>
                     <w:p>
@@ -1281,15 +1065,7 @@
                               <w:textDirection w:val="btLr"/>
                             </w:pPr>
                             <w:r>
-                              <w:t>${</w:t>
-                            </w:r>
-                            <w:proofErr w:type="spellStart"/>
-                            <w:r>
-                              <w:t>doi</w:t>
-                            </w:r>
-                            <w:proofErr w:type="spellEnd"/>
-                            <w:r>
-                              <w:t>}</w:t>
+                              <w:t>${doi}</w:t>
                             </w:r>
                           </w:p>
                           <w:p>
@@ -1317,7 +1093,7 @@
           </mc:Choice>
           <mc:Fallback>
             <w:pict>
-              <v:rect w14:anchorId="4FDBBE10" id="Rectangle 1945636981" o:spid="_x0000_s1036" style="position:absolute;margin-left:84pt;margin-top:15pt;width:326.1pt;height:21pt;z-index:251672576;visibility:visible;mso-wrap-style:square;mso-wrap-distance-left:9pt;mso-wrap-distance-top:0;mso-wrap-distance-right:9pt;mso-wrap-distance-bottom:0;mso-position-horizontal:absolute;mso-position-horizontal-relative:text;mso-position-vertical:absolute;mso-position-vertical-relative:text;v-text-anchor:top" o:gfxdata="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" filled="f" stroked="f">
+              <v:rect w14:anchorId="4FDBBE10" id="Rectangle 1945636981" o:spid="_x0000_s1034" style="position:absolute;margin-left:84pt;margin-top:15pt;width:326.1pt;height:21pt;z-index:251672576;visibility:visible;mso-wrap-style:square;mso-wrap-distance-left:9pt;mso-wrap-distance-top:0;mso-wrap-distance-right:9pt;mso-wrap-distance-bottom:0;mso-position-horizontal:absolute;mso-position-horizontal-relative:text;mso-position-vertical:absolute;mso-position-vertical-relative:text;v-text-anchor:top" o:gfxdata="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" filled="f" stroked="f">
                 <v:textbox inset="2.53958mm,1.2694mm,2.53958mm,1.2694mm">
                   <w:txbxContent>
                     <w:p>
@@ -1326,15 +1102,7 @@
                         <w:textDirection w:val="btLr"/>
                       </w:pPr>
                       <w:r>
-                        <w:t>${</w:t>
-                      </w:r>
-                      <w:proofErr w:type="spellStart"/>
-                      <w:r>
-                        <w:t>doi</w:t>
-                      </w:r>
-                      <w:proofErr w:type="spellEnd"/>
-                      <w:r>
-                        <w:t>}</w:t>
+                        <w:t>${doi}</w:t>
                       </w:r>
                     </w:p>
                     <w:p>
@@ -1370,122 +1138,6 @@
         </w:rPr>
         <w:t>DOI (for e-journal): ______________________________________________________________</w:t>
       </w:r>
-      <w:r>
-        <w:rPr>
-          <w:noProof/>
-        </w:rPr>
-        <mc:AlternateContent>
-          <mc:Choice Requires="wps">
-            <w:drawing>
-              <wp:anchor distT="0" distB="0" distL="114300" distR="114300" simplePos="0" relativeHeight="251673600" behindDoc="0" locked="0" layoutInCell="1" hidden="0" allowOverlap="1" wp14:anchorId="674A61A2" wp14:editId="2B90846E">
-                <wp:simplePos x="0" y="0"/>
-                <wp:positionH relativeFrom="column">
-                  <wp:posOffset>558800</wp:posOffset>
-                </wp:positionH>
-                <wp:positionV relativeFrom="paragraph">
-                  <wp:posOffset>190500</wp:posOffset>
-                </wp:positionV>
-                <wp:extent cx="4898375" cy="266700"/>
-                <wp:effectExtent l="0" t="0" r="0" b="0"/>
-                <wp:wrapNone/>
-                <wp:docPr id="1945637010" name="Rectangle 1945637010"/>
-                <wp:cNvGraphicFramePr/>
-                <a:graphic xmlns:a="http://schemas.openxmlformats.org/drawingml/2006/main">
-                  <a:graphicData uri="http://schemas.microsoft.com/office/word/2010/wordprocessingShape">
-                    <wps:wsp>
-                      <wps:cNvSpPr/>
-                      <wps:spPr>
-                        <a:xfrm>
-                          <a:off x="2901575" y="3651413"/>
-                          <a:ext cx="4888850" cy="257175"/>
-                        </a:xfrm>
-                        <a:prstGeom prst="rect">
-                          <a:avLst/>
-                        </a:prstGeom>
-                        <a:noFill/>
-                        <a:ln>
-                          <a:noFill/>
-                        </a:ln>
-                      </wps:spPr>
-                      <wps:txbx>
-                        <w:txbxContent>
-                          <w:p>
-                            <w:pPr>
-                              <w:spacing w:after="0" w:line="258" w:lineRule="auto"/>
-                              <w:textDirection w:val="btLr"/>
-                            </w:pPr>
-                            <w:r>
-                              <w:t>${</w:t>
-                            </w:r>
-                            <w:r>
-                              <w:t>publisher</w:t>
-                            </w:r>
-                            <w:r>
-                              <w:t>}</w:t>
-                            </w:r>
-                          </w:p>
-                          <w:p>
-                            <w:pPr>
-                              <w:spacing w:after="0" w:line="258" w:lineRule="auto"/>
-                              <w:textDirection w:val="btLr"/>
-                            </w:pPr>
-                          </w:p>
-                          <w:p>
-                            <w:pPr>
-                              <w:spacing w:after="0" w:line="258" w:lineRule="auto"/>
-                              <w:textDirection w:val="btLr"/>
-                            </w:pPr>
-                          </w:p>
-                        </w:txbxContent>
-                      </wps:txbx>
-                      <wps:bodyPr spcFirstLastPara="1" wrap="square" lIns="91425" tIns="45700" rIns="91425" bIns="45700" anchor="t" anchorCtr="0">
-                        <a:noAutofit/>
-                      </wps:bodyPr>
-                    </wps:wsp>
-                  </a:graphicData>
-                </a:graphic>
-              </wp:anchor>
-            </w:drawing>
-          </mc:Choice>
-          <mc:Fallback>
-            <w:pict>
-              <v:rect w14:anchorId="674A61A2" id="Rectangle 1945637010" o:spid="_x0000_s1037" style="position:absolute;margin-left:44pt;margin-top:15pt;width:385.7pt;height:21pt;z-index:251673600;visibility:visible;mso-wrap-style:square;mso-wrap-distance-left:9pt;mso-wrap-distance-top:0;mso-wrap-distance-right:9pt;mso-wrap-distance-bottom:0;mso-position-horizontal:absolute;mso-position-horizontal-relative:text;mso-position-vertical:absolute;mso-position-vertical-relative:text;v-text-anchor:top" o:gfxdata="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" filled="f" stroked="f">
-                <v:textbox inset="2.53958mm,1.2694mm,2.53958mm,1.2694mm">
-                  <w:txbxContent>
-                    <w:p>
-                      <w:pPr>
-                        <w:spacing w:after="0" w:line="258" w:lineRule="auto"/>
-                        <w:textDirection w:val="btLr"/>
-                      </w:pPr>
-                      <w:r>
-                        <w:t>${</w:t>
-                      </w:r>
-                      <w:r>
-                        <w:t>publisher</w:t>
-                      </w:r>
-                      <w:r>
-                        <w:t>}</w:t>
-                      </w:r>
-                    </w:p>
-                    <w:p>
-                      <w:pPr>
-                        <w:spacing w:after="0" w:line="258" w:lineRule="auto"/>
-                        <w:textDirection w:val="btLr"/>
-                      </w:pPr>
-                    </w:p>
-                    <w:p>
-                      <w:pPr>
-                        <w:spacing w:after="0" w:line="258" w:lineRule="auto"/>
-                        <w:textDirection w:val="btLr"/>
-                      </w:pPr>
-                    </w:p>
-                  </w:txbxContent>
-                </v:textbox>
-              </v:rect>
-            </w:pict>
-          </mc:Fallback>
-        </mc:AlternateContent>
-      </w:r>
     </w:p>
     <w:p>
       <w:pPr>
@@ -1538,83 +1190,35 @@
           <w:rFonts w:ascii="Aptos" w:hAnsi="Aptos" w:cs="Times New Roman"/>
           <w:lang w:val="en-US"/>
         </w:rPr>
-        <w:t>${</w:t>
-      </w:r>
-      <w:proofErr w:type="spellStart"/>
+        <w:t xml:space="preserve">${scopus} </w:t>
+      </w:r>
+      <w:r>
+        <w:rPr>
+          <w:rFonts w:ascii="Aptos" w:hAnsi="Aptos" w:cs="Times New Roman"/>
+          <w:color w:val="C45911" w:themeColor="accent2" w:themeShade="BF"/>
+        </w:rPr>
+        <w:t xml:space="preserve">Scopus     </w:t>
+      </w:r>
       <w:r>
         <w:rPr>
           <w:rFonts w:ascii="Aptos" w:hAnsi="Aptos" w:cs="Times New Roman"/>
           <w:lang w:val="en-US"/>
         </w:rPr>
-        <w:t>scopus</w:t>
-      </w:r>
-      <w:proofErr w:type="spellEnd"/>
+        <w:t xml:space="preserve">${wos} </w:t>
+      </w:r>
+      <w:r>
+        <w:rPr>
+          <w:rFonts w:ascii="Aptos" w:hAnsi="Aptos" w:cs="Times New Roman"/>
+          <w:color w:val="7030A0"/>
+        </w:rPr>
+        <w:t xml:space="preserve">Web of Science     </w:t>
+      </w:r>
       <w:r>
         <w:rPr>
           <w:rFonts w:ascii="Aptos" w:hAnsi="Aptos" w:cs="Times New Roman"/>
           <w:lang w:val="en-US"/>
         </w:rPr>
-        <w:t xml:space="preserve">} </w:t>
-      </w:r>
-      <w:r>
-        <w:rPr>
-          <w:rFonts w:ascii="Aptos" w:hAnsi="Aptos" w:cs="Times New Roman"/>
-          <w:color w:val="C45911" w:themeColor="accent2" w:themeShade="BF"/>
-        </w:rPr>
-        <w:t xml:space="preserve">Scopus     </w:t>
-      </w:r>
-      <w:r>
-        <w:rPr>
-          <w:rFonts w:ascii="Aptos" w:hAnsi="Aptos" w:cs="Times New Roman"/>
-          <w:lang w:val="en-US"/>
-        </w:rPr>
-        <w:t>${</w:t>
-      </w:r>
-      <w:proofErr w:type="spellStart"/>
-      <w:r>
-        <w:rPr>
-          <w:rFonts w:ascii="Aptos" w:hAnsi="Aptos" w:cs="Times New Roman"/>
-          <w:lang w:val="en-US"/>
-        </w:rPr>
-        <w:t>wos</w:t>
-      </w:r>
-      <w:proofErr w:type="spellEnd"/>
-      <w:r>
-        <w:rPr>
-          <w:rFonts w:ascii="Aptos" w:hAnsi="Aptos" w:cs="Times New Roman"/>
-          <w:lang w:val="en-US"/>
-        </w:rPr>
-        <w:t xml:space="preserve">} </w:t>
-      </w:r>
-      <w:r>
-        <w:rPr>
-          <w:rFonts w:ascii="Aptos" w:hAnsi="Aptos" w:cs="Times New Roman"/>
-          <w:color w:val="7030A0"/>
-        </w:rPr>
-        <w:t xml:space="preserve">Web of Science     </w:t>
-      </w:r>
-      <w:r>
-        <w:rPr>
-          <w:rFonts w:ascii="Aptos" w:hAnsi="Aptos" w:cs="Times New Roman"/>
-          <w:lang w:val="en-US"/>
-        </w:rPr>
-        <w:t>${</w:t>
-      </w:r>
-      <w:proofErr w:type="spellStart"/>
-      <w:r>
-        <w:rPr>
-          <w:rFonts w:ascii="Aptos" w:hAnsi="Aptos" w:cs="Times New Roman"/>
-          <w:lang w:val="en-US"/>
-        </w:rPr>
-        <w:t>aci</w:t>
-      </w:r>
-      <w:proofErr w:type="spellEnd"/>
-      <w:r>
-        <w:rPr>
-          <w:rFonts w:ascii="Aptos" w:hAnsi="Aptos" w:cs="Times New Roman"/>
-          <w:lang w:val="en-US"/>
-        </w:rPr>
-        <w:t xml:space="preserve">} </w:t>
+        <w:t xml:space="preserve">${aci} </w:t>
       </w:r>
       <w:r>
         <w:rPr>
@@ -1623,120 +1227,6 @@
         </w:rPr>
         <w:t>ACI</w:t>
       </w:r>
-      <w:r>
-        <w:rPr>
-          <w:noProof/>
-        </w:rPr>
-        <mc:AlternateContent>
-          <mc:Choice Requires="wps">
-            <w:drawing>
-              <wp:anchor distT="0" distB="0" distL="114300" distR="114300" simplePos="0" relativeHeight="251674624" behindDoc="0" locked="0" layoutInCell="1" hidden="0" allowOverlap="1" wp14:anchorId="62353E1C" wp14:editId="2F9CA352">
-                <wp:simplePos x="0" y="0"/>
-                <wp:positionH relativeFrom="column">
-                  <wp:posOffset>1917700</wp:posOffset>
-                </wp:positionH>
-                <wp:positionV relativeFrom="paragraph">
-                  <wp:posOffset>190500</wp:posOffset>
-                </wp:positionV>
-                <wp:extent cx="1219200" cy="266700"/>
-                <wp:effectExtent l="0" t="0" r="0" b="0"/>
-                <wp:wrapNone/>
-                <wp:docPr id="1945637005" name="Rectangle 1945637005"/>
-                <wp:cNvGraphicFramePr/>
-                <a:graphic xmlns:a="http://schemas.openxmlformats.org/drawingml/2006/main">
-                  <a:graphicData uri="http://schemas.microsoft.com/office/word/2010/wordprocessingShape">
-                    <wps:wsp>
-                      <wps:cNvSpPr/>
-                      <wps:spPr>
-                        <a:xfrm>
-                          <a:off x="4741163" y="3651413"/>
-                          <a:ext cx="1209675" cy="257175"/>
-                        </a:xfrm>
-                        <a:prstGeom prst="rect">
-                          <a:avLst/>
-                        </a:prstGeom>
-                        <a:noFill/>
-                        <a:ln>
-                          <a:noFill/>
-                        </a:ln>
-                      </wps:spPr>
-                      <wps:txbx>
-                        <w:txbxContent>
-                          <w:p>
-                            <w:pPr>
-                              <w:spacing w:after="0" w:line="258" w:lineRule="auto"/>
-                              <w:textDirection w:val="btLr"/>
-                            </w:pPr>
-                            <w:r>
-                              <w:rPr>
-                                <w:rFonts w:ascii="Aptos" w:hAnsi="Aptos" w:cs="Times New Roman"/>
-                              </w:rPr>
-                              <w:t>${</w:t>
-                            </w:r>
-                            <w:proofErr w:type="spellStart"/>
-                            <w:r>
-                              <w:rPr>
-                                <w:rFonts w:ascii="Aptos" w:hAnsi="Aptos" w:cs="Times New Roman"/>
-                              </w:rPr>
-                              <w:t>citescore</w:t>
-                            </w:r>
-                            <w:proofErr w:type="spellEnd"/>
-                            <w:r>
-                              <w:rPr>
-                                <w:rFonts w:ascii="Aptos" w:hAnsi="Aptos" w:cs="Times New Roman"/>
-                              </w:rPr>
-                              <w:t>}</w:t>
-                            </w:r>
-                          </w:p>
-                        </w:txbxContent>
-                      </wps:txbx>
-                      <wps:bodyPr spcFirstLastPara="1" wrap="square" lIns="91425" tIns="45700" rIns="91425" bIns="45700" anchor="t" anchorCtr="0">
-                        <a:noAutofit/>
-                      </wps:bodyPr>
-                    </wps:wsp>
-                  </a:graphicData>
-                </a:graphic>
-              </wp:anchor>
-            </w:drawing>
-          </mc:Choice>
-          <mc:Fallback>
-            <w:pict>
-              <v:rect w14:anchorId="62353E1C" id="Rectangle 1945637005" o:spid="_x0000_s1038" style="position:absolute;margin-left:151pt;margin-top:15pt;width:96pt;height:21pt;z-index:251674624;visibility:visible;mso-wrap-style:square;mso-wrap-distance-left:9pt;mso-wrap-distance-top:0;mso-wrap-distance-right:9pt;mso-wrap-distance-bottom:0;mso-position-horizontal:absolute;mso-position-horizontal-relative:text;mso-position-vertical:absolute;mso-position-vertical-relative:text;v-text-anchor:top" o:gfxdata="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" filled="f" stroked="f">
-                <v:textbox inset="2.53958mm,1.2694mm,2.53958mm,1.2694mm">
-                  <w:txbxContent>
-                    <w:p>
-                      <w:pPr>
-                        <w:spacing w:after="0" w:line="258" w:lineRule="auto"/>
-                        <w:textDirection w:val="btLr"/>
-                      </w:pPr>
-                      <w:r>
-                        <w:rPr>
-                          <w:rFonts w:ascii="Aptos" w:hAnsi="Aptos" w:cs="Times New Roman"/>
-                        </w:rPr>
-                        <w:t>${</w:t>
-                      </w:r>
-                      <w:proofErr w:type="spellStart"/>
-                      <w:r>
-                        <w:rPr>
-                          <w:rFonts w:ascii="Aptos" w:hAnsi="Aptos" w:cs="Times New Roman"/>
-                        </w:rPr>
-                        <w:t>citescore</w:t>
-                      </w:r>
-                      <w:proofErr w:type="spellEnd"/>
-                      <w:r>
-                        <w:rPr>
-                          <w:rFonts w:ascii="Aptos" w:hAnsi="Aptos" w:cs="Times New Roman"/>
-                        </w:rPr>
-                        <w:t>}</w:t>
-                      </w:r>
-                    </w:p>
-                  </w:txbxContent>
-                </v:textbox>
-              </v:rect>
-            </w:pict>
-          </mc:Fallback>
-        </mc:AlternateContent>
-      </w:r>
     </w:p>
     <w:p>
       <w:pPr>
@@ -1749,21 +1239,7 @@
         <w:rPr>
           <w:rFonts w:ascii="Aptos" w:eastAsia="Aptos" w:hAnsi="Aptos" w:cs="Aptos"/>
         </w:rPr>
-        <w:t xml:space="preserve">Scopus </w:t>
-      </w:r>
-      <w:proofErr w:type="spellStart"/>
-      <w:r>
-        <w:rPr>
-          <w:rFonts w:ascii="Aptos" w:eastAsia="Aptos" w:hAnsi="Aptos" w:cs="Aptos"/>
-        </w:rPr>
-        <w:t>CiteScore</w:t>
-      </w:r>
-      <w:proofErr w:type="spellEnd"/>
-      <w:r>
-        <w:rPr>
-          <w:rFonts w:ascii="Aptos" w:eastAsia="Aptos" w:hAnsi="Aptos" w:cs="Aptos"/>
-        </w:rPr>
-        <w:t xml:space="preserve"> (if applicable):  ________________</w:t>
+        <w:t>Scopus CiteScore (if applicable):  ________________</w:t>
       </w:r>
     </w:p>
     <w:p>
@@ -1836,23 +1312,7 @@
                                 <w:rFonts w:ascii="Aptos" w:eastAsia="Aptos" w:hAnsi="Aptos" w:cs="Aptos"/>
                                 <w:color w:val="000000"/>
                               </w:rPr>
-                              <w:t>${</w:t>
-                            </w:r>
-                            <w:proofErr w:type="spellStart"/>
-                            <w:r>
-                              <w:rPr>
-                                <w:rFonts w:ascii="Aptos" w:eastAsia="Aptos" w:hAnsi="Aptos" w:cs="Aptos"/>
-                                <w:color w:val="000000"/>
-                              </w:rPr>
-                              <w:t>citedtitle</w:t>
-                            </w:r>
-                            <w:proofErr w:type="spellEnd"/>
-                            <w:r>
-                              <w:rPr>
-                                <w:rFonts w:ascii="Aptos" w:eastAsia="Aptos" w:hAnsi="Aptos" w:cs="Aptos"/>
-                                <w:color w:val="000000"/>
-                              </w:rPr>
-                              <w:t>}</w:t>
+                              <w:t>${citedtitle}</w:t>
                             </w:r>
                           </w:p>
                         </w:txbxContent>
@@ -1868,7 +1328,7 @@
           </mc:Choice>
           <mc:Fallback>
             <w:pict>
-              <v:rect w14:anchorId="273250E4" id="Rectangle 1945636992" o:spid="_x0000_s1039" style="position:absolute;margin-left:-8pt;margin-top:15pt;width:460.5pt;height:42.75pt;z-index:251675648;visibility:visible;mso-wrap-style:square;mso-wrap-distance-left:9pt;mso-wrap-distance-top:0;mso-wrap-distance-right:9pt;mso-wrap-distance-bottom:0;mso-position-horizontal:absolute;mso-position-horizontal-relative:text;mso-position-vertical:absolute;mso-position-vertical-relative:text;v-text-anchor:top" o:gfxdata="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" filled="f" stroked="f">
+              <v:rect w14:anchorId="273250E4" id="Rectangle 1945636992" o:spid="_x0000_s1035" style="position:absolute;margin-left:-8pt;margin-top:15pt;width:460.5pt;height:42.75pt;z-index:251675648;visibility:visible;mso-wrap-style:square;mso-wrap-distance-left:9pt;mso-wrap-distance-top:0;mso-wrap-distance-right:9pt;mso-wrap-distance-bottom:0;mso-position-horizontal:absolute;mso-position-horizontal-relative:text;mso-position-vertical:absolute;mso-position-vertical-relative:text;v-text-anchor:top" o:gfxdata="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" filled="f" stroked="f">
                 <v:textbox inset="2.53958mm,1.2694mm,2.53958mm,1.2694mm">
                   <w:txbxContent>
                     <w:p>
@@ -1881,23 +1341,7 @@
                           <w:rFonts w:ascii="Aptos" w:eastAsia="Aptos" w:hAnsi="Aptos" w:cs="Aptos"/>
                           <w:color w:val="000000"/>
                         </w:rPr>
-                        <w:t>${</w:t>
-                      </w:r>
-                      <w:proofErr w:type="spellStart"/>
-                      <w:r>
-                        <w:rPr>
-                          <w:rFonts w:ascii="Aptos" w:eastAsia="Aptos" w:hAnsi="Aptos" w:cs="Aptos"/>
-                          <w:color w:val="000000"/>
-                        </w:rPr>
-                        <w:t>citedtitle</w:t>
-                      </w:r>
-                      <w:proofErr w:type="spellEnd"/>
-                      <w:r>
-                        <w:rPr>
-                          <w:rFonts w:ascii="Aptos" w:eastAsia="Aptos" w:hAnsi="Aptos" w:cs="Aptos"/>
-                          <w:color w:val="000000"/>
-                        </w:rPr>
-                        <w:t>}</w:t>
+                        <w:t>${citedtitle}</w:t>
                       </w:r>
                     </w:p>
                   </w:txbxContent>
@@ -1984,15 +1428,7 @@
                                 <w:rFonts w:ascii="Aptos" w:eastAsia="Aptos" w:hAnsi="Aptos" w:cs="Aptos"/>
                                 <w:color w:val="000000"/>
                               </w:rPr>
-                              <w:t>${</w:t>
-                            </w:r>
-                            <w:proofErr w:type="spellStart"/>
-                            <w:r>
-                              <w:rPr>
-                                <w:rFonts w:ascii="Aptos" w:eastAsia="Aptos" w:hAnsi="Aptos" w:cs="Aptos"/>
-                                <w:color w:val="000000"/>
-                              </w:rPr>
-                              <w:t>c</w:t>
+                              <w:t>${c</w:t>
                             </w:r>
                             <w:r>
                               <w:rPr>
@@ -2001,7 +1437,6 @@
                               </w:rPr>
                               <w:t>itedbibentry</w:t>
                             </w:r>
-                            <w:proofErr w:type="spellEnd"/>
                             <w:r>
                               <w:rPr>
                                 <w:rFonts w:ascii="Aptos" w:eastAsia="Aptos" w:hAnsi="Aptos" w:cs="Aptos"/>
@@ -2029,7 +1464,7 @@
           </mc:Choice>
           <mc:Fallback>
             <w:pict>
-              <v:rect w14:anchorId="0CA3CC80" id="Rectangle 1945637009" o:spid="_x0000_s1040" style="position:absolute;margin-left:87pt;margin-top:15pt;width:345.75pt;height:21pt;z-index:251676672;visibility:visible;mso-wrap-style:square;mso-wrap-distance-left:9pt;mso-wrap-distance-top:0;mso-wrap-distance-right:9pt;mso-wrap-distance-bottom:0;mso-position-horizontal:absolute;mso-position-horizontal-relative:text;mso-position-vertical:absolute;mso-position-vertical-relative:text;v-text-anchor:top" o:gfxdata="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" filled="f" stroked="f">
+              <v:rect w14:anchorId="0CA3CC80" id="Rectangle 1945637009" o:spid="_x0000_s1036" style="position:absolute;margin-left:87pt;margin-top:15pt;width:345.75pt;height:21pt;z-index:251676672;visibility:visible;mso-wrap-style:square;mso-wrap-distance-left:9pt;mso-wrap-distance-top:0;mso-wrap-distance-right:9pt;mso-wrap-distance-bottom:0;mso-position-horizontal:absolute;mso-position-horizontal-relative:text;mso-position-vertical:absolute;mso-position-vertical-relative:text;v-text-anchor:top" o:gfxdata="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" filled="f" stroked="f">
                 <v:textbox inset="2.53958mm,1.2694mm,2.53958mm,1.2694mm">
                   <w:txbxContent>
                     <w:p>
@@ -2042,15 +1477,7 @@
                           <w:rFonts w:ascii="Aptos" w:eastAsia="Aptos" w:hAnsi="Aptos" w:cs="Aptos"/>
                           <w:color w:val="000000"/>
                         </w:rPr>
-                        <w:t>${</w:t>
-                      </w:r>
-                      <w:proofErr w:type="spellStart"/>
-                      <w:r>
-                        <w:rPr>
-                          <w:rFonts w:ascii="Aptos" w:eastAsia="Aptos" w:hAnsi="Aptos" w:cs="Aptos"/>
-                          <w:color w:val="000000"/>
-                        </w:rPr>
-                        <w:t>c</w:t>
+                        <w:t>${c</w:t>
                       </w:r>
                       <w:r>
                         <w:rPr>
@@ -2059,7 +1486,6 @@
                         </w:rPr>
                         <w:t>itedbibentry</w:t>
                       </w:r>
-                      <w:proofErr w:type="spellEnd"/>
                       <w:r>
                         <w:rPr>
                           <w:rFonts w:ascii="Aptos" w:eastAsia="Aptos" w:hAnsi="Aptos" w:cs="Aptos"/>
@@ -2144,23 +1570,7 @@
                                 <w:rFonts w:ascii="Aptos" w:eastAsia="Aptos" w:hAnsi="Aptos" w:cs="Aptos"/>
                                 <w:color w:val="000000"/>
                               </w:rPr>
-                              <w:t>${</w:t>
-                            </w:r>
-                            <w:proofErr w:type="spellStart"/>
-                            <w:r>
-                              <w:rPr>
-                                <w:rFonts w:ascii="Aptos" w:eastAsia="Aptos" w:hAnsi="Aptos" w:cs="Aptos"/>
-                                <w:color w:val="000000"/>
-                              </w:rPr>
-                              <w:t>citedjournal</w:t>
-                            </w:r>
-                            <w:proofErr w:type="spellEnd"/>
-                            <w:r>
-                              <w:rPr>
-                                <w:rFonts w:ascii="Aptos" w:eastAsia="Aptos" w:hAnsi="Aptos" w:cs="Aptos"/>
-                                <w:color w:val="000000"/>
-                              </w:rPr>
-                              <w:t>}</w:t>
+                              <w:t>${citedjournal}</w:t>
                             </w:r>
                           </w:p>
                           <w:p>
@@ -2188,7 +1598,7 @@
           </mc:Choice>
           <mc:Fallback>
             <w:pict>
-              <v:rect w14:anchorId="41D9B52C" id="Rectangle 1945637006" o:spid="_x0000_s1041" style="position:absolute;margin-left:87pt;margin-top:14pt;width:345.75pt;height:21pt;z-index:251677696;visibility:visible;mso-wrap-style:square;mso-wrap-distance-left:9pt;mso-wrap-distance-top:0;mso-wrap-distance-right:9pt;mso-wrap-distance-bottom:0;mso-position-horizontal:absolute;mso-position-horizontal-relative:text;mso-position-vertical:absolute;mso-position-vertical-relative:text;v-text-anchor:top" o:gfxdata="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" filled="f" stroked="f">
+              <v:rect w14:anchorId="41D9B52C" id="Rectangle 1945637006" o:spid="_x0000_s1037" style="position:absolute;margin-left:87pt;margin-top:14pt;width:345.75pt;height:21pt;z-index:251677696;visibility:visible;mso-wrap-style:square;mso-wrap-distance-left:9pt;mso-wrap-distance-top:0;mso-wrap-distance-right:9pt;mso-wrap-distance-bottom:0;mso-position-horizontal:absolute;mso-position-horizontal-relative:text;mso-position-vertical:absolute;mso-position-vertical-relative:text;v-text-anchor:top" o:gfxdata="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" filled="f" stroked="f">
                 <v:textbox inset="2.53958mm,1.2694mm,2.53958mm,1.2694mm">
                   <w:txbxContent>
                     <w:p>
@@ -2201,23 +1611,7 @@
                           <w:rFonts w:ascii="Aptos" w:eastAsia="Aptos" w:hAnsi="Aptos" w:cs="Aptos"/>
                           <w:color w:val="000000"/>
                         </w:rPr>
-                        <w:t>${</w:t>
-                      </w:r>
-                      <w:proofErr w:type="spellStart"/>
-                      <w:r>
-                        <w:rPr>
-                          <w:rFonts w:ascii="Aptos" w:eastAsia="Aptos" w:hAnsi="Aptos" w:cs="Aptos"/>
-                          <w:color w:val="000000"/>
-                        </w:rPr>
-                        <w:t>citedjournal</w:t>
-                      </w:r>
-                      <w:proofErr w:type="spellEnd"/>
-                      <w:r>
-                        <w:rPr>
-                          <w:rFonts w:ascii="Aptos" w:eastAsia="Aptos" w:hAnsi="Aptos" w:cs="Aptos"/>
-                          <w:color w:val="000000"/>
-                        </w:rPr>
-                        <w:t>}</w:t>
+                        <w:t>${citedjournal}</w:t>
                       </w:r>
                     </w:p>
                     <w:p>
@@ -2658,25 +2052,7 @@
                                 <w:b/>
                                 <w:bCs/>
                               </w:rPr>
-                              <w:t>${</w:t>
-                            </w:r>
-                            <w:proofErr w:type="spellStart"/>
-                            <w:r>
-                              <w:rPr>
-                                <w:rFonts w:ascii="Aptos" w:hAnsi="Aptos"/>
-                                <w:b/>
-                                <w:bCs/>
-                              </w:rPr>
-                              <w:t>facultyname</w:t>
-                            </w:r>
-                            <w:proofErr w:type="spellEnd"/>
-                            <w:r>
-                              <w:rPr>
-                                <w:rFonts w:ascii="Aptos" w:hAnsi="Aptos"/>
-                                <w:b/>
-                                <w:bCs/>
-                              </w:rPr>
-                              <w:t>}</w:t>
+                              <w:t>${facultyname}</w:t>
                             </w:r>
                           </w:p>
                           <w:p>
@@ -2699,7 +2075,7 @@
           </mc:Choice>
           <mc:Fallback>
             <w:pict>
-              <v:rect w14:anchorId="716AE664" id="Rectangle 1945636983" o:spid="_x0000_s1043" style="position:absolute;margin-left:0;margin-top:16pt;width:204pt;height:21pt;z-index:251679744;visibility:visible;mso-wrap-style:square;mso-wrap-distance-left:9pt;mso-wrap-distance-top:0;mso-wrap-distance-right:9pt;mso-wrap-distance-bottom:0;mso-position-horizontal:absolute;mso-position-horizontal-relative:text;mso-position-vertical:absolute;mso-position-vertical-relative:text;v-text-anchor:top" o:gfxdata="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" filled="f" stroked="f">
+              <v:rect w14:anchorId="716AE664" id="Rectangle 1945636983" o:spid="_x0000_s1038" style="position:absolute;margin-left:0;margin-top:16pt;width:204pt;height:21pt;z-index:251679744;visibility:visible;mso-wrap-style:square;mso-wrap-distance-left:9pt;mso-wrap-distance-top:0;mso-wrap-distance-right:9pt;mso-wrap-distance-bottom:0;mso-position-horizontal:absolute;mso-position-horizontal-relative:text;mso-position-vertical:absolute;mso-position-vertical-relative:text;v-text-anchor:top" o:gfxdata="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" filled="f" stroked="f">
                 <v:textbox inset="2.53958mm,1.2694mm,2.53958mm,1.2694mm">
                   <w:txbxContent>
                     <w:p>
@@ -2719,25 +2095,7 @@
                           <w:b/>
                           <w:bCs/>
                         </w:rPr>
-                        <w:t>${</w:t>
-                      </w:r>
-                      <w:proofErr w:type="spellStart"/>
-                      <w:r>
-                        <w:rPr>
-                          <w:rFonts w:ascii="Aptos" w:hAnsi="Aptos"/>
-                          <w:b/>
-                          <w:bCs/>
-                        </w:rPr>
-                        <w:t>facultyname</w:t>
-                      </w:r>
-                      <w:proofErr w:type="spellEnd"/>
-                      <w:r>
-                        <w:rPr>
-                          <w:rFonts w:ascii="Aptos" w:hAnsi="Aptos"/>
-                          <w:b/>
-                          <w:bCs/>
-                        </w:rPr>
-                        <w:t>}</w:t>
+                        <w:t>${facultyname}</w:t>
                       </w:r>
                     </w:p>
                     <w:p>
@@ -2820,7 +2178,7 @@
           </mc:Choice>
           <mc:Fallback>
             <w:pict>
-              <v:rect w14:anchorId="2DB85D6E" id="Rectangle 1945636995" o:spid="_x0000_s1044" style="position:absolute;margin-left:286pt;margin-top:16pt;width:125.25pt;height:21pt;z-index:251680768;visibility:visible;mso-wrap-style:square;mso-wrap-distance-left:9pt;mso-wrap-distance-top:0;mso-wrap-distance-right:9pt;mso-wrap-distance-bottom:0;mso-position-horizontal:absolute;mso-position-horizontal-relative:text;mso-position-vertical:absolute;mso-position-vertical-relative:text;v-text-anchor:top" o:gfxdata="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" filled="f" stroked="f">
+              <v:rect w14:anchorId="2DB85D6E" id="Rectangle 1945636995" o:spid="_x0000_s1039" style="position:absolute;margin-left:286pt;margin-top:16pt;width:125.25pt;height:21pt;z-index:251680768;visibility:visible;mso-wrap-style:square;mso-wrap-distance-left:9pt;mso-wrap-distance-top:0;mso-wrap-distance-right:9pt;mso-wrap-distance-bottom:0;mso-position-horizontal:absolute;mso-position-horizontal-relative:text;mso-position-vertical:absolute;mso-position-vertical-relative:text;v-text-anchor:top" o:gfxdata="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" filled="f" stroked="f">
                 <v:textbox inset="2.53958mm,1.2694mm,2.53958mm,1.2694mm">
                   <w:txbxContent>
                     <w:p>
@@ -3028,25 +2386,7 @@
                                 <w:b/>
                                 <w:color w:val="000000"/>
                               </w:rPr>
-                              <w:t>${</w:t>
-                            </w:r>
-                            <w:proofErr w:type="spellStart"/>
-                            <w:r>
-                              <w:rPr>
-                                <w:rFonts w:ascii="Aptos" w:eastAsia="Aptos" w:hAnsi="Aptos" w:cs="Aptos"/>
-                                <w:b/>
-                                <w:color w:val="000000"/>
-                              </w:rPr>
-                              <w:t>centermanager</w:t>
-                            </w:r>
-                            <w:proofErr w:type="spellEnd"/>
-                            <w:r>
-                              <w:rPr>
-                                <w:rFonts w:ascii="Aptos" w:eastAsia="Aptos" w:hAnsi="Aptos" w:cs="Aptos"/>
-                                <w:b/>
-                                <w:color w:val="000000"/>
-                              </w:rPr>
-                              <w:t>}</w:t>
+                              <w:t>${centermanager}</w:t>
                             </w:r>
                           </w:p>
                           <w:p>
@@ -3069,7 +2409,7 @@
           </mc:Choice>
           <mc:Fallback>
             <w:pict>
-              <v:rect w14:anchorId="351D8D2C" id="Rectangle 1945636982" o:spid="_x0000_s1046" style="position:absolute;left:0;text-align:left;margin-left:0;margin-top:8pt;width:204.75pt;height:21pt;z-index:251681792;visibility:visible;mso-wrap-style:square;mso-wrap-distance-left:9pt;mso-wrap-distance-top:0;mso-wrap-distance-right:9pt;mso-wrap-distance-bottom:0;mso-position-horizontal:absolute;mso-position-horizontal-relative:text;mso-position-vertical:absolute;mso-position-vertical-relative:text;v-text-anchor:top" o:gfxdata="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" filled="f" stroked="f">
+              <v:rect w14:anchorId="351D8D2C" id="Rectangle 1945636982" o:spid="_x0000_s1040" style="position:absolute;left:0;text-align:left;margin-left:0;margin-top:8pt;width:204.75pt;height:21pt;z-index:251681792;visibility:visible;mso-wrap-style:square;mso-wrap-distance-left:9pt;mso-wrap-distance-top:0;mso-wrap-distance-right:9pt;mso-wrap-distance-bottom:0;mso-position-horizontal:absolute;mso-position-horizontal-relative:text;mso-position-vertical:absolute;mso-position-vertical-relative:text;v-text-anchor:top" o:gfxdata="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" filled="f" stroked="f">
                 <v:textbox inset="2.53958mm,1.2694mm,2.53958mm,1.2694mm">
                   <w:txbxContent>
                     <w:p>
@@ -3084,25 +2424,7 @@
                           <w:b/>
                           <w:color w:val="000000"/>
                         </w:rPr>
-                        <w:t>${</w:t>
-                      </w:r>
-                      <w:proofErr w:type="spellStart"/>
-                      <w:r>
-                        <w:rPr>
-                          <w:rFonts w:ascii="Aptos" w:eastAsia="Aptos" w:hAnsi="Aptos" w:cs="Aptos"/>
-                          <w:b/>
-                          <w:color w:val="000000"/>
-                        </w:rPr>
-                        <w:t>centermanager</w:t>
-                      </w:r>
-                      <w:proofErr w:type="spellEnd"/>
-                      <w:r>
-                        <w:rPr>
-                          <w:rFonts w:ascii="Aptos" w:eastAsia="Aptos" w:hAnsi="Aptos" w:cs="Aptos"/>
-                          <w:b/>
-                          <w:color w:val="000000"/>
-                        </w:rPr>
-                        <w:t>}</w:t>
+                        <w:t>${centermanager}</w:t>
                       </w:r>
                     </w:p>
                     <w:p>
@@ -3291,7 +2613,7 @@
           </mc:Choice>
           <mc:Fallback>
             <w:pict>
-              <v:rect w14:anchorId="759E07A3" id="Rectangle 1945636997" o:spid="_x0000_s1048" style="position:absolute;left:0;text-align:left;margin-left:1pt;margin-top:8pt;width:203.25pt;height:21pt;z-index:251683840;visibility:visible;mso-wrap-style:square;mso-wrap-distance-left:9pt;mso-wrap-distance-top:0;mso-wrap-distance-right:9pt;mso-wrap-distance-bottom:0;mso-position-horizontal:absolute;mso-position-horizontal-relative:text;mso-position-vertical:absolute;mso-position-vertical-relative:text;v-text-anchor:top" o:gfxdata="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" filled="f" stroked="f">
+              <v:rect w14:anchorId="759E07A3" id="Rectangle 1945636997" o:spid="_x0000_s1041" style="position:absolute;left:0;text-align:left;margin-left:1pt;margin-top:8pt;width:203.25pt;height:21pt;z-index:251683840;visibility:visible;mso-wrap-style:square;mso-wrap-distance-left:9pt;mso-wrap-distance-top:0;mso-wrap-distance-right:9pt;mso-wrap-distance-bottom:0;mso-position-horizontal:absolute;mso-position-horizontal-relative:text;mso-position-vertical:absolute;mso-position-vertical-relative:text;v-text-anchor:top" o:gfxdata="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" filled="f" stroked="f">
                 <v:textbox inset="2.53958mm,1.2694mm,2.53958mm,1.2694mm">
                   <w:txbxContent>
                     <w:p>
@@ -3545,7 +2867,7 @@
           </mc:Choice>
           <mc:Fallback>
             <w:pict>
-              <v:rect w14:anchorId="28292FCE" id="Rectangle 1945636985" o:spid="_x0000_s1050" style="position:absolute;margin-left:0;margin-top:8pt;width:202.5pt;height:21pt;z-index:251685888;visibility:visible;mso-wrap-style:square;mso-wrap-distance-left:9pt;mso-wrap-distance-top:0;mso-wrap-distance-right:9pt;mso-wrap-distance-bottom:0;mso-position-horizontal:absolute;mso-position-horizontal-relative:text;mso-position-vertical:absolute;mso-position-vertical-relative:text;v-text-anchor:top" o:gfxdata="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" filled="f" stroked="f">
+              <v:rect w14:anchorId="28292FCE" id="Rectangle 1945636985" o:spid="_x0000_s1042" style="position:absolute;margin-left:0;margin-top:8pt;width:202.5pt;height:21pt;z-index:251685888;visibility:visible;mso-wrap-style:square;mso-wrap-distance-left:9pt;mso-wrap-distance-top:0;mso-wrap-distance-right:9pt;mso-wrap-distance-bottom:0;mso-position-horizontal:absolute;mso-position-horizontal-relative:text;mso-position-vertical:absolute;mso-position-vertical-relative:text;v-text-anchor:top" o:gfxdata="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" filled="f" stroked="f">
                 <v:textbox inset="2.53958mm,1.2694mm,2.53958mm,1.2694mm">
                   <w:txbxContent>
                     <w:p>
@@ -3744,7 +3066,7 @@
           </mc:Choice>
           <mc:Fallback>
             <w:pict>
-              <v:rect w14:anchorId="736DD68D" id="Rectangle 1945636988" o:spid="_x0000_s1052" style="position:absolute;left:0;text-align:left;margin-left:0;margin-top:8pt;width:203.25pt;height:21pt;z-index:251686912;visibility:visible;mso-wrap-style:square;mso-wrap-distance-left:9pt;mso-wrap-distance-top:0;mso-wrap-distance-right:9pt;mso-wrap-distance-bottom:0;mso-position-horizontal:absolute;mso-position-horizontal-relative:text;mso-position-vertical:absolute;mso-position-vertical-relative:text;v-text-anchor:top" o:gfxdata="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" filled="f" stroked="f">
+              <v:rect w14:anchorId="736DD68D" id="Rectangle 1945636988" o:spid="_x0000_s1043" style="position:absolute;left:0;text-align:left;margin-left:0;margin-top:8pt;width:203.25pt;height:21pt;z-index:251686912;visibility:visible;mso-wrap-style:square;mso-wrap-distance-left:9pt;mso-wrap-distance-top:0;mso-wrap-distance-right:9pt;mso-wrap-distance-bottom:0;mso-position-horizontal:absolute;mso-position-horizontal-relative:text;mso-position-vertical:absolute;mso-position-vertical-relative:text;v-text-anchor:top" o:gfxdata="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" filled="f" stroked="f">
                 <v:textbox inset="2.53958mm,1.2694mm,2.53958mm,1.2694mm">
                   <w:txbxContent>
                     <w:p>
@@ -3970,7 +3292,7 @@
             </wp:anchor>
           </w:drawing>
         </mc:Choice>
-        <mc:Fallback xmlns:cr="http://schemas.microsoft.com/office/comments/2020/reactions" xmlns="http://schemas.microsoft.com/office/tasks/2019/documenttasks" xmlns:dgm="http://schemas.openxmlformats.org/drawingml/2006/diagram" xmlns:lc="http://schemas.openxmlformats.org/drawingml/2006/lockedCanvas" xmlns:c="http://schemas.openxmlformats.org/drawingml/2006/chart" xmlns:pic="http://schemas.openxmlformats.org/drawingml/2006/picture" xmlns:a="http://schemas.openxmlformats.org/drawingml/2006/main" xmlns:sl="http://schemas.openxmlformats.org/schemaLibrary/2006/main">
+        <mc:Fallback xmlns:sl="http://schemas.openxmlformats.org/schemaLibrary/2006/main" xmlns:a="http://schemas.openxmlformats.org/drawingml/2006/main" xmlns:pic="http://schemas.openxmlformats.org/drawingml/2006/picture" xmlns:c="http://schemas.openxmlformats.org/drawingml/2006/chart" xmlns:lc="http://schemas.openxmlformats.org/drawingml/2006/lockedCanvas" xmlns:dgm="http://schemas.openxmlformats.org/drawingml/2006/diagram" xmlns="http://schemas.microsoft.com/office/tasks/2019/documenttasks" xmlns:cr="http://schemas.microsoft.com/office/comments/2020/reactions">
           <w:drawing>
             <wp:anchor allowOverlap="1" behindDoc="0" distB="4294967295" distT="4294967295" distL="114300" distR="114300" hidden="0" layoutInCell="1" locked="0" relativeHeight="0" simplePos="0">
               <wp:simplePos x="0" y="0"/>

</xml_diff>

<commit_message>
take down of the rest of the pesky bugs i have listed on my notes for a long time
</commit_message>
<xml_diff>
--- a/storage/app/templates/Cite_Incentive_Application.docx
+++ b/storage/app/templates/Cite_Incentive_Application.docx
@@ -786,9 +786,11 @@
                             <w:r>
                               <w:t>${</w:t>
                             </w:r>
+                            <w:proofErr w:type="spellStart"/>
                             <w:r>
                               <w:t>bibentry</w:t>
                             </w:r>
+                            <w:proofErr w:type="spellEnd"/>
                             <w:r>
                               <w:t>}</w:t>
                             </w:r>
@@ -928,7 +930,15 @@
                               <w:textDirection w:val="btLr"/>
                             </w:pPr>
                             <w:r>
-                              <w:t>${issn}</w:t>
+                              <w:t>${</w:t>
+                            </w:r>
+                            <w:proofErr w:type="spellStart"/>
+                            <w:r>
+                              <w:t>issn</w:t>
+                            </w:r>
+                            <w:proofErr w:type="spellEnd"/>
+                            <w:r>
+                              <w:t>}</w:t>
                             </w:r>
                           </w:p>
                           <w:p>
@@ -1065,7 +1075,15 @@
                               <w:textDirection w:val="btLr"/>
                             </w:pPr>
                             <w:r>
-                              <w:t>${doi}</w:t>
+                              <w:t>${</w:t>
+                            </w:r>
+                            <w:proofErr w:type="spellStart"/>
+                            <w:r>
+                              <w:t>doi</w:t>
+                            </w:r>
+                            <w:proofErr w:type="spellEnd"/>
+                            <w:r>
+                              <w:t>}</w:t>
                             </w:r>
                           </w:p>
                           <w:p>
@@ -1190,7 +1208,23 @@
           <w:rFonts w:ascii="Aptos" w:hAnsi="Aptos" w:cs="Times New Roman"/>
           <w:lang w:val="en-US"/>
         </w:rPr>
-        <w:t xml:space="preserve">${scopus} </w:t>
+        <w:t>${</w:t>
+      </w:r>
+      <w:proofErr w:type="spellStart"/>
+      <w:r>
+        <w:rPr>
+          <w:rFonts w:ascii="Aptos" w:hAnsi="Aptos" w:cs="Times New Roman"/>
+          <w:lang w:val="en-US"/>
+        </w:rPr>
+        <w:t>scopus</w:t>
+      </w:r>
+      <w:proofErr w:type="spellEnd"/>
+      <w:r>
+        <w:rPr>
+          <w:rFonts w:ascii="Aptos" w:hAnsi="Aptos" w:cs="Times New Roman"/>
+          <w:lang w:val="en-US"/>
+        </w:rPr>
+        <w:t xml:space="preserve">} </w:t>
       </w:r>
       <w:r>
         <w:rPr>
@@ -1204,7 +1238,23 @@
           <w:rFonts w:ascii="Aptos" w:hAnsi="Aptos" w:cs="Times New Roman"/>
           <w:lang w:val="en-US"/>
         </w:rPr>
-        <w:t xml:space="preserve">${wos} </w:t>
+        <w:t>${</w:t>
+      </w:r>
+      <w:proofErr w:type="spellStart"/>
+      <w:r>
+        <w:rPr>
+          <w:rFonts w:ascii="Aptos" w:hAnsi="Aptos" w:cs="Times New Roman"/>
+          <w:lang w:val="en-US"/>
+        </w:rPr>
+        <w:t>wos</w:t>
+      </w:r>
+      <w:proofErr w:type="spellEnd"/>
+      <w:r>
+        <w:rPr>
+          <w:rFonts w:ascii="Aptos" w:hAnsi="Aptos" w:cs="Times New Roman"/>
+          <w:lang w:val="en-US"/>
+        </w:rPr>
+        <w:t xml:space="preserve">} </w:t>
       </w:r>
       <w:r>
         <w:rPr>
@@ -1218,7 +1268,23 @@
           <w:rFonts w:ascii="Aptos" w:hAnsi="Aptos" w:cs="Times New Roman"/>
           <w:lang w:val="en-US"/>
         </w:rPr>
-        <w:t xml:space="preserve">${aci} </w:t>
+        <w:t>${</w:t>
+      </w:r>
+      <w:proofErr w:type="spellStart"/>
+      <w:r>
+        <w:rPr>
+          <w:rFonts w:ascii="Aptos" w:hAnsi="Aptos" w:cs="Times New Roman"/>
+          <w:lang w:val="en-US"/>
+        </w:rPr>
+        <w:t>aci</w:t>
+      </w:r>
+      <w:proofErr w:type="spellEnd"/>
+      <w:r>
+        <w:rPr>
+          <w:rFonts w:ascii="Aptos" w:hAnsi="Aptos" w:cs="Times New Roman"/>
+          <w:lang w:val="en-US"/>
+        </w:rPr>
+        <w:t xml:space="preserve">} </w:t>
       </w:r>
       <w:r>
         <w:rPr>
@@ -1239,7 +1305,21 @@
         <w:rPr>
           <w:rFonts w:ascii="Aptos" w:eastAsia="Aptos" w:hAnsi="Aptos" w:cs="Aptos"/>
         </w:rPr>
-        <w:t>Scopus CiteScore (if applicable):  ________________</w:t>
+        <w:t xml:space="preserve">Scopus </w:t>
+      </w:r>
+      <w:proofErr w:type="spellStart"/>
+      <w:r>
+        <w:rPr>
+          <w:rFonts w:ascii="Aptos" w:eastAsia="Aptos" w:hAnsi="Aptos" w:cs="Aptos"/>
+        </w:rPr>
+        <w:t>CiteScore</w:t>
+      </w:r>
+      <w:proofErr w:type="spellEnd"/>
+      <w:r>
+        <w:rPr>
+          <w:rFonts w:ascii="Aptos" w:eastAsia="Aptos" w:hAnsi="Aptos" w:cs="Aptos"/>
+        </w:rPr>
+        <w:t xml:space="preserve"> (if applicable):  ________________</w:t>
       </w:r>
     </w:p>
     <w:p>
@@ -1312,7 +1392,23 @@
                                 <w:rFonts w:ascii="Aptos" w:eastAsia="Aptos" w:hAnsi="Aptos" w:cs="Aptos"/>
                                 <w:color w:val="000000"/>
                               </w:rPr>
-                              <w:t>${citedtitle}</w:t>
+                              <w:t>${</w:t>
+                            </w:r>
+                            <w:proofErr w:type="spellStart"/>
+                            <w:r>
+                              <w:rPr>
+                                <w:rFonts w:ascii="Aptos" w:eastAsia="Aptos" w:hAnsi="Aptos" w:cs="Aptos"/>
+                                <w:color w:val="000000"/>
+                              </w:rPr>
+                              <w:t>citedtitle</w:t>
+                            </w:r>
+                            <w:proofErr w:type="spellEnd"/>
+                            <w:r>
+                              <w:rPr>
+                                <w:rFonts w:ascii="Aptos" w:eastAsia="Aptos" w:hAnsi="Aptos" w:cs="Aptos"/>
+                                <w:color w:val="000000"/>
+                              </w:rPr>
+                              <w:t>}</w:t>
                             </w:r>
                           </w:p>
                         </w:txbxContent>
@@ -1428,7 +1524,15 @@
                                 <w:rFonts w:ascii="Aptos" w:eastAsia="Aptos" w:hAnsi="Aptos" w:cs="Aptos"/>
                                 <w:color w:val="000000"/>
                               </w:rPr>
-                              <w:t>${c</w:t>
+                              <w:t>${</w:t>
+                            </w:r>
+                            <w:proofErr w:type="spellStart"/>
+                            <w:r>
+                              <w:rPr>
+                                <w:rFonts w:ascii="Aptos" w:eastAsia="Aptos" w:hAnsi="Aptos" w:cs="Aptos"/>
+                                <w:color w:val="000000"/>
+                              </w:rPr>
+                              <w:t>c</w:t>
                             </w:r>
                             <w:r>
                               <w:rPr>
@@ -1437,6 +1541,7 @@
                               </w:rPr>
                               <w:t>itedbibentry</w:t>
                             </w:r>
+                            <w:proofErr w:type="spellEnd"/>
                             <w:r>
                               <w:rPr>
                                 <w:rFonts w:ascii="Aptos" w:eastAsia="Aptos" w:hAnsi="Aptos" w:cs="Aptos"/>
@@ -1570,7 +1675,23 @@
                                 <w:rFonts w:ascii="Aptos" w:eastAsia="Aptos" w:hAnsi="Aptos" w:cs="Aptos"/>
                                 <w:color w:val="000000"/>
                               </w:rPr>
-                              <w:t>${citedjournal}</w:t>
+                              <w:t>${</w:t>
+                            </w:r>
+                            <w:proofErr w:type="spellStart"/>
+                            <w:r>
+                              <w:rPr>
+                                <w:rFonts w:ascii="Aptos" w:eastAsia="Aptos" w:hAnsi="Aptos" w:cs="Aptos"/>
+                                <w:color w:val="000000"/>
+                              </w:rPr>
+                              <w:t>citedjournal</w:t>
+                            </w:r>
+                            <w:proofErr w:type="spellEnd"/>
+                            <w:r>
+                              <w:rPr>
+                                <w:rFonts w:ascii="Aptos" w:eastAsia="Aptos" w:hAnsi="Aptos" w:cs="Aptos"/>
+                                <w:color w:val="000000"/>
+                              </w:rPr>
+                              <w:t>}</w:t>
                             </w:r>
                           </w:p>
                           <w:p>
@@ -2052,7 +2173,25 @@
                                 <w:b/>
                                 <w:bCs/>
                               </w:rPr>
-                              <w:t>${facultyname}</w:t>
+                              <w:t>${</w:t>
+                            </w:r>
+                            <w:proofErr w:type="spellStart"/>
+                            <w:r>
+                              <w:rPr>
+                                <w:rFonts w:ascii="Aptos" w:hAnsi="Aptos"/>
+                                <w:b/>
+                                <w:bCs/>
+                              </w:rPr>
+                              <w:t>facultyname</w:t>
+                            </w:r>
+                            <w:proofErr w:type="spellEnd"/>
+                            <w:r>
+                              <w:rPr>
+                                <w:rFonts w:ascii="Aptos" w:hAnsi="Aptos"/>
+                                <w:b/>
+                                <w:bCs/>
+                              </w:rPr>
+                              <w:t>}</w:t>
                             </w:r>
                           </w:p>
                           <w:p>
@@ -2112,96 +2251,6 @@
           </mc:Fallback>
         </mc:AlternateContent>
       </w:r>
-      <w:r>
-        <w:rPr>
-          <w:noProof/>
-        </w:rPr>
-        <mc:AlternateContent>
-          <mc:Choice Requires="wps">
-            <w:drawing>
-              <wp:anchor distT="0" distB="0" distL="114300" distR="114300" simplePos="0" relativeHeight="251680768" behindDoc="0" locked="0" layoutInCell="1" hidden="0" allowOverlap="1" wp14:anchorId="2DB85D6E" wp14:editId="14E52087">
-                <wp:simplePos x="0" y="0"/>
-                <wp:positionH relativeFrom="column">
-                  <wp:posOffset>3632200</wp:posOffset>
-                </wp:positionH>
-                <wp:positionV relativeFrom="paragraph">
-                  <wp:posOffset>203200</wp:posOffset>
-                </wp:positionV>
-                <wp:extent cx="1590675" cy="266700"/>
-                <wp:effectExtent l="0" t="0" r="0" b="0"/>
-                <wp:wrapNone/>
-                <wp:docPr id="1945636995" name="Rectangle 1945636995"/>
-                <wp:cNvGraphicFramePr/>
-                <a:graphic xmlns:a="http://schemas.openxmlformats.org/drawingml/2006/main">
-                  <a:graphicData uri="http://schemas.microsoft.com/office/word/2010/wordprocessingShape">
-                    <wps:wsp>
-                      <wps:cNvSpPr/>
-                      <wps:spPr>
-                        <a:xfrm>
-                          <a:off x="4555425" y="3651413"/>
-                          <a:ext cx="1581150" cy="257175"/>
-                        </a:xfrm>
-                        <a:prstGeom prst="rect">
-                          <a:avLst/>
-                        </a:prstGeom>
-                        <a:noFill/>
-                        <a:ln>
-                          <a:noFill/>
-                        </a:ln>
-                      </wps:spPr>
-                      <wps:txbx>
-                        <w:txbxContent>
-                          <w:p>
-                            <w:pPr>
-                              <w:spacing w:after="0" w:line="258" w:lineRule="auto"/>
-                              <w:jc w:val="center"/>
-                              <w:textDirection w:val="btLr"/>
-                            </w:pPr>
-                            <w:r>
-                              <w:rPr>
-                                <w:rFonts w:ascii="Aptos" w:eastAsia="Aptos" w:hAnsi="Aptos" w:cs="Aptos"/>
-                                <w:color w:val="000000"/>
-                              </w:rPr>
-                              <w:t>${date}</w:t>
-                            </w:r>
-                          </w:p>
-                        </w:txbxContent>
-                      </wps:txbx>
-                      <wps:bodyPr spcFirstLastPara="1" wrap="square" lIns="91425" tIns="45700" rIns="91425" bIns="45700" anchor="t" anchorCtr="0">
-                        <a:noAutofit/>
-                      </wps:bodyPr>
-                    </wps:wsp>
-                  </a:graphicData>
-                </a:graphic>
-              </wp:anchor>
-            </w:drawing>
-          </mc:Choice>
-          <mc:Fallback>
-            <w:pict>
-              <v:rect w14:anchorId="2DB85D6E" id="Rectangle 1945636995" o:spid="_x0000_s1039" style="position:absolute;margin-left:286pt;margin-top:16pt;width:125.25pt;height:21pt;z-index:251680768;visibility:visible;mso-wrap-style:square;mso-wrap-distance-left:9pt;mso-wrap-distance-top:0;mso-wrap-distance-right:9pt;mso-wrap-distance-bottom:0;mso-position-horizontal:absolute;mso-position-horizontal-relative:text;mso-position-vertical:absolute;mso-position-vertical-relative:text;v-text-anchor:top" o:gfxdata="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" filled="f" stroked="f">
-                <v:textbox inset="2.53958mm,1.2694mm,2.53958mm,1.2694mm">
-                  <w:txbxContent>
-                    <w:p>
-                      <w:pPr>
-                        <w:spacing w:after="0" w:line="258" w:lineRule="auto"/>
-                        <w:jc w:val="center"/>
-                        <w:textDirection w:val="btLr"/>
-                      </w:pPr>
-                      <w:r>
-                        <w:rPr>
-                          <w:rFonts w:ascii="Aptos" w:eastAsia="Aptos" w:hAnsi="Aptos" w:cs="Aptos"/>
-                          <w:color w:val="000000"/>
-                        </w:rPr>
-                        <w:t>${date}</w:t>
-                      </w:r>
-                    </w:p>
-                  </w:txbxContent>
-                </v:textbox>
-              </v:rect>
-            </w:pict>
-          </mc:Fallback>
-        </mc:AlternateContent>
-      </w:r>
     </w:p>
     <w:p>
       <w:pPr>
@@ -2386,7 +2435,25 @@
                                 <w:b/>
                                 <w:color w:val="000000"/>
                               </w:rPr>
-                              <w:t>${centermanager}</w:t>
+                              <w:t>${</w:t>
+                            </w:r>
+                            <w:proofErr w:type="spellStart"/>
+                            <w:r>
+                              <w:rPr>
+                                <w:rFonts w:ascii="Aptos" w:eastAsia="Aptos" w:hAnsi="Aptos" w:cs="Aptos"/>
+                                <w:b/>
+                                <w:color w:val="000000"/>
+                              </w:rPr>
+                              <w:t>centermanager</w:t>
+                            </w:r>
+                            <w:proofErr w:type="spellEnd"/>
+                            <w:r>
+                              <w:rPr>
+                                <w:rFonts w:ascii="Aptos" w:eastAsia="Aptos" w:hAnsi="Aptos" w:cs="Aptos"/>
+                                <w:b/>
+                                <w:color w:val="000000"/>
+                              </w:rPr>
+                              <w:t>}</w:t>
                             </w:r>
                           </w:p>
                           <w:p>
@@ -3292,7 +3359,7 @@
             </wp:anchor>
           </w:drawing>
         </mc:Choice>
-        <mc:Fallback xmlns:sl="http://schemas.openxmlformats.org/schemaLibrary/2006/main" xmlns:a="http://schemas.openxmlformats.org/drawingml/2006/main" xmlns:pic="http://schemas.openxmlformats.org/drawingml/2006/picture" xmlns:c="http://schemas.openxmlformats.org/drawingml/2006/chart" xmlns:lc="http://schemas.openxmlformats.org/drawingml/2006/lockedCanvas" xmlns:dgm="http://schemas.openxmlformats.org/drawingml/2006/diagram" xmlns="http://schemas.microsoft.com/office/tasks/2019/documenttasks" xmlns:cr="http://schemas.microsoft.com/office/comments/2020/reactions">
+        <mc:Fallback xmlns:cr="http://schemas.microsoft.com/office/comments/2020/reactions" xmlns="http://schemas.microsoft.com/office/tasks/2019/documenttasks" xmlns:dgm="http://schemas.openxmlformats.org/drawingml/2006/diagram" xmlns:lc="http://schemas.openxmlformats.org/drawingml/2006/lockedCanvas" xmlns:c="http://schemas.openxmlformats.org/drawingml/2006/chart" xmlns:pic="http://schemas.openxmlformats.org/drawingml/2006/picture" xmlns:a="http://schemas.openxmlformats.org/drawingml/2006/main" xmlns:sl="http://schemas.openxmlformats.org/schemaLibrary/2006/main">
           <w:drawing>
             <wp:anchor allowOverlap="1" behindDoc="0" distB="4294967295" distT="4294967295" distL="114300" distR="114300" hidden="0" layoutInCell="1" locked="0" relativeHeight="0" simplePos="0">
               <wp:simplePos x="0" y="0"/>

</xml_diff>

<commit_message>
fixed new errors added on trello
</commit_message>
<xml_diff>
--- a/storage/app/templates/Cite_Incentive_Application.docx
+++ b/storage/app/templates/Cite_Incentive_Application.docx
@@ -697,65 +697,21 @@
       </w:pPr>
       <w:r>
         <w:rPr>
-          <w:rFonts w:ascii="Aptos" w:eastAsia="Aptos" w:hAnsi="Aptos" w:cs="Aptos"/>
-          <w:b/>
-          <w:color w:val="000000"/>
-        </w:rPr>
-        <w:t>Details of the citation:</w:t>
-      </w:r>
-    </w:p>
-    <w:p>
-      <w:pPr>
-        <w:spacing w:line="240" w:lineRule="auto"/>
-        <w:rPr>
-          <w:rFonts w:ascii="Aptos" w:eastAsia="Aptos" w:hAnsi="Aptos" w:cs="Aptos"/>
-        </w:rPr>
-      </w:pPr>
-      <w:r>
-        <w:rPr>
-          <w:rFonts w:ascii="Aptos" w:eastAsia="Aptos" w:hAnsi="Aptos" w:cs="Aptos"/>
-        </w:rPr>
-        <w:t xml:space="preserve">Title of the citing paper: </w:t>
-      </w:r>
-    </w:p>
-    <w:p>
-      <w:pPr>
-        <w:spacing w:line="240" w:lineRule="auto"/>
-        <w:rPr>
-          <w:rFonts w:ascii="Aptos" w:eastAsia="Aptos" w:hAnsi="Aptos" w:cs="Aptos"/>
-        </w:rPr>
-      </w:pPr>
-      <w:r>
-        <w:rPr>
-          <w:rFonts w:ascii="Aptos" w:eastAsia="Aptos" w:hAnsi="Aptos" w:cs="Aptos"/>
-        </w:rPr>
-        <w:t>______________________________________________________________________________________</w:t>
-      </w:r>
-    </w:p>
-    <w:p>
-      <w:pPr>
-        <w:spacing w:line="240" w:lineRule="auto"/>
-        <w:rPr>
-          <w:rFonts w:ascii="Aptos" w:eastAsia="Aptos" w:hAnsi="Aptos" w:cs="Aptos"/>
-        </w:rPr>
-      </w:pPr>
-      <w:r>
-        <w:rPr>
           <w:noProof/>
         </w:rPr>
         <mc:AlternateContent>
           <mc:Choice Requires="wps">
             <w:drawing>
-              <wp:anchor distT="0" distB="0" distL="114300" distR="114300" simplePos="0" relativeHeight="251667456" behindDoc="0" locked="0" layoutInCell="1" hidden="0" allowOverlap="1" wp14:anchorId="52FA354D" wp14:editId="20204E58">
+              <wp:anchor distT="0" distB="0" distL="114300" distR="114300" simplePos="0" relativeHeight="251667456" behindDoc="0" locked="0" layoutInCell="1" hidden="0" allowOverlap="1" wp14:anchorId="52FA354D" wp14:editId="26FC21B6">
                 <wp:simplePos x="0" y="0"/>
-                <wp:positionH relativeFrom="column">
-                  <wp:posOffset>1150620</wp:posOffset>
+                <wp:positionH relativeFrom="margin">
+                  <wp:align>left</wp:align>
                 </wp:positionH>
                 <wp:positionV relativeFrom="paragraph">
-                  <wp:posOffset>213360</wp:posOffset>
+                  <wp:posOffset>226060</wp:posOffset>
                 </wp:positionV>
-                <wp:extent cx="4391025" cy="266700"/>
-                <wp:effectExtent l="0" t="0" r="0" b="0"/>
+                <wp:extent cx="5189220" cy="434340"/>
+                <wp:effectExtent l="0" t="0" r="0" b="3810"/>
                 <wp:wrapNone/>
                 <wp:docPr id="1945636990" name="Rectangle 1945636990"/>
                 <wp:cNvGraphicFramePr/>
@@ -766,7 +722,7 @@
                       <wps:spPr>
                         <a:xfrm>
                           <a:off x="0" y="0"/>
-                          <a:ext cx="4391025" cy="266700"/>
+                          <a:ext cx="5189220" cy="434340"/>
                         </a:xfrm>
                         <a:prstGeom prst="rect">
                           <a:avLst/>
@@ -781,18 +737,23 @@
                           <w:p>
                             <w:pPr>
                               <w:spacing w:after="0" w:line="258" w:lineRule="auto"/>
+                              <w:ind w:left="1440"/>
                               <w:textDirection w:val="btLr"/>
                             </w:pPr>
                             <w:r>
+                              <w:t xml:space="preserve">        </w:t>
+                            </w:r>
+                            <w:r>
                               <w:t>${</w:t>
                             </w:r>
-                            <w:proofErr w:type="spellStart"/>
                             <w:r>
                               <w:t>bibentry</w:t>
                             </w:r>
-                            <w:proofErr w:type="spellEnd"/>
                             <w:r>
                               <w:t>}</w:t>
+                            </w:r>
+                            <w:r>
+                              <w:br/>
                             </w:r>
                           </w:p>
                           <w:p>
@@ -815,27 +776,42 @@
                     </wps:wsp>
                   </a:graphicData>
                 </a:graphic>
+                <wp14:sizeRelH relativeFrom="margin">
+                  <wp14:pctWidth>0</wp14:pctWidth>
+                </wp14:sizeRelH>
+                <wp14:sizeRelV relativeFrom="margin">
+                  <wp14:pctHeight>0</wp14:pctHeight>
+                </wp14:sizeRelV>
               </wp:anchor>
             </w:drawing>
           </mc:Choice>
           <mc:Fallback>
             <w:pict>
-              <v:rect w14:anchorId="52FA354D" id="Rectangle 1945636990" o:spid="_x0000_s1032" style="position:absolute;margin-left:90.6pt;margin-top:16.8pt;width:345.75pt;height:21pt;z-index:251667456;visibility:visible;mso-wrap-style:square;mso-wrap-distance-left:9pt;mso-wrap-distance-top:0;mso-wrap-distance-right:9pt;mso-wrap-distance-bottom:0;mso-position-horizontal:absolute;mso-position-horizontal-relative:text;mso-position-vertical:absolute;mso-position-vertical-relative:text;v-text-anchor:top" o:gfxdata="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" filled="f" stroked="f">
+              <v:rect w14:anchorId="52FA354D" id="Rectangle 1945636990" o:spid="_x0000_s1032" style="position:absolute;left:0;text-align:left;margin-left:0;margin-top:17.8pt;width:408.6pt;height:34.2pt;z-index:251667456;visibility:visible;mso-wrap-style:square;mso-width-percent:0;mso-height-percent:0;mso-wrap-distance-left:9pt;mso-wrap-distance-top:0;mso-wrap-distance-right:9pt;mso-wrap-distance-bottom:0;mso-position-horizontal:left;mso-position-horizontal-relative:margin;mso-position-vertical:absolute;mso-position-vertical-relative:text;mso-width-percent:0;mso-height-percent:0;mso-width-relative:margin;mso-height-relative:margin;v-text-anchor:top" o:gfxdata="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" filled="f" stroked="f">
                 <v:textbox inset="2.53958mm,1.2694mm,2.53958mm,1.2694mm">
                   <w:txbxContent>
                     <w:p>
                       <w:pPr>
                         <w:spacing w:after="0" w:line="258" w:lineRule="auto"/>
+                        <w:ind w:left="1440"/>
                         <w:textDirection w:val="btLr"/>
                       </w:pPr>
                       <w:r>
+                        <w:t xml:space="preserve">        </w:t>
+                      </w:r>
+                      <w:r>
                         <w:t>${</w:t>
                       </w:r>
+                      <w:proofErr w:type="spellStart"/>
                       <w:r>
                         <w:t>bibentry</w:t>
                       </w:r>
+                      <w:proofErr w:type="spellEnd"/>
                       <w:r>
                         <w:t>}</w:t>
+                      </w:r>
+                      <w:r>
+                        <w:br/>
                       </w:r>
                     </w:p>
                     <w:p>
@@ -852,6 +828,7 @@
                     </w:p>
                   </w:txbxContent>
                 </v:textbox>
+                <w10:wrap anchorx="margin"/>
               </v:rect>
             </w:pict>
           </mc:Fallback>
@@ -860,22 +837,10 @@
       <w:r>
         <w:rPr>
           <w:rFonts w:ascii="Aptos" w:eastAsia="Aptos" w:hAnsi="Aptos" w:cs="Aptos"/>
-        </w:rPr>
-        <w:t>______________________________________________________________________________________</w:t>
-      </w:r>
-    </w:p>
-    <w:p>
-      <w:pPr>
-        <w:spacing w:line="240" w:lineRule="auto"/>
-        <w:rPr>
-          <w:rFonts w:ascii="Aptos" w:eastAsia="Aptos" w:hAnsi="Aptos" w:cs="Aptos"/>
-        </w:rPr>
-      </w:pPr>
-      <w:r>
-        <w:rPr>
-          <w:rFonts w:ascii="Aptos" w:eastAsia="Aptos" w:hAnsi="Aptos" w:cs="Aptos"/>
-        </w:rPr>
-        <w:t>Bibliographic Entry:  _____________________________________________________________</w:t>
+          <w:b/>
+          <w:color w:val="000000"/>
+        </w:rPr>
+        <w:t>Details of the citing paper:</w:t>
       </w:r>
     </w:p>
     <w:p>
@@ -892,13 +857,13 @@
         <mc:AlternateContent>
           <mc:Choice Requires="wps">
             <w:drawing>
-              <wp:anchor distT="0" distB="0" distL="114300" distR="114300" simplePos="0" relativeHeight="251671552" behindDoc="0" locked="0" layoutInCell="1" hidden="0" allowOverlap="1" wp14:anchorId="2147CB12" wp14:editId="564C8FCB">
+              <wp:anchor distT="0" distB="0" distL="114300" distR="114300" simplePos="0" relativeHeight="251671552" behindDoc="0" locked="0" layoutInCell="1" hidden="0" allowOverlap="1" wp14:anchorId="2147CB12" wp14:editId="54FEBCA2">
                 <wp:simplePos x="0" y="0"/>
                 <wp:positionH relativeFrom="column">
                   <wp:posOffset>890270</wp:posOffset>
                 </wp:positionH>
                 <wp:positionV relativeFrom="paragraph">
-                  <wp:posOffset>185420</wp:posOffset>
+                  <wp:posOffset>353060</wp:posOffset>
                 </wp:positionV>
                 <wp:extent cx="1027430" cy="266700"/>
                 <wp:effectExtent l="0" t="0" r="0" b="0"/>
@@ -930,15 +895,7 @@
                               <w:textDirection w:val="btLr"/>
                             </w:pPr>
                             <w:r>
-                              <w:t>${</w:t>
-                            </w:r>
-                            <w:proofErr w:type="spellStart"/>
-                            <w:r>
-                              <w:t>issn</w:t>
-                            </w:r>
-                            <w:proofErr w:type="spellEnd"/>
-                            <w:r>
-                              <w:t>}</w:t>
+                              <w:t>${issn}</w:t>
                             </w:r>
                           </w:p>
                           <w:p>
@@ -966,7 +923,7 @@
           </mc:Choice>
           <mc:Fallback>
             <w:pict>
-              <v:rect w14:anchorId="2147CB12" id="Rectangle 1945636987" o:spid="_x0000_s1033" style="position:absolute;margin-left:70.1pt;margin-top:14.6pt;width:80.9pt;height:21pt;z-index:251671552;visibility:visible;mso-wrap-style:square;mso-wrap-distance-left:9pt;mso-wrap-distance-top:0;mso-wrap-distance-right:9pt;mso-wrap-distance-bottom:0;mso-position-horizontal:absolute;mso-position-horizontal-relative:text;mso-position-vertical:absolute;mso-position-vertical-relative:text;v-text-anchor:top" o:gfxdata="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" filled="f" stroked="f">
+              <v:rect w14:anchorId="2147CB12" id="Rectangle 1945636987" o:spid="_x0000_s1033" style="position:absolute;margin-left:70.1pt;margin-top:27.8pt;width:80.9pt;height:21pt;z-index:251671552;visibility:visible;mso-wrap-style:square;mso-wrap-distance-left:9pt;mso-wrap-distance-top:0;mso-wrap-distance-right:9pt;mso-wrap-distance-bottom:0;mso-position-horizontal:absolute;mso-position-horizontal-relative:text;mso-position-vertical:absolute;mso-position-vertical-relative:text;v-text-anchor:top" o:gfxdata="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" filled="f" stroked="f">
                 <v:textbox inset="2.53958mm,1.2694mm,2.53958mm,1.2694mm">
                   <w:txbxContent>
                     <w:p>
@@ -975,7 +932,15 @@
                         <w:textDirection w:val="btLr"/>
                       </w:pPr>
                       <w:r>
-                        <w:t>${issn}</w:t>
+                        <w:t>${</w:t>
+                      </w:r>
+                      <w:proofErr w:type="spellStart"/>
+                      <w:r>
+                        <w:t>issn</w:t>
+                      </w:r>
+                      <w:proofErr w:type="spellEnd"/>
+                      <w:r>
+                        <w:t>}</w:t>
                       </w:r>
                     </w:p>
                     <w:p>
@@ -1001,7 +966,14 @@
         <w:rPr>
           <w:rFonts w:ascii="Aptos" w:eastAsia="Aptos" w:hAnsi="Aptos" w:cs="Aptos"/>
         </w:rPr>
-        <w:t>Title of the Journal:  ______________________________________________________________</w:t>
+        <w:t>Bibliographic Entry:  _____________________________________________________________</w:t>
+      </w:r>
+      <w:r>
+        <w:rPr>
+          <w:rFonts w:ascii="Aptos" w:eastAsia="Aptos" w:hAnsi="Aptos" w:cs="Aptos"/>
+        </w:rPr>
+        <w:br/>
+        <w:t>________________________________________________________________________________</w:t>
       </w:r>
     </w:p>
     <w:p>
@@ -1075,15 +1047,7 @@
                               <w:textDirection w:val="btLr"/>
                             </w:pPr>
                             <w:r>
-                              <w:t>${</w:t>
-                            </w:r>
-                            <w:proofErr w:type="spellStart"/>
-                            <w:r>
-                              <w:t>doi</w:t>
-                            </w:r>
-                            <w:proofErr w:type="spellEnd"/>
-                            <w:r>
-                              <w:t>}</w:t>
+                              <w:t>${doi}</w:t>
                             </w:r>
                           </w:p>
                           <w:p>
@@ -1166,20 +1130,6 @@
       </w:pPr>
       <w:r>
         <w:rPr>
-          <w:rFonts w:ascii="Aptos" w:eastAsia="Aptos" w:hAnsi="Aptos" w:cs="Aptos"/>
-        </w:rPr>
-        <w:t>Publisher:  ______________________________________________________________________</w:t>
-      </w:r>
-    </w:p>
-    <w:p>
-      <w:pPr>
-        <w:spacing w:line="240" w:lineRule="auto"/>
-        <w:rPr>
-          <w:rFonts w:ascii="Aptos" w:eastAsia="Aptos" w:hAnsi="Aptos" w:cs="Aptos"/>
-        </w:rPr>
-      </w:pPr>
-      <w:r>
-        <w:rPr>
           <w:rFonts w:ascii="Aptos" w:hAnsi="Aptos" w:cs="Times New Roman"/>
         </w:rPr>
         <w:t>Indexed</w:t>
@@ -1208,83 +1158,35 @@
           <w:rFonts w:ascii="Aptos" w:hAnsi="Aptos" w:cs="Times New Roman"/>
           <w:lang w:val="en-US"/>
         </w:rPr>
-        <w:t>${</w:t>
-      </w:r>
-      <w:proofErr w:type="spellStart"/>
+        <w:t xml:space="preserve">${scopus} </w:t>
+      </w:r>
+      <w:r>
+        <w:rPr>
+          <w:rFonts w:ascii="Aptos" w:hAnsi="Aptos" w:cs="Times New Roman"/>
+          <w:color w:val="C45911" w:themeColor="accent2" w:themeShade="BF"/>
+        </w:rPr>
+        <w:t xml:space="preserve">Scopus     </w:t>
+      </w:r>
       <w:r>
         <w:rPr>
           <w:rFonts w:ascii="Aptos" w:hAnsi="Aptos" w:cs="Times New Roman"/>
           <w:lang w:val="en-US"/>
         </w:rPr>
-        <w:t>scopus</w:t>
-      </w:r>
-      <w:proofErr w:type="spellEnd"/>
+        <w:t xml:space="preserve">${wos} </w:t>
+      </w:r>
+      <w:r>
+        <w:rPr>
+          <w:rFonts w:ascii="Aptos" w:hAnsi="Aptos" w:cs="Times New Roman"/>
+          <w:color w:val="7030A0"/>
+        </w:rPr>
+        <w:t xml:space="preserve">Web of Science     </w:t>
+      </w:r>
       <w:r>
         <w:rPr>
           <w:rFonts w:ascii="Aptos" w:hAnsi="Aptos" w:cs="Times New Roman"/>
           <w:lang w:val="en-US"/>
         </w:rPr>
-        <w:t xml:space="preserve">} </w:t>
-      </w:r>
-      <w:r>
-        <w:rPr>
-          <w:rFonts w:ascii="Aptos" w:hAnsi="Aptos" w:cs="Times New Roman"/>
-          <w:color w:val="C45911" w:themeColor="accent2" w:themeShade="BF"/>
-        </w:rPr>
-        <w:t xml:space="preserve">Scopus     </w:t>
-      </w:r>
-      <w:r>
-        <w:rPr>
-          <w:rFonts w:ascii="Aptos" w:hAnsi="Aptos" w:cs="Times New Roman"/>
-          <w:lang w:val="en-US"/>
-        </w:rPr>
-        <w:t>${</w:t>
-      </w:r>
-      <w:proofErr w:type="spellStart"/>
-      <w:r>
-        <w:rPr>
-          <w:rFonts w:ascii="Aptos" w:hAnsi="Aptos" w:cs="Times New Roman"/>
-          <w:lang w:val="en-US"/>
-        </w:rPr>
-        <w:t>wos</w:t>
-      </w:r>
-      <w:proofErr w:type="spellEnd"/>
-      <w:r>
-        <w:rPr>
-          <w:rFonts w:ascii="Aptos" w:hAnsi="Aptos" w:cs="Times New Roman"/>
-          <w:lang w:val="en-US"/>
-        </w:rPr>
-        <w:t xml:space="preserve">} </w:t>
-      </w:r>
-      <w:r>
-        <w:rPr>
-          <w:rFonts w:ascii="Aptos" w:hAnsi="Aptos" w:cs="Times New Roman"/>
-          <w:color w:val="7030A0"/>
-        </w:rPr>
-        <w:t xml:space="preserve">Web of Science     </w:t>
-      </w:r>
-      <w:r>
-        <w:rPr>
-          <w:rFonts w:ascii="Aptos" w:hAnsi="Aptos" w:cs="Times New Roman"/>
-          <w:lang w:val="en-US"/>
-        </w:rPr>
-        <w:t>${</w:t>
-      </w:r>
-      <w:proofErr w:type="spellStart"/>
-      <w:r>
-        <w:rPr>
-          <w:rFonts w:ascii="Aptos" w:hAnsi="Aptos" w:cs="Times New Roman"/>
-          <w:lang w:val="en-US"/>
-        </w:rPr>
-        <w:t>aci</w:t>
-      </w:r>
-      <w:proofErr w:type="spellEnd"/>
-      <w:r>
-        <w:rPr>
-          <w:rFonts w:ascii="Aptos" w:hAnsi="Aptos" w:cs="Times New Roman"/>
-          <w:lang w:val="en-US"/>
-        </w:rPr>
-        <w:t xml:space="preserve">} </w:t>
+        <w:t xml:space="preserve">${aci} </w:t>
       </w:r>
       <w:r>
         <w:rPr>
@@ -1301,26 +1203,6 @@
           <w:rFonts w:ascii="Aptos" w:eastAsia="Aptos" w:hAnsi="Aptos" w:cs="Aptos"/>
         </w:rPr>
       </w:pPr>
-      <w:r>
-        <w:rPr>
-          <w:rFonts w:ascii="Aptos" w:eastAsia="Aptos" w:hAnsi="Aptos" w:cs="Aptos"/>
-        </w:rPr>
-        <w:t xml:space="preserve">Scopus </w:t>
-      </w:r>
-      <w:proofErr w:type="spellStart"/>
-      <w:r>
-        <w:rPr>
-          <w:rFonts w:ascii="Aptos" w:eastAsia="Aptos" w:hAnsi="Aptos" w:cs="Aptos"/>
-        </w:rPr>
-        <w:t>CiteScore</w:t>
-      </w:r>
-      <w:proofErr w:type="spellEnd"/>
-      <w:r>
-        <w:rPr>
-          <w:rFonts w:ascii="Aptos" w:eastAsia="Aptos" w:hAnsi="Aptos" w:cs="Aptos"/>
-        </w:rPr>
-        <w:t xml:space="preserve"> (if applicable):  ________________</w:t>
-      </w:r>
     </w:p>
     <w:p>
       <w:pPr>
@@ -1329,20 +1211,6 @@
           <w:rFonts w:ascii="Aptos" w:eastAsia="Aptos" w:hAnsi="Aptos" w:cs="Aptos"/>
         </w:rPr>
       </w:pPr>
-    </w:p>
-    <w:p>
-      <w:pPr>
-        <w:spacing w:line="240" w:lineRule="auto"/>
-        <w:rPr>
-          <w:rFonts w:ascii="Aptos" w:eastAsia="Aptos" w:hAnsi="Aptos" w:cs="Aptos"/>
-        </w:rPr>
-      </w:pPr>
-      <w:r>
-        <w:rPr>
-          <w:rFonts w:ascii="Aptos" w:eastAsia="Aptos" w:hAnsi="Aptos" w:cs="Aptos"/>
-        </w:rPr>
-        <w:t xml:space="preserve">Title of the cited paper: </w:t>
-      </w:r>
       <w:r>
         <w:rPr>
           <w:noProof/>
@@ -1350,148 +1218,16 @@
         <mc:AlternateContent>
           <mc:Choice Requires="wps">
             <w:drawing>
-              <wp:anchor distT="0" distB="0" distL="114300" distR="114300" simplePos="0" relativeHeight="251675648" behindDoc="0" locked="0" layoutInCell="1" hidden="0" allowOverlap="1" wp14:anchorId="273250E4" wp14:editId="5055F4F9">
+              <wp:anchor distT="0" distB="0" distL="114300" distR="114300" simplePos="0" relativeHeight="251676672" behindDoc="0" locked="0" layoutInCell="1" hidden="0" allowOverlap="1" wp14:anchorId="0CA3CC80" wp14:editId="4341D6D8">
                 <wp:simplePos x="0" y="0"/>
-                <wp:positionH relativeFrom="column">
-                  <wp:posOffset>-101599</wp:posOffset>
+                <wp:positionH relativeFrom="margin">
+                  <wp:align>left</wp:align>
                 </wp:positionH>
                 <wp:positionV relativeFrom="paragraph">
-                  <wp:posOffset>190500</wp:posOffset>
+                  <wp:posOffset>193040</wp:posOffset>
                 </wp:positionV>
-                <wp:extent cx="5848350" cy="542925"/>
-                <wp:effectExtent l="0" t="0" r="0" b="0"/>
-                <wp:wrapNone/>
-                <wp:docPr id="1945636992" name="Rectangle 1945636992"/>
-                <wp:cNvGraphicFramePr/>
-                <a:graphic xmlns:a="http://schemas.openxmlformats.org/drawingml/2006/main">
-                  <a:graphicData uri="http://schemas.microsoft.com/office/word/2010/wordprocessingShape">
-                    <wps:wsp>
-                      <wps:cNvSpPr/>
-                      <wps:spPr>
-                        <a:xfrm>
-                          <a:off x="2426588" y="3513300"/>
-                          <a:ext cx="5838825" cy="533400"/>
-                        </a:xfrm>
-                        <a:prstGeom prst="rect">
-                          <a:avLst/>
-                        </a:prstGeom>
-                        <a:noFill/>
-                        <a:ln>
-                          <a:noFill/>
-                        </a:ln>
-                      </wps:spPr>
-                      <wps:txbx>
-                        <w:txbxContent>
-                          <w:p>
-                            <w:pPr>
-                              <w:spacing w:after="0" w:line="360" w:lineRule="auto"/>
-                              <w:textDirection w:val="btLr"/>
-                            </w:pPr>
-                            <w:r>
-                              <w:rPr>
-                                <w:rFonts w:ascii="Aptos" w:eastAsia="Aptos" w:hAnsi="Aptos" w:cs="Aptos"/>
-                                <w:color w:val="000000"/>
-                              </w:rPr>
-                              <w:t>${</w:t>
-                            </w:r>
-                            <w:proofErr w:type="spellStart"/>
-                            <w:r>
-                              <w:rPr>
-                                <w:rFonts w:ascii="Aptos" w:eastAsia="Aptos" w:hAnsi="Aptos" w:cs="Aptos"/>
-                                <w:color w:val="000000"/>
-                              </w:rPr>
-                              <w:t>citedtitle</w:t>
-                            </w:r>
-                            <w:proofErr w:type="spellEnd"/>
-                            <w:r>
-                              <w:rPr>
-                                <w:rFonts w:ascii="Aptos" w:eastAsia="Aptos" w:hAnsi="Aptos" w:cs="Aptos"/>
-                                <w:color w:val="000000"/>
-                              </w:rPr>
-                              <w:t>}</w:t>
-                            </w:r>
-                          </w:p>
-                        </w:txbxContent>
-                      </wps:txbx>
-                      <wps:bodyPr spcFirstLastPara="1" wrap="square" lIns="91425" tIns="45700" rIns="91425" bIns="45700" anchor="t" anchorCtr="0">
-                        <a:noAutofit/>
-                      </wps:bodyPr>
-                    </wps:wsp>
-                  </a:graphicData>
-                </a:graphic>
-              </wp:anchor>
-            </w:drawing>
-          </mc:Choice>
-          <mc:Fallback>
-            <w:pict>
-              <v:rect w14:anchorId="273250E4" id="Rectangle 1945636992" o:spid="_x0000_s1035" style="position:absolute;margin-left:-8pt;margin-top:15pt;width:460.5pt;height:42.75pt;z-index:251675648;visibility:visible;mso-wrap-style:square;mso-wrap-distance-left:9pt;mso-wrap-distance-top:0;mso-wrap-distance-right:9pt;mso-wrap-distance-bottom:0;mso-position-horizontal:absolute;mso-position-horizontal-relative:text;mso-position-vertical:absolute;mso-position-vertical-relative:text;v-text-anchor:top" o:gfxdata="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" filled="f" stroked="f">
-                <v:textbox inset="2.53958mm,1.2694mm,2.53958mm,1.2694mm">
-                  <w:txbxContent>
-                    <w:p>
-                      <w:pPr>
-                        <w:spacing w:after="0" w:line="360" w:lineRule="auto"/>
-                        <w:textDirection w:val="btLr"/>
-                      </w:pPr>
-                      <w:r>
-                        <w:rPr>
-                          <w:rFonts w:ascii="Aptos" w:eastAsia="Aptos" w:hAnsi="Aptos" w:cs="Aptos"/>
-                          <w:color w:val="000000"/>
-                        </w:rPr>
-                        <w:t>${citedtitle}</w:t>
-                      </w:r>
-                    </w:p>
-                  </w:txbxContent>
-                </v:textbox>
-              </v:rect>
-            </w:pict>
-          </mc:Fallback>
-        </mc:AlternateContent>
-      </w:r>
-    </w:p>
-    <w:p>
-      <w:pPr>
-        <w:spacing w:line="240" w:lineRule="auto"/>
-        <w:rPr>
-          <w:rFonts w:ascii="Aptos" w:eastAsia="Aptos" w:hAnsi="Aptos" w:cs="Aptos"/>
-        </w:rPr>
-      </w:pPr>
-      <w:r>
-        <w:rPr>
-          <w:rFonts w:ascii="Aptos" w:eastAsia="Aptos" w:hAnsi="Aptos" w:cs="Aptos"/>
-        </w:rPr>
-        <w:t>______________________________________________________________________________________</w:t>
-      </w:r>
-    </w:p>
-    <w:p>
-      <w:pPr>
-        <w:spacing w:line="240" w:lineRule="auto"/>
-        <w:rPr>
-          <w:rFonts w:ascii="Aptos" w:eastAsia="Aptos" w:hAnsi="Aptos" w:cs="Aptos"/>
-        </w:rPr>
-      </w:pPr>
-      <w:r>
-        <w:rPr>
-          <w:rFonts w:ascii="Aptos" w:eastAsia="Aptos" w:hAnsi="Aptos" w:cs="Aptos"/>
-        </w:rPr>
-        <w:t>______________________________________________________________________________________</w:t>
-      </w:r>
-      <w:r>
-        <w:rPr>
-          <w:noProof/>
-        </w:rPr>
-        <mc:AlternateContent>
-          <mc:Choice Requires="wps">
-            <w:drawing>
-              <wp:anchor distT="0" distB="0" distL="114300" distR="114300" simplePos="0" relativeHeight="251676672" behindDoc="0" locked="0" layoutInCell="1" hidden="0" allowOverlap="1" wp14:anchorId="0CA3CC80" wp14:editId="02E90E64">
-                <wp:simplePos x="0" y="0"/>
-                <wp:positionH relativeFrom="column">
-                  <wp:posOffset>1104900</wp:posOffset>
-                </wp:positionH>
-                <wp:positionV relativeFrom="paragraph">
-                  <wp:posOffset>190500</wp:posOffset>
-                </wp:positionV>
-                <wp:extent cx="4391025" cy="266700"/>
-                <wp:effectExtent l="0" t="0" r="0" b="0"/>
+                <wp:extent cx="5585460" cy="411480"/>
+                <wp:effectExtent l="0" t="0" r="0" b="7620"/>
                 <wp:wrapNone/>
                 <wp:docPr id="1945637009" name="Rectangle 1945637009"/>
                 <wp:cNvGraphicFramePr/>
@@ -1501,8 +1237,8 @@
                       <wps:cNvSpPr/>
                       <wps:spPr>
                         <a:xfrm>
-                          <a:off x="3155250" y="3651413"/>
-                          <a:ext cx="4381500" cy="257175"/>
+                          <a:off x="0" y="0"/>
+                          <a:ext cx="5585460" cy="411480"/>
                         </a:xfrm>
                         <a:prstGeom prst="rect">
                           <a:avLst/>
@@ -1517,6 +1253,7 @@
                           <w:p>
                             <w:pPr>
                               <w:spacing w:after="0" w:line="258" w:lineRule="auto"/>
+                              <w:ind w:left="720" w:firstLine="720"/>
                               <w:textDirection w:val="btLr"/>
                             </w:pPr>
                             <w:r>
@@ -1524,15 +1261,14 @@
                                 <w:rFonts w:ascii="Aptos" w:eastAsia="Aptos" w:hAnsi="Aptos" w:cs="Aptos"/>
                                 <w:color w:val="000000"/>
                               </w:rPr>
-                              <w:t>${</w:t>
+                              <w:t xml:space="preserve">         </w:t>
                             </w:r>
-                            <w:proofErr w:type="spellStart"/>
                             <w:r>
                               <w:rPr>
                                 <w:rFonts w:ascii="Aptos" w:eastAsia="Aptos" w:hAnsi="Aptos" w:cs="Aptos"/>
                                 <w:color w:val="000000"/>
                               </w:rPr>
-                              <w:t>c</w:t>
+                              <w:t>${c</w:t>
                             </w:r>
                             <w:r>
                               <w:rPr>
@@ -1541,7 +1277,6 @@
                               </w:rPr>
                               <w:t>itedbibentry</w:t>
                             </w:r>
-                            <w:proofErr w:type="spellEnd"/>
                             <w:r>
                               <w:rPr>
                                 <w:rFonts w:ascii="Aptos" w:eastAsia="Aptos" w:hAnsi="Aptos" w:cs="Aptos"/>
@@ -1564,17 +1299,24 @@
                     </wps:wsp>
                   </a:graphicData>
                 </a:graphic>
+                <wp14:sizeRelH relativeFrom="margin">
+                  <wp14:pctWidth>0</wp14:pctWidth>
+                </wp14:sizeRelH>
+                <wp14:sizeRelV relativeFrom="margin">
+                  <wp14:pctHeight>0</wp14:pctHeight>
+                </wp14:sizeRelV>
               </wp:anchor>
             </w:drawing>
           </mc:Choice>
           <mc:Fallback>
             <w:pict>
-              <v:rect w14:anchorId="0CA3CC80" id="Rectangle 1945637009" o:spid="_x0000_s1036" style="position:absolute;margin-left:87pt;margin-top:15pt;width:345.75pt;height:21pt;z-index:251676672;visibility:visible;mso-wrap-style:square;mso-wrap-distance-left:9pt;mso-wrap-distance-top:0;mso-wrap-distance-right:9pt;mso-wrap-distance-bottom:0;mso-position-horizontal:absolute;mso-position-horizontal-relative:text;mso-position-vertical:absolute;mso-position-vertical-relative:text;v-text-anchor:top" o:gfxdata="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" filled="f" stroked="f">
+              <v:rect w14:anchorId="0CA3CC80" id="Rectangle 1945637009" o:spid="_x0000_s1035" style="position:absolute;margin-left:0;margin-top:15.2pt;width:439.8pt;height:32.4pt;z-index:251676672;visibility:visible;mso-wrap-style:square;mso-width-percent:0;mso-height-percent:0;mso-wrap-distance-left:9pt;mso-wrap-distance-top:0;mso-wrap-distance-right:9pt;mso-wrap-distance-bottom:0;mso-position-horizontal:left;mso-position-horizontal-relative:margin;mso-position-vertical:absolute;mso-position-vertical-relative:text;mso-width-percent:0;mso-height-percent:0;mso-width-relative:margin;mso-height-relative:margin;v-text-anchor:top" o:gfxdata="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" filled="f" stroked="f">
                 <v:textbox inset="2.53958mm,1.2694mm,2.53958mm,1.2694mm">
                   <w:txbxContent>
                     <w:p>
                       <w:pPr>
                         <w:spacing w:after="0" w:line="258" w:lineRule="auto"/>
+                        <w:ind w:left="720" w:firstLine="720"/>
                         <w:textDirection w:val="btLr"/>
                       </w:pPr>
                       <w:r>
@@ -1582,7 +1324,22 @@
                           <w:rFonts w:ascii="Aptos" w:eastAsia="Aptos" w:hAnsi="Aptos" w:cs="Aptos"/>
                           <w:color w:val="000000"/>
                         </w:rPr>
-                        <w:t>${c</w:t>
+                        <w:t xml:space="preserve">         </w:t>
+                      </w:r>
+                      <w:r>
+                        <w:rPr>
+                          <w:rFonts w:ascii="Aptos" w:eastAsia="Aptos" w:hAnsi="Aptos" w:cs="Aptos"/>
+                          <w:color w:val="000000"/>
+                        </w:rPr>
+                        <w:t>${</w:t>
+                      </w:r>
+                      <w:proofErr w:type="spellStart"/>
+                      <w:r>
+                        <w:rPr>
+                          <w:rFonts w:ascii="Aptos" w:eastAsia="Aptos" w:hAnsi="Aptos" w:cs="Aptos"/>
+                          <w:color w:val="000000"/>
+                        </w:rPr>
+                        <w:t>c</w:t>
                       </w:r>
                       <w:r>
                         <w:rPr>
@@ -1591,6 +1348,7 @@
                         </w:rPr>
                         <w:t>itedbibentry</w:t>
                       </w:r>
+                      <w:proofErr w:type="spellEnd"/>
                       <w:r>
                         <w:rPr>
                           <w:rFonts w:ascii="Aptos" w:eastAsia="Aptos" w:hAnsi="Aptos" w:cs="Aptos"/>
@@ -1607,11 +1365,18 @@
                     </w:p>
                   </w:txbxContent>
                 </v:textbox>
+                <w10:wrap anchorx="margin"/>
               </v:rect>
             </w:pict>
           </mc:Fallback>
         </mc:AlternateContent>
       </w:r>
+      <w:r>
+        <w:rPr>
+          <w:rFonts w:ascii="Aptos" w:eastAsia="Aptos" w:hAnsi="Aptos" w:cs="Aptos"/>
+        </w:rPr>
+        <w:t xml:space="preserve">Cited paper: </w:t>
+      </w:r>
     </w:p>
     <w:p>
       <w:pPr>
@@ -1628,162 +1393,11 @@
       </w:r>
       <w:r>
         <w:rPr>
-          <w:noProof/>
-        </w:rPr>
-        <mc:AlternateContent>
-          <mc:Choice Requires="wps">
-            <w:drawing>
-              <wp:anchor distT="0" distB="0" distL="114300" distR="114300" simplePos="0" relativeHeight="251677696" behindDoc="0" locked="0" layoutInCell="1" hidden="0" allowOverlap="1" wp14:anchorId="41D9B52C" wp14:editId="58081E38">
-                <wp:simplePos x="0" y="0"/>
-                <wp:positionH relativeFrom="column">
-                  <wp:posOffset>1104900</wp:posOffset>
-                </wp:positionH>
-                <wp:positionV relativeFrom="paragraph">
-                  <wp:posOffset>177800</wp:posOffset>
-                </wp:positionV>
-                <wp:extent cx="4391025" cy="266700"/>
-                <wp:effectExtent l="0" t="0" r="0" b="0"/>
-                <wp:wrapNone/>
-                <wp:docPr id="1945637006" name="Rectangle 1945637006"/>
-                <wp:cNvGraphicFramePr/>
-                <a:graphic xmlns:a="http://schemas.openxmlformats.org/drawingml/2006/main">
-                  <a:graphicData uri="http://schemas.microsoft.com/office/word/2010/wordprocessingShape">
-                    <wps:wsp>
-                      <wps:cNvSpPr/>
-                      <wps:spPr>
-                        <a:xfrm>
-                          <a:off x="3155250" y="3651413"/>
-                          <a:ext cx="4381500" cy="257175"/>
-                        </a:xfrm>
-                        <a:prstGeom prst="rect">
-                          <a:avLst/>
-                        </a:prstGeom>
-                        <a:noFill/>
-                        <a:ln>
-                          <a:noFill/>
-                        </a:ln>
-                      </wps:spPr>
-                      <wps:txbx>
-                        <w:txbxContent>
-                          <w:p>
-                            <w:pPr>
-                              <w:spacing w:after="0" w:line="258" w:lineRule="auto"/>
-                              <w:textDirection w:val="btLr"/>
-                            </w:pPr>
-                            <w:r>
-                              <w:rPr>
-                                <w:rFonts w:ascii="Aptos" w:eastAsia="Aptos" w:hAnsi="Aptos" w:cs="Aptos"/>
-                                <w:color w:val="000000"/>
-                              </w:rPr>
-                              <w:t>${</w:t>
-                            </w:r>
-                            <w:proofErr w:type="spellStart"/>
-                            <w:r>
-                              <w:rPr>
-                                <w:rFonts w:ascii="Aptos" w:eastAsia="Aptos" w:hAnsi="Aptos" w:cs="Aptos"/>
-                                <w:color w:val="000000"/>
-                              </w:rPr>
-                              <w:t>citedjournal</w:t>
-                            </w:r>
-                            <w:proofErr w:type="spellEnd"/>
-                            <w:r>
-                              <w:rPr>
-                                <w:rFonts w:ascii="Aptos" w:eastAsia="Aptos" w:hAnsi="Aptos" w:cs="Aptos"/>
-                                <w:color w:val="000000"/>
-                              </w:rPr>
-                              <w:t>}</w:t>
-                            </w:r>
-                          </w:p>
-                          <w:p>
-                            <w:pPr>
-                              <w:spacing w:after="0" w:line="258" w:lineRule="auto"/>
-                              <w:textDirection w:val="btLr"/>
-                            </w:pPr>
-                          </w:p>
-                          <w:p>
-                            <w:pPr>
-                              <w:spacing w:after="0" w:line="258" w:lineRule="auto"/>
-                              <w:textDirection w:val="btLr"/>
-                            </w:pPr>
-                          </w:p>
-                        </w:txbxContent>
-                      </wps:txbx>
-                      <wps:bodyPr spcFirstLastPara="1" wrap="square" lIns="91425" tIns="45700" rIns="91425" bIns="45700" anchor="t" anchorCtr="0">
-                        <a:noAutofit/>
-                      </wps:bodyPr>
-                    </wps:wsp>
-                  </a:graphicData>
-                </a:graphic>
-              </wp:anchor>
-            </w:drawing>
-          </mc:Choice>
-          <mc:Fallback>
-            <w:pict>
-              <v:rect w14:anchorId="41D9B52C" id="Rectangle 1945637006" o:spid="_x0000_s1037" style="position:absolute;margin-left:87pt;margin-top:14pt;width:345.75pt;height:21pt;z-index:251677696;visibility:visible;mso-wrap-style:square;mso-wrap-distance-left:9pt;mso-wrap-distance-top:0;mso-wrap-distance-right:9pt;mso-wrap-distance-bottom:0;mso-position-horizontal:absolute;mso-position-horizontal-relative:text;mso-position-vertical:absolute;mso-position-vertical-relative:text;v-text-anchor:top" o:gfxdata="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" filled="f" stroked="f">
-                <v:textbox inset="2.53958mm,1.2694mm,2.53958mm,1.2694mm">
-                  <w:txbxContent>
-                    <w:p>
-                      <w:pPr>
-                        <w:spacing w:after="0" w:line="258" w:lineRule="auto"/>
-                        <w:textDirection w:val="btLr"/>
-                      </w:pPr>
-                      <w:r>
-                        <w:rPr>
-                          <w:rFonts w:ascii="Aptos" w:eastAsia="Aptos" w:hAnsi="Aptos" w:cs="Aptos"/>
-                          <w:color w:val="000000"/>
-                        </w:rPr>
-                        <w:t>${citedjournal}</w:t>
-                      </w:r>
-                    </w:p>
-                    <w:p>
-                      <w:pPr>
-                        <w:spacing w:after="0" w:line="258" w:lineRule="auto"/>
-                        <w:textDirection w:val="btLr"/>
-                      </w:pPr>
-                    </w:p>
-                    <w:p>
-                      <w:pPr>
-                        <w:spacing w:after="0" w:line="258" w:lineRule="auto"/>
-                        <w:textDirection w:val="btLr"/>
-                      </w:pPr>
-                    </w:p>
-                  </w:txbxContent>
-                </v:textbox>
-              </v:rect>
-            </w:pict>
-          </mc:Fallback>
-        </mc:AlternateContent>
-      </w:r>
-    </w:p>
-    <w:p>
-      <w:pPr>
-        <w:spacing w:line="240" w:lineRule="auto"/>
-        <w:rPr>
-          <w:rFonts w:ascii="Aptos" w:eastAsia="Aptos" w:hAnsi="Aptos" w:cs="Aptos"/>
-        </w:rPr>
-      </w:pPr>
-      <w:r>
-        <w:rPr>
-          <w:rFonts w:ascii="Aptos" w:eastAsia="Aptos" w:hAnsi="Aptos" w:cs="Aptos"/>
-        </w:rPr>
-        <w:t>Title of the Journal:   ___________________________________________________________________</w:t>
-      </w:r>
-    </w:p>
-    <w:p>
-      <w:pPr>
-        <w:spacing w:line="240" w:lineRule="auto"/>
-        <w:rPr>
-          <w:rFonts w:ascii="Aptos" w:eastAsia="Aptos" w:hAnsi="Aptos" w:cs="Aptos"/>
-        </w:rPr>
-      </w:pPr>
-    </w:p>
-    <w:p>
-      <w:pPr>
-        <w:spacing w:line="240" w:lineRule="auto"/>
-        <w:rPr>
-          <w:rFonts w:ascii="Aptos" w:eastAsia="Aptos" w:hAnsi="Aptos" w:cs="Aptos"/>
-        </w:rPr>
-      </w:pPr>
+          <w:rFonts w:ascii="Aptos" w:eastAsia="Aptos" w:hAnsi="Aptos" w:cs="Aptos"/>
+        </w:rPr>
+        <w:br/>
+        <w:t>______________________________________________________________________________________</w:t>
+      </w:r>
     </w:p>
     <w:p>
       <w:pPr>
@@ -1820,7 +1434,6 @@
           <w:b/>
           <w:color w:val="000000"/>
         </w:rPr>
-        <w:lastRenderedPageBreak/>
         <w:t>Attachments</w:t>
       </w:r>
     </w:p>
@@ -2013,6 +1626,66 @@
           <w:between w:val="nil"/>
         </w:pBdr>
         <w:spacing w:after="0" w:line="240" w:lineRule="auto"/>
+        <w:ind w:left="720"/>
+        <w:jc w:val="both"/>
+        <w:rPr>
+          <w:rFonts w:ascii="Aptos" w:eastAsia="Aptos" w:hAnsi="Aptos" w:cs="Aptos"/>
+          <w:b/>
+          <w:color w:val="000000"/>
+        </w:rPr>
+      </w:pPr>
+    </w:p>
+    <w:p>
+      <w:pPr>
+        <w:widowControl w:val="0"/>
+        <w:pBdr>
+          <w:top w:val="nil"/>
+          <w:left w:val="nil"/>
+          <w:bottom w:val="nil"/>
+          <w:right w:val="nil"/>
+          <w:between w:val="nil"/>
+        </w:pBdr>
+        <w:spacing w:after="240" w:line="240" w:lineRule="auto"/>
+        <w:ind w:left="720"/>
+        <w:jc w:val="both"/>
+        <w:rPr>
+          <w:rFonts w:ascii="Aptos" w:eastAsia="Aptos" w:hAnsi="Aptos" w:cs="Aptos"/>
+          <w:b/>
+          <w:color w:val="000000"/>
+        </w:rPr>
+      </w:pPr>
+    </w:p>
+    <w:p>
+      <w:pPr>
+        <w:widowControl w:val="0"/>
+        <w:pBdr>
+          <w:top w:val="nil"/>
+          <w:left w:val="nil"/>
+          <w:bottom w:val="nil"/>
+          <w:right w:val="nil"/>
+          <w:between w:val="nil"/>
+        </w:pBdr>
+        <w:spacing w:after="240" w:line="240" w:lineRule="auto"/>
+        <w:ind w:left="720"/>
+        <w:jc w:val="both"/>
+        <w:rPr>
+          <w:rFonts w:ascii="Aptos" w:eastAsia="Aptos" w:hAnsi="Aptos" w:cs="Aptos"/>
+          <w:b/>
+          <w:color w:val="000000"/>
+        </w:rPr>
+      </w:pPr>
+    </w:p>
+    <w:p>
+      <w:pPr>
+        <w:widowControl w:val="0"/>
+        <w:pBdr>
+          <w:top w:val="nil"/>
+          <w:left w:val="nil"/>
+          <w:bottom w:val="nil"/>
+          <w:right w:val="nil"/>
+          <w:between w:val="nil"/>
+        </w:pBdr>
+        <w:spacing w:after="240" w:line="240" w:lineRule="auto"/>
         <w:ind w:left="720"/>
         <w:jc w:val="both"/>
         <w:rPr>
@@ -2173,25 +1846,7 @@
                                 <w:b/>
                                 <w:bCs/>
                               </w:rPr>
-                              <w:t>${</w:t>
-                            </w:r>
-                            <w:proofErr w:type="spellStart"/>
-                            <w:r>
-                              <w:rPr>
-                                <w:rFonts w:ascii="Aptos" w:hAnsi="Aptos"/>
-                                <w:b/>
-                                <w:bCs/>
-                              </w:rPr>
-                              <w:t>facultyname</w:t>
-                            </w:r>
-                            <w:proofErr w:type="spellEnd"/>
-                            <w:r>
-                              <w:rPr>
-                                <w:rFonts w:ascii="Aptos" w:hAnsi="Aptos"/>
-                                <w:b/>
-                                <w:bCs/>
-                              </w:rPr>
-                              <w:t>}</w:t>
+                              <w:t>${name}</w:t>
                             </w:r>
                           </w:p>
                           <w:p>
@@ -2214,7 +1869,7 @@
           </mc:Choice>
           <mc:Fallback>
             <w:pict>
-              <v:rect w14:anchorId="716AE664" id="Rectangle 1945636983" o:spid="_x0000_s1038" style="position:absolute;margin-left:0;margin-top:16pt;width:204pt;height:21pt;z-index:251679744;visibility:visible;mso-wrap-style:square;mso-wrap-distance-left:9pt;mso-wrap-distance-top:0;mso-wrap-distance-right:9pt;mso-wrap-distance-bottom:0;mso-position-horizontal:absolute;mso-position-horizontal-relative:text;mso-position-vertical:absolute;mso-position-vertical-relative:text;v-text-anchor:top" o:gfxdata="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" filled="f" stroked="f">
+              <v:rect w14:anchorId="716AE664" id="Rectangle 1945636983" o:spid="_x0000_s1036" style="position:absolute;margin-left:0;margin-top:16pt;width:204pt;height:21pt;z-index:251679744;visibility:visible;mso-wrap-style:square;mso-wrap-distance-left:9pt;mso-wrap-distance-top:0;mso-wrap-distance-right:9pt;mso-wrap-distance-bottom:0;mso-position-horizontal:absolute;mso-position-horizontal-relative:text;mso-position-vertical:absolute;mso-position-vertical-relative:text;v-text-anchor:top" o:gfxdata="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" filled="f" stroked="f">
                 <v:textbox inset="2.53958mm,1.2694mm,2.53958mm,1.2694mm">
                   <w:txbxContent>
                     <w:p>
@@ -2234,7 +1889,7 @@
                           <w:b/>
                           <w:bCs/>
                         </w:rPr>
-                        <w:t>${facultyname}</w:t>
+                        <w:t>${name}</w:t>
                       </w:r>
                     </w:p>
                     <w:p>
@@ -2435,25 +2090,7 @@
                                 <w:b/>
                                 <w:color w:val="000000"/>
                               </w:rPr>
-                              <w:t>${</w:t>
-                            </w:r>
-                            <w:proofErr w:type="spellStart"/>
-                            <w:r>
-                              <w:rPr>
-                                <w:rFonts w:ascii="Aptos" w:eastAsia="Aptos" w:hAnsi="Aptos" w:cs="Aptos"/>
-                                <w:b/>
-                                <w:color w:val="000000"/>
-                              </w:rPr>
-                              <w:t>centermanager</w:t>
-                            </w:r>
-                            <w:proofErr w:type="spellEnd"/>
-                            <w:r>
-                              <w:rPr>
-                                <w:rFonts w:ascii="Aptos" w:eastAsia="Aptos" w:hAnsi="Aptos" w:cs="Aptos"/>
-                                <w:b/>
-                                <w:color w:val="000000"/>
-                              </w:rPr>
-                              <w:t>}</w:t>
+                              <w:t>${centermanager}</w:t>
                             </w:r>
                           </w:p>
                           <w:p>
@@ -3359,7 +2996,7 @@
             </wp:anchor>
           </w:drawing>
         </mc:Choice>
-        <mc:Fallback xmlns:cr="http://schemas.microsoft.com/office/comments/2020/reactions" xmlns="http://schemas.microsoft.com/office/tasks/2019/documenttasks" xmlns:dgm="http://schemas.openxmlformats.org/drawingml/2006/diagram" xmlns:lc="http://schemas.openxmlformats.org/drawingml/2006/lockedCanvas" xmlns:c="http://schemas.openxmlformats.org/drawingml/2006/chart" xmlns:pic="http://schemas.openxmlformats.org/drawingml/2006/picture" xmlns:a="http://schemas.openxmlformats.org/drawingml/2006/main" xmlns:sl="http://schemas.openxmlformats.org/schemaLibrary/2006/main">
+        <mc:Fallback xmlns:sl="http://schemas.openxmlformats.org/schemaLibrary/2006/main" xmlns:a="http://schemas.openxmlformats.org/drawingml/2006/main" xmlns:pic="http://schemas.openxmlformats.org/drawingml/2006/picture" xmlns:c="http://schemas.openxmlformats.org/drawingml/2006/chart" xmlns:lc="http://schemas.openxmlformats.org/drawingml/2006/lockedCanvas" xmlns:dgm="http://schemas.openxmlformats.org/drawingml/2006/diagram" xmlns="http://schemas.microsoft.com/office/tasks/2019/documenttasks" xmlns:cr="http://schemas.microsoft.com/office/comments/2020/reactions">
           <w:drawing>
             <wp:anchor allowOverlap="1" behindDoc="0" distB="4294967295" distT="4294967295" distL="114300" distR="114300" hidden="0" layoutInCell="1" locked="0" relativeHeight="0" simplePos="0">
               <wp:simplePos x="0" y="0"/>

</xml_diff>

<commit_message>
new generation and submission logic // cleanup // dropdowns
</commit_message>
<xml_diff>
--- a/storage/app/templates/Cite_Incentive_Application.docx
+++ b/storage/app/templates/Cite_Incentive_Application.docx
@@ -746,9 +746,11 @@
                             <w:r>
                               <w:t>${</w:t>
                             </w:r>
+                            <w:proofErr w:type="spellStart"/>
                             <w:r>
                               <w:t>bibentry</w:t>
                             </w:r>
+                            <w:proofErr w:type="spellEnd"/>
                             <w:r>
                               <w:t>}</w:t>
                             </w:r>
@@ -895,7 +897,15 @@
                               <w:textDirection w:val="btLr"/>
                             </w:pPr>
                             <w:r>
-                              <w:t>${issn}</w:t>
+                              <w:t>${</w:t>
+                            </w:r>
+                            <w:proofErr w:type="spellStart"/>
+                            <w:r>
+                              <w:t>issn</w:t>
+                            </w:r>
+                            <w:proofErr w:type="spellEnd"/>
+                            <w:r>
+                              <w:t>}</w:t>
                             </w:r>
                           </w:p>
                           <w:p>
@@ -1047,7 +1057,15 @@
                               <w:textDirection w:val="btLr"/>
                             </w:pPr>
                             <w:r>
-                              <w:t>${doi}</w:t>
+                              <w:t>${</w:t>
+                            </w:r>
+                            <w:proofErr w:type="spellStart"/>
+                            <w:r>
+                              <w:t>doi</w:t>
+                            </w:r>
+                            <w:proofErr w:type="spellEnd"/>
+                            <w:r>
+                              <w:t>}</w:t>
                             </w:r>
                           </w:p>
                           <w:p>
@@ -1084,7 +1102,15 @@
                         <w:textDirection w:val="btLr"/>
                       </w:pPr>
                       <w:r>
-                        <w:t>${doi}</w:t>
+                        <w:t>${</w:t>
+                      </w:r>
+                      <w:proofErr w:type="spellStart"/>
+                      <w:r>
+                        <w:t>doi</w:t>
+                      </w:r>
+                      <w:proofErr w:type="spellEnd"/>
+                      <w:r>
+                        <w:t>}</w:t>
                       </w:r>
                     </w:p>
                     <w:p>
@@ -1130,6 +1156,125 @@
       </w:pPr>
       <w:r>
         <w:rPr>
+          <w:noProof/>
+        </w:rPr>
+        <mc:AlternateContent>
+          <mc:Choice Requires="wps">
+            <w:drawing>
+              <wp:anchor distT="0" distB="0" distL="114300" distR="114300" simplePos="0" relativeHeight="251688960" behindDoc="0" locked="0" layoutInCell="1" hidden="0" allowOverlap="1" wp14:anchorId="4FD6351F" wp14:editId="007B2348">
+                <wp:simplePos x="0" y="0"/>
+                <wp:positionH relativeFrom="column">
+                  <wp:posOffset>403860</wp:posOffset>
+                </wp:positionH>
+                <wp:positionV relativeFrom="paragraph">
+                  <wp:posOffset>97790</wp:posOffset>
+                </wp:positionV>
+                <wp:extent cx="1409700" cy="266700"/>
+                <wp:effectExtent l="0" t="0" r="0" b="0"/>
+                <wp:wrapNone/>
+                <wp:docPr id="673646106" name="Rectangle 673646106"/>
+                <wp:cNvGraphicFramePr/>
+                <a:graphic xmlns:a="http://schemas.openxmlformats.org/drawingml/2006/main">
+                  <a:graphicData uri="http://schemas.microsoft.com/office/word/2010/wordprocessingShape">
+                    <wps:wsp>
+                      <wps:cNvSpPr/>
+                      <wps:spPr>
+                        <a:xfrm>
+                          <a:off x="0" y="0"/>
+                          <a:ext cx="1409700" cy="266700"/>
+                        </a:xfrm>
+                        <a:prstGeom prst="rect">
+                          <a:avLst/>
+                        </a:prstGeom>
+                        <a:noFill/>
+                        <a:ln>
+                          <a:noFill/>
+                        </a:ln>
+                      </wps:spPr>
+                      <wps:txbx>
+                        <w:txbxContent>
+                          <w:p>
+                            <w:pPr>
+                              <w:spacing w:after="0" w:line="258" w:lineRule="auto"/>
+                              <w:textDirection w:val="btLr"/>
+                            </w:pPr>
+                            <w:r>
+                              <w:t>${</w:t>
+                            </w:r>
+                            <w:r>
+                              <w:t>others</w:t>
+                            </w:r>
+                            <w:r>
+                              <w:t>}</w:t>
+                            </w:r>
+                          </w:p>
+                          <w:p>
+                            <w:pPr>
+                              <w:spacing w:after="0" w:line="258" w:lineRule="auto"/>
+                              <w:textDirection w:val="btLr"/>
+                            </w:pPr>
+                          </w:p>
+                          <w:p>
+                            <w:pPr>
+                              <w:spacing w:after="0" w:line="258" w:lineRule="auto"/>
+                              <w:textDirection w:val="btLr"/>
+                            </w:pPr>
+                          </w:p>
+                        </w:txbxContent>
+                      </wps:txbx>
+                      <wps:bodyPr spcFirstLastPara="1" wrap="square" lIns="91425" tIns="45700" rIns="91425" bIns="45700" anchor="t" anchorCtr="0">
+                        <a:noAutofit/>
+                      </wps:bodyPr>
+                    </wps:wsp>
+                  </a:graphicData>
+                </a:graphic>
+                <wp14:sizeRelH relativeFrom="margin">
+                  <wp14:pctWidth>0</wp14:pctWidth>
+                </wp14:sizeRelH>
+              </wp:anchor>
+            </w:drawing>
+          </mc:Choice>
+          <mc:Fallback>
+            <w:pict>
+              <v:rect w14:anchorId="4FD6351F" id="Rectangle 673646106" o:spid="_x0000_s1035" style="position:absolute;margin-left:31.8pt;margin-top:7.7pt;width:111pt;height:21pt;z-index:251688960;visibility:visible;mso-wrap-style:square;mso-width-percent:0;mso-wrap-distance-left:9pt;mso-wrap-distance-top:0;mso-wrap-distance-right:9pt;mso-wrap-distance-bottom:0;mso-position-horizontal:absolute;mso-position-horizontal-relative:text;mso-position-vertical:absolute;mso-position-vertical-relative:text;mso-width-percent:0;mso-width-relative:margin;v-text-anchor:top" o:gfxdata="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" filled="f" stroked="f">
+                <v:textbox inset="2.53958mm,1.2694mm,2.53958mm,1.2694mm">
+                  <w:txbxContent>
+                    <w:p>
+                      <w:pPr>
+                        <w:spacing w:after="0" w:line="258" w:lineRule="auto"/>
+                        <w:textDirection w:val="btLr"/>
+                      </w:pPr>
+                      <w:r>
+                        <w:t>${</w:t>
+                      </w:r>
+                      <w:r>
+                        <w:t>others</w:t>
+                      </w:r>
+                      <w:r>
+                        <w:t>}</w:t>
+                      </w:r>
+                    </w:p>
+                    <w:p>
+                      <w:pPr>
+                        <w:spacing w:after="0" w:line="258" w:lineRule="auto"/>
+                        <w:textDirection w:val="btLr"/>
+                      </w:pPr>
+                    </w:p>
+                    <w:p>
+                      <w:pPr>
+                        <w:spacing w:after="0" w:line="258" w:lineRule="auto"/>
+                        <w:textDirection w:val="btLr"/>
+                      </w:pPr>
+                    </w:p>
+                  </w:txbxContent>
+                </v:textbox>
+              </v:rect>
+            </w:pict>
+          </mc:Fallback>
+        </mc:AlternateContent>
+      </w:r>
+      <w:r>
+        <w:rPr>
           <w:rFonts w:ascii="Aptos" w:hAnsi="Aptos" w:cs="Times New Roman"/>
         </w:rPr>
         <w:t>Indexed</w:t>
@@ -1158,7 +1303,23 @@
           <w:rFonts w:ascii="Aptos" w:hAnsi="Aptos" w:cs="Times New Roman"/>
           <w:lang w:val="en-US"/>
         </w:rPr>
-        <w:t xml:space="preserve">${scopus} </w:t>
+        <w:t>${</w:t>
+      </w:r>
+      <w:proofErr w:type="spellStart"/>
+      <w:r>
+        <w:rPr>
+          <w:rFonts w:ascii="Aptos" w:hAnsi="Aptos" w:cs="Times New Roman"/>
+          <w:lang w:val="en-US"/>
+        </w:rPr>
+        <w:t>scopus</w:t>
+      </w:r>
+      <w:proofErr w:type="spellEnd"/>
+      <w:r>
+        <w:rPr>
+          <w:rFonts w:ascii="Aptos" w:hAnsi="Aptos" w:cs="Times New Roman"/>
+          <w:lang w:val="en-US"/>
+        </w:rPr>
+        <w:t xml:space="preserve">} </w:t>
       </w:r>
       <w:r>
         <w:rPr>
@@ -1172,7 +1333,23 @@
           <w:rFonts w:ascii="Aptos" w:hAnsi="Aptos" w:cs="Times New Roman"/>
           <w:lang w:val="en-US"/>
         </w:rPr>
-        <w:t xml:space="preserve">${wos} </w:t>
+        <w:t>${</w:t>
+      </w:r>
+      <w:proofErr w:type="spellStart"/>
+      <w:r>
+        <w:rPr>
+          <w:rFonts w:ascii="Aptos" w:hAnsi="Aptos" w:cs="Times New Roman"/>
+          <w:lang w:val="en-US"/>
+        </w:rPr>
+        <w:t>wos</w:t>
+      </w:r>
+      <w:proofErr w:type="spellEnd"/>
+      <w:r>
+        <w:rPr>
+          <w:rFonts w:ascii="Aptos" w:hAnsi="Aptos" w:cs="Times New Roman"/>
+          <w:lang w:val="en-US"/>
+        </w:rPr>
+        <w:t xml:space="preserve">} </w:t>
       </w:r>
       <w:r>
         <w:rPr>
@@ -1186,7 +1363,23 @@
           <w:rFonts w:ascii="Aptos" w:hAnsi="Aptos" w:cs="Times New Roman"/>
           <w:lang w:val="en-US"/>
         </w:rPr>
-        <w:t xml:space="preserve">${aci} </w:t>
+        <w:t>${</w:t>
+      </w:r>
+      <w:proofErr w:type="spellStart"/>
+      <w:r>
+        <w:rPr>
+          <w:rFonts w:ascii="Aptos" w:hAnsi="Aptos" w:cs="Times New Roman"/>
+          <w:lang w:val="en-US"/>
+        </w:rPr>
+        <w:t>aci</w:t>
+      </w:r>
+      <w:proofErr w:type="spellEnd"/>
+      <w:r>
+        <w:rPr>
+          <w:rFonts w:ascii="Aptos" w:hAnsi="Aptos" w:cs="Times New Roman"/>
+          <w:lang w:val="en-US"/>
+        </w:rPr>
+        <w:t xml:space="preserve">} </w:t>
       </w:r>
       <w:r>
         <w:rPr>
@@ -1194,6 +1387,19 @@
           <w:color w:val="ED7D31" w:themeColor="accent2"/>
         </w:rPr>
         <w:t>ACI</w:t>
+      </w:r>
+      <w:r>
+        <w:rPr>
+          <w:rFonts w:ascii="Aptos" w:hAnsi="Aptos" w:cs="Times New Roman"/>
+          <w:color w:val="ED7D31" w:themeColor="accent2"/>
+        </w:rPr>
+        <w:br/>
+      </w:r>
+      <w:r>
+        <w:rPr>
+          <w:rFonts w:ascii="Aptos" w:hAnsi="Aptos" w:cs="Times New Roman"/>
+        </w:rPr>
+        <w:t>Others: ______________________</w:t>
       </w:r>
     </w:p>
     <w:p>
@@ -1268,7 +1474,15 @@
                                 <w:rFonts w:ascii="Aptos" w:eastAsia="Aptos" w:hAnsi="Aptos" w:cs="Aptos"/>
                                 <w:color w:val="000000"/>
                               </w:rPr>
-                              <w:t>${c</w:t>
+                              <w:t>${</w:t>
+                            </w:r>
+                            <w:proofErr w:type="spellStart"/>
+                            <w:r>
+                              <w:rPr>
+                                <w:rFonts w:ascii="Aptos" w:eastAsia="Aptos" w:hAnsi="Aptos" w:cs="Aptos"/>
+                                <w:color w:val="000000"/>
+                              </w:rPr>
+                              <w:t>c</w:t>
                             </w:r>
                             <w:r>
                               <w:rPr>
@@ -1277,6 +1491,7 @@
                               </w:rPr>
                               <w:t>itedbibentry</w:t>
                             </w:r>
+                            <w:proofErr w:type="spellEnd"/>
                             <w:r>
                               <w:rPr>
                                 <w:rFonts w:ascii="Aptos" w:eastAsia="Aptos" w:hAnsi="Aptos" w:cs="Aptos"/>
@@ -1310,7 +1525,7 @@
           </mc:Choice>
           <mc:Fallback>
             <w:pict>
-              <v:rect w14:anchorId="0CA3CC80" id="Rectangle 1945637009" o:spid="_x0000_s1035" style="position:absolute;margin-left:0;margin-top:15.2pt;width:439.8pt;height:32.4pt;z-index:251676672;visibility:visible;mso-wrap-style:square;mso-width-percent:0;mso-height-percent:0;mso-wrap-distance-left:9pt;mso-wrap-distance-top:0;mso-wrap-distance-right:9pt;mso-wrap-distance-bottom:0;mso-position-horizontal:left;mso-position-horizontal-relative:margin;mso-position-vertical:absolute;mso-position-vertical-relative:text;mso-width-percent:0;mso-height-percent:0;mso-width-relative:margin;mso-height-relative:margin;v-text-anchor:top" o:gfxdata="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" filled="f" stroked="f">
+              <v:rect w14:anchorId="0CA3CC80" id="Rectangle 1945637009" o:spid="_x0000_s1036" style="position:absolute;margin-left:0;margin-top:15.2pt;width:439.8pt;height:32.4pt;z-index:251676672;visibility:visible;mso-wrap-style:square;mso-width-percent:0;mso-height-percent:0;mso-wrap-distance-left:9pt;mso-wrap-distance-top:0;mso-wrap-distance-right:9pt;mso-wrap-distance-bottom:0;mso-position-horizontal:left;mso-position-horizontal-relative:margin;mso-position-vertical:absolute;mso-position-vertical-relative:text;mso-width-percent:0;mso-height-percent:0;mso-width-relative:margin;mso-height-relative:margin;v-text-anchor:top" o:gfxdata="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" filled="f" stroked="f">
                 <v:textbox inset="2.53958mm,1.2694mm,2.53958mm,1.2694mm">
                   <w:txbxContent>
                     <w:p>
@@ -1869,7 +2084,7 @@
           </mc:Choice>
           <mc:Fallback>
             <w:pict>
-              <v:rect w14:anchorId="716AE664" id="Rectangle 1945636983" o:spid="_x0000_s1036" style="position:absolute;margin-left:0;margin-top:16pt;width:204pt;height:21pt;z-index:251679744;visibility:visible;mso-wrap-style:square;mso-wrap-distance-left:9pt;mso-wrap-distance-top:0;mso-wrap-distance-right:9pt;mso-wrap-distance-bottom:0;mso-position-horizontal:absolute;mso-position-horizontal-relative:text;mso-position-vertical:absolute;mso-position-vertical-relative:text;v-text-anchor:top" o:gfxdata="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" filled="f" stroked="f">
+              <v:rect w14:anchorId="716AE664" id="Rectangle 1945636983" o:spid="_x0000_s1037" style="position:absolute;margin-left:0;margin-top:16pt;width:204pt;height:21pt;z-index:251679744;visibility:visible;mso-wrap-style:square;mso-wrap-distance-left:9pt;mso-wrap-distance-top:0;mso-wrap-distance-right:9pt;mso-wrap-distance-bottom:0;mso-position-horizontal:absolute;mso-position-horizontal-relative:text;mso-position-vertical:absolute;mso-position-vertical-relative:text;v-text-anchor:top" o:gfxdata="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" filled="f" stroked="f">
                 <v:textbox inset="2.53958mm,1.2694mm,2.53958mm,1.2694mm">
                   <w:txbxContent>
                     <w:p>
@@ -2090,7 +2305,25 @@
                                 <w:b/>
                                 <w:color w:val="000000"/>
                               </w:rPr>
-                              <w:t>${centermanager}</w:t>
+                              <w:t>${</w:t>
+                            </w:r>
+                            <w:proofErr w:type="spellStart"/>
+                            <w:r>
+                              <w:rPr>
+                                <w:rFonts w:ascii="Aptos" w:eastAsia="Aptos" w:hAnsi="Aptos" w:cs="Aptos"/>
+                                <w:b/>
+                                <w:color w:val="000000"/>
+                              </w:rPr>
+                              <w:t>centermanager</w:t>
+                            </w:r>
+                            <w:proofErr w:type="spellEnd"/>
+                            <w:r>
+                              <w:rPr>
+                                <w:rFonts w:ascii="Aptos" w:eastAsia="Aptos" w:hAnsi="Aptos" w:cs="Aptos"/>
+                                <w:b/>
+                                <w:color w:val="000000"/>
+                              </w:rPr>
+                              <w:t>}</w:t>
                             </w:r>
                           </w:p>
                           <w:p>
@@ -2113,7 +2346,7 @@
           </mc:Choice>
           <mc:Fallback>
             <w:pict>
-              <v:rect w14:anchorId="351D8D2C" id="Rectangle 1945636982" o:spid="_x0000_s1040" style="position:absolute;left:0;text-align:left;margin-left:0;margin-top:8pt;width:204.75pt;height:21pt;z-index:251681792;visibility:visible;mso-wrap-style:square;mso-wrap-distance-left:9pt;mso-wrap-distance-top:0;mso-wrap-distance-right:9pt;mso-wrap-distance-bottom:0;mso-position-horizontal:absolute;mso-position-horizontal-relative:text;mso-position-vertical:absolute;mso-position-vertical-relative:text;v-text-anchor:top" o:gfxdata="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" filled="f" stroked="f">
+              <v:rect w14:anchorId="351D8D2C" id="Rectangle 1945636982" o:spid="_x0000_s1038" style="position:absolute;left:0;text-align:left;margin-left:0;margin-top:8pt;width:204.75pt;height:21pt;z-index:251681792;visibility:visible;mso-wrap-style:square;mso-wrap-distance-left:9pt;mso-wrap-distance-top:0;mso-wrap-distance-right:9pt;mso-wrap-distance-bottom:0;mso-position-horizontal:absolute;mso-position-horizontal-relative:text;mso-position-vertical:absolute;mso-position-vertical-relative:text;v-text-anchor:top" o:gfxdata="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" filled="f" stroked="f">
                 <v:textbox inset="2.53958mm,1.2694mm,2.53958mm,1.2694mm">
                   <w:txbxContent>
                     <w:p>
@@ -2128,7 +2361,25 @@
                           <w:b/>
                           <w:color w:val="000000"/>
                         </w:rPr>
-                        <w:t>${centermanager}</w:t>
+                        <w:t>${</w:t>
+                      </w:r>
+                      <w:proofErr w:type="spellStart"/>
+                      <w:r>
+                        <w:rPr>
+                          <w:rFonts w:ascii="Aptos" w:eastAsia="Aptos" w:hAnsi="Aptos" w:cs="Aptos"/>
+                          <w:b/>
+                          <w:color w:val="000000"/>
+                        </w:rPr>
+                        <w:t>centermanager</w:t>
+                      </w:r>
+                      <w:proofErr w:type="spellEnd"/>
+                      <w:r>
+                        <w:rPr>
+                          <w:rFonts w:ascii="Aptos" w:eastAsia="Aptos" w:hAnsi="Aptos" w:cs="Aptos"/>
+                          <w:b/>
+                          <w:color w:val="000000"/>
+                        </w:rPr>
+                        <w:t>}</w:t>
                       </w:r>
                     </w:p>
                     <w:p>
@@ -2317,7 +2568,7 @@
           </mc:Choice>
           <mc:Fallback>
             <w:pict>
-              <v:rect w14:anchorId="759E07A3" id="Rectangle 1945636997" o:spid="_x0000_s1041" style="position:absolute;left:0;text-align:left;margin-left:1pt;margin-top:8pt;width:203.25pt;height:21pt;z-index:251683840;visibility:visible;mso-wrap-style:square;mso-wrap-distance-left:9pt;mso-wrap-distance-top:0;mso-wrap-distance-right:9pt;mso-wrap-distance-bottom:0;mso-position-horizontal:absolute;mso-position-horizontal-relative:text;mso-position-vertical:absolute;mso-position-vertical-relative:text;v-text-anchor:top" o:gfxdata="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" filled="f" stroked="f">
+              <v:rect w14:anchorId="759E07A3" id="Rectangle 1945636997" o:spid="_x0000_s1039" style="position:absolute;left:0;text-align:left;margin-left:1pt;margin-top:8pt;width:203.25pt;height:21pt;z-index:251683840;visibility:visible;mso-wrap-style:square;mso-wrap-distance-left:9pt;mso-wrap-distance-top:0;mso-wrap-distance-right:9pt;mso-wrap-distance-bottom:0;mso-position-horizontal:absolute;mso-position-horizontal-relative:text;mso-position-vertical:absolute;mso-position-vertical-relative:text;v-text-anchor:top" o:gfxdata="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" filled="f" stroked="f">
                 <v:textbox inset="2.53958mm,1.2694mm,2.53958mm,1.2694mm">
                   <w:txbxContent>
                     <w:p>
@@ -2571,7 +2822,7 @@
           </mc:Choice>
           <mc:Fallback>
             <w:pict>
-              <v:rect w14:anchorId="28292FCE" id="Rectangle 1945636985" o:spid="_x0000_s1042" style="position:absolute;margin-left:0;margin-top:8pt;width:202.5pt;height:21pt;z-index:251685888;visibility:visible;mso-wrap-style:square;mso-wrap-distance-left:9pt;mso-wrap-distance-top:0;mso-wrap-distance-right:9pt;mso-wrap-distance-bottom:0;mso-position-horizontal:absolute;mso-position-horizontal-relative:text;mso-position-vertical:absolute;mso-position-vertical-relative:text;v-text-anchor:top" o:gfxdata="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" filled="f" stroked="f">
+              <v:rect w14:anchorId="28292FCE" id="Rectangle 1945636985" o:spid="_x0000_s1040" style="position:absolute;margin-left:0;margin-top:8pt;width:202.5pt;height:21pt;z-index:251685888;visibility:visible;mso-wrap-style:square;mso-wrap-distance-left:9pt;mso-wrap-distance-top:0;mso-wrap-distance-right:9pt;mso-wrap-distance-bottom:0;mso-position-horizontal:absolute;mso-position-horizontal-relative:text;mso-position-vertical:absolute;mso-position-vertical-relative:text;v-text-anchor:top" o:gfxdata="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" filled="f" stroked="f">
                 <v:textbox inset="2.53958mm,1.2694mm,2.53958mm,1.2694mm">
                   <w:txbxContent>
                     <w:p>
@@ -2671,6 +2922,7 @@
         </w:rPr>
         <w:tab/>
       </w:r>
+      <w:proofErr w:type="gramStart"/>
       <w:r>
         <w:rPr>
           <w:rFonts w:ascii="Aptos" w:eastAsia="Aptos" w:hAnsi="Aptos" w:cs="Aptos"/>
@@ -2683,6 +2935,12 @@
           <w:rFonts w:ascii="Aptos" w:eastAsia="Aptos" w:hAnsi="Aptos" w:cs="Aptos"/>
         </w:rPr>
         <w:tab/>
+      </w:r>
+      <w:proofErr w:type="gramEnd"/>
+      <w:r>
+        <w:rPr>
+          <w:rFonts w:ascii="Aptos" w:eastAsia="Aptos" w:hAnsi="Aptos" w:cs="Aptos"/>
+        </w:rPr>
         <w:t xml:space="preserve">       Date</w:t>
       </w:r>
     </w:p>
@@ -2770,7 +3028,7 @@
           </mc:Choice>
           <mc:Fallback>
             <w:pict>
-              <v:rect w14:anchorId="736DD68D" id="Rectangle 1945636988" o:spid="_x0000_s1043" style="position:absolute;left:0;text-align:left;margin-left:0;margin-top:8pt;width:203.25pt;height:21pt;z-index:251686912;visibility:visible;mso-wrap-style:square;mso-wrap-distance-left:9pt;mso-wrap-distance-top:0;mso-wrap-distance-right:9pt;mso-wrap-distance-bottom:0;mso-position-horizontal:absolute;mso-position-horizontal-relative:text;mso-position-vertical:absolute;mso-position-vertical-relative:text;v-text-anchor:top" o:gfxdata="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" filled="f" stroked="f">
+              <v:rect w14:anchorId="736DD68D" id="Rectangle 1945636988" o:spid="_x0000_s1041" style="position:absolute;left:0;text-align:left;margin-left:0;margin-top:8pt;width:203.25pt;height:21pt;z-index:251686912;visibility:visible;mso-wrap-style:square;mso-wrap-distance-left:9pt;mso-wrap-distance-top:0;mso-wrap-distance-right:9pt;mso-wrap-distance-bottom:0;mso-position-horizontal:absolute;mso-position-horizontal-relative:text;mso-position-vertical:absolute;mso-position-vertical-relative:text;v-text-anchor:top" o:gfxdata="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" filled="f" stroked="f">
                 <v:textbox inset="2.53958mm,1.2694mm,2.53958mm,1.2694mm">
                   <w:txbxContent>
                     <w:p>
@@ -2996,7 +3254,7 @@
             </wp:anchor>
           </w:drawing>
         </mc:Choice>
-        <mc:Fallback xmlns:sl="http://schemas.openxmlformats.org/schemaLibrary/2006/main" xmlns:a="http://schemas.openxmlformats.org/drawingml/2006/main" xmlns:pic="http://schemas.openxmlformats.org/drawingml/2006/picture" xmlns:c="http://schemas.openxmlformats.org/drawingml/2006/chart" xmlns:lc="http://schemas.openxmlformats.org/drawingml/2006/lockedCanvas" xmlns:dgm="http://schemas.openxmlformats.org/drawingml/2006/diagram" xmlns="http://schemas.microsoft.com/office/tasks/2019/documenttasks" xmlns:cr="http://schemas.microsoft.com/office/comments/2020/reactions">
+        <mc:Fallback xmlns:cr="http://schemas.microsoft.com/office/comments/2020/reactions" xmlns="http://schemas.microsoft.com/office/tasks/2019/documenttasks" xmlns:dgm="http://schemas.openxmlformats.org/drawingml/2006/diagram" xmlns:lc="http://schemas.openxmlformats.org/drawingml/2006/lockedCanvas" xmlns:c="http://schemas.openxmlformats.org/drawingml/2006/chart" xmlns:pic="http://schemas.openxmlformats.org/drawingml/2006/picture" xmlns:a="http://schemas.openxmlformats.org/drawingml/2006/main" xmlns:sl="http://schemas.openxmlformats.org/schemaLibrary/2006/main">
           <w:drawing>
             <wp:anchor allowOverlap="1" behindDoc="0" distB="4294967295" distT="4294967295" distL="114300" distR="114300" hidden="0" layoutInCell="1" locked="0" relativeHeight="0" simplePos="0">
               <wp:simplePos x="0" y="0"/>

</xml_diff>

<commit_message>
fixed college dropdown in reco page // added multi select on other indexing option // fixed ui/ux on dropdowns // logix fix on multi select // save changes error fix
</commit_message>
<xml_diff>
--- a/storage/app/templates/Cite_Incentive_Application.docx
+++ b/storage/app/templates/Cite_Incentive_Application.docx
@@ -258,14 +258,6 @@
     </w:p>
     <w:p>
       <w:pPr>
-        <w:rPr>
-          <w:rFonts w:ascii="Times New Roman" w:eastAsia="Times New Roman" w:hAnsi="Times New Roman" w:cs="Times New Roman"/>
-          <w:b/>
-        </w:rPr>
-      </w:pPr>
-    </w:p>
-    <w:p>
-      <w:pPr>
         <w:spacing w:after="0"/>
         <w:rPr>
           <w:rFonts w:ascii="Times New Roman" w:eastAsia="Times New Roman" w:hAnsi="Times New Roman" w:cs="Times New Roman"/>
@@ -323,86 +315,6 @@
       </w:pPr>
       <w:r>
         <w:rPr>
-          <w:noProof/>
-        </w:rPr>
-        <mc:AlternateContent>
-          <mc:Choice Requires="wps">
-            <w:drawing>
-              <wp:anchor distT="0" distB="0" distL="114300" distR="114300" simplePos="0" relativeHeight="251659264" behindDoc="0" locked="0" layoutInCell="1" hidden="0" allowOverlap="1" wp14:anchorId="0B12BCD3" wp14:editId="06EA6CCB">
-                <wp:simplePos x="0" y="0"/>
-                <wp:positionH relativeFrom="column">
-                  <wp:posOffset>1424305</wp:posOffset>
-                </wp:positionH>
-                <wp:positionV relativeFrom="paragraph">
-                  <wp:posOffset>259080</wp:posOffset>
-                </wp:positionV>
-                <wp:extent cx="3781425" cy="266700"/>
-                <wp:effectExtent l="0" t="0" r="0" b="0"/>
-                <wp:wrapNone/>
-                <wp:docPr id="1945636979" name="Rectangle 1945636979"/>
-                <wp:cNvGraphicFramePr/>
-                <a:graphic xmlns:a="http://schemas.openxmlformats.org/drawingml/2006/main">
-                  <a:graphicData uri="http://schemas.microsoft.com/office/word/2010/wordprocessingShape">
-                    <wps:wsp>
-                      <wps:cNvSpPr/>
-                      <wps:spPr>
-                        <a:xfrm>
-                          <a:off x="0" y="0"/>
-                          <a:ext cx="3781425" cy="266700"/>
-                        </a:xfrm>
-                        <a:prstGeom prst="rect">
-                          <a:avLst/>
-                        </a:prstGeom>
-                        <a:noFill/>
-                        <a:ln>
-                          <a:noFill/>
-                        </a:ln>
-                      </wps:spPr>
-                      <wps:txbx>
-                        <w:txbxContent>
-                          <w:p>
-                            <w:pPr>
-                              <w:spacing w:after="0" w:line="258" w:lineRule="auto"/>
-                              <w:textDirection w:val="btLr"/>
-                            </w:pPr>
-                            <w:r>
-                              <w:t>${name}</w:t>
-                            </w:r>
-                          </w:p>
-                        </w:txbxContent>
-                      </wps:txbx>
-                      <wps:bodyPr spcFirstLastPara="1" wrap="square" lIns="91425" tIns="45700" rIns="91425" bIns="45700" anchor="t" anchorCtr="0">
-                        <a:noAutofit/>
-                      </wps:bodyPr>
-                    </wps:wsp>
-                  </a:graphicData>
-                </a:graphic>
-              </wp:anchor>
-            </w:drawing>
-          </mc:Choice>
-          <mc:Fallback>
-            <w:pict>
-              <v:rect w14:anchorId="0B12BCD3" id="Rectangle 1945636979" o:spid="_x0000_s1029" style="position:absolute;left:0;text-align:left;margin-left:112.15pt;margin-top:20.4pt;width:297.75pt;height:21pt;z-index:251659264;visibility:visible;mso-wrap-style:square;mso-wrap-distance-left:9pt;mso-wrap-distance-top:0;mso-wrap-distance-right:9pt;mso-wrap-distance-bottom:0;mso-position-horizontal:absolute;mso-position-horizontal-relative:text;mso-position-vertical:absolute;mso-position-vertical-relative:text;v-text-anchor:top" o:gfxdata="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" filled="f" stroked="f">
-                <v:textbox inset="2.53958mm,1.2694mm,2.53958mm,1.2694mm">
-                  <w:txbxContent>
-                    <w:p>
-                      <w:pPr>
-                        <w:spacing w:after="0" w:line="258" w:lineRule="auto"/>
-                        <w:textDirection w:val="btLr"/>
-                      </w:pPr>
-                      <w:r>
-                        <w:t>${name}</w:t>
-                      </w:r>
-                    </w:p>
-                  </w:txbxContent>
-                </v:textbox>
-              </v:rect>
-            </w:pict>
-          </mc:Fallback>
-        </mc:AlternateContent>
-      </w:r>
-      <w:r>
-        <w:rPr>
           <w:rFonts w:ascii="Aptos" w:eastAsia="Aptos" w:hAnsi="Aptos" w:cs="Aptos"/>
           <w:b/>
           <w:color w:val="000000"/>
@@ -418,98 +330,6 @@
       </w:pPr>
       <w:r>
         <w:rPr>
-          <w:noProof/>
-        </w:rPr>
-        <mc:AlternateContent>
-          <mc:Choice Requires="wps">
-            <w:drawing>
-              <wp:anchor distT="0" distB="0" distL="114300" distR="114300" simplePos="0" relativeHeight="251660288" behindDoc="0" locked="0" layoutInCell="1" hidden="0" allowOverlap="1" wp14:anchorId="57551B1E" wp14:editId="1DAF25F9">
-                <wp:simplePos x="0" y="0"/>
-                <wp:positionH relativeFrom="column">
-                  <wp:posOffset>988060</wp:posOffset>
-                </wp:positionH>
-                <wp:positionV relativeFrom="paragraph">
-                  <wp:posOffset>213360</wp:posOffset>
-                </wp:positionV>
-                <wp:extent cx="2057400" cy="266700"/>
-                <wp:effectExtent l="0" t="0" r="0" b="0"/>
-                <wp:wrapNone/>
-                <wp:docPr id="1945637002" name="Rectangle 1945637002"/>
-                <wp:cNvGraphicFramePr/>
-                <a:graphic xmlns:a="http://schemas.openxmlformats.org/drawingml/2006/main">
-                  <a:graphicData uri="http://schemas.microsoft.com/office/word/2010/wordprocessingShape">
-                    <wps:wsp>
-                      <wps:cNvSpPr/>
-                      <wps:spPr>
-                        <a:xfrm>
-                          <a:off x="0" y="0"/>
-                          <a:ext cx="2057400" cy="266700"/>
-                        </a:xfrm>
-                        <a:prstGeom prst="rect">
-                          <a:avLst/>
-                        </a:prstGeom>
-                        <a:noFill/>
-                        <a:ln>
-                          <a:noFill/>
-                        </a:ln>
-                      </wps:spPr>
-                      <wps:txbx>
-                        <w:txbxContent>
-                          <w:p>
-                            <w:pPr>
-                              <w:spacing w:after="0" w:line="258" w:lineRule="auto"/>
-                              <w:textDirection w:val="btLr"/>
-                            </w:pPr>
-                            <w:r>
-                              <w:t>${rank}</w:t>
-                            </w:r>
-                          </w:p>
-                          <w:p>
-                            <w:pPr>
-                              <w:spacing w:after="0" w:line="258" w:lineRule="auto"/>
-                              <w:textDirection w:val="btLr"/>
-                            </w:pPr>
-                          </w:p>
-                        </w:txbxContent>
-                      </wps:txbx>
-                      <wps:bodyPr spcFirstLastPara="1" wrap="square" lIns="91425" tIns="45700" rIns="91425" bIns="45700" anchor="t" anchorCtr="0">
-                        <a:noAutofit/>
-                      </wps:bodyPr>
-                    </wps:wsp>
-                  </a:graphicData>
-                </a:graphic>
-              </wp:anchor>
-            </w:drawing>
-          </mc:Choice>
-          <mc:Fallback>
-            <w:pict>
-              <v:rect w14:anchorId="57551B1E" id="Rectangle 1945637002" o:spid="_x0000_s1030" style="position:absolute;margin-left:77.8pt;margin-top:16.8pt;width:162pt;height:21pt;z-index:251660288;visibility:visible;mso-wrap-style:square;mso-wrap-distance-left:9pt;mso-wrap-distance-top:0;mso-wrap-distance-right:9pt;mso-wrap-distance-bottom:0;mso-position-horizontal:absolute;mso-position-horizontal-relative:text;mso-position-vertical:absolute;mso-position-vertical-relative:text;v-text-anchor:top" o:gfxdata="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" filled="f" stroked="f">
-                <v:textbox inset="2.53958mm,1.2694mm,2.53958mm,1.2694mm">
-                  <w:txbxContent>
-                    <w:p>
-                      <w:pPr>
-                        <w:spacing w:after="0" w:line="258" w:lineRule="auto"/>
-                        <w:textDirection w:val="btLr"/>
-                      </w:pPr>
-                      <w:r>
-                        <w:t>${rank}</w:t>
-                      </w:r>
-                    </w:p>
-                    <w:p>
-                      <w:pPr>
-                        <w:spacing w:after="0" w:line="258" w:lineRule="auto"/>
-                        <w:textDirection w:val="btLr"/>
-                      </w:pPr>
-                    </w:p>
-                  </w:txbxContent>
-                </v:textbox>
-              </v:rect>
-            </w:pict>
-          </mc:Fallback>
-        </mc:AlternateContent>
-      </w:r>
-      <w:r>
-        <w:rPr>
           <w:rFonts w:ascii="Aptos" w:eastAsia="Aptos" w:hAnsi="Aptos" w:cs="Aptos"/>
           <w:b/>
         </w:rPr>
@@ -519,7 +339,21 @@
         <w:rPr>
           <w:rFonts w:ascii="Aptos" w:eastAsia="Aptos" w:hAnsi="Aptos" w:cs="Aptos"/>
         </w:rPr>
-        <w:t xml:space="preserve"> _______________________________________________________</w:t>
+        <w:t xml:space="preserve"> </w:t>
+      </w:r>
+      <w:r>
+        <w:rPr>
+          <w:rFonts w:ascii="Aptos" w:eastAsia="Aptos" w:hAnsi="Aptos" w:cs="Aptos"/>
+          <w:u w:val="single"/>
+        </w:rPr>
+        <w:t>${name}</w:t>
+      </w:r>
+      <w:r>
+        <w:rPr>
+          <w:rFonts w:ascii="Aptos" w:eastAsia="Aptos" w:hAnsi="Aptos" w:cs="Aptos"/>
+          <w:u w:val="single"/>
+        </w:rPr>
+        <w:t>__________</w:t>
       </w:r>
     </w:p>
     <w:p>
@@ -532,101 +366,6 @@
       </w:pPr>
       <w:r>
         <w:rPr>
-          <w:noProof/>
-        </w:rPr>
-        <mc:AlternateContent>
-          <mc:Choice Requires="wps">
-            <w:drawing>
-              <wp:anchor distT="0" distB="0" distL="114300" distR="114300" simplePos="0" relativeHeight="251662336" behindDoc="0" locked="0" layoutInCell="1" hidden="0" allowOverlap="1" wp14:anchorId="10CC2D0F" wp14:editId="141D5EA4">
-                <wp:simplePos x="0" y="0"/>
-                <wp:positionH relativeFrom="column">
-                  <wp:posOffset>471055</wp:posOffset>
-                </wp:positionH>
-                <wp:positionV relativeFrom="paragraph">
-                  <wp:posOffset>217401</wp:posOffset>
-                </wp:positionV>
-                <wp:extent cx="3020290" cy="266700"/>
-                <wp:effectExtent l="0" t="0" r="0" b="0"/>
-                <wp:wrapNone/>
-                <wp:docPr id="1945636986" name="Rectangle 1945636986"/>
-                <wp:cNvGraphicFramePr/>
-                <a:graphic xmlns:a="http://schemas.openxmlformats.org/drawingml/2006/main">
-                  <a:graphicData uri="http://schemas.microsoft.com/office/word/2010/wordprocessingShape">
-                    <wps:wsp>
-                      <wps:cNvSpPr/>
-                      <wps:spPr>
-                        <a:xfrm>
-                          <a:off x="0" y="0"/>
-                          <a:ext cx="3020290" cy="266700"/>
-                        </a:xfrm>
-                        <a:prstGeom prst="rect">
-                          <a:avLst/>
-                        </a:prstGeom>
-                        <a:noFill/>
-                        <a:ln>
-                          <a:noFill/>
-                        </a:ln>
-                      </wps:spPr>
-                      <wps:txbx>
-                        <w:txbxContent>
-                          <w:p>
-                            <w:pPr>
-                              <w:spacing w:after="0" w:line="258" w:lineRule="auto"/>
-                              <w:textDirection w:val="btLr"/>
-                            </w:pPr>
-                            <w:r>
-                              <w:t>${college}</w:t>
-                            </w:r>
-                          </w:p>
-                          <w:p>
-                            <w:pPr>
-                              <w:spacing w:after="0" w:line="258" w:lineRule="auto"/>
-                              <w:textDirection w:val="btLr"/>
-                            </w:pPr>
-                          </w:p>
-                        </w:txbxContent>
-                      </wps:txbx>
-                      <wps:bodyPr spcFirstLastPara="1" wrap="square" lIns="91425" tIns="45700" rIns="91425" bIns="45700" anchor="t" anchorCtr="0">
-                        <a:noAutofit/>
-                      </wps:bodyPr>
-                    </wps:wsp>
-                  </a:graphicData>
-                </a:graphic>
-                <wp14:sizeRelH relativeFrom="margin">
-                  <wp14:pctWidth>0</wp14:pctWidth>
-                </wp14:sizeRelH>
-              </wp:anchor>
-            </w:drawing>
-          </mc:Choice>
-          <mc:Fallback>
-            <w:pict>
-              <v:rect w14:anchorId="10CC2D0F" id="Rectangle 1945636986" o:spid="_x0000_s1031" style="position:absolute;margin-left:37.1pt;margin-top:17.1pt;width:237.8pt;height:21pt;z-index:251662336;visibility:visible;mso-wrap-style:square;mso-width-percent:0;mso-wrap-distance-left:9pt;mso-wrap-distance-top:0;mso-wrap-distance-right:9pt;mso-wrap-distance-bottom:0;mso-position-horizontal:absolute;mso-position-horizontal-relative:text;mso-position-vertical:absolute;mso-position-vertical-relative:text;mso-width-percent:0;mso-width-relative:margin;v-text-anchor:top" o:gfxdata="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" filled="f" stroked="f">
-                <v:textbox inset="2.53958mm,1.2694mm,2.53958mm,1.2694mm">
-                  <w:txbxContent>
-                    <w:p>
-                      <w:pPr>
-                        <w:spacing w:after="0" w:line="258" w:lineRule="auto"/>
-                        <w:textDirection w:val="btLr"/>
-                      </w:pPr>
-                      <w:r>
-                        <w:t>${college}</w:t>
-                      </w:r>
-                    </w:p>
-                    <w:p>
-                      <w:pPr>
-                        <w:spacing w:after="0" w:line="258" w:lineRule="auto"/>
-                        <w:textDirection w:val="btLr"/>
-                      </w:pPr>
-                    </w:p>
-                  </w:txbxContent>
-                </v:textbox>
-              </v:rect>
-            </w:pict>
-          </mc:Fallback>
-        </mc:AlternateContent>
-      </w:r>
-      <w:r>
-        <w:rPr>
           <w:rFonts w:ascii="Aptos" w:eastAsia="Aptos" w:hAnsi="Aptos" w:cs="Aptos"/>
           <w:b/>
         </w:rPr>
@@ -636,35 +375,42 @@
         <w:rPr>
           <w:rFonts w:ascii="Aptos" w:eastAsia="Aptos" w:hAnsi="Aptos" w:cs="Aptos"/>
         </w:rPr>
-        <w:t>:  _________________</w:t>
-      </w:r>
+        <w:t xml:space="preserve">:  </w:t>
+      </w:r>
+      <w:r>
+        <w:rPr>
+          <w:rFonts w:ascii="Aptos" w:eastAsia="Aptos" w:hAnsi="Aptos" w:cs="Aptos"/>
+          <w:u w:val="single"/>
+        </w:rPr>
+        <w:t>${rank}</w:t>
+      </w:r>
+    </w:p>
+    <w:p>
+      <w:pPr>
+        <w:spacing w:after="0" w:line="258" w:lineRule="auto"/>
+        <w:textDirection w:val="btLr"/>
+        <w:rPr>
+          <w:u w:val="single"/>
+        </w:rPr>
+      </w:pPr>
       <w:r>
         <w:rPr>
           <w:rFonts w:ascii="Aptos" w:eastAsia="Aptos" w:hAnsi="Aptos" w:cs="Aptos"/>
           <w:b/>
         </w:rPr>
-        <w:t xml:space="preserve">______________ </w:t>
-      </w:r>
-    </w:p>
-    <w:p>
-      <w:pPr>
-        <w:rPr>
-          <w:rFonts w:ascii="Aptos" w:eastAsia="Aptos" w:hAnsi="Aptos" w:cs="Aptos"/>
-          <w:b/>
-        </w:rPr>
-      </w:pPr>
-      <w:r>
-        <w:rPr>
-          <w:rFonts w:ascii="Aptos" w:eastAsia="Aptos" w:hAnsi="Aptos" w:cs="Aptos"/>
-          <w:b/>
-        </w:rPr>
         <w:t>College:</w:t>
       </w:r>
       <w:r>
         <w:rPr>
           <w:rFonts w:ascii="Aptos" w:eastAsia="Aptos" w:hAnsi="Aptos" w:cs="Aptos"/>
         </w:rPr>
-        <w:t xml:space="preserve"> _____________________________________</w:t>
+        <w:t xml:space="preserve"> </w:t>
+      </w:r>
+      <w:r>
+        <w:rPr>
+          <w:u w:val="single"/>
+        </w:rPr>
+        <w:t>${college}</w:t>
       </w:r>
     </w:p>
     <w:p>
@@ -697,147 +443,6 @@
       </w:pPr>
       <w:r>
         <w:rPr>
-          <w:noProof/>
-        </w:rPr>
-        <mc:AlternateContent>
-          <mc:Choice Requires="wps">
-            <w:drawing>
-              <wp:anchor distT="0" distB="0" distL="114300" distR="114300" simplePos="0" relativeHeight="251667456" behindDoc="0" locked="0" layoutInCell="1" hidden="0" allowOverlap="1" wp14:anchorId="52FA354D" wp14:editId="26FC21B6">
-                <wp:simplePos x="0" y="0"/>
-                <wp:positionH relativeFrom="margin">
-                  <wp:align>left</wp:align>
-                </wp:positionH>
-                <wp:positionV relativeFrom="paragraph">
-                  <wp:posOffset>226060</wp:posOffset>
-                </wp:positionV>
-                <wp:extent cx="5189220" cy="434340"/>
-                <wp:effectExtent l="0" t="0" r="0" b="3810"/>
-                <wp:wrapNone/>
-                <wp:docPr id="1945636990" name="Rectangle 1945636990"/>
-                <wp:cNvGraphicFramePr/>
-                <a:graphic xmlns:a="http://schemas.openxmlformats.org/drawingml/2006/main">
-                  <a:graphicData uri="http://schemas.microsoft.com/office/word/2010/wordprocessingShape">
-                    <wps:wsp>
-                      <wps:cNvSpPr/>
-                      <wps:spPr>
-                        <a:xfrm>
-                          <a:off x="0" y="0"/>
-                          <a:ext cx="5189220" cy="434340"/>
-                        </a:xfrm>
-                        <a:prstGeom prst="rect">
-                          <a:avLst/>
-                        </a:prstGeom>
-                        <a:noFill/>
-                        <a:ln>
-                          <a:noFill/>
-                        </a:ln>
-                      </wps:spPr>
-                      <wps:txbx>
-                        <w:txbxContent>
-                          <w:p>
-                            <w:pPr>
-                              <w:spacing w:after="0" w:line="258" w:lineRule="auto"/>
-                              <w:ind w:left="1440"/>
-                              <w:textDirection w:val="btLr"/>
-                            </w:pPr>
-                            <w:r>
-                              <w:t xml:space="preserve">        </w:t>
-                            </w:r>
-                            <w:r>
-                              <w:t>${</w:t>
-                            </w:r>
-                            <w:proofErr w:type="spellStart"/>
-                            <w:r>
-                              <w:t>bibentry</w:t>
-                            </w:r>
-                            <w:proofErr w:type="spellEnd"/>
-                            <w:r>
-                              <w:t>}</w:t>
-                            </w:r>
-                            <w:r>
-                              <w:br/>
-                            </w:r>
-                          </w:p>
-                          <w:p>
-                            <w:pPr>
-                              <w:spacing w:after="0" w:line="258" w:lineRule="auto"/>
-                              <w:textDirection w:val="btLr"/>
-                            </w:pPr>
-                          </w:p>
-                          <w:p>
-                            <w:pPr>
-                              <w:spacing w:after="0" w:line="258" w:lineRule="auto"/>
-                              <w:textDirection w:val="btLr"/>
-                            </w:pPr>
-                          </w:p>
-                        </w:txbxContent>
-                      </wps:txbx>
-                      <wps:bodyPr spcFirstLastPara="1" wrap="square" lIns="91425" tIns="45700" rIns="91425" bIns="45700" anchor="t" anchorCtr="0">
-                        <a:noAutofit/>
-                      </wps:bodyPr>
-                    </wps:wsp>
-                  </a:graphicData>
-                </a:graphic>
-                <wp14:sizeRelH relativeFrom="margin">
-                  <wp14:pctWidth>0</wp14:pctWidth>
-                </wp14:sizeRelH>
-                <wp14:sizeRelV relativeFrom="margin">
-                  <wp14:pctHeight>0</wp14:pctHeight>
-                </wp14:sizeRelV>
-              </wp:anchor>
-            </w:drawing>
-          </mc:Choice>
-          <mc:Fallback>
-            <w:pict>
-              <v:rect w14:anchorId="52FA354D" id="Rectangle 1945636990" o:spid="_x0000_s1032" style="position:absolute;left:0;text-align:left;margin-left:0;margin-top:17.8pt;width:408.6pt;height:34.2pt;z-index:251667456;visibility:visible;mso-wrap-style:square;mso-width-percent:0;mso-height-percent:0;mso-wrap-distance-left:9pt;mso-wrap-distance-top:0;mso-wrap-distance-right:9pt;mso-wrap-distance-bottom:0;mso-position-horizontal:left;mso-position-horizontal-relative:margin;mso-position-vertical:absolute;mso-position-vertical-relative:text;mso-width-percent:0;mso-height-percent:0;mso-width-relative:margin;mso-height-relative:margin;v-text-anchor:top" o:gfxdata="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" filled="f" stroked="f">
-                <v:textbox inset="2.53958mm,1.2694mm,2.53958mm,1.2694mm">
-                  <w:txbxContent>
-                    <w:p>
-                      <w:pPr>
-                        <w:spacing w:after="0" w:line="258" w:lineRule="auto"/>
-                        <w:ind w:left="1440"/>
-                        <w:textDirection w:val="btLr"/>
-                      </w:pPr>
-                      <w:r>
-                        <w:t xml:space="preserve">        </w:t>
-                      </w:r>
-                      <w:r>
-                        <w:t>${</w:t>
-                      </w:r>
-                      <w:proofErr w:type="spellStart"/>
-                      <w:r>
-                        <w:t>bibentry</w:t>
-                      </w:r>
-                      <w:proofErr w:type="spellEnd"/>
-                      <w:r>
-                        <w:t>}</w:t>
-                      </w:r>
-                      <w:r>
-                        <w:br/>
-                      </w:r>
-                    </w:p>
-                    <w:p>
-                      <w:pPr>
-                        <w:spacing w:after="0" w:line="258" w:lineRule="auto"/>
-                        <w:textDirection w:val="btLr"/>
-                      </w:pPr>
-                    </w:p>
-                    <w:p>
-                      <w:pPr>
-                        <w:spacing w:after="0" w:line="258" w:lineRule="auto"/>
-                        <w:textDirection w:val="btLr"/>
-                      </w:pPr>
-                    </w:p>
-                  </w:txbxContent>
-                </v:textbox>
-                <w10:wrap anchorx="margin"/>
-              </v:rect>
-            </w:pict>
-          </mc:Fallback>
-        </mc:AlternateContent>
-      </w:r>
-      <w:r>
-        <w:rPr>
           <w:rFonts w:ascii="Aptos" w:eastAsia="Aptos" w:hAnsi="Aptos" w:cs="Aptos"/>
           <w:b/>
           <w:color w:val="000000"/>
@@ -854,413 +459,84 @@
       </w:pPr>
       <w:r>
         <w:rPr>
-          <w:noProof/>
-        </w:rPr>
-        <mc:AlternateContent>
-          <mc:Choice Requires="wps">
-            <w:drawing>
-              <wp:anchor distT="0" distB="0" distL="114300" distR="114300" simplePos="0" relativeHeight="251671552" behindDoc="0" locked="0" layoutInCell="1" hidden="0" allowOverlap="1" wp14:anchorId="2147CB12" wp14:editId="54FEBCA2">
-                <wp:simplePos x="0" y="0"/>
-                <wp:positionH relativeFrom="column">
-                  <wp:posOffset>890270</wp:posOffset>
-                </wp:positionH>
-                <wp:positionV relativeFrom="paragraph">
-                  <wp:posOffset>353060</wp:posOffset>
-                </wp:positionV>
-                <wp:extent cx="1027430" cy="266700"/>
-                <wp:effectExtent l="0" t="0" r="0" b="0"/>
-                <wp:wrapNone/>
-                <wp:docPr id="1945636987" name="Rectangle 1945636987"/>
-                <wp:cNvGraphicFramePr/>
-                <a:graphic xmlns:a="http://schemas.openxmlformats.org/drawingml/2006/main">
-                  <a:graphicData uri="http://schemas.microsoft.com/office/word/2010/wordprocessingShape">
-                    <wps:wsp>
-                      <wps:cNvSpPr/>
-                      <wps:spPr>
-                        <a:xfrm>
-                          <a:off x="0" y="0"/>
-                          <a:ext cx="1027430" cy="266700"/>
-                        </a:xfrm>
-                        <a:prstGeom prst="rect">
-                          <a:avLst/>
-                        </a:prstGeom>
-                        <a:noFill/>
-                        <a:ln>
-                          <a:noFill/>
-                        </a:ln>
-                      </wps:spPr>
-                      <wps:txbx>
-                        <w:txbxContent>
-                          <w:p>
-                            <w:pPr>
-                              <w:spacing w:after="0" w:line="258" w:lineRule="auto"/>
-                              <w:textDirection w:val="btLr"/>
-                            </w:pPr>
-                            <w:r>
-                              <w:t>${</w:t>
-                            </w:r>
-                            <w:proofErr w:type="spellStart"/>
-                            <w:r>
-                              <w:t>issn</w:t>
-                            </w:r>
-                            <w:proofErr w:type="spellEnd"/>
-                            <w:r>
-                              <w:t>}</w:t>
-                            </w:r>
-                          </w:p>
-                          <w:p>
-                            <w:pPr>
-                              <w:spacing w:after="0" w:line="258" w:lineRule="auto"/>
-                              <w:textDirection w:val="btLr"/>
-                            </w:pPr>
-                          </w:p>
-                          <w:p>
-                            <w:pPr>
-                              <w:spacing w:after="0" w:line="258" w:lineRule="auto"/>
-                              <w:textDirection w:val="btLr"/>
-                            </w:pPr>
-                          </w:p>
-                        </w:txbxContent>
-                      </wps:txbx>
-                      <wps:bodyPr spcFirstLastPara="1" wrap="square" lIns="91425" tIns="45700" rIns="91425" bIns="45700" anchor="t" anchorCtr="0">
-                        <a:noAutofit/>
-                      </wps:bodyPr>
-                    </wps:wsp>
-                  </a:graphicData>
-                </a:graphic>
-              </wp:anchor>
-            </w:drawing>
-          </mc:Choice>
-          <mc:Fallback>
-            <w:pict>
-              <v:rect w14:anchorId="2147CB12" id="Rectangle 1945636987" o:spid="_x0000_s1033" style="position:absolute;margin-left:70.1pt;margin-top:27.8pt;width:80.9pt;height:21pt;z-index:251671552;visibility:visible;mso-wrap-style:square;mso-wrap-distance-left:9pt;mso-wrap-distance-top:0;mso-wrap-distance-right:9pt;mso-wrap-distance-bottom:0;mso-position-horizontal:absolute;mso-position-horizontal-relative:text;mso-position-vertical:absolute;mso-position-vertical-relative:text;v-text-anchor:top" o:gfxdata="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" filled="f" stroked="f">
-                <v:textbox inset="2.53958mm,1.2694mm,2.53958mm,1.2694mm">
-                  <w:txbxContent>
-                    <w:p>
-                      <w:pPr>
-                        <w:spacing w:after="0" w:line="258" w:lineRule="auto"/>
-                        <w:textDirection w:val="btLr"/>
-                      </w:pPr>
-                      <w:r>
-                        <w:t>${</w:t>
-                      </w:r>
-                      <w:proofErr w:type="spellStart"/>
-                      <w:r>
-                        <w:t>issn</w:t>
-                      </w:r>
-                      <w:proofErr w:type="spellEnd"/>
-                      <w:r>
-                        <w:t>}</w:t>
-                      </w:r>
-                    </w:p>
-                    <w:p>
-                      <w:pPr>
-                        <w:spacing w:after="0" w:line="258" w:lineRule="auto"/>
-                        <w:textDirection w:val="btLr"/>
-                      </w:pPr>
-                    </w:p>
-                    <w:p>
-                      <w:pPr>
-                        <w:spacing w:after="0" w:line="258" w:lineRule="auto"/>
-                        <w:textDirection w:val="btLr"/>
-                      </w:pPr>
-                    </w:p>
-                  </w:txbxContent>
-                </v:textbox>
-              </v:rect>
-            </w:pict>
-          </mc:Fallback>
-        </mc:AlternateContent>
-      </w:r>
-      <w:r>
-        <w:rPr>
-          <w:rFonts w:ascii="Aptos" w:eastAsia="Aptos" w:hAnsi="Aptos" w:cs="Aptos"/>
-        </w:rPr>
-        <w:t>Bibliographic Entry:  _____________________________________________________________</w:t>
-      </w:r>
-      <w:r>
-        <w:rPr>
-          <w:rFonts w:ascii="Aptos" w:eastAsia="Aptos" w:hAnsi="Aptos" w:cs="Aptos"/>
-        </w:rPr>
-        <w:br/>
-        <w:t>________________________________________________________________________________</w:t>
-      </w:r>
+          <w:rFonts w:ascii="Aptos" w:eastAsia="Aptos" w:hAnsi="Aptos" w:cs="Aptos"/>
+        </w:rPr>
+        <w:t xml:space="preserve">Bibliographic Entry:  </w:t>
+      </w:r>
+      <w:r>
+        <w:rPr>
+          <w:u w:val="single"/>
+        </w:rPr>
+        <w:t>${bibentry}</w:t>
+      </w:r>
+    </w:p>
+    <w:p>
+      <w:pPr>
+        <w:spacing w:after="0" w:line="258" w:lineRule="auto"/>
+        <w:textDirection w:val="btLr"/>
+      </w:pPr>
+      <w:r>
+        <w:rPr>
+          <w:rFonts w:ascii="Aptos" w:eastAsia="Aptos" w:hAnsi="Aptos" w:cs="Aptos"/>
+        </w:rPr>
+        <w:t>P-ISSN</w:t>
+      </w:r>
+      <w:r>
+        <w:rPr>
+          <w:rFonts w:ascii="Aptos" w:eastAsia="Aptos" w:hAnsi="Aptos" w:cs="Aptos"/>
+        </w:rPr>
+        <w:t>/E-ISSN</w:t>
+      </w:r>
+      <w:r>
+        <w:rPr>
+          <w:rFonts w:ascii="Aptos" w:eastAsia="Aptos" w:hAnsi="Aptos" w:cs="Aptos"/>
+        </w:rPr>
+        <w:t xml:space="preserve">:  </w:t>
+      </w:r>
+      <w:r>
+        <w:rPr>
+          <w:u w:val="single"/>
+        </w:rPr>
+        <w:t>${issn}</w:t>
+      </w:r>
+    </w:p>
+    <w:p>
+      <w:pPr>
+        <w:spacing w:after="0" w:line="258" w:lineRule="auto"/>
+        <w:textDirection w:val="btLr"/>
+        <w:rPr>
+          <w:u w:val="single"/>
+        </w:rPr>
+      </w:pPr>
+      <w:r>
+        <w:rPr>
+          <w:rFonts w:ascii="Aptos" w:eastAsia="Aptos" w:hAnsi="Aptos" w:cs="Aptos"/>
+        </w:rPr>
+        <w:t xml:space="preserve">DOI (for e-journal): </w:t>
+      </w:r>
+      <w:r>
+        <w:rPr>
+          <w:u w:val="single"/>
+        </w:rPr>
+        <w:t>${doi}</w:t>
+      </w:r>
+    </w:p>
+    <w:p>
+      <w:pPr>
+        <w:spacing w:after="0" w:line="258" w:lineRule="auto"/>
+        <w:textDirection w:val="btLr"/>
+        <w:rPr>
+          <w:u w:val="single"/>
+        </w:rPr>
+      </w:pPr>
     </w:p>
     <w:p>
       <w:pPr>
         <w:spacing w:line="240" w:lineRule="auto"/>
         <w:rPr>
-          <w:rFonts w:ascii="Aptos" w:eastAsia="Aptos" w:hAnsi="Aptos" w:cs="Aptos"/>
-          <w:b/>
-        </w:rPr>
-      </w:pPr>
-      <w:r>
-        <w:rPr>
-          <w:rFonts w:ascii="Aptos" w:eastAsia="Aptos" w:hAnsi="Aptos" w:cs="Aptos"/>
-        </w:rPr>
-        <w:t>P-ISSN</w:t>
-      </w:r>
-      <w:r>
-        <w:rPr>
-          <w:rFonts w:ascii="Aptos" w:eastAsia="Aptos" w:hAnsi="Aptos" w:cs="Aptos"/>
-        </w:rPr>
-        <w:t>/E-ISSN</w:t>
-      </w:r>
-      <w:r>
-        <w:rPr>
-          <w:rFonts w:ascii="Aptos" w:eastAsia="Aptos" w:hAnsi="Aptos" w:cs="Aptos"/>
-        </w:rPr>
-        <w:t xml:space="preserve">:  _____________ </w:t>
-      </w:r>
-      <w:r>
-        <w:rPr>
-          <w:noProof/>
-        </w:rPr>
-        <mc:AlternateContent>
-          <mc:Choice Requires="wps">
-            <w:drawing>
-              <wp:anchor distT="0" distB="0" distL="114300" distR="114300" simplePos="0" relativeHeight="251672576" behindDoc="0" locked="0" layoutInCell="1" hidden="0" allowOverlap="1" wp14:anchorId="4FDBBE10" wp14:editId="3C175CA8">
-                <wp:simplePos x="0" y="0"/>
-                <wp:positionH relativeFrom="column">
-                  <wp:posOffset>1066800</wp:posOffset>
-                </wp:positionH>
-                <wp:positionV relativeFrom="paragraph">
-                  <wp:posOffset>190500</wp:posOffset>
-                </wp:positionV>
-                <wp:extent cx="4141470" cy="266700"/>
-                <wp:effectExtent l="0" t="0" r="0" b="0"/>
-                <wp:wrapNone/>
-                <wp:docPr id="1945636981" name="Rectangle 1945636981"/>
-                <wp:cNvGraphicFramePr/>
-                <a:graphic xmlns:a="http://schemas.openxmlformats.org/drawingml/2006/main">
-                  <a:graphicData uri="http://schemas.microsoft.com/office/word/2010/wordprocessingShape">
-                    <wps:wsp>
-                      <wps:cNvSpPr/>
-                      <wps:spPr>
-                        <a:xfrm>
-                          <a:off x="3280028" y="3651413"/>
-                          <a:ext cx="4131945" cy="257175"/>
-                        </a:xfrm>
-                        <a:prstGeom prst="rect">
-                          <a:avLst/>
-                        </a:prstGeom>
-                        <a:noFill/>
-                        <a:ln>
-                          <a:noFill/>
-                        </a:ln>
-                      </wps:spPr>
-                      <wps:txbx>
-                        <w:txbxContent>
-                          <w:p>
-                            <w:pPr>
-                              <w:spacing w:after="0" w:line="258" w:lineRule="auto"/>
-                              <w:textDirection w:val="btLr"/>
-                            </w:pPr>
-                            <w:r>
-                              <w:t>${</w:t>
-                            </w:r>
-                            <w:proofErr w:type="spellStart"/>
-                            <w:r>
-                              <w:t>doi</w:t>
-                            </w:r>
-                            <w:proofErr w:type="spellEnd"/>
-                            <w:r>
-                              <w:t>}</w:t>
-                            </w:r>
-                          </w:p>
-                          <w:p>
-                            <w:pPr>
-                              <w:spacing w:after="0" w:line="258" w:lineRule="auto"/>
-                              <w:textDirection w:val="btLr"/>
-                            </w:pPr>
-                          </w:p>
-                          <w:p>
-                            <w:pPr>
-                              <w:spacing w:after="0" w:line="258" w:lineRule="auto"/>
-                              <w:textDirection w:val="btLr"/>
-                            </w:pPr>
-                          </w:p>
-                        </w:txbxContent>
-                      </wps:txbx>
-                      <wps:bodyPr spcFirstLastPara="1" wrap="square" lIns="91425" tIns="45700" rIns="91425" bIns="45700" anchor="t" anchorCtr="0">
-                        <a:noAutofit/>
-                      </wps:bodyPr>
-                    </wps:wsp>
-                  </a:graphicData>
-                </a:graphic>
-              </wp:anchor>
-            </w:drawing>
-          </mc:Choice>
-          <mc:Fallback>
-            <w:pict>
-              <v:rect w14:anchorId="4FDBBE10" id="Rectangle 1945636981" o:spid="_x0000_s1034" style="position:absolute;margin-left:84pt;margin-top:15pt;width:326.1pt;height:21pt;z-index:251672576;visibility:visible;mso-wrap-style:square;mso-wrap-distance-left:9pt;mso-wrap-distance-top:0;mso-wrap-distance-right:9pt;mso-wrap-distance-bottom:0;mso-position-horizontal:absolute;mso-position-horizontal-relative:text;mso-position-vertical:absolute;mso-position-vertical-relative:text;v-text-anchor:top" o:gfxdata="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" filled="f" stroked="f">
-                <v:textbox inset="2.53958mm,1.2694mm,2.53958mm,1.2694mm">
-                  <w:txbxContent>
-                    <w:p>
-                      <w:pPr>
-                        <w:spacing w:after="0" w:line="258" w:lineRule="auto"/>
-                        <w:textDirection w:val="btLr"/>
-                      </w:pPr>
-                      <w:r>
-                        <w:t>${</w:t>
-                      </w:r>
-                      <w:proofErr w:type="spellStart"/>
-                      <w:r>
-                        <w:t>doi</w:t>
-                      </w:r>
-                      <w:proofErr w:type="spellEnd"/>
-                      <w:r>
-                        <w:t>}</w:t>
-                      </w:r>
-                    </w:p>
-                    <w:p>
-                      <w:pPr>
-                        <w:spacing w:after="0" w:line="258" w:lineRule="auto"/>
-                        <w:textDirection w:val="btLr"/>
-                      </w:pPr>
-                    </w:p>
-                    <w:p>
-                      <w:pPr>
-                        <w:spacing w:after="0" w:line="258" w:lineRule="auto"/>
-                        <w:textDirection w:val="btLr"/>
-                      </w:pPr>
-                    </w:p>
-                  </w:txbxContent>
-                </v:textbox>
-              </v:rect>
-            </w:pict>
-          </mc:Fallback>
-        </mc:AlternateContent>
-      </w:r>
-    </w:p>
-    <w:p>
-      <w:pPr>
-        <w:spacing w:line="240" w:lineRule="auto"/>
-        <w:rPr>
-          <w:rFonts w:ascii="Aptos" w:eastAsia="Aptos" w:hAnsi="Aptos" w:cs="Aptos"/>
-        </w:rPr>
-      </w:pPr>
-      <w:r>
-        <w:rPr>
-          <w:rFonts w:ascii="Aptos" w:eastAsia="Aptos" w:hAnsi="Aptos" w:cs="Aptos"/>
-        </w:rPr>
-        <w:t>DOI (for e-journal): ______________________________________________________________</w:t>
-      </w:r>
-    </w:p>
-    <w:p>
-      <w:pPr>
-        <w:spacing w:line="240" w:lineRule="auto"/>
-        <w:rPr>
           <w:rFonts w:ascii="Aptos" w:hAnsi="Aptos" w:cs="Times New Roman"/>
         </w:rPr>
       </w:pPr>
-      <w:r>
-        <w:rPr>
-          <w:noProof/>
-        </w:rPr>
-        <mc:AlternateContent>
-          <mc:Choice Requires="wps">
-            <w:drawing>
-              <wp:anchor distT="0" distB="0" distL="114300" distR="114300" simplePos="0" relativeHeight="251688960" behindDoc="0" locked="0" layoutInCell="1" hidden="0" allowOverlap="1" wp14:anchorId="4FD6351F" wp14:editId="7DC50B86">
-                <wp:simplePos x="0" y="0"/>
-                <wp:positionH relativeFrom="column">
-                  <wp:posOffset>434340</wp:posOffset>
-                </wp:positionH>
-                <wp:positionV relativeFrom="paragraph">
-                  <wp:posOffset>372110</wp:posOffset>
-                </wp:positionV>
-                <wp:extent cx="1409700" cy="266700"/>
-                <wp:effectExtent l="0" t="0" r="0" b="0"/>
-                <wp:wrapNone/>
-                <wp:docPr id="673646106" name="Rectangle 673646106"/>
-                <wp:cNvGraphicFramePr/>
-                <a:graphic xmlns:a="http://schemas.openxmlformats.org/drawingml/2006/main">
-                  <a:graphicData uri="http://schemas.microsoft.com/office/word/2010/wordprocessingShape">
-                    <wps:wsp>
-                      <wps:cNvSpPr/>
-                      <wps:spPr>
-                        <a:xfrm>
-                          <a:off x="0" y="0"/>
-                          <a:ext cx="1409700" cy="266700"/>
-                        </a:xfrm>
-                        <a:prstGeom prst="rect">
-                          <a:avLst/>
-                        </a:prstGeom>
-                        <a:noFill/>
-                        <a:ln>
-                          <a:noFill/>
-                        </a:ln>
-                      </wps:spPr>
-                      <wps:txbx>
-                        <w:txbxContent>
-                          <w:p>
-                            <w:pPr>
-                              <w:spacing w:after="0" w:line="258" w:lineRule="auto"/>
-                              <w:textDirection w:val="btLr"/>
-                            </w:pPr>
-                            <w:r>
-                              <w:t>${others}</w:t>
-                            </w:r>
-                          </w:p>
-                          <w:p>
-                            <w:pPr>
-                              <w:spacing w:after="0" w:line="258" w:lineRule="auto"/>
-                              <w:textDirection w:val="btLr"/>
-                            </w:pPr>
-                          </w:p>
-                          <w:p>
-                            <w:pPr>
-                              <w:spacing w:after="0" w:line="258" w:lineRule="auto"/>
-                              <w:textDirection w:val="btLr"/>
-                            </w:pPr>
-                          </w:p>
-                        </w:txbxContent>
-                      </wps:txbx>
-                      <wps:bodyPr spcFirstLastPara="1" wrap="square" lIns="91425" tIns="45700" rIns="91425" bIns="45700" anchor="t" anchorCtr="0">
-                        <a:noAutofit/>
-                      </wps:bodyPr>
-                    </wps:wsp>
-                  </a:graphicData>
-                </a:graphic>
-                <wp14:sizeRelH relativeFrom="margin">
-                  <wp14:pctWidth>0</wp14:pctWidth>
-                </wp14:sizeRelH>
-              </wp:anchor>
-            </w:drawing>
-          </mc:Choice>
-          <mc:Fallback>
-            <w:pict>
-              <v:rect w14:anchorId="4FD6351F" id="Rectangle 673646106" o:spid="_x0000_s1035" style="position:absolute;margin-left:34.2pt;margin-top:29.3pt;width:111pt;height:21pt;z-index:251688960;visibility:visible;mso-wrap-style:square;mso-width-percent:0;mso-wrap-distance-left:9pt;mso-wrap-distance-top:0;mso-wrap-distance-right:9pt;mso-wrap-distance-bottom:0;mso-position-horizontal:absolute;mso-position-horizontal-relative:text;mso-position-vertical:absolute;mso-position-vertical-relative:text;mso-width-percent:0;mso-width-relative:margin;v-text-anchor:top" o:gfxdata="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" filled="f" stroked="f">
-                <v:textbox inset="2.53958mm,1.2694mm,2.53958mm,1.2694mm">
-                  <w:txbxContent>
-                    <w:p>
-                      <w:pPr>
-                        <w:spacing w:after="0" w:line="258" w:lineRule="auto"/>
-                        <w:textDirection w:val="btLr"/>
-                      </w:pPr>
-                      <w:r>
-                        <w:t>${others}</w:t>
-                      </w:r>
-                    </w:p>
-                    <w:p>
-                      <w:pPr>
-                        <w:spacing w:after="0" w:line="258" w:lineRule="auto"/>
-                        <w:textDirection w:val="btLr"/>
-                      </w:pPr>
-                    </w:p>
-                    <w:p>
-                      <w:pPr>
-                        <w:spacing w:after="0" w:line="258" w:lineRule="auto"/>
-                        <w:textDirection w:val="btLr"/>
-                      </w:pPr>
-                    </w:p>
-                  </w:txbxContent>
-                </v:textbox>
-              </v:rect>
-            </w:pict>
-          </mc:Fallback>
-        </mc:AlternateContent>
-      </w:r>
       <w:r>
         <w:rPr>
           <w:rFonts w:ascii="Aptos" w:hAnsi="Aptos" w:cs="Times New Roman"/>
@@ -1291,83 +567,35 @@
           <w:rFonts w:ascii="Aptos" w:hAnsi="Aptos" w:cs="Times New Roman"/>
           <w:lang w:val="en-US"/>
         </w:rPr>
-        <w:t>${</w:t>
-      </w:r>
-      <w:proofErr w:type="spellStart"/>
+        <w:t xml:space="preserve">${scopus} </w:t>
+      </w:r>
+      <w:r>
+        <w:rPr>
+          <w:rFonts w:ascii="Aptos" w:hAnsi="Aptos" w:cs="Times New Roman"/>
+          <w:color w:val="C45911" w:themeColor="accent2" w:themeShade="BF"/>
+        </w:rPr>
+        <w:t xml:space="preserve">Scopus     </w:t>
+      </w:r>
       <w:r>
         <w:rPr>
           <w:rFonts w:ascii="Aptos" w:hAnsi="Aptos" w:cs="Times New Roman"/>
           <w:lang w:val="en-US"/>
         </w:rPr>
-        <w:t>scopus</w:t>
-      </w:r>
-      <w:proofErr w:type="spellEnd"/>
+        <w:t xml:space="preserve">${wos} </w:t>
+      </w:r>
+      <w:r>
+        <w:rPr>
+          <w:rFonts w:ascii="Aptos" w:hAnsi="Aptos" w:cs="Times New Roman"/>
+          <w:color w:val="7030A0"/>
+        </w:rPr>
+        <w:t xml:space="preserve">Web of Science     </w:t>
+      </w:r>
       <w:r>
         <w:rPr>
           <w:rFonts w:ascii="Aptos" w:hAnsi="Aptos" w:cs="Times New Roman"/>
           <w:lang w:val="en-US"/>
         </w:rPr>
-        <w:t xml:space="preserve">} </w:t>
-      </w:r>
-      <w:r>
-        <w:rPr>
-          <w:rFonts w:ascii="Aptos" w:hAnsi="Aptos" w:cs="Times New Roman"/>
-          <w:color w:val="C45911" w:themeColor="accent2" w:themeShade="BF"/>
-        </w:rPr>
-        <w:t xml:space="preserve">Scopus     </w:t>
-      </w:r>
-      <w:r>
-        <w:rPr>
-          <w:rFonts w:ascii="Aptos" w:hAnsi="Aptos" w:cs="Times New Roman"/>
-          <w:lang w:val="en-US"/>
-        </w:rPr>
-        <w:t>${</w:t>
-      </w:r>
-      <w:proofErr w:type="spellStart"/>
-      <w:r>
-        <w:rPr>
-          <w:rFonts w:ascii="Aptos" w:hAnsi="Aptos" w:cs="Times New Roman"/>
-          <w:lang w:val="en-US"/>
-        </w:rPr>
-        <w:t>wos</w:t>
-      </w:r>
-      <w:proofErr w:type="spellEnd"/>
-      <w:r>
-        <w:rPr>
-          <w:rFonts w:ascii="Aptos" w:hAnsi="Aptos" w:cs="Times New Roman"/>
-          <w:lang w:val="en-US"/>
-        </w:rPr>
-        <w:t xml:space="preserve">} </w:t>
-      </w:r>
-      <w:r>
-        <w:rPr>
-          <w:rFonts w:ascii="Aptos" w:hAnsi="Aptos" w:cs="Times New Roman"/>
-          <w:color w:val="7030A0"/>
-        </w:rPr>
-        <w:t xml:space="preserve">Web of Science     </w:t>
-      </w:r>
-      <w:r>
-        <w:rPr>
-          <w:rFonts w:ascii="Aptos" w:hAnsi="Aptos" w:cs="Times New Roman"/>
-          <w:lang w:val="en-US"/>
-        </w:rPr>
-        <w:t>${</w:t>
-      </w:r>
-      <w:proofErr w:type="spellStart"/>
-      <w:r>
-        <w:rPr>
-          <w:rFonts w:ascii="Aptos" w:hAnsi="Aptos" w:cs="Times New Roman"/>
-          <w:lang w:val="en-US"/>
-        </w:rPr>
-        <w:t>aci</w:t>
-      </w:r>
-      <w:proofErr w:type="spellEnd"/>
-      <w:r>
-        <w:rPr>
-          <w:rFonts w:ascii="Aptos" w:hAnsi="Aptos" w:cs="Times New Roman"/>
-          <w:lang w:val="en-US"/>
-        </w:rPr>
-        <w:t xml:space="preserve">} </w:t>
+        <w:t xml:space="preserve">${aci} </w:t>
       </w:r>
       <w:r>
         <w:rPr>
@@ -1376,12 +604,23 @@
         </w:rPr>
         <w:t>ACI</w:t>
       </w:r>
+    </w:p>
+    <w:p>
+      <w:pPr>
+        <w:spacing w:after="0" w:line="258" w:lineRule="auto"/>
+        <w:textDirection w:val="btLr"/>
+      </w:pPr>
       <w:r>
         <w:rPr>
           <w:rFonts w:ascii="Aptos" w:hAnsi="Aptos" w:cs="Times New Roman"/>
-          <w:color w:val="ED7D31" w:themeColor="accent2"/>
-        </w:rPr>
-        <w:br/>
+        </w:rPr>
+        <w:t xml:space="preserve">Others: </w:t>
+      </w:r>
+      <w:r>
+        <w:rPr>
+          <w:u w:val="single"/>
+        </w:rPr>
+        <w:t>${others}</w:t>
       </w:r>
     </w:p>
     <w:p>
@@ -1391,12 +630,6 @@
           <w:rFonts w:ascii="Aptos" w:eastAsia="Aptos" w:hAnsi="Aptos" w:cs="Aptos"/>
         </w:rPr>
       </w:pPr>
-      <w:r>
-        <w:rPr>
-          <w:rFonts w:ascii="Aptos" w:hAnsi="Aptos" w:cs="Times New Roman"/>
-        </w:rPr>
-        <w:t>Others: ______________________</w:t>
-      </w:r>
     </w:p>
     <w:p>
       <w:pPr>
@@ -1405,6 +638,12 @@
           <w:rFonts w:ascii="Aptos" w:eastAsia="Aptos" w:hAnsi="Aptos" w:cs="Aptos"/>
         </w:rPr>
       </w:pPr>
+      <w:r>
+        <w:rPr>
+          <w:rFonts w:ascii="Aptos" w:eastAsia="Aptos" w:hAnsi="Aptos" w:cs="Aptos"/>
+        </w:rPr>
+        <w:t xml:space="preserve">Cited paper: </w:t>
+      </w:r>
     </w:p>
     <w:p>
       <w:pPr>
@@ -1415,199 +654,17 @@
       </w:pPr>
       <w:r>
         <w:rPr>
-          <w:noProof/>
-        </w:rPr>
-        <mc:AlternateContent>
-          <mc:Choice Requires="wps">
-            <w:drawing>
-              <wp:anchor distT="0" distB="0" distL="114300" distR="114300" simplePos="0" relativeHeight="251676672" behindDoc="0" locked="0" layoutInCell="1" hidden="0" allowOverlap="1" wp14:anchorId="0CA3CC80" wp14:editId="4341D6D8">
-                <wp:simplePos x="0" y="0"/>
-                <wp:positionH relativeFrom="margin">
-                  <wp:align>left</wp:align>
-                </wp:positionH>
-                <wp:positionV relativeFrom="paragraph">
-                  <wp:posOffset>193040</wp:posOffset>
-                </wp:positionV>
-                <wp:extent cx="5585460" cy="411480"/>
-                <wp:effectExtent l="0" t="0" r="0" b="7620"/>
-                <wp:wrapNone/>
-                <wp:docPr id="1945637009" name="Rectangle 1945637009"/>
-                <wp:cNvGraphicFramePr/>
-                <a:graphic xmlns:a="http://schemas.openxmlformats.org/drawingml/2006/main">
-                  <a:graphicData uri="http://schemas.microsoft.com/office/word/2010/wordprocessingShape">
-                    <wps:wsp>
-                      <wps:cNvSpPr/>
-                      <wps:spPr>
-                        <a:xfrm>
-                          <a:off x="0" y="0"/>
-                          <a:ext cx="5585460" cy="411480"/>
-                        </a:xfrm>
-                        <a:prstGeom prst="rect">
-                          <a:avLst/>
-                        </a:prstGeom>
-                        <a:noFill/>
-                        <a:ln>
-                          <a:noFill/>
-                        </a:ln>
-                      </wps:spPr>
-                      <wps:txbx>
-                        <w:txbxContent>
-                          <w:p>
-                            <w:pPr>
-                              <w:spacing w:after="0" w:line="258" w:lineRule="auto"/>
-                              <w:ind w:left="720" w:firstLine="720"/>
-                              <w:textDirection w:val="btLr"/>
-                            </w:pPr>
-                            <w:r>
-                              <w:rPr>
-                                <w:rFonts w:ascii="Aptos" w:eastAsia="Aptos" w:hAnsi="Aptos" w:cs="Aptos"/>
-                                <w:color w:val="000000"/>
-                              </w:rPr>
-                              <w:t xml:space="preserve">         </w:t>
-                            </w:r>
-                            <w:r>
-                              <w:rPr>
-                                <w:rFonts w:ascii="Aptos" w:eastAsia="Aptos" w:hAnsi="Aptos" w:cs="Aptos"/>
-                                <w:color w:val="000000"/>
-                              </w:rPr>
-                              <w:t>${</w:t>
-                            </w:r>
-                            <w:proofErr w:type="spellStart"/>
-                            <w:r>
-                              <w:rPr>
-                                <w:rFonts w:ascii="Aptos" w:eastAsia="Aptos" w:hAnsi="Aptos" w:cs="Aptos"/>
-                                <w:color w:val="000000"/>
-                              </w:rPr>
-                              <w:t>c</w:t>
-                            </w:r>
-                            <w:r>
-                              <w:rPr>
-                                <w:rFonts w:ascii="Aptos" w:eastAsia="Aptos" w:hAnsi="Aptos" w:cs="Aptos"/>
-                                <w:color w:val="000000"/>
-                              </w:rPr>
-                              <w:t>itedbibentry</w:t>
-                            </w:r>
-                            <w:proofErr w:type="spellEnd"/>
-                            <w:r>
-                              <w:rPr>
-                                <w:rFonts w:ascii="Aptos" w:eastAsia="Aptos" w:hAnsi="Aptos" w:cs="Aptos"/>
-                                <w:color w:val="000000"/>
-                              </w:rPr>
-                              <w:t>}</w:t>
-                            </w:r>
-                          </w:p>
-                          <w:p>
-                            <w:pPr>
-                              <w:spacing w:after="0" w:line="258" w:lineRule="auto"/>
-                              <w:textDirection w:val="btLr"/>
-                            </w:pPr>
-                          </w:p>
-                        </w:txbxContent>
-                      </wps:txbx>
-                      <wps:bodyPr spcFirstLastPara="1" wrap="square" lIns="91425" tIns="45700" rIns="91425" bIns="45700" anchor="t" anchorCtr="0">
-                        <a:noAutofit/>
-                      </wps:bodyPr>
-                    </wps:wsp>
-                  </a:graphicData>
-                </a:graphic>
-                <wp14:sizeRelH relativeFrom="margin">
-                  <wp14:pctWidth>0</wp14:pctWidth>
-                </wp14:sizeRelH>
-                <wp14:sizeRelV relativeFrom="margin">
-                  <wp14:pctHeight>0</wp14:pctHeight>
-                </wp14:sizeRelV>
-              </wp:anchor>
-            </w:drawing>
-          </mc:Choice>
-          <mc:Fallback>
-            <w:pict>
-              <v:rect w14:anchorId="0CA3CC80" id="Rectangle 1945637009" o:spid="_x0000_s1036" style="position:absolute;margin-left:0;margin-top:15.2pt;width:439.8pt;height:32.4pt;z-index:251676672;visibility:visible;mso-wrap-style:square;mso-width-percent:0;mso-height-percent:0;mso-wrap-distance-left:9pt;mso-wrap-distance-top:0;mso-wrap-distance-right:9pt;mso-wrap-distance-bottom:0;mso-position-horizontal:left;mso-position-horizontal-relative:margin;mso-position-vertical:absolute;mso-position-vertical-relative:text;mso-width-percent:0;mso-height-percent:0;mso-width-relative:margin;mso-height-relative:margin;v-text-anchor:top" o:gfxdata="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" filled="f" stroked="f">
-                <v:textbox inset="2.53958mm,1.2694mm,2.53958mm,1.2694mm">
-                  <w:txbxContent>
-                    <w:p>
-                      <w:pPr>
-                        <w:spacing w:after="0" w:line="258" w:lineRule="auto"/>
-                        <w:ind w:left="720" w:firstLine="720"/>
-                        <w:textDirection w:val="btLr"/>
-                      </w:pPr>
-                      <w:r>
-                        <w:rPr>
-                          <w:rFonts w:ascii="Aptos" w:eastAsia="Aptos" w:hAnsi="Aptos" w:cs="Aptos"/>
-                          <w:color w:val="000000"/>
-                        </w:rPr>
-                        <w:t xml:space="preserve">         </w:t>
-                      </w:r>
-                      <w:r>
-                        <w:rPr>
-                          <w:rFonts w:ascii="Aptos" w:eastAsia="Aptos" w:hAnsi="Aptos" w:cs="Aptos"/>
-                          <w:color w:val="000000"/>
-                        </w:rPr>
-                        <w:t>${</w:t>
-                      </w:r>
-                      <w:proofErr w:type="spellStart"/>
-                      <w:r>
-                        <w:rPr>
-                          <w:rFonts w:ascii="Aptos" w:eastAsia="Aptos" w:hAnsi="Aptos" w:cs="Aptos"/>
-                          <w:color w:val="000000"/>
-                        </w:rPr>
-                        <w:t>c</w:t>
-                      </w:r>
-                      <w:r>
-                        <w:rPr>
-                          <w:rFonts w:ascii="Aptos" w:eastAsia="Aptos" w:hAnsi="Aptos" w:cs="Aptos"/>
-                          <w:color w:val="000000"/>
-                        </w:rPr>
-                        <w:t>itedbibentry</w:t>
-                      </w:r>
-                      <w:proofErr w:type="spellEnd"/>
-                      <w:r>
-                        <w:rPr>
-                          <w:rFonts w:ascii="Aptos" w:eastAsia="Aptos" w:hAnsi="Aptos" w:cs="Aptos"/>
-                          <w:color w:val="000000"/>
-                        </w:rPr>
-                        <w:t>}</w:t>
-                      </w:r>
-                    </w:p>
-                    <w:p>
-                      <w:pPr>
-                        <w:spacing w:after="0" w:line="258" w:lineRule="auto"/>
-                        <w:textDirection w:val="btLr"/>
-                      </w:pPr>
-                    </w:p>
-                  </w:txbxContent>
-                </v:textbox>
-                <w10:wrap anchorx="margin"/>
-              </v:rect>
-            </w:pict>
-          </mc:Fallback>
-        </mc:AlternateContent>
-      </w:r>
-      <w:r>
-        <w:rPr>
-          <w:rFonts w:ascii="Aptos" w:eastAsia="Aptos" w:hAnsi="Aptos" w:cs="Aptos"/>
-        </w:rPr>
-        <w:t xml:space="preserve">Cited paper: </w:t>
-      </w:r>
-    </w:p>
-    <w:p>
-      <w:pPr>
-        <w:spacing w:line="240" w:lineRule="auto"/>
-        <w:rPr>
-          <w:rFonts w:ascii="Aptos" w:eastAsia="Aptos" w:hAnsi="Aptos" w:cs="Aptos"/>
-        </w:rPr>
-      </w:pPr>
-      <w:r>
-        <w:rPr>
-          <w:rFonts w:ascii="Aptos" w:eastAsia="Aptos" w:hAnsi="Aptos" w:cs="Aptos"/>
-        </w:rPr>
-        <w:t>Bibliographic Entry:  ___________________________________________________________________</w:t>
-      </w:r>
-      <w:r>
-        <w:rPr>
-          <w:rFonts w:ascii="Aptos" w:eastAsia="Aptos" w:hAnsi="Aptos" w:cs="Aptos"/>
-        </w:rPr>
-        <w:br/>
-        <w:t>______________________________________________________________________________________</w:t>
+          <w:rFonts w:ascii="Aptos" w:eastAsia="Aptos" w:hAnsi="Aptos" w:cs="Aptos"/>
+        </w:rPr>
+        <w:t xml:space="preserve">Bibliographic Entry:  </w:t>
+      </w:r>
+      <w:r>
+        <w:rPr>
+          <w:rFonts w:ascii="Aptos" w:eastAsia="Aptos" w:hAnsi="Aptos" w:cs="Aptos"/>
+          <w:color w:val="000000"/>
+          <w:u w:val="single"/>
+        </w:rPr>
+        <w:t>${citedbibentry}</w:t>
       </w:r>
     </w:p>
     <w:p>
@@ -1837,6 +894,66 @@
           <w:between w:val="nil"/>
         </w:pBdr>
         <w:spacing w:after="0" w:line="240" w:lineRule="auto"/>
+        <w:ind w:left="720"/>
+        <w:jc w:val="both"/>
+        <w:rPr>
+          <w:rFonts w:ascii="Aptos" w:eastAsia="Aptos" w:hAnsi="Aptos" w:cs="Aptos"/>
+          <w:b/>
+          <w:color w:val="000000"/>
+        </w:rPr>
+      </w:pPr>
+    </w:p>
+    <w:p>
+      <w:pPr>
+        <w:widowControl w:val="0"/>
+        <w:pBdr>
+          <w:top w:val="nil"/>
+          <w:left w:val="nil"/>
+          <w:bottom w:val="nil"/>
+          <w:right w:val="nil"/>
+          <w:between w:val="nil"/>
+        </w:pBdr>
+        <w:spacing w:after="240" w:line="240" w:lineRule="auto"/>
+        <w:ind w:left="720"/>
+        <w:jc w:val="both"/>
+        <w:rPr>
+          <w:rFonts w:ascii="Aptos" w:eastAsia="Aptos" w:hAnsi="Aptos" w:cs="Aptos"/>
+          <w:b/>
+          <w:color w:val="000000"/>
+        </w:rPr>
+      </w:pPr>
+    </w:p>
+    <w:p>
+      <w:pPr>
+        <w:widowControl w:val="0"/>
+        <w:pBdr>
+          <w:top w:val="nil"/>
+          <w:left w:val="nil"/>
+          <w:bottom w:val="nil"/>
+          <w:right w:val="nil"/>
+          <w:between w:val="nil"/>
+        </w:pBdr>
+        <w:spacing w:after="240" w:line="240" w:lineRule="auto"/>
+        <w:ind w:left="720"/>
+        <w:jc w:val="both"/>
+        <w:rPr>
+          <w:rFonts w:ascii="Aptos" w:eastAsia="Aptos" w:hAnsi="Aptos" w:cs="Aptos"/>
+          <w:b/>
+          <w:color w:val="000000"/>
+        </w:rPr>
+      </w:pPr>
+    </w:p>
+    <w:p>
+      <w:pPr>
+        <w:widowControl w:val="0"/>
+        <w:pBdr>
+          <w:top w:val="nil"/>
+          <w:left w:val="nil"/>
+          <w:bottom w:val="nil"/>
+          <w:right w:val="nil"/>
+          <w:between w:val="nil"/>
+        </w:pBdr>
+        <w:spacing w:after="240" w:line="240" w:lineRule="auto"/>
         <w:ind w:left="720"/>
         <w:jc w:val="both"/>
         <w:rPr>
@@ -2282,25 +1399,7 @@
                                 <w:b/>
                                 <w:color w:val="000000"/>
                               </w:rPr>
-                              <w:t>${</w:t>
-                            </w:r>
-                            <w:proofErr w:type="spellStart"/>
-                            <w:r>
-                              <w:rPr>
-                                <w:rFonts w:ascii="Aptos" w:eastAsia="Aptos" w:hAnsi="Aptos" w:cs="Aptos"/>
-                                <w:b/>
-                                <w:color w:val="000000"/>
-                              </w:rPr>
-                              <w:t>centermanager</w:t>
-                            </w:r>
-                            <w:proofErr w:type="spellEnd"/>
-                            <w:r>
-                              <w:rPr>
-                                <w:rFonts w:ascii="Aptos" w:eastAsia="Aptos" w:hAnsi="Aptos" w:cs="Aptos"/>
-                                <w:b/>
-                                <w:color w:val="000000"/>
-                              </w:rPr>
-                              <w:t>}</w:t>
+                              <w:t>${centermanager}</w:t>
                             </w:r>
                           </w:p>
                           <w:p>
@@ -2899,7 +1998,6 @@
         </w:rPr>
         <w:tab/>
       </w:r>
-      <w:proofErr w:type="gramStart"/>
       <w:r>
         <w:rPr>
           <w:rFonts w:ascii="Aptos" w:eastAsia="Aptos" w:hAnsi="Aptos" w:cs="Aptos"/>
@@ -2912,12 +2010,6 @@
           <w:rFonts w:ascii="Aptos" w:eastAsia="Aptos" w:hAnsi="Aptos" w:cs="Aptos"/>
         </w:rPr>
         <w:tab/>
-      </w:r>
-      <w:proofErr w:type="gramEnd"/>
-      <w:r>
-        <w:rPr>
-          <w:rFonts w:ascii="Aptos" w:eastAsia="Aptos" w:hAnsi="Aptos" w:cs="Aptos"/>
-        </w:rPr>
         <w:t xml:space="preserve">       Date</w:t>
       </w:r>
     </w:p>
@@ -3231,7 +2323,7 @@
             </wp:anchor>
           </w:drawing>
         </mc:Choice>
-        <mc:Fallback xmlns:sl="http://schemas.openxmlformats.org/schemaLibrary/2006/main" xmlns:a="http://schemas.openxmlformats.org/drawingml/2006/main" xmlns:pic="http://schemas.openxmlformats.org/drawingml/2006/picture" xmlns:c="http://schemas.openxmlformats.org/drawingml/2006/chart" xmlns:lc="http://schemas.openxmlformats.org/drawingml/2006/lockedCanvas" xmlns:dgm="http://schemas.openxmlformats.org/drawingml/2006/diagram" xmlns="http://schemas.microsoft.com/office/tasks/2019/documenttasks" xmlns:cr="http://schemas.microsoft.com/office/comments/2020/reactions">
+        <mc:Fallback xmlns:cr="http://schemas.microsoft.com/office/comments/2020/reactions" xmlns="http://schemas.microsoft.com/office/tasks/2019/documenttasks" xmlns:dgm="http://schemas.openxmlformats.org/drawingml/2006/diagram" xmlns:lc="http://schemas.openxmlformats.org/drawingml/2006/lockedCanvas" xmlns:c="http://schemas.openxmlformats.org/drawingml/2006/chart" xmlns:pic="http://schemas.openxmlformats.org/drawingml/2006/picture" xmlns:a="http://schemas.openxmlformats.org/drawingml/2006/main" xmlns:sl="http://schemas.openxmlformats.org/schemaLibrary/2006/main">
           <w:drawing>
             <wp:anchor allowOverlap="1" behindDoc="0" distB="4294967295" distT="4294967295" distL="114300" distR="114300" hidden="0" layoutInCell="1" locked="0" relativeHeight="0" simplePos="0">
               <wp:simplePos x="0" y="0"/>

</xml_diff>

<commit_message>
end of day 11/17/25
</commit_message>
<xml_diff>
--- a/storage/app/templates/Cite_Incentive_Application.docx
+++ b/storage/app/templates/Cite_Incentive_Application.docx
@@ -353,7 +353,14 @@
           <w:rFonts w:ascii="Aptos" w:eastAsia="Aptos" w:hAnsi="Aptos" w:cs="Aptos"/>
           <w:u w:val="single"/>
         </w:rPr>
-        <w:t>__________</w:t>
+        <w:tab/>
+      </w:r>
+      <w:r>
+        <w:rPr>
+          <w:rFonts w:ascii="Aptos" w:eastAsia="Aptos" w:hAnsi="Aptos" w:cs="Aptos"/>
+          <w:u w:val="single"/>
+        </w:rPr>
+        <w:tab/>
       </w:r>
     </w:p>
     <w:p>
@@ -467,7 +474,21 @@
         <w:rPr>
           <w:u w:val="single"/>
         </w:rPr>
-        <w:t>${bibentry}</w:t>
+        <w:t>${</w:t>
+      </w:r>
+      <w:proofErr w:type="spellStart"/>
+      <w:r>
+        <w:rPr>
+          <w:u w:val="single"/>
+        </w:rPr>
+        <w:t>bibentry</w:t>
+      </w:r>
+      <w:proofErr w:type="spellEnd"/>
+      <w:r>
+        <w:rPr>
+          <w:u w:val="single"/>
+        </w:rPr>
+        <w:t>}</w:t>
       </w:r>
     </w:p>
     <w:p>
@@ -497,7 +518,21 @@
         <w:rPr>
           <w:u w:val="single"/>
         </w:rPr>
-        <w:t>${issn}</w:t>
+        <w:t>${</w:t>
+      </w:r>
+      <w:proofErr w:type="spellStart"/>
+      <w:r>
+        <w:rPr>
+          <w:u w:val="single"/>
+        </w:rPr>
+        <w:t>issn</w:t>
+      </w:r>
+      <w:proofErr w:type="spellEnd"/>
+      <w:r>
+        <w:rPr>
+          <w:u w:val="single"/>
+        </w:rPr>
+        <w:t>}</w:t>
       </w:r>
     </w:p>
     <w:p>
@@ -518,7 +553,21 @@
         <w:rPr>
           <w:u w:val="single"/>
         </w:rPr>
-        <w:t>${doi}</w:t>
+        <w:t>${</w:t>
+      </w:r>
+      <w:proofErr w:type="spellStart"/>
+      <w:r>
+        <w:rPr>
+          <w:u w:val="single"/>
+        </w:rPr>
+        <w:t>doi</w:t>
+      </w:r>
+      <w:proofErr w:type="spellEnd"/>
+      <w:r>
+        <w:rPr>
+          <w:u w:val="single"/>
+        </w:rPr>
+        <w:t>}</w:t>
       </w:r>
     </w:p>
     <w:p>
@@ -567,7 +616,23 @@
           <w:rFonts w:ascii="Aptos" w:hAnsi="Aptos" w:cs="Times New Roman"/>
           <w:lang w:val="en-US"/>
         </w:rPr>
-        <w:t xml:space="preserve">${scopus} </w:t>
+        <w:t>${</w:t>
+      </w:r>
+      <w:proofErr w:type="spellStart"/>
+      <w:r>
+        <w:rPr>
+          <w:rFonts w:ascii="Aptos" w:hAnsi="Aptos" w:cs="Times New Roman"/>
+          <w:lang w:val="en-US"/>
+        </w:rPr>
+        <w:t>scopus</w:t>
+      </w:r>
+      <w:proofErr w:type="spellEnd"/>
+      <w:r>
+        <w:rPr>
+          <w:rFonts w:ascii="Aptos" w:hAnsi="Aptos" w:cs="Times New Roman"/>
+          <w:lang w:val="en-US"/>
+        </w:rPr>
+        <w:t xml:space="preserve">} </w:t>
       </w:r>
       <w:r>
         <w:rPr>
@@ -581,7 +646,23 @@
           <w:rFonts w:ascii="Aptos" w:hAnsi="Aptos" w:cs="Times New Roman"/>
           <w:lang w:val="en-US"/>
         </w:rPr>
-        <w:t xml:space="preserve">${wos} </w:t>
+        <w:t>${</w:t>
+      </w:r>
+      <w:proofErr w:type="spellStart"/>
+      <w:r>
+        <w:rPr>
+          <w:rFonts w:ascii="Aptos" w:hAnsi="Aptos" w:cs="Times New Roman"/>
+          <w:lang w:val="en-US"/>
+        </w:rPr>
+        <w:t>wos</w:t>
+      </w:r>
+      <w:proofErr w:type="spellEnd"/>
+      <w:r>
+        <w:rPr>
+          <w:rFonts w:ascii="Aptos" w:hAnsi="Aptos" w:cs="Times New Roman"/>
+          <w:lang w:val="en-US"/>
+        </w:rPr>
+        <w:t xml:space="preserve">} </w:t>
       </w:r>
       <w:r>
         <w:rPr>
@@ -595,7 +676,23 @@
           <w:rFonts w:ascii="Aptos" w:hAnsi="Aptos" w:cs="Times New Roman"/>
           <w:lang w:val="en-US"/>
         </w:rPr>
-        <w:t xml:space="preserve">${aci} </w:t>
+        <w:t>${</w:t>
+      </w:r>
+      <w:proofErr w:type="spellStart"/>
+      <w:r>
+        <w:rPr>
+          <w:rFonts w:ascii="Aptos" w:hAnsi="Aptos" w:cs="Times New Roman"/>
+          <w:lang w:val="en-US"/>
+        </w:rPr>
+        <w:t>aci</w:t>
+      </w:r>
+      <w:proofErr w:type="spellEnd"/>
+      <w:r>
+        <w:rPr>
+          <w:rFonts w:ascii="Aptos" w:hAnsi="Aptos" w:cs="Times New Roman"/>
+          <w:lang w:val="en-US"/>
+        </w:rPr>
+        <w:t xml:space="preserve">} </w:t>
       </w:r>
       <w:r>
         <w:rPr>
@@ -664,7 +761,25 @@
           <w:color w:val="000000"/>
           <w:u w:val="single"/>
         </w:rPr>
-        <w:t>${citedbibentry}</w:t>
+        <w:t>${</w:t>
+      </w:r>
+      <w:proofErr w:type="spellStart"/>
+      <w:r>
+        <w:rPr>
+          <w:rFonts w:ascii="Aptos" w:eastAsia="Aptos" w:hAnsi="Aptos" w:cs="Aptos"/>
+          <w:color w:val="000000"/>
+          <w:u w:val="single"/>
+        </w:rPr>
+        <w:t>citedbibentry</w:t>
+      </w:r>
+      <w:proofErr w:type="spellEnd"/>
+      <w:r>
+        <w:rPr>
+          <w:rFonts w:ascii="Aptos" w:eastAsia="Aptos" w:hAnsi="Aptos" w:cs="Aptos"/>
+          <w:color w:val="000000"/>
+          <w:u w:val="single"/>
+        </w:rPr>
+        <w:t>}</w:t>
       </w:r>
     </w:p>
     <w:p>
@@ -1178,7 +1293,7 @@
           </mc:Choice>
           <mc:Fallback>
             <w:pict>
-              <v:rect w14:anchorId="716AE664" id="Rectangle 1945636983" o:spid="_x0000_s1037" style="position:absolute;margin-left:0;margin-top:16pt;width:204pt;height:21pt;z-index:251679744;visibility:visible;mso-wrap-style:square;mso-wrap-distance-left:9pt;mso-wrap-distance-top:0;mso-wrap-distance-right:9pt;mso-wrap-distance-bottom:0;mso-position-horizontal:absolute;mso-position-horizontal-relative:text;mso-position-vertical:absolute;mso-position-vertical-relative:text;v-text-anchor:top" o:gfxdata="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" filled="f" stroked="f">
+              <v:rect w14:anchorId="716AE664" id="Rectangle 1945636983" o:spid="_x0000_s1029" style="position:absolute;margin-left:0;margin-top:16pt;width:204pt;height:21pt;z-index:251679744;visibility:visible;mso-wrap-style:square;mso-wrap-distance-left:9pt;mso-wrap-distance-top:0;mso-wrap-distance-right:9pt;mso-wrap-distance-bottom:0;mso-position-horizontal:absolute;mso-position-horizontal-relative:text;mso-position-vertical:absolute;mso-position-vertical-relative:text;v-text-anchor:top" o:gfxdata="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" filled="f" stroked="f">
                 <v:textbox inset="2.53958mm,1.2694mm,2.53958mm,1.2694mm">
                   <w:txbxContent>
                     <w:p>
@@ -1399,7 +1514,25 @@
                                 <w:b/>
                                 <w:color w:val="000000"/>
                               </w:rPr>
-                              <w:t>${centermanager}</w:t>
+                              <w:t>${</w:t>
+                            </w:r>
+                            <w:proofErr w:type="spellStart"/>
+                            <w:r>
+                              <w:rPr>
+                                <w:rFonts w:ascii="Aptos" w:eastAsia="Aptos" w:hAnsi="Aptos" w:cs="Aptos"/>
+                                <w:b/>
+                                <w:color w:val="000000"/>
+                              </w:rPr>
+                              <w:t>centermanager</w:t>
+                            </w:r>
+                            <w:proofErr w:type="spellEnd"/>
+                            <w:r>
+                              <w:rPr>
+                                <w:rFonts w:ascii="Aptos" w:eastAsia="Aptos" w:hAnsi="Aptos" w:cs="Aptos"/>
+                                <w:b/>
+                                <w:color w:val="000000"/>
+                              </w:rPr>
+                              <w:t>}</w:t>
                             </w:r>
                           </w:p>
                           <w:p>
@@ -1422,7 +1555,7 @@
           </mc:Choice>
           <mc:Fallback>
             <w:pict>
-              <v:rect w14:anchorId="351D8D2C" id="Rectangle 1945636982" o:spid="_x0000_s1038" style="position:absolute;left:0;text-align:left;margin-left:0;margin-top:8pt;width:204.75pt;height:21pt;z-index:251681792;visibility:visible;mso-wrap-style:square;mso-wrap-distance-left:9pt;mso-wrap-distance-top:0;mso-wrap-distance-right:9pt;mso-wrap-distance-bottom:0;mso-position-horizontal:absolute;mso-position-horizontal-relative:text;mso-position-vertical:absolute;mso-position-vertical-relative:text;v-text-anchor:top" o:gfxdata="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" filled="f" stroked="f">
+              <v:rect w14:anchorId="351D8D2C" id="Rectangle 1945636982" o:spid="_x0000_s1030" style="position:absolute;left:0;text-align:left;margin-left:0;margin-top:8pt;width:204.75pt;height:21pt;z-index:251681792;visibility:visible;mso-wrap-style:square;mso-wrap-distance-left:9pt;mso-wrap-distance-top:0;mso-wrap-distance-right:9pt;mso-wrap-distance-bottom:0;mso-position-horizontal:absolute;mso-position-horizontal-relative:text;mso-position-vertical:absolute;mso-position-vertical-relative:text;v-text-anchor:top" o:gfxdata="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" filled="f" stroked="f">
                 <v:textbox inset="2.53958mm,1.2694mm,2.53958mm,1.2694mm">
                   <w:txbxContent>
                     <w:p>
@@ -1644,7 +1777,7 @@
           </mc:Choice>
           <mc:Fallback>
             <w:pict>
-              <v:rect w14:anchorId="759E07A3" id="Rectangle 1945636997" o:spid="_x0000_s1039" style="position:absolute;left:0;text-align:left;margin-left:1pt;margin-top:8pt;width:203.25pt;height:21pt;z-index:251683840;visibility:visible;mso-wrap-style:square;mso-wrap-distance-left:9pt;mso-wrap-distance-top:0;mso-wrap-distance-right:9pt;mso-wrap-distance-bottom:0;mso-position-horizontal:absolute;mso-position-horizontal-relative:text;mso-position-vertical:absolute;mso-position-vertical-relative:text;v-text-anchor:top" o:gfxdata="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" filled="f" stroked="f">
+              <v:rect w14:anchorId="759E07A3" id="Rectangle 1945636997" o:spid="_x0000_s1031" style="position:absolute;left:0;text-align:left;margin-left:1pt;margin-top:8pt;width:203.25pt;height:21pt;z-index:251683840;visibility:visible;mso-wrap-style:square;mso-wrap-distance-left:9pt;mso-wrap-distance-top:0;mso-wrap-distance-right:9pt;mso-wrap-distance-bottom:0;mso-position-horizontal:absolute;mso-position-horizontal-relative:text;mso-position-vertical:absolute;mso-position-vertical-relative:text;v-text-anchor:top" o:gfxdata="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" filled="f" stroked="f">
                 <v:textbox inset="2.53958mm,1.2694mm,2.53958mm,1.2694mm">
                   <w:txbxContent>
                     <w:p>
@@ -1898,7 +2031,7 @@
           </mc:Choice>
           <mc:Fallback>
             <w:pict>
-              <v:rect w14:anchorId="28292FCE" id="Rectangle 1945636985" o:spid="_x0000_s1040" style="position:absolute;margin-left:0;margin-top:8pt;width:202.5pt;height:21pt;z-index:251685888;visibility:visible;mso-wrap-style:square;mso-wrap-distance-left:9pt;mso-wrap-distance-top:0;mso-wrap-distance-right:9pt;mso-wrap-distance-bottom:0;mso-position-horizontal:absolute;mso-position-horizontal-relative:text;mso-position-vertical:absolute;mso-position-vertical-relative:text;v-text-anchor:top" o:gfxdata="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" filled="f" stroked="f">
+              <v:rect w14:anchorId="28292FCE" id="Rectangle 1945636985" o:spid="_x0000_s1032" style="position:absolute;margin-left:0;margin-top:8pt;width:202.5pt;height:21pt;z-index:251685888;visibility:visible;mso-wrap-style:square;mso-wrap-distance-left:9pt;mso-wrap-distance-top:0;mso-wrap-distance-right:9pt;mso-wrap-distance-bottom:0;mso-position-horizontal:absolute;mso-position-horizontal-relative:text;mso-position-vertical:absolute;mso-position-vertical-relative:text;v-text-anchor:top" o:gfxdata="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" filled="f" stroked="f">
                 <v:textbox inset="2.53958mm,1.2694mm,2.53958mm,1.2694mm">
                   <w:txbxContent>
                     <w:p>
@@ -1998,6 +2131,7 @@
         </w:rPr>
         <w:tab/>
       </w:r>
+      <w:proofErr w:type="gramStart"/>
       <w:r>
         <w:rPr>
           <w:rFonts w:ascii="Aptos" w:eastAsia="Aptos" w:hAnsi="Aptos" w:cs="Aptos"/>
@@ -2010,6 +2144,12 @@
           <w:rFonts w:ascii="Aptos" w:eastAsia="Aptos" w:hAnsi="Aptos" w:cs="Aptos"/>
         </w:rPr>
         <w:tab/>
+      </w:r>
+      <w:proofErr w:type="gramEnd"/>
+      <w:r>
+        <w:rPr>
+          <w:rFonts w:ascii="Aptos" w:eastAsia="Aptos" w:hAnsi="Aptos" w:cs="Aptos"/>
+        </w:rPr>
         <w:t xml:space="preserve">       Date</w:t>
       </w:r>
     </w:p>
@@ -2097,7 +2237,7 @@
           </mc:Choice>
           <mc:Fallback>
             <w:pict>
-              <v:rect w14:anchorId="736DD68D" id="Rectangle 1945636988" o:spid="_x0000_s1041" style="position:absolute;left:0;text-align:left;margin-left:0;margin-top:8pt;width:203.25pt;height:21pt;z-index:251686912;visibility:visible;mso-wrap-style:square;mso-wrap-distance-left:9pt;mso-wrap-distance-top:0;mso-wrap-distance-right:9pt;mso-wrap-distance-bottom:0;mso-position-horizontal:absolute;mso-position-horizontal-relative:text;mso-position-vertical:absolute;mso-position-vertical-relative:text;v-text-anchor:top" o:gfxdata="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" filled="f" stroked="f">
+              <v:rect w14:anchorId="736DD68D" id="Rectangle 1945636988" o:spid="_x0000_s1033" style="position:absolute;left:0;text-align:left;margin-left:0;margin-top:8pt;width:203.25pt;height:21pt;z-index:251686912;visibility:visible;mso-wrap-style:square;mso-wrap-distance-left:9pt;mso-wrap-distance-top:0;mso-wrap-distance-right:9pt;mso-wrap-distance-bottom:0;mso-position-horizontal:absolute;mso-position-horizontal-relative:text;mso-position-vertical:absolute;mso-position-vertical-relative:text;v-text-anchor:top" o:gfxdata="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" filled="f" stroked="f">
                 <v:textbox inset="2.53958mm,1.2694mm,2.53958mm,1.2694mm">
                   <w:txbxContent>
                     <w:p>
@@ -2323,7 +2463,7 @@
             </wp:anchor>
           </w:drawing>
         </mc:Choice>
-        <mc:Fallback xmlns:cr="http://schemas.microsoft.com/office/comments/2020/reactions" xmlns="http://schemas.microsoft.com/office/tasks/2019/documenttasks" xmlns:dgm="http://schemas.openxmlformats.org/drawingml/2006/diagram" xmlns:lc="http://schemas.openxmlformats.org/drawingml/2006/lockedCanvas" xmlns:c="http://schemas.openxmlformats.org/drawingml/2006/chart" xmlns:pic="http://schemas.openxmlformats.org/drawingml/2006/picture" xmlns:a="http://schemas.openxmlformats.org/drawingml/2006/main" xmlns:sl="http://schemas.openxmlformats.org/schemaLibrary/2006/main">
+        <mc:Fallback xmlns:sl="http://schemas.openxmlformats.org/schemaLibrary/2006/main" xmlns:a="http://schemas.openxmlformats.org/drawingml/2006/main" xmlns:pic="http://schemas.openxmlformats.org/drawingml/2006/picture" xmlns:c="http://schemas.openxmlformats.org/drawingml/2006/chart" xmlns:lc="http://schemas.openxmlformats.org/drawingml/2006/lockedCanvas" xmlns:dgm="http://schemas.openxmlformats.org/drawingml/2006/diagram" xmlns="http://schemas.microsoft.com/office/tasks/2019/documenttasks" xmlns:cr="http://schemas.microsoft.com/office/comments/2020/reactions">
           <w:drawing>
             <wp:anchor allowOverlap="1" behindDoc="0" distB="4294967295" distT="4294967295" distL="114300" distR="114300" hidden="0" layoutInCell="1" locked="0" relativeHeight="0" simplePos="0">
               <wp:simplePos x="0" y="0"/>

</xml_diff>